<commit_message>
+ mas cosas del manual web
</commit_message>
<xml_diff>
--- a/Proyecto/Documentacion/Manuales/GeoP_Documentacion_ManualUsuarioWeb.docx
+++ b/Proyecto/Documentacion/Manuales/GeoP_Documentacion_ManualUsuarioWeb.docx
@@ -222,7 +222,7 @@
       </w:r>
       <w:bookmarkStart w:id="0" w:name="_Toc279947222"/>
       <w:bookmarkStart w:id="1" w:name="_Toc280053636"/>
-      <w:bookmarkStart w:id="2" w:name="_Toc410730158"/>
+      <w:bookmarkStart w:id="2" w:name="_Toc410923413"/>
       <w:r>
         <w:rPr>
           <w:color w:val="0070C0"/>
@@ -251,7 +251,7 @@
       </w:pPr>
       <w:bookmarkStart w:id="3" w:name="_Toc279947223"/>
       <w:bookmarkStart w:id="4" w:name="_Toc280053637"/>
-      <w:bookmarkStart w:id="5" w:name="_Toc410730159"/>
+      <w:bookmarkStart w:id="5" w:name="_Toc410923414"/>
       <w:r>
         <w:rPr>
           <w:color w:val="0070C0"/>
@@ -500,7 +500,7 @@
       </w:pPr>
       <w:bookmarkStart w:id="6" w:name="_Toc279947224"/>
       <w:bookmarkStart w:id="7" w:name="_Toc280053638"/>
-      <w:bookmarkStart w:id="8" w:name="_Toc410730160"/>
+      <w:bookmarkStart w:id="8" w:name="_Toc410923415"/>
       <w:r>
         <w:rPr>
           <w:color w:val="0070C0"/>
@@ -1074,7 +1074,7 @@
             </w:rPr>
             <w:fldChar w:fldCharType="separate"/>
           </w:r>
-          <w:hyperlink w:anchor="_Toc410730158" w:history="1">
+          <w:hyperlink w:anchor="_Toc410923413" w:history="1">
             <w:r>
               <w:rPr>
                 <w:rStyle w:val="Hipervnculo"/>
@@ -1101,7 +1101,7 @@
                 <w:noProof/>
                 <w:webHidden/>
               </w:rPr>
-              <w:instrText xml:space="preserve"> PAGEREF _Toc410730158 \h </w:instrText>
+              <w:instrText xml:space="preserve"> PAGEREF _Toc410923413 \h </w:instrText>
             </w:r>
             <w:r>
               <w:rPr>
@@ -1144,7 +1144,7 @@
               <w:lang w:val="es-419" w:eastAsia="es-419"/>
             </w:rPr>
           </w:pPr>
-          <w:hyperlink w:anchor="_Toc410730159" w:history="1">
+          <w:hyperlink w:anchor="_Toc410923414" w:history="1">
             <w:r>
               <w:rPr>
                 <w:rStyle w:val="Hipervnculo"/>
@@ -1171,7 +1171,7 @@
                 <w:noProof/>
                 <w:webHidden/>
               </w:rPr>
-              <w:instrText xml:space="preserve"> PAGEREF _Toc410730159 \h </w:instrText>
+              <w:instrText xml:space="preserve"> PAGEREF _Toc410923414 \h </w:instrText>
             </w:r>
             <w:r>
               <w:rPr>
@@ -1214,7 +1214,7 @@
               <w:lang w:val="es-419" w:eastAsia="es-419"/>
             </w:rPr>
           </w:pPr>
-          <w:hyperlink w:anchor="_Toc410730160" w:history="1">
+          <w:hyperlink w:anchor="_Toc410923415" w:history="1">
             <w:r>
               <w:rPr>
                 <w:rStyle w:val="Hipervnculo"/>
@@ -1241,7 +1241,7 @@
                 <w:noProof/>
                 <w:webHidden/>
               </w:rPr>
-              <w:instrText xml:space="preserve"> PAGEREF _Toc410730160 \h </w:instrText>
+              <w:instrText xml:space="preserve"> PAGEREF _Toc410923415 \h </w:instrText>
             </w:r>
             <w:r>
               <w:rPr>
@@ -1284,7 +1284,7 @@
               <w:lang w:val="es-419" w:eastAsia="es-419"/>
             </w:rPr>
           </w:pPr>
-          <w:hyperlink w:anchor="_Toc410730161" w:history="1">
+          <w:hyperlink w:anchor="_Toc410923416" w:history="1">
             <w:r>
               <w:rPr>
                 <w:rStyle w:val="Hipervnculo"/>
@@ -1311,7 +1311,7 @@
                 <w:noProof/>
                 <w:webHidden/>
               </w:rPr>
-              <w:instrText xml:space="preserve"> PAGEREF _Toc410730161 \h </w:instrText>
+              <w:instrText xml:space="preserve"> PAGEREF _Toc410923416 \h </w:instrText>
             </w:r>
             <w:r>
               <w:rPr>
@@ -1331,7 +1331,7 @@
                 <w:noProof/>
                 <w:webHidden/>
               </w:rPr>
-              <w:t>4</w:t>
+              <w:t>5</w:t>
             </w:r>
             <w:r>
               <w:rPr>
@@ -1354,7 +1354,7 @@
               <w:lang w:val="es-419" w:eastAsia="es-419"/>
             </w:rPr>
           </w:pPr>
-          <w:hyperlink w:anchor="_Toc410730162" w:history="1">
+          <w:hyperlink w:anchor="_Toc410923417" w:history="1">
             <w:r>
               <w:rPr>
                 <w:rStyle w:val="Hipervnculo"/>
@@ -1382,7 +1382,7 @@
                 <w:noProof/>
                 <w:webHidden/>
               </w:rPr>
-              <w:instrText xml:space="preserve"> PAGEREF _Toc410730162 \h </w:instrText>
+              <w:instrText xml:space="preserve"> PAGEREF _Toc410923417 \h </w:instrText>
             </w:r>
             <w:r>
               <w:rPr>
@@ -1402,7 +1402,7 @@
                 <w:noProof/>
                 <w:webHidden/>
               </w:rPr>
-              <w:t>4</w:t>
+              <w:t>5</w:t>
             </w:r>
             <w:r>
               <w:rPr>
@@ -1425,7 +1425,7 @@
               <w:lang w:val="es-419" w:eastAsia="es-419"/>
             </w:rPr>
           </w:pPr>
-          <w:hyperlink w:anchor="_Toc410730163" w:history="1">
+          <w:hyperlink w:anchor="_Toc410923418" w:history="1">
             <w:r>
               <w:rPr>
                 <w:rStyle w:val="Hipervnculo"/>
@@ -1452,7 +1452,7 @@
                 <w:noProof/>
                 <w:webHidden/>
               </w:rPr>
-              <w:instrText xml:space="preserve"> PAGEREF _Toc410730163 \h </w:instrText>
+              <w:instrText xml:space="preserve"> PAGEREF _Toc410923418 \h </w:instrText>
             </w:r>
             <w:r>
               <w:rPr>
@@ -1472,7 +1472,7 @@
                 <w:noProof/>
                 <w:webHidden/>
               </w:rPr>
-              <w:t>4</w:t>
+              <w:t>5</w:t>
             </w:r>
             <w:r>
               <w:rPr>
@@ -1495,7 +1495,7 @@
               <w:lang w:val="es-419" w:eastAsia="es-419"/>
             </w:rPr>
           </w:pPr>
-          <w:hyperlink w:anchor="_Toc410730164" w:history="1">
+          <w:hyperlink w:anchor="_Toc410923419" w:history="1">
             <w:r>
               <w:rPr>
                 <w:rStyle w:val="Hipervnculo"/>
@@ -1522,7 +1522,7 @@
                 <w:noProof/>
                 <w:webHidden/>
               </w:rPr>
-              <w:instrText xml:space="preserve"> PAGEREF _Toc410730164 \h </w:instrText>
+              <w:instrText xml:space="preserve"> PAGEREF _Toc410923419 \h </w:instrText>
             </w:r>
             <w:r>
               <w:rPr>
@@ -1542,7 +1542,7 @@
                 <w:noProof/>
                 <w:webHidden/>
               </w:rPr>
-              <w:t>4</w:t>
+              <w:t>5</w:t>
             </w:r>
             <w:r>
               <w:rPr>
@@ -1565,7 +1565,7 @@
               <w:lang w:val="es-419" w:eastAsia="es-419"/>
             </w:rPr>
           </w:pPr>
-          <w:hyperlink w:anchor="_Toc410730165" w:history="1">
+          <w:hyperlink w:anchor="_Toc410923420" w:history="1">
             <w:r>
               <w:rPr>
                 <w:rStyle w:val="Hipervnculo"/>
@@ -1593,7 +1593,7 @@
                 <w:noProof/>
                 <w:webHidden/>
               </w:rPr>
-              <w:instrText xml:space="preserve"> PAGEREF _Toc410730165 \h </w:instrText>
+              <w:instrText xml:space="preserve"> PAGEREF _Toc410923420 \h </w:instrText>
             </w:r>
             <w:r>
               <w:rPr>
@@ -1613,7 +1613,7 @@
                 <w:noProof/>
                 <w:webHidden/>
               </w:rPr>
-              <w:t>5</w:t>
+              <w:t>6</w:t>
             </w:r>
             <w:r>
               <w:rPr>
@@ -1636,7 +1636,7 @@
               <w:lang w:val="es-419" w:eastAsia="es-419"/>
             </w:rPr>
           </w:pPr>
-          <w:hyperlink w:anchor="_Toc410730166" w:history="1">
+          <w:hyperlink w:anchor="_Toc410923421" w:history="1">
             <w:r>
               <w:rPr>
                 <w:rStyle w:val="Hipervnculo"/>
@@ -1664,7 +1664,7 @@
                 <w:noProof/>
                 <w:webHidden/>
               </w:rPr>
-              <w:instrText xml:space="preserve"> PAGEREF _Toc410730166 \h </w:instrText>
+              <w:instrText xml:space="preserve"> PAGEREF _Toc410923421 \h </w:instrText>
             </w:r>
             <w:r>
               <w:rPr>
@@ -1684,7 +1684,7 @@
                 <w:noProof/>
                 <w:webHidden/>
               </w:rPr>
-              <w:t>5</w:t>
+              <w:t>6</w:t>
             </w:r>
             <w:r>
               <w:rPr>
@@ -1707,7 +1707,7 @@
               <w:lang w:val="es-419" w:eastAsia="es-419"/>
             </w:rPr>
           </w:pPr>
-          <w:hyperlink w:anchor="_Toc410730167" w:history="1">
+          <w:hyperlink w:anchor="_Toc410923422" w:history="1">
             <w:r>
               <w:rPr>
                 <w:rStyle w:val="Hipervnculo"/>
@@ -1735,7 +1735,7 @@
                 <w:noProof/>
                 <w:webHidden/>
               </w:rPr>
-              <w:instrText xml:space="preserve"> PAGEREF _Toc410730167 \h </w:instrText>
+              <w:instrText xml:space="preserve"> PAGEREF _Toc410923422 \h </w:instrText>
             </w:r>
             <w:r>
               <w:rPr>
@@ -1755,7 +1755,7 @@
                 <w:noProof/>
                 <w:webHidden/>
               </w:rPr>
-              <w:t>5</w:t>
+              <w:t>6</w:t>
             </w:r>
             <w:r>
               <w:rPr>
@@ -1778,7 +1778,7 @@
               <w:lang w:val="es-419" w:eastAsia="es-419"/>
             </w:rPr>
           </w:pPr>
-          <w:hyperlink w:anchor="_Toc410730168" w:history="1">
+          <w:hyperlink w:anchor="_Toc410923423" w:history="1">
             <w:r>
               <w:rPr>
                 <w:rStyle w:val="Hipervnculo"/>
@@ -1806,7 +1806,7 @@
                 <w:noProof/>
                 <w:webHidden/>
               </w:rPr>
-              <w:instrText xml:space="preserve"> PAGEREF _Toc410730168 \h </w:instrText>
+              <w:instrText xml:space="preserve"> PAGEREF _Toc410923423 \h </w:instrText>
             </w:r>
             <w:r>
               <w:rPr>
@@ -1826,7 +1826,7 @@
                 <w:noProof/>
                 <w:webHidden/>
               </w:rPr>
-              <w:t>5</w:t>
+              <w:t>6</w:t>
             </w:r>
             <w:r>
               <w:rPr>
@@ -1849,7 +1849,7 @@
               <w:lang w:val="es-419" w:eastAsia="es-419"/>
             </w:rPr>
           </w:pPr>
-          <w:hyperlink w:anchor="_Toc410730169" w:history="1">
+          <w:hyperlink w:anchor="_Toc410923424" w:history="1">
             <w:r>
               <w:rPr>
                 <w:rStyle w:val="Hipervnculo"/>
@@ -1877,7 +1877,7 @@
                 <w:noProof/>
                 <w:webHidden/>
               </w:rPr>
-              <w:instrText xml:space="preserve"> PAGEREF _Toc410730169 \h </w:instrText>
+              <w:instrText xml:space="preserve"> PAGEREF _Toc410923424 \h </w:instrText>
             </w:r>
             <w:r>
               <w:rPr>
@@ -1897,7 +1897,7 @@
                 <w:noProof/>
                 <w:webHidden/>
               </w:rPr>
-              <w:t>5</w:t>
+              <w:t>6</w:t>
             </w:r>
             <w:r>
               <w:rPr>
@@ -1920,7 +1920,7 @@
               <w:lang w:val="es-419" w:eastAsia="es-419"/>
             </w:rPr>
           </w:pPr>
-          <w:hyperlink w:anchor="_Toc410730170" w:history="1">
+          <w:hyperlink w:anchor="_Toc410923425" w:history="1">
             <w:r>
               <w:rPr>
                 <w:rStyle w:val="Hipervnculo"/>
@@ -1948,7 +1948,7 @@
                 <w:noProof/>
                 <w:webHidden/>
               </w:rPr>
-              <w:instrText xml:space="preserve"> PAGEREF _Toc410730170 \h </w:instrText>
+              <w:instrText xml:space="preserve"> PAGEREF _Toc410923425 \h </w:instrText>
             </w:r>
             <w:r>
               <w:rPr>
@@ -1968,7 +1968,7 @@
                 <w:noProof/>
                 <w:webHidden/>
               </w:rPr>
-              <w:t>6</w:t>
+              <w:t>7</w:t>
             </w:r>
             <w:r>
               <w:rPr>
@@ -1991,7 +1991,7 @@
               <w:lang w:val="es-419" w:eastAsia="es-419"/>
             </w:rPr>
           </w:pPr>
-          <w:hyperlink w:anchor="_Toc410730171" w:history="1">
+          <w:hyperlink w:anchor="_Toc410923426" w:history="1">
             <w:r>
               <w:rPr>
                 <w:rStyle w:val="Hipervnculo"/>
@@ -2019,7 +2019,7 @@
                 <w:noProof/>
                 <w:webHidden/>
               </w:rPr>
-              <w:instrText xml:space="preserve"> PAGEREF _Toc410730171 \h </w:instrText>
+              <w:instrText xml:space="preserve"> PAGEREF _Toc410923426 \h </w:instrText>
             </w:r>
             <w:r>
               <w:rPr>
@@ -2039,7 +2039,7 @@
                 <w:noProof/>
                 <w:webHidden/>
               </w:rPr>
-              <w:t>6</w:t>
+              <w:t>7</w:t>
             </w:r>
             <w:r>
               <w:rPr>
@@ -2062,7 +2062,7 @@
               <w:lang w:val="es-419" w:eastAsia="es-419"/>
             </w:rPr>
           </w:pPr>
-          <w:hyperlink w:anchor="_Toc410730172" w:history="1">
+          <w:hyperlink w:anchor="_Toc410923427" w:history="1">
             <w:r>
               <w:rPr>
                 <w:rStyle w:val="Hipervnculo"/>
@@ -2090,7 +2090,7 @@
                 <w:noProof/>
                 <w:webHidden/>
               </w:rPr>
-              <w:instrText xml:space="preserve"> PAGEREF _Toc410730172 \h </w:instrText>
+              <w:instrText xml:space="preserve"> PAGEREF _Toc410923427 \h </w:instrText>
             </w:r>
             <w:r>
               <w:rPr>
@@ -2110,7 +2110,7 @@
                 <w:noProof/>
                 <w:webHidden/>
               </w:rPr>
-              <w:t>6</w:t>
+              <w:t>7</w:t>
             </w:r>
             <w:r>
               <w:rPr>
@@ -2133,13 +2133,84 @@
               <w:lang w:val="es-419" w:eastAsia="es-419"/>
             </w:rPr>
           </w:pPr>
-          <w:hyperlink w:anchor="_Toc410730173" w:history="1">
+          <w:hyperlink w:anchor="_Toc410923428" w:history="1">
             <w:r>
               <w:rPr>
                 <w:rStyle w:val="Hipervnculo"/>
                 <w:noProof/>
                 <w:lang w:val="es-419"/>
               </w:rPr>
+              <w:t>Funcionalidades de Administración</w:t>
+            </w:r>
+            <w:r>
+              <w:rPr>
+                <w:noProof/>
+                <w:webHidden/>
+              </w:rPr>
+              <w:tab/>
+            </w:r>
+            <w:r>
+              <w:rPr>
+                <w:noProof/>
+                <w:webHidden/>
+              </w:rPr>
+              <w:fldChar w:fldCharType="begin"/>
+            </w:r>
+            <w:r>
+              <w:rPr>
+                <w:noProof/>
+                <w:webHidden/>
+              </w:rPr>
+              <w:instrText xml:space="preserve"> PAGEREF _Toc410923428 \h </w:instrText>
+            </w:r>
+            <w:r>
+              <w:rPr>
+                <w:noProof/>
+                <w:webHidden/>
+              </w:rPr>
+            </w:r>
+            <w:r>
+              <w:rPr>
+                <w:noProof/>
+                <w:webHidden/>
+              </w:rPr>
+              <w:fldChar w:fldCharType="separate"/>
+            </w:r>
+            <w:r>
+              <w:rPr>
+                <w:noProof/>
+                <w:webHidden/>
+              </w:rPr>
+              <w:t>7</w:t>
+            </w:r>
+            <w:r>
+              <w:rPr>
+                <w:noProof/>
+                <w:webHidden/>
+              </w:rPr>
+              <w:fldChar w:fldCharType="end"/>
+            </w:r>
+          </w:hyperlink>
+        </w:p>
+        <w:p>
+          <w:pPr>
+            <w:pStyle w:val="TDC3"/>
+            <w:tabs>
+              <w:tab w:val="right" w:leader="dot" w:pos="8494"/>
+            </w:tabs>
+            <w:rPr>
+              <w:rFonts w:eastAsiaTheme="minorEastAsia"/>
+              <w:noProof/>
+              <w:lang w:val="es-419" w:eastAsia="es-419"/>
+            </w:rPr>
+          </w:pPr>
+          <w:hyperlink w:anchor="_Toc410923429" w:history="1">
+            <w:r>
+              <w:rPr>
+                <w:rStyle w:val="Hipervnculo"/>
+                <w:noProof/>
+                <w:lang w:val="es-419"/>
+              </w:rPr>
               <w:t>Administración de Playas</w:t>
             </w:r>
             <w:r>
@@ -2161,7 +2232,7 @@
                 <w:noProof/>
                 <w:webHidden/>
               </w:rPr>
-              <w:instrText xml:space="preserve"> PAGEREF _Toc410730173 \h </w:instrText>
+              <w:instrText xml:space="preserve"> PAGEREF _Toc410923429 \h </w:instrText>
             </w:r>
             <w:r>
               <w:rPr>
@@ -2181,7 +2252,149 @@
                 <w:noProof/>
                 <w:webHidden/>
               </w:rPr>
-              <w:t>6</w:t>
+              <w:t>8</w:t>
+            </w:r>
+            <w:r>
+              <w:rPr>
+                <w:noProof/>
+                <w:webHidden/>
+              </w:rPr>
+              <w:fldChar w:fldCharType="end"/>
+            </w:r>
+          </w:hyperlink>
+        </w:p>
+        <w:p>
+          <w:pPr>
+            <w:pStyle w:val="TDC3"/>
+            <w:tabs>
+              <w:tab w:val="right" w:leader="dot" w:pos="8494"/>
+            </w:tabs>
+            <w:rPr>
+              <w:rFonts w:eastAsiaTheme="minorEastAsia"/>
+              <w:noProof/>
+              <w:lang w:val="es-419" w:eastAsia="es-419"/>
+            </w:rPr>
+          </w:pPr>
+          <w:hyperlink w:anchor="_Toc410923430" w:history="1">
+            <w:r>
+              <w:rPr>
+                <w:rStyle w:val="Hipervnculo"/>
+                <w:noProof/>
+                <w:lang w:val="es-419"/>
+              </w:rPr>
+              <w:t>Administración de Usuarios</w:t>
+            </w:r>
+            <w:r>
+              <w:rPr>
+                <w:noProof/>
+                <w:webHidden/>
+              </w:rPr>
+              <w:tab/>
+            </w:r>
+            <w:r>
+              <w:rPr>
+                <w:noProof/>
+                <w:webHidden/>
+              </w:rPr>
+              <w:fldChar w:fldCharType="begin"/>
+            </w:r>
+            <w:r>
+              <w:rPr>
+                <w:noProof/>
+                <w:webHidden/>
+              </w:rPr>
+              <w:instrText xml:space="preserve"> PAGEREF _Toc410923430 \h </w:instrText>
+            </w:r>
+            <w:r>
+              <w:rPr>
+                <w:noProof/>
+                <w:webHidden/>
+              </w:rPr>
+            </w:r>
+            <w:r>
+              <w:rPr>
+                <w:noProof/>
+                <w:webHidden/>
+              </w:rPr>
+              <w:fldChar w:fldCharType="separate"/>
+            </w:r>
+            <w:r>
+              <w:rPr>
+                <w:noProof/>
+                <w:webHidden/>
+              </w:rPr>
+              <w:t>8</w:t>
+            </w:r>
+            <w:r>
+              <w:rPr>
+                <w:noProof/>
+                <w:webHidden/>
+              </w:rPr>
+              <w:fldChar w:fldCharType="end"/>
+            </w:r>
+          </w:hyperlink>
+        </w:p>
+        <w:p>
+          <w:pPr>
+            <w:pStyle w:val="TDC3"/>
+            <w:tabs>
+              <w:tab w:val="right" w:leader="dot" w:pos="8494"/>
+            </w:tabs>
+            <w:rPr>
+              <w:rFonts w:eastAsiaTheme="minorEastAsia"/>
+              <w:noProof/>
+              <w:lang w:val="es-419" w:eastAsia="es-419"/>
+            </w:rPr>
+          </w:pPr>
+          <w:hyperlink w:anchor="_Toc410923431" w:history="1">
+            <w:r>
+              <w:rPr>
+                <w:rStyle w:val="Hipervnculo"/>
+                <w:noProof/>
+                <w:lang w:val="es-419"/>
+              </w:rPr>
+              <w:t>Administración de Zonas</w:t>
+            </w:r>
+            <w:r>
+              <w:rPr>
+                <w:noProof/>
+                <w:webHidden/>
+              </w:rPr>
+              <w:tab/>
+            </w:r>
+            <w:r>
+              <w:rPr>
+                <w:noProof/>
+                <w:webHidden/>
+              </w:rPr>
+              <w:fldChar w:fldCharType="begin"/>
+            </w:r>
+            <w:r>
+              <w:rPr>
+                <w:noProof/>
+                <w:webHidden/>
+              </w:rPr>
+              <w:instrText xml:space="preserve"> PAGEREF _Toc410923431 \h </w:instrText>
+            </w:r>
+            <w:r>
+              <w:rPr>
+                <w:noProof/>
+                <w:webHidden/>
+              </w:rPr>
+            </w:r>
+            <w:r>
+              <w:rPr>
+                <w:noProof/>
+                <w:webHidden/>
+              </w:rPr>
+              <w:fldChar w:fldCharType="separate"/>
+            </w:r>
+            <w:r>
+              <w:rPr>
+                <w:noProof/>
+                <w:webHidden/>
+              </w:rPr>
+              <w:t>8</w:t>
             </w:r>
             <w:r>
               <w:rPr>
@@ -2204,14 +2417,14 @@
               <w:lang w:val="es-419" w:eastAsia="es-419"/>
             </w:rPr>
           </w:pPr>
-          <w:hyperlink w:anchor="_Toc410730174" w:history="1">
+          <w:hyperlink w:anchor="_Toc410923432" w:history="1">
             <w:r>
               <w:rPr>
                 <w:rStyle w:val="Hipervnculo"/>
                 <w:noProof/>
                 <w:lang w:val="es-419"/>
               </w:rPr>
-              <w:t>Administración de Usuarios</w:t>
+              <w:t>Estadísticas</w:t>
             </w:r>
             <w:r>
               <w:rPr>
@@ -2232,7 +2445,7 @@
                 <w:noProof/>
                 <w:webHidden/>
               </w:rPr>
-              <w:instrText xml:space="preserve"> PAGEREF _Toc410730174 \h </w:instrText>
+              <w:instrText xml:space="preserve"> PAGEREF _Toc410923432 \h </w:instrText>
             </w:r>
             <w:r>
               <w:rPr>
@@ -2252,149 +2465,7 @@
                 <w:noProof/>
                 <w:webHidden/>
               </w:rPr>
-              <w:t>6</w:t>
-            </w:r>
-            <w:r>
-              <w:rPr>
-                <w:noProof/>
-                <w:webHidden/>
-              </w:rPr>
-              <w:fldChar w:fldCharType="end"/>
-            </w:r>
-          </w:hyperlink>
-        </w:p>
-        <w:p>
-          <w:pPr>
-            <w:pStyle w:val="TDC2"/>
-            <w:tabs>
-              <w:tab w:val="right" w:leader="dot" w:pos="8494"/>
-            </w:tabs>
-            <w:rPr>
-              <w:rFonts w:eastAsiaTheme="minorEastAsia"/>
-              <w:noProof/>
-              <w:lang w:val="es-419" w:eastAsia="es-419"/>
-            </w:rPr>
-          </w:pPr>
-          <w:hyperlink w:anchor="_Toc410730175" w:history="1">
-            <w:r>
-              <w:rPr>
-                <w:rStyle w:val="Hipervnculo"/>
-                <w:noProof/>
-                <w:lang w:val="es-419"/>
-              </w:rPr>
-              <w:t>Administración de Zonas</w:t>
-            </w:r>
-            <w:r>
-              <w:rPr>
-                <w:noProof/>
-                <w:webHidden/>
-              </w:rPr>
-              <w:tab/>
-            </w:r>
-            <w:r>
-              <w:rPr>
-                <w:noProof/>
-                <w:webHidden/>
-              </w:rPr>
-              <w:fldChar w:fldCharType="begin"/>
-            </w:r>
-            <w:r>
-              <w:rPr>
-                <w:noProof/>
-                <w:webHidden/>
-              </w:rPr>
-              <w:instrText xml:space="preserve"> PAGEREF _Toc410730175 \h </w:instrText>
-            </w:r>
-            <w:r>
-              <w:rPr>
-                <w:noProof/>
-                <w:webHidden/>
-              </w:rPr>
-            </w:r>
-            <w:r>
-              <w:rPr>
-                <w:noProof/>
-                <w:webHidden/>
-              </w:rPr>
-              <w:fldChar w:fldCharType="separate"/>
-            </w:r>
-            <w:r>
-              <w:rPr>
-                <w:noProof/>
-                <w:webHidden/>
-              </w:rPr>
-              <w:t>6</w:t>
-            </w:r>
-            <w:r>
-              <w:rPr>
-                <w:noProof/>
-                <w:webHidden/>
-              </w:rPr>
-              <w:fldChar w:fldCharType="end"/>
-            </w:r>
-          </w:hyperlink>
-        </w:p>
-        <w:p>
-          <w:pPr>
-            <w:pStyle w:val="TDC2"/>
-            <w:tabs>
-              <w:tab w:val="right" w:leader="dot" w:pos="8494"/>
-            </w:tabs>
-            <w:rPr>
-              <w:rFonts w:eastAsiaTheme="minorEastAsia"/>
-              <w:noProof/>
-              <w:lang w:val="es-419" w:eastAsia="es-419"/>
-            </w:rPr>
-          </w:pPr>
-          <w:hyperlink w:anchor="_Toc410730176" w:history="1">
-            <w:r>
-              <w:rPr>
-                <w:rStyle w:val="Hipervnculo"/>
-                <w:noProof/>
-                <w:lang w:val="es-419"/>
-              </w:rPr>
-              <w:t>Estadísticas</w:t>
-            </w:r>
-            <w:r>
-              <w:rPr>
-                <w:noProof/>
-                <w:webHidden/>
-              </w:rPr>
-              <w:tab/>
-            </w:r>
-            <w:r>
-              <w:rPr>
-                <w:noProof/>
-                <w:webHidden/>
-              </w:rPr>
-              <w:fldChar w:fldCharType="begin"/>
-            </w:r>
-            <w:r>
-              <w:rPr>
-                <w:noProof/>
-                <w:webHidden/>
-              </w:rPr>
-              <w:instrText xml:space="preserve"> PAGEREF _Toc410730176 \h </w:instrText>
-            </w:r>
-            <w:r>
-              <w:rPr>
-                <w:noProof/>
-                <w:webHidden/>
-              </w:rPr>
-            </w:r>
-            <w:r>
-              <w:rPr>
-                <w:noProof/>
-                <w:webHidden/>
-              </w:rPr>
-              <w:fldChar w:fldCharType="separate"/>
-            </w:r>
-            <w:r>
-              <w:rPr>
-                <w:noProof/>
-                <w:webHidden/>
-              </w:rPr>
-              <w:t>6</w:t>
+              <w:t>8</w:t>
             </w:r>
             <w:r>
               <w:rPr>
@@ -2436,7 +2507,6 @@
     <w:p/>
     <w:p>
       <w:r>
-        <w:lastRenderedPageBreak/>
         <w:fldChar w:fldCharType="begin"/>
       </w:r>
       <w:r>
@@ -2498,9 +2568,8 @@
         <w:pStyle w:val="Ttulo1"/>
       </w:pPr>
       <w:bookmarkStart w:id="9" w:name="_Toc402464667"/>
-      <w:bookmarkStart w:id="10" w:name="_Toc410730161"/>
-      <w:r>
-        <w:lastRenderedPageBreak/>
+      <w:bookmarkStart w:id="10" w:name="_Toc410923416"/>
+      <w:r>
         <w:t>Introducción</w:t>
       </w:r>
       <w:bookmarkEnd w:id="9"/>
@@ -2513,7 +2582,7 @@
           <w:lang w:val="es-419"/>
         </w:rPr>
       </w:pPr>
-      <w:bookmarkStart w:id="11" w:name="_Toc410730162"/>
+      <w:bookmarkStart w:id="11" w:name="_Toc410923417"/>
       <w:r>
         <w:rPr>
           <w:lang w:val="es-419"/>
@@ -2602,7 +2671,7 @@
         <w:spacing w:before="240"/>
       </w:pPr>
       <w:bookmarkStart w:id="12" w:name="_Toc402464668"/>
-      <w:bookmarkStart w:id="13" w:name="_Toc410730163"/>
+      <w:bookmarkStart w:id="13" w:name="_Toc410923418"/>
       <w:r>
         <w:t>Objetivos del Sistema Geo Parking</w:t>
       </w:r>
@@ -2784,7 +2853,7 @@
         <w:spacing w:before="240"/>
       </w:pPr>
       <w:bookmarkStart w:id="14" w:name="_Toc402464669"/>
-      <w:bookmarkStart w:id="15" w:name="_Toc410730164"/>
+      <w:bookmarkStart w:id="15" w:name="_Toc410923419"/>
       <w:r>
         <w:t>Requisitos del Sistema</w:t>
       </w:r>
@@ -2831,15 +2900,997 @@
           <w:lang w:val="es-419"/>
         </w:rPr>
       </w:pPr>
-      <w:bookmarkStart w:id="16" w:name="_Toc410730165"/>
+      <w:bookmarkStart w:id="16" w:name="_Toc410923420"/>
+      <w:r>
+        <w:rPr>
+          <w:lang w:val="es-419"/>
+        </w:rPr>
+        <w:t>Conceptos Importantes</w:t>
+      </w:r>
+      <w:bookmarkEnd w:id="16"/>
+    </w:p>
+    <w:p>
+      <w:pPr>
+        <w:pStyle w:val="Ttulo2"/>
+        <w:rPr>
+          <w:lang w:val="es-419"/>
+        </w:rPr>
+      </w:pPr>
+      <w:bookmarkStart w:id="17" w:name="_Toc410923421"/>
+      <w:r>
+        <w:rPr>
+          <w:lang w:val="es-419"/>
+        </w:rPr>
+        <w:t>Acceso a la aplicación</w:t>
+      </w:r>
+      <w:bookmarkEnd w:id="17"/>
+    </w:p>
+    <w:p>
+      <w:pPr>
+        <w:rPr>
+          <w:lang w:val="es-419"/>
+        </w:rPr>
+      </w:pPr>
+      <w:r>
+        <w:t xml:space="preserve">El </w:t>
+      </w:r>
+      <w:r>
+        <w:rPr>
+          <w:lang w:val="es-419"/>
+        </w:rPr>
+        <w:t xml:space="preserve">sistema GeoParking </w:t>
+      </w:r>
+      <w:r>
+        <w:t xml:space="preserve">es una aplicación web que puede ser accedida desde cualquier navegador de internet. La dirección URL es </w:t>
+      </w:r>
+      <w:r>
+        <w:rPr>
+          <w:b/>
+          <w:lang w:val="es-419"/>
+        </w:rPr>
+        <w:t>“</w:t>
+      </w:r>
+      <w:r>
+        <w:rPr>
+          <w:b/>
+        </w:rPr>
+        <w:t>https://www.geoparking.com</w:t>
+      </w:r>
+      <w:r>
+        <w:rPr>
+          <w:b/>
+          <w:lang w:val="es-419"/>
+        </w:rPr>
+        <w:t>/Index.aspx</w:t>
+      </w:r>
+      <w:r>
+        <w:rPr>
+          <w:b/>
+        </w:rPr>
+        <w:t>”</w:t>
+      </w:r>
+      <w:r>
+        <w:rPr>
+          <w:lang w:val="es-419"/>
+        </w:rPr>
+        <w:t xml:space="preserve">. </w:t>
+      </w:r>
+      <w:r>
+        <w:t>El usuario debe ingresar a un navegador web (Internet Explorer, Google Chrome, Firefox) y escribir la dirección URL del portal. Una vez cargada la página se visualiza la pantalla inicial</w:t>
+      </w:r>
+      <w:r>
+        <w:rPr>
+          <w:lang w:val="es-419"/>
+        </w:rPr>
+        <w:t>, en donde el usuario dependiendo su tipo y roles asignados tendrá acceso a las diferentes páginas que componen el sistema.</w:t>
+      </w:r>
+    </w:p>
+    <w:p>
+      <w:pPr>
+        <w:pStyle w:val="Ttulo2"/>
+        <w:rPr>
+          <w:lang w:val="es-419"/>
+        </w:rPr>
+      </w:pPr>
+      <w:bookmarkStart w:id="18" w:name="_Toc410923422"/>
+      <w:r>
+        <w:rPr>
+          <w:lang w:val="es-419"/>
+        </w:rPr>
+        <w:t>Tipos de usuarios</w:t>
+      </w:r>
+      <w:bookmarkEnd w:id="18"/>
+    </w:p>
+    <w:p>
+      <w:pPr>
+        <w:rPr>
+          <w:lang w:val="es-419"/>
+        </w:rPr>
+      </w:pPr>
+      <w:r>
+        <w:rPr>
+          <w:lang w:val="es-419"/>
+        </w:rPr>
+        <w:t>Los dos tipos de usuarios que interactúan con el sistema son los Usuarios Registrados y los Usuarios No Registrados,</w:t>
+      </w:r>
+      <w:r>
+        <w:rPr>
+          <w:lang w:val="es-419"/>
+        </w:rPr>
+        <w:t xml:space="preserve"> dependiendo este tipo se </w:t>
+      </w:r>
+      <w:proofErr w:type="gramStart"/>
+      <w:r>
+        <w:rPr>
+          <w:lang w:val="es-419"/>
+        </w:rPr>
+        <w:t>tendrá</w:t>
+      </w:r>
+      <w:proofErr w:type="gramEnd"/>
+      <w:r>
+        <w:rPr>
+          <w:lang w:val="es-419"/>
+        </w:rPr>
+        <w:t xml:space="preserve"> acceso a diferentes páginas y funcionalidades.</w:t>
+      </w:r>
+      <w:r>
+        <w:rPr>
+          <w:lang w:val="es-419"/>
+        </w:rPr>
+        <w:t xml:space="preserve"> </w:t>
+      </w:r>
+    </w:p>
+    <w:p>
+      <w:pPr>
+        <w:pStyle w:val="Ttulo3"/>
+        <w:rPr>
+          <w:lang w:val="es-419"/>
+        </w:rPr>
+      </w:pPr>
+      <w:bookmarkStart w:id="19" w:name="_Toc410923423"/>
+      <w:r>
+        <w:rPr>
+          <w:lang w:val="es-419"/>
+        </w:rPr>
+        <w:t>Registrados</w:t>
+      </w:r>
+      <w:bookmarkEnd w:id="19"/>
+    </w:p>
+    <w:p>
+      <w:pPr>
+        <w:rPr>
+          <w:lang w:val="es-419"/>
+        </w:rPr>
+      </w:pPr>
+      <w:r>
+        <w:rPr>
+          <w:lang w:val="es-419"/>
+        </w:rPr>
+        <w:t>P</w:t>
+      </w:r>
+      <w:r>
+        <w:rPr>
+          <w:lang w:val="es-419"/>
+        </w:rPr>
+        <w:t>ara que los primeros accedan a las funciones y permisos habilitados se deberá realizar un proceso de autenticación explicado a continuación.</w:t>
+      </w:r>
+    </w:p>
+    <w:p>
+      <w:pPr>
+        <w:rPr>
+          <w:lang w:val="es-419"/>
+        </w:rPr>
+      </w:pPr>
+      <w:r>
+        <w:rPr>
+          <w:lang w:val="es-419"/>
+        </w:rPr>
+        <w:t xml:space="preserve">En el menú superior </w:t>
+      </w:r>
+      <w:r>
+        <w:rPr>
+          <w:lang w:val="es-419"/>
+        </w:rPr>
+        <w:t>el usuario accederá al modal de Login presionando el botón “Ingresar”.</w:t>
+      </w:r>
+    </w:p>
+    <w:p>
+      <w:pPr>
+        <w:rPr>
+          <w:lang w:val="es-419"/>
+        </w:rPr>
+      </w:pPr>
+      <w:r>
+        <w:rPr>
+          <w:lang w:val="es-419"/>
+        </w:rPr>
+        <w:t xml:space="preserve">Luego </w:t>
+      </w:r>
+      <w:r>
+        <w:rPr>
+          <w:lang w:val="es-ES"/>
+        </w:rPr>
+        <w:t xml:space="preserve">deberá </w:t>
+      </w:r>
+      <w:r>
+        <w:rPr>
+          <w:lang w:val="es-419"/>
+        </w:rPr>
+        <w:t>completar con el nombre que eligió para usar en el sistema o su e-mail, además ingresara su contraseña y presionará el botón “Iniciar Sesión”.</w:t>
+      </w:r>
+    </w:p>
+    <w:p>
+      <w:r>
+        <w:t xml:space="preserve">Si los datos ingresados por el usuario no son correctos el sistema visualiza un mensaje de error: </w:t>
+      </w:r>
+    </w:p>
+    <w:p>
+      <w:pPr>
+        <w:rPr>
+          <w:lang w:val="es-419"/>
+        </w:rPr>
+      </w:pPr>
+      <w:r>
+        <w:t>Si el nombre de usuario y la clave secreta ingresados son válidos el sistema le ofrece al “usuario” las opciones a las que tiene privilegios</w:t>
+      </w:r>
+      <w:r>
+        <w:rPr>
+          <w:lang w:val="es-419"/>
+        </w:rPr>
+        <w:t xml:space="preserve">. Dichas opciones se visualizaran en el menú superior así como su identificación como usuario y </w:t>
+      </w:r>
+      <w:r>
+        <w:rPr>
+          <w:lang w:val="es-419"/>
+        </w:rPr>
+        <w:t>opciones de configuración.</w:t>
+      </w:r>
+    </w:p>
+    <w:p>
+      <w:pPr>
+        <w:pStyle w:val="Ttulo3"/>
+        <w:rPr>
+          <w:lang w:val="es-419"/>
+        </w:rPr>
+      </w:pPr>
+      <w:bookmarkStart w:id="20" w:name="_Toc410923424"/>
+      <w:r>
+        <w:rPr>
+          <w:lang w:val="es-419"/>
+        </w:rPr>
+        <w:t>No registrados</w:t>
+      </w:r>
+      <w:bookmarkEnd w:id="20"/>
+    </w:p>
+    <w:p>
+      <w:pPr>
+        <w:rPr>
+          <w:lang w:val="es-419"/>
+        </w:rPr>
+      </w:pPr>
+      <w:r>
+        <w:rPr>
+          <w:lang w:val="es-419"/>
+        </w:rPr>
+        <w:t>Este tipo de usuarios no requieren de un proceso de autenticación y el sistema le brinda en la pantalla inicial, las funcionalidades a la que tiene acceso.</w:t>
+      </w:r>
+    </w:p>
+    <w:p>
+      <w:pPr>
+        <w:rPr>
+          <w:lang w:val="es-419"/>
+        </w:rPr>
+      </w:pPr>
+    </w:p>
+    <w:p>
+      <w:pPr>
+        <w:rPr>
+          <w:lang w:val="es-419"/>
+        </w:rPr>
+      </w:pPr>
+    </w:p>
+    <w:p>
+      <w:pPr>
+        <w:rPr>
+          <w:lang w:val="es-419"/>
+        </w:rPr>
+      </w:pPr>
+    </w:p>
+    <w:p>
+      <w:pPr>
+        <w:rPr>
+          <w:lang w:val="es-419"/>
+        </w:rPr>
+      </w:pPr>
+    </w:p>
+    <w:p>
+      <w:pPr>
+        <w:rPr>
+          <w:lang w:val="es-419"/>
+        </w:rPr>
+      </w:pPr>
+    </w:p>
+    <w:p>
+      <w:pPr>
+        <w:rPr>
+          <w:lang w:val="es-419"/>
+        </w:rPr>
+      </w:pPr>
+    </w:p>
+    <w:p>
+      <w:pPr>
+        <w:rPr>
+          <w:lang w:val="es-419"/>
+        </w:rPr>
+      </w:pPr>
+    </w:p>
+    <w:p>
+      <w:pPr>
+        <w:rPr>
+          <w:lang w:val="es-419"/>
+        </w:rPr>
+      </w:pPr>
+    </w:p>
+    <w:p>
+      <w:pPr>
+        <w:rPr>
+          <w:lang w:val="es-419"/>
+        </w:rPr>
+      </w:pPr>
+    </w:p>
+    <w:p>
+      <w:pPr>
+        <w:rPr>
+          <w:lang w:val="es-419"/>
+        </w:rPr>
+      </w:pPr>
+    </w:p>
+    <w:p>
+      <w:pPr>
+        <w:rPr>
+          <w:lang w:val="es-419"/>
+        </w:rPr>
+      </w:pPr>
+    </w:p>
+    <w:p>
+      <w:pPr>
+        <w:rPr>
+          <w:lang w:val="es-419"/>
+        </w:rPr>
+      </w:pPr>
+    </w:p>
+    <w:p>
+      <w:pPr>
+        <w:rPr>
+          <w:lang w:val="es-419"/>
+        </w:rPr>
+      </w:pPr>
+    </w:p>
+    <w:p>
+      <w:pPr>
+        <w:pStyle w:val="Ttulo1"/>
+        <w:rPr>
+          <w:lang w:val="es-419"/>
+        </w:rPr>
+      </w:pPr>
+      <w:bookmarkStart w:id="21" w:name="_Toc410923425"/>
+      <w:r>
+        <w:rPr>
+          <w:lang w:val="es-419"/>
+        </w:rPr>
+        <w:t>Guía de Uso</w:t>
+      </w:r>
+      <w:bookmarkEnd w:id="21"/>
+    </w:p>
+    <w:p>
+      <w:pPr>
+        <w:pStyle w:val="Ttulo2"/>
+        <w:rPr>
+          <w:lang w:val="es-419"/>
+        </w:rPr>
+      </w:pPr>
+      <w:bookmarkStart w:id="22" w:name="_Toc410923426"/>
+      <w:r>
+        <w:rPr>
+          <w:lang w:val="es-419"/>
+        </w:rPr>
+        <w:t>Registro en el sistema</w:t>
+      </w:r>
+      <w:bookmarkEnd w:id="22"/>
+    </w:p>
+    <w:p>
+      <w:pPr>
+        <w:rPr>
+          <w:lang w:val="es-419"/>
+        </w:rPr>
+      </w:pPr>
+      <w:r>
+        <w:rPr>
+          <w:lang w:val="es-419"/>
+        </w:rPr>
+        <w:t>Para los usuarios no registrados que necesiten acceder al sistema para acceder a las funcionalidades del sistema, dependiendo el rol asignado, deberán pasar por un proceso de registro.  En el mismo se deberán completar los datos requeridos y aceptar los términos de uso establecidos.</w:t>
+      </w:r>
+    </w:p>
+    <w:p>
+      <w:pPr>
+        <w:rPr>
+          <w:lang w:val="es-419"/>
+        </w:rPr>
+      </w:pPr>
+      <w:r>
+        <w:rPr>
+          <w:lang w:val="es-419"/>
+        </w:rPr>
+        <w:t xml:space="preserve">Si los datos del usuario no son correctos aparecerá una leyenda debajo de cada campo, indicándole </w:t>
+      </w:r>
+      <w:r>
+        <w:rPr>
+          <w:lang w:val="es-419"/>
+        </w:rPr>
+        <w:t>la situación.</w:t>
+      </w:r>
+    </w:p>
+    <w:p>
+      <w:pPr>
+        <w:rPr>
+          <w:lang w:val="es-419"/>
+        </w:rPr>
+      </w:pPr>
+      <w:r>
+        <w:rPr>
+          <w:lang w:val="es-419"/>
+        </w:rPr>
+        <w:t>Una vez terminado el proceso de registro le aparecerá el siguiente mensaje de éxito:</w:t>
+      </w:r>
+    </w:p>
+    <w:p>
+      <w:pPr>
+        <w:rPr>
+          <w:lang w:val="es-419"/>
+        </w:rPr>
+      </w:pPr>
+      <w:r>
+        <w:rPr>
+          <w:lang w:val="es-419"/>
+        </w:rPr>
+        <w:t>A su vez una vez registrado el usuario deberá esperar a que los administradores del sistema corroboren su información y le asignen un rol ya sea administrador o súper administrador. Y así acceder a las páginas y funcionalidades concedidas.</w:t>
+      </w:r>
+    </w:p>
+    <w:p>
+      <w:pPr>
+        <w:pStyle w:val="Ttulo2"/>
+        <w:rPr>
+          <w:lang w:val="es-419"/>
+        </w:rPr>
+      </w:pPr>
+      <w:bookmarkStart w:id="23" w:name="_Toc410923427"/>
+      <w:r>
+        <w:rPr>
+          <w:lang w:val="es-419"/>
+        </w:rPr>
+        <w:t>Consulta de playas</w:t>
+      </w:r>
+      <w:bookmarkEnd w:id="23"/>
+    </w:p>
+    <w:p>
+      <w:pPr>
+        <w:rPr>
+          <w:lang w:val="es-419"/>
+        </w:rPr>
+      </w:pPr>
+      <w:r>
+        <w:rPr>
+          <w:lang w:val="es-419"/>
+        </w:rPr>
+        <w:t>Esta funcionalidad está disponible para cualquier tipo de usuario, ya sea registrado o no registrado, se accederá desde la pantalla inicial ingresando la ciudad en donde el usuario quiere consultar las playas.</w:t>
+      </w:r>
+    </w:p>
+    <w:p>
+      <w:pPr>
+        <w:rPr>
+          <w:lang w:val="es-419"/>
+        </w:rPr>
+      </w:pPr>
+      <w:r>
+        <w:rPr>
+          <w:lang w:val="es-419"/>
+        </w:rPr>
+        <w:t>En la pantalla de consulta, el usuario podrá interactuar con el sistema para busca</w:t>
+      </w:r>
+      <w:r>
+        <w:rPr>
+          <w:lang w:val="es-419"/>
+        </w:rPr>
+        <w:t>r playas en distintas ciudades,</w:t>
+      </w:r>
+      <w:r>
+        <w:rPr>
+          <w:lang w:val="es-419"/>
+        </w:rPr>
+        <w:t xml:space="preserve"> filtrando </w:t>
+      </w:r>
+      <w:r>
+        <w:rPr>
+          <w:lang w:val="es-419"/>
+        </w:rPr>
+        <w:t>y visualizándolas en el mapa o en un listado según lo desee</w:t>
+      </w:r>
+      <w:r>
+        <w:rPr>
+          <w:lang w:val="es-419"/>
+        </w:rPr>
+        <w:t>.</w:t>
+      </w:r>
+    </w:p>
+    <w:p>
+      <w:pPr>
+        <w:rPr>
+          <w:lang w:val="es-419"/>
+        </w:rPr>
+      </w:pPr>
+      <w:r>
+        <w:rPr>
+          <w:lang w:val="es-419"/>
+        </w:rPr>
+        <w:t>Para ello en la parte superior tendrá el campo establecer o modificar la ciudad a consultar y botones de acciones para realizar la búsqueda avanzada, acceder la visualización en forma de listado o restaurar el mapa</w:t>
+      </w:r>
+    </w:p>
+    <w:p>
+      <w:pPr>
+        <w:rPr>
+          <w:lang w:val="es-419"/>
+        </w:rPr>
+      </w:pPr>
+      <w:r>
+        <w:rPr>
+          <w:lang w:val="es-419"/>
+        </w:rPr>
+        <w:t>En la búsqueda avanzada el usuario encontrara distintos campos de filtrado para una visualización especifica en la ciudad elegida. Todos los campos son opcionales, y una vez completados el mapa o listado se actualizará</w:t>
+      </w:r>
+      <w:r>
+        <w:rPr>
+          <w:lang w:val="es-419"/>
+        </w:rPr>
+        <w:t xml:space="preserve"> automáticamente.</w:t>
+      </w:r>
+    </w:p>
+    <w:p>
+      <w:pPr>
+        <w:rPr>
+          <w:lang w:val="es-419"/>
+        </w:rPr>
+      </w:pPr>
+      <w:r>
+        <w:rPr>
+          <w:lang w:val="es-419"/>
+        </w:rPr>
+        <w:t xml:space="preserve">Hay dos maneras para acceder a la información específica de cada playa, en la primera el usuario deberá presionar sobre el icono de la playa elegida en el mapa. El sistema desplegará un </w:t>
+      </w:r>
+      <w:proofErr w:type="spellStart"/>
+      <w:r>
+        <w:rPr>
+          <w:lang w:val="es-419"/>
+        </w:rPr>
+        <w:t>popup</w:t>
+      </w:r>
+      <w:proofErr w:type="spellEnd"/>
+      <w:r>
+        <w:rPr>
+          <w:lang w:val="es-419"/>
+        </w:rPr>
+        <w:t xml:space="preserve"> sobre la playa elegida y mostrará sus datos.</w:t>
+      </w:r>
+    </w:p>
+    <w:p>
+      <w:pPr>
+        <w:rPr>
+          <w:lang w:val="es-419"/>
+        </w:rPr>
+      </w:pPr>
+      <w:r>
+        <w:rPr>
+          <w:lang w:val="es-419"/>
+        </w:rPr>
+        <w:t xml:space="preserve">La segunda forma es a través de un listado de las playas de la ciudad o de las elegidas a través del filtrado, </w:t>
+      </w:r>
+      <w:r>
+        <w:rPr>
+          <w:lang w:val="es-419"/>
+        </w:rPr>
+        <w:t xml:space="preserve">y también </w:t>
+      </w:r>
+      <w:r>
+        <w:rPr>
+          <w:lang w:val="es-419"/>
+        </w:rPr>
+        <w:t>allí se podrá ordenar y buscar detalladamente</w:t>
+      </w:r>
+      <w:r>
+        <w:rPr>
+          <w:lang w:val="es-419"/>
+        </w:rPr>
+        <w:t>.</w:t>
+      </w:r>
+    </w:p>
+    <w:p>
+      <w:pPr>
+        <w:rPr>
+          <w:lang w:val="es-419"/>
+        </w:rPr>
+      </w:pPr>
+    </w:p>
+    <w:p>
+      <w:pPr>
+        <w:pStyle w:val="Ttulo2"/>
+        <w:rPr>
+          <w:lang w:val="es-419"/>
+        </w:rPr>
+      </w:pPr>
+      <w:bookmarkStart w:id="24" w:name="_Toc410923428"/>
+      <w:r>
+        <w:rPr>
+          <w:lang w:val="es-419"/>
+        </w:rPr>
+        <w:t>Funcionalidades de Administración</w:t>
+      </w:r>
+      <w:bookmarkEnd w:id="24"/>
+    </w:p>
+    <w:p>
+      <w:pPr>
+        <w:rPr>
+          <w:lang w:val="es-419"/>
+        </w:rPr>
+      </w:pPr>
+      <w:r>
+        <w:rPr>
+          <w:lang w:val="es-419"/>
+        </w:rPr>
+        <w:t xml:space="preserve">Las funcionalidades de administración solo podrán ser accedidas por </w:t>
+      </w:r>
+      <w:r>
+        <w:rPr>
+          <w:lang w:val="es-419"/>
+        </w:rPr>
+        <w:t xml:space="preserve">aquellos </w:t>
+      </w:r>
+      <w:r>
+        <w:rPr>
+          <w:lang w:val="es-419"/>
+        </w:rPr>
+        <w:t>roles que tengan estos permisos incluidos, por defecto los roles de administrador y súper</w:t>
+      </w:r>
+      <w:r>
+        <w:rPr>
+          <w:lang w:val="es-419"/>
+        </w:rPr>
+        <w:t xml:space="preserve"> administrador tienen estos permisos.</w:t>
+      </w:r>
+    </w:p>
+    <w:p>
+      <w:pPr>
+        <w:rPr>
+          <w:lang w:val="es-419"/>
+        </w:rPr>
+      </w:pPr>
+      <w:r>
+        <w:rPr>
+          <w:lang w:val="es-419"/>
+        </w:rPr>
+        <w:t>Para</w:t>
+      </w:r>
+      <w:r>
+        <w:rPr>
+          <w:lang w:val="es-419"/>
+        </w:rPr>
+        <w:t xml:space="preserve"> acceder a estas funcionalidades el usuario debe estar regi</w:t>
+      </w:r>
+      <w:r>
+        <w:rPr>
+          <w:lang w:val="es-419"/>
+        </w:rPr>
+        <w:t>strado en el sistema y poseer alguno de los roles antes mencionados</w:t>
+      </w:r>
+      <w:r>
+        <w:rPr>
+          <w:lang w:val="es-419"/>
+        </w:rPr>
+        <w:t>.</w:t>
+      </w:r>
+      <w:r>
+        <w:rPr>
+          <w:lang w:val="es-419"/>
+        </w:rPr>
+        <w:t xml:space="preserve"> Y u</w:t>
+      </w:r>
+      <w:r>
+        <w:rPr>
+          <w:lang w:val="es-419"/>
+        </w:rPr>
+        <w:t xml:space="preserve">na vez hecho el proceso de autenticación e ingreso al sistema, en el menú superior aparecerá la opción de “Administración” que redirigirá a la página principal </w:t>
+      </w:r>
+      <w:r>
+        <w:rPr>
+          <w:lang w:val="es-419"/>
+        </w:rPr>
+        <w:t>de administración del sistema. Allí el usuario tendrá acceso a diferentes paneles de administración según su rol y permisos lo permita.</w:t>
+      </w:r>
+    </w:p>
+    <w:p>
+      <w:pPr>
+        <w:rPr>
+          <w:lang w:val="es-419"/>
+        </w:rPr>
+      </w:pPr>
+    </w:p>
+    <w:p>
+      <w:pPr>
+        <w:pStyle w:val="Ttulo3"/>
+        <w:rPr>
+          <w:lang w:val="es-419"/>
+        </w:rPr>
+      </w:pPr>
+      <w:bookmarkStart w:id="25" w:name="_Toc410923429"/>
       <w:r>
         <w:rPr>
           <w:lang w:val="es-419"/>
         </w:rPr>
         <w:lastRenderedPageBreak/>
-        <w:t>Conceptos Importantes</w:t>
-      </w:r>
-      <w:bookmarkEnd w:id="16"/>
+        <w:t>Administración de Playas</w:t>
+      </w:r>
+      <w:bookmarkEnd w:id="25"/>
+    </w:p>
+    <w:p>
+      <w:pPr>
+        <w:rPr>
+          <w:lang w:val="es-419"/>
+        </w:rPr>
+      </w:pPr>
+      <w:r>
+        <w:rPr>
+          <w:lang w:val="es-419"/>
+        </w:rPr>
+        <w:t>La administración de playas como su nombre lo indica, abarca desde la creación de una</w:t>
+      </w:r>
+      <w:r>
+        <w:rPr>
+          <w:lang w:val="es-419"/>
+        </w:rPr>
+        <w:t xml:space="preserve"> nueva playa de estacionamiento hasta </w:t>
+      </w:r>
+      <w:r>
+        <w:rPr>
+          <w:lang w:val="es-419"/>
+        </w:rPr>
+        <w:t>la modificación de sus datos o su eliminación</w:t>
+      </w:r>
+      <w:r>
+        <w:rPr>
+          <w:lang w:val="es-419"/>
+        </w:rPr>
+        <w:t xml:space="preserve">. Para acceder a este panel el usuario debe poseer los permisos necesarios. Y en la página principal de administración acceder a la opción “Administración de Playas” en el menú </w:t>
+      </w:r>
+      <w:r>
+        <w:rPr>
+          <w:lang w:val="es-419"/>
+        </w:rPr>
+        <w:t>que se presenta a su izquierda. El sistema mostrara un panel compuesto por un campo de búsqueda por ciudades y un botón para crear una nueva playa.</w:t>
+      </w:r>
+    </w:p>
+    <w:p>
+      <w:pPr>
+        <w:rPr>
+          <w:lang w:val="es-419"/>
+        </w:rPr>
+      </w:pPr>
+      <w:r>
+        <w:rPr>
+          <w:lang w:val="es-419"/>
+        </w:rPr>
+        <w:t xml:space="preserve">Para crear una nueva playa de estacionamiento, el usuario deberá acceder al modal de creación presionando el botón de crear playa. </w:t>
+      </w:r>
+    </w:p>
+    <w:p>
+      <w:pPr>
+        <w:rPr>
+          <w:lang w:val="es-419"/>
+        </w:rPr>
+      </w:pPr>
+      <w:r>
+        <w:rPr>
+          <w:lang w:val="es-419"/>
+        </w:rPr>
+        <w:t>Una vez que el sistema presenta el modal el usuario deberá ir completando todos los campos, y en caso de algún faltante el sistema avisará de la siguiente manera:</w:t>
+      </w:r>
+    </w:p>
+    <w:p>
+      <w:pPr>
+        <w:rPr>
+          <w:lang w:val="es-419"/>
+        </w:rPr>
+      </w:pPr>
+      <w:r>
+        <w:rPr>
+          <w:lang w:val="es-419"/>
+        </w:rPr>
+        <w:t>Para la selección de horarios el usuario podrá escoger el rango de días en una lista desplegable y los horarios de atención.</w:t>
+      </w:r>
+    </w:p>
+    <w:p>
+      <w:pPr>
+        <w:rPr>
+          <w:lang w:val="es-419"/>
+        </w:rPr>
+      </w:pPr>
+      <w:r>
+        <w:rPr>
+          <w:lang w:val="es-419"/>
+        </w:rPr>
+        <w:t>Para llenar os servicios de la playa el usuario deberá seleccionar el tipo de vehículo y la capacidad de la playa para ese tipo de vehículo. Una vez agregado el usuario podrá ingresar los precios por hora y tipo de vehículo interactuando con la lista editable que se muestra a continuación.</w:t>
+      </w:r>
+    </w:p>
+    <w:p>
+      <w:pPr>
+        <w:rPr>
+          <w:lang w:val="es-419"/>
+        </w:rPr>
+      </w:pPr>
+      <w:r>
+        <w:rPr>
+          <w:lang w:val="es-419"/>
+        </w:rPr>
+        <w:t>En la pestaña de “Dirección” de la playa, se le mostrará al usuario los campos ciudad, calle y número y una vez completados podrá visualizar la ubicación ingresada en el mapa corregirla o hacerla más precisa. Una vez completado este paso podrá agregar dicha dirección, y esta se mostrara en una lista que se encontrara abajo del mapa.</w:t>
+      </w:r>
+    </w:p>
+    <w:p>
+      <w:pPr>
+        <w:rPr>
+          <w:lang w:val="es-419"/>
+        </w:rPr>
+      </w:pPr>
+      <w:r>
+        <w:rPr>
+          <w:lang w:val="es-419"/>
+        </w:rPr>
+        <w:t>Luego de terminar el proceso de completar todos los datos de la playa, el usuario deberá presionar el botón “Guardar” y el sistema mostrará un mensaje de éxito como el siguiente:</w:t>
+      </w:r>
+      <w:bookmarkStart w:id="26" w:name="_GoBack"/>
+      <w:bookmarkEnd w:id="26"/>
+    </w:p>
+    <w:p>
+      <w:pPr>
+        <w:rPr>
+          <w:lang w:val="es-419"/>
+        </w:rPr>
+      </w:pPr>
+      <w:r>
+        <w:rPr>
+          <w:lang w:val="es-419"/>
+        </w:rPr>
+        <w:t>En el campo de búsqueda se deberá ingresar una ciudad para que luego el sistema muestre el listado de playas que allí se encuentran. El listado además de mostrar información más detallada de la ubicación de la playa, mostrará tres botones de acciones, que se enumeran a continuación:</w:t>
+      </w:r>
+    </w:p>
+    <w:p>
+      <w:pPr>
+        <w:rPr>
+          <w:lang w:val="es-419"/>
+        </w:rPr>
+      </w:pPr>
+      <w:r>
+        <w:rPr>
+          <w:lang w:val="es-419"/>
+        </w:rPr>
+        <w:t>Ver Playa: El usuario podrá acceder a toda la información cargada acerca de esa pl</w:t>
+      </w:r>
+      <w:r>
+        <w:rPr>
+          <w:lang w:val="es-419"/>
+        </w:rPr>
+        <w:t>aya, dicha informació</w:t>
+      </w:r>
+      <w:r>
+        <w:rPr>
+          <w:lang w:val="es-419"/>
+        </w:rPr>
+        <w:t xml:space="preserve">n será presentada en un </w:t>
+      </w:r>
+      <w:proofErr w:type="spellStart"/>
+      <w:r>
+        <w:rPr>
+          <w:lang w:val="es-419"/>
+        </w:rPr>
+        <w:t>popup</w:t>
+      </w:r>
+      <w:proofErr w:type="spellEnd"/>
+      <w:r>
+        <w:rPr>
+          <w:lang w:val="es-419"/>
+        </w:rPr>
+        <w:t xml:space="preserve"> con </w:t>
+      </w:r>
+      <w:r>
+        <w:rPr>
+          <w:lang w:val="es-419"/>
+        </w:rPr>
+        <w:t>pestañas.</w:t>
+      </w:r>
+    </w:p>
+    <w:p>
+      <w:pPr>
+        <w:rPr>
+          <w:lang w:val="es-419"/>
+        </w:rPr>
+      </w:pPr>
+      <w:r>
+        <w:rPr>
+          <w:lang w:val="es-419"/>
+        </w:rPr>
+        <w:t xml:space="preserve">Editar Playa: El usuario podrá actualizar los datos que desee de una playa seleccionada y deberá cumplir con todos los campos requeridos, que son los mismos que se manifiestan cuando se crea una playa. Una vez actualizada el sistema mostrará </w:t>
+      </w:r>
+      <w:proofErr w:type="gramStart"/>
+      <w:r>
+        <w:rPr>
+          <w:lang w:val="es-419"/>
+        </w:rPr>
+        <w:t>el</w:t>
+      </w:r>
+      <w:proofErr w:type="gramEnd"/>
+      <w:r>
+        <w:rPr>
+          <w:lang w:val="es-419"/>
+        </w:rPr>
+        <w:t xml:space="preserve"> siguiente mensaje:</w:t>
+      </w:r>
+    </w:p>
+    <w:p>
+      <w:pPr>
+        <w:rPr>
+          <w:lang w:val="es-419"/>
+        </w:rPr>
+      </w:pPr>
+      <w:r>
+        <w:rPr>
+          <w:lang w:val="es-419"/>
+        </w:rPr>
+        <w:t>Eliminar Playa: El usuario podrá dar de baja a una playa seleccionada y luego el sistema mostrará un mensaje de éxito como el siguiente:</w:t>
+      </w:r>
+    </w:p>
+    <w:p>
+      <w:pPr>
+        <w:pStyle w:val="Ttulo3"/>
+        <w:rPr>
+          <w:lang w:val="es-419"/>
+        </w:rPr>
+      </w:pPr>
+      <w:bookmarkStart w:id="27" w:name="_Toc410923430"/>
+      <w:r>
+        <w:rPr>
+          <w:lang w:val="es-419"/>
+        </w:rPr>
+        <w:t xml:space="preserve">Administración de </w:t>
+      </w:r>
+      <w:bookmarkEnd w:id="27"/>
+      <w:r>
+        <w:rPr>
+          <w:lang w:val="es-419"/>
+        </w:rPr>
+        <w:t>Roles y Permisos</w:t>
+      </w:r>
+    </w:p>
+    <w:p>
+      <w:pPr>
+        <w:pStyle w:val="Ttulo3"/>
+        <w:rPr>
+          <w:lang w:val="es-419"/>
+        </w:rPr>
+      </w:pPr>
+      <w:bookmarkStart w:id="28" w:name="_Toc410923431"/>
+      <w:r>
+        <w:rPr>
+          <w:lang w:val="es-419"/>
+        </w:rPr>
+        <w:t>Administración de Zonas</w:t>
+      </w:r>
+      <w:bookmarkEnd w:id="28"/>
     </w:p>
     <w:p>
       <w:pPr>
@@ -2848,675 +3899,14 @@
           <w:lang w:val="es-419"/>
         </w:rPr>
       </w:pPr>
-      <w:bookmarkStart w:id="17" w:name="_Toc410730166"/>
-      <w:r>
-        <w:rPr>
-          <w:lang w:val="es-419"/>
-        </w:rPr>
-        <w:t>Acceso a la aplicación</w:t>
-      </w:r>
-      <w:bookmarkEnd w:id="17"/>
-    </w:p>
-    <w:p>
-      <w:pPr>
-        <w:rPr>
-          <w:lang w:val="es-419"/>
-        </w:rPr>
-      </w:pPr>
-      <w:r>
-        <w:t xml:space="preserve">El </w:t>
-      </w:r>
-      <w:r>
-        <w:rPr>
-          <w:lang w:val="es-419"/>
-        </w:rPr>
-        <w:t xml:space="preserve">sistema GeoParking </w:t>
-      </w:r>
-      <w:r>
-        <w:t xml:space="preserve">es una aplicación web que puede ser accedida desde cualquier navegador de internet. La dirección URL es </w:t>
-      </w:r>
-      <w:r>
-        <w:rPr>
-          <w:b/>
-          <w:lang w:val="es-419"/>
-        </w:rPr>
-        <w:t>“</w:t>
-      </w:r>
-      <w:r>
-        <w:rPr>
-          <w:b/>
-        </w:rPr>
-        <w:t>https://www.geoparking.com</w:t>
-      </w:r>
-      <w:r>
-        <w:rPr>
-          <w:b/>
-          <w:lang w:val="es-419"/>
-        </w:rPr>
-        <w:t>/Index.aspx</w:t>
-      </w:r>
-      <w:r>
-        <w:rPr>
-          <w:b/>
-        </w:rPr>
-        <w:t>”</w:t>
-      </w:r>
-      <w:r>
-        <w:rPr>
-          <w:lang w:val="es-419"/>
-        </w:rPr>
-        <w:t xml:space="preserve">. </w:t>
-      </w:r>
-      <w:r>
-        <w:t>El usuario debe ingresar a un navegador web (Internet Explorer, Google Chrome, Firefox) y escribir la dirección URL del portal. Una vez cargada la página se visualiza la pantalla inicial</w:t>
-      </w:r>
-      <w:r>
-        <w:rPr>
-          <w:lang w:val="es-419"/>
-        </w:rPr>
-        <w:t>, en donde el usuario dependiendo su tipo y roles asignados tendrá acceso a las diferentes páginas que componen el sistema.</w:t>
-      </w:r>
-    </w:p>
-    <w:p>
-      <w:pPr>
-        <w:pStyle w:val="Ttulo2"/>
-        <w:rPr>
-          <w:lang w:val="es-419"/>
-        </w:rPr>
-      </w:pPr>
-      <w:bookmarkStart w:id="18" w:name="_Toc410730167"/>
-      <w:r>
-        <w:rPr>
-          <w:lang w:val="es-419"/>
-        </w:rPr>
-        <w:t>Tipos de usuarios</w:t>
-      </w:r>
-      <w:bookmarkEnd w:id="18"/>
-    </w:p>
-    <w:p>
-      <w:pPr>
-        <w:rPr>
-          <w:lang w:val="es-419"/>
-        </w:rPr>
-      </w:pPr>
-      <w:r>
-        <w:rPr>
-          <w:lang w:val="es-419"/>
-        </w:rPr>
-        <w:t>Los dos tipos de usuarios que interactúan con el sistema son los Usuarios Registrados y los Usuarios No Registrados,</w:t>
-      </w:r>
-      <w:r>
-        <w:rPr>
-          <w:lang w:val="es-419"/>
-        </w:rPr>
-        <w:t xml:space="preserve"> dependiendo este tipo se </w:t>
-      </w:r>
-      <w:proofErr w:type="gramStart"/>
-      <w:r>
-        <w:rPr>
-          <w:lang w:val="es-419"/>
-        </w:rPr>
-        <w:t>tendrá</w:t>
-      </w:r>
-      <w:proofErr w:type="gramEnd"/>
-      <w:r>
-        <w:rPr>
-          <w:lang w:val="es-419"/>
-        </w:rPr>
-        <w:t xml:space="preserve"> acceso a diferentes páginas y funcionalidades.</w:t>
-      </w:r>
-      <w:r>
-        <w:rPr>
-          <w:lang w:val="es-419"/>
-        </w:rPr>
-        <w:t xml:space="preserve"> </w:t>
-      </w:r>
-    </w:p>
-    <w:p>
-      <w:pPr>
-        <w:pStyle w:val="Ttulo3"/>
-        <w:rPr>
-          <w:lang w:val="es-419"/>
-        </w:rPr>
-      </w:pPr>
-      <w:bookmarkStart w:id="19" w:name="_Toc410730168"/>
-      <w:r>
-        <w:rPr>
-          <w:lang w:val="es-419"/>
-        </w:rPr>
-        <w:t>Registrados</w:t>
-      </w:r>
-      <w:bookmarkEnd w:id="19"/>
-    </w:p>
-    <w:p>
-      <w:pPr>
-        <w:rPr>
-          <w:lang w:val="es-419"/>
-        </w:rPr>
-      </w:pPr>
-      <w:r>
-        <w:rPr>
-          <w:lang w:val="es-419"/>
-        </w:rPr>
-        <w:t>P</w:t>
-      </w:r>
-      <w:r>
-        <w:rPr>
-          <w:lang w:val="es-419"/>
-        </w:rPr>
-        <w:t>ara que los primeros accedan a las funciones y permisos habilitados se deberá realizar un proceso de autenticación explicado a continuación.</w:t>
-      </w:r>
-    </w:p>
-    <w:p>
-      <w:pPr>
-        <w:rPr>
-          <w:lang w:val="es-419"/>
-        </w:rPr>
-      </w:pPr>
-      <w:r>
-        <w:rPr>
-          <w:lang w:val="es-419"/>
-        </w:rPr>
-        <w:t xml:space="preserve">En el menú superior </w:t>
-      </w:r>
-      <w:r>
-        <w:rPr>
-          <w:lang w:val="es-419"/>
-        </w:rPr>
-        <w:t>el usuario accederá al modal de Login presionando el botón “Ingresar”.</w:t>
-      </w:r>
-    </w:p>
-    <w:p>
-      <w:pPr>
-        <w:rPr>
-          <w:lang w:val="es-419"/>
-        </w:rPr>
-      </w:pPr>
-      <w:r>
-        <w:rPr>
-          <w:lang w:val="es-419"/>
-        </w:rPr>
-        <w:t xml:space="preserve">Luego </w:t>
-      </w:r>
-      <w:r>
-        <w:rPr>
-          <w:lang w:val="es-ES"/>
-        </w:rPr>
-        <w:t xml:space="preserve">deberá </w:t>
-      </w:r>
-      <w:r>
-        <w:rPr>
-          <w:lang w:val="es-419"/>
-        </w:rPr>
-        <w:t>completar con el nombre que eligió para usar en el sistema o su e-mail, además ingresara su contraseña y presionará el botón “Iniciar Sesión”.</w:t>
-      </w:r>
-    </w:p>
-    <w:p>
-      <w:r>
-        <w:t xml:space="preserve">Si los datos ingresados por el usuario no son correctos el sistema visualiza un mensaje de error: </w:t>
-      </w:r>
-    </w:p>
-    <w:p>
-      <w:pPr>
-        <w:rPr>
-          <w:lang w:val="es-419"/>
-        </w:rPr>
-      </w:pPr>
-      <w:r>
-        <w:t>Si el nombre de usuario y la clave secreta ingresados son válidos el sistema le ofrece al “usuario” las opciones a las que tiene privilegios</w:t>
-      </w:r>
-      <w:r>
-        <w:rPr>
-          <w:lang w:val="es-419"/>
-        </w:rPr>
-        <w:t xml:space="preserve">. Dichas opciones se visualizaran en el menú superior así como su identificación como usuario y </w:t>
-      </w:r>
-      <w:r>
-        <w:rPr>
-          <w:lang w:val="es-419"/>
-        </w:rPr>
-        <w:t>opciones de configuración.</w:t>
-      </w:r>
-    </w:p>
-    <w:p>
-      <w:pPr>
-        <w:pStyle w:val="Ttulo3"/>
-        <w:rPr>
-          <w:lang w:val="es-419"/>
-        </w:rPr>
-      </w:pPr>
-      <w:bookmarkStart w:id="20" w:name="_Toc410730169"/>
-      <w:r>
-        <w:rPr>
-          <w:lang w:val="es-419"/>
-        </w:rPr>
-        <w:t>No registrados</w:t>
-      </w:r>
-      <w:bookmarkEnd w:id="20"/>
-    </w:p>
-    <w:p>
-      <w:pPr>
-        <w:rPr>
-          <w:lang w:val="es-419"/>
-        </w:rPr>
-      </w:pPr>
-      <w:r>
-        <w:rPr>
-          <w:lang w:val="es-419"/>
-        </w:rPr>
-        <w:t>Este tipo de usuarios no requieren de un proceso de autenticación y el sistema le brinda en la pantalla inicial, las funcionalidades a la que tiene acceso.</w:t>
-      </w:r>
-    </w:p>
-    <w:p>
-      <w:pPr>
-        <w:rPr>
-          <w:lang w:val="es-419"/>
-        </w:rPr>
-      </w:pPr>
-    </w:p>
-    <w:p>
-      <w:pPr>
-        <w:rPr>
-          <w:lang w:val="es-419"/>
-        </w:rPr>
-      </w:pPr>
-    </w:p>
-    <w:p>
-      <w:pPr>
-        <w:rPr>
-          <w:lang w:val="es-419"/>
-        </w:rPr>
-      </w:pPr>
-    </w:p>
-    <w:p>
-      <w:pPr>
-        <w:rPr>
-          <w:lang w:val="es-419"/>
-        </w:rPr>
-      </w:pPr>
-    </w:p>
-    <w:p>
-      <w:pPr>
-        <w:rPr>
-          <w:lang w:val="es-419"/>
-        </w:rPr>
-      </w:pPr>
-    </w:p>
-    <w:p>
-      <w:pPr>
-        <w:rPr>
-          <w:lang w:val="es-419"/>
-        </w:rPr>
-      </w:pPr>
-    </w:p>
-    <w:p>
-      <w:pPr>
-        <w:rPr>
-          <w:lang w:val="es-419"/>
-        </w:rPr>
-      </w:pPr>
-    </w:p>
-    <w:p>
-      <w:pPr>
-        <w:rPr>
-          <w:lang w:val="es-419"/>
-        </w:rPr>
-      </w:pPr>
-    </w:p>
-    <w:p>
-      <w:pPr>
-        <w:rPr>
-          <w:lang w:val="es-419"/>
-        </w:rPr>
-      </w:pPr>
-    </w:p>
-    <w:p>
-      <w:pPr>
-        <w:rPr>
-          <w:lang w:val="es-419"/>
-        </w:rPr>
-      </w:pPr>
-    </w:p>
-    <w:p>
-      <w:pPr>
-        <w:rPr>
-          <w:lang w:val="es-419"/>
-        </w:rPr>
-      </w:pPr>
-    </w:p>
-    <w:p>
-      <w:pPr>
-        <w:rPr>
-          <w:lang w:val="es-419"/>
-        </w:rPr>
-      </w:pPr>
-    </w:p>
-    <w:p>
-      <w:pPr>
-        <w:rPr>
-          <w:lang w:val="es-419"/>
-        </w:rPr>
-      </w:pPr>
-    </w:p>
-    <w:p>
-      <w:pPr>
-        <w:pStyle w:val="Ttulo1"/>
-        <w:rPr>
-          <w:lang w:val="es-419"/>
-        </w:rPr>
-      </w:pPr>
-      <w:bookmarkStart w:id="21" w:name="_Toc410730170"/>
-      <w:r>
-        <w:rPr>
-          <w:lang w:val="es-419"/>
-        </w:rPr>
-        <w:lastRenderedPageBreak/>
-        <w:t>Guía de Uso</w:t>
-      </w:r>
-      <w:bookmarkEnd w:id="21"/>
-    </w:p>
-    <w:p>
-      <w:pPr>
-        <w:pStyle w:val="Ttulo2"/>
-        <w:rPr>
-          <w:lang w:val="es-419"/>
-        </w:rPr>
-      </w:pPr>
-      <w:bookmarkStart w:id="22" w:name="_Toc410730171"/>
-      <w:r>
-        <w:rPr>
-          <w:lang w:val="es-419"/>
-        </w:rPr>
-        <w:t>Registro en el sistema</w:t>
-      </w:r>
-      <w:bookmarkEnd w:id="22"/>
-    </w:p>
-    <w:p>
-      <w:pPr>
-        <w:rPr>
-          <w:lang w:val="es-419"/>
-        </w:rPr>
-      </w:pPr>
-      <w:r>
-        <w:rPr>
-          <w:lang w:val="es-419"/>
-        </w:rPr>
-        <w:t>Para los usuarios no registrados que necesiten acceder al sistema para acceder a las funcionalidades del sistema, dependiendo el rol asignado, deberán pasar por un proceso de registro.  En el mismo se deberán completar los datos requeridos y aceptar los términos de uso establecidos.</w:t>
-      </w:r>
-    </w:p>
-    <w:p>
-      <w:pPr>
-        <w:rPr>
-          <w:lang w:val="es-419"/>
-        </w:rPr>
-      </w:pPr>
-      <w:r>
-        <w:rPr>
-          <w:lang w:val="es-419"/>
-        </w:rPr>
-        <w:t xml:space="preserve">Si los datos del usuario no son correctos aparecerá una leyenda debajo de cada campo, indicándole </w:t>
-      </w:r>
-      <w:r>
-        <w:rPr>
-          <w:lang w:val="es-419"/>
-        </w:rPr>
-        <w:t>la situación.</w:t>
-      </w:r>
-    </w:p>
-    <w:p>
-      <w:pPr>
-        <w:rPr>
-          <w:lang w:val="es-419"/>
-        </w:rPr>
-      </w:pPr>
-      <w:r>
-        <w:rPr>
-          <w:lang w:val="es-419"/>
-        </w:rPr>
-        <w:t>Una vez terminado el proceso de registro le aparecerá el siguiente mensaje de éxito:</w:t>
-      </w:r>
-    </w:p>
-    <w:p>
-      <w:pPr>
-        <w:rPr>
-          <w:lang w:val="es-419"/>
-        </w:rPr>
-      </w:pPr>
-      <w:r>
-        <w:rPr>
-          <w:lang w:val="es-419"/>
-        </w:rPr>
-        <w:t>A su vez una vez registrado el usuario deberá esperar a que los administradores del sistema corroboren su información y le asignen un rol ya sea administrador o súper administrador. Y así acceder a las páginas y funcionalidades concedidas.</w:t>
-      </w:r>
-    </w:p>
-    <w:p>
-      <w:pPr>
-        <w:pStyle w:val="Ttulo2"/>
-        <w:rPr>
-          <w:lang w:val="es-419"/>
-        </w:rPr>
-      </w:pPr>
-      <w:bookmarkStart w:id="23" w:name="_Toc410730172"/>
-      <w:r>
-        <w:rPr>
-          <w:lang w:val="es-419"/>
-        </w:rPr>
-        <w:t>Consulta de playas</w:t>
-      </w:r>
-      <w:bookmarkEnd w:id="23"/>
-    </w:p>
-    <w:p>
-      <w:pPr>
-        <w:rPr>
-          <w:lang w:val="es-419"/>
-        </w:rPr>
-      </w:pPr>
-      <w:r>
-        <w:rPr>
-          <w:lang w:val="es-419"/>
-        </w:rPr>
-        <w:t>Esta funcionalidad está disponible para cualquier tipo de usuario, ya sea registrado o no registrado, se accederá desde la pantalla inicial ingresando la ciudad en donde el usuario quiere consultar las playas.</w:t>
-      </w:r>
-    </w:p>
-    <w:p>
-      <w:pPr>
-        <w:rPr>
-          <w:lang w:val="es-419"/>
-        </w:rPr>
-      </w:pPr>
-      <w:r>
-        <w:rPr>
-          <w:lang w:val="es-419"/>
-        </w:rPr>
-        <w:t>En la pantalla de consulta, el usuario podrá interactuar con el sistema para busca</w:t>
-      </w:r>
-      <w:r>
-        <w:rPr>
-          <w:lang w:val="es-419"/>
-        </w:rPr>
-        <w:t>r playas en distintas ciudades,</w:t>
-      </w:r>
-      <w:r>
-        <w:rPr>
-          <w:lang w:val="es-419"/>
-        </w:rPr>
-        <w:t xml:space="preserve"> filtrando </w:t>
-      </w:r>
-      <w:r>
-        <w:rPr>
-          <w:lang w:val="es-419"/>
-        </w:rPr>
-        <w:t>y visualizándolas en el mapa o en un listado según lo desee</w:t>
-      </w:r>
-      <w:r>
-        <w:rPr>
-          <w:lang w:val="es-419"/>
-        </w:rPr>
-        <w:t>.</w:t>
-      </w:r>
-    </w:p>
-    <w:p>
-      <w:pPr>
-        <w:rPr>
-          <w:lang w:val="es-419"/>
-        </w:rPr>
-      </w:pPr>
-      <w:r>
-        <w:rPr>
-          <w:lang w:val="es-419"/>
-        </w:rPr>
-        <w:t>Para ello en la parte superior tendrá el campo establecer o modificar la ciudad a consultar y botones de acciones para realizar la búsqueda avanzada, acceder la visualización en forma de listado o restaurar el mapa</w:t>
-      </w:r>
-    </w:p>
-    <w:p>
-      <w:pPr>
-        <w:rPr>
-          <w:lang w:val="es-419"/>
-        </w:rPr>
-      </w:pPr>
-      <w:r>
-        <w:rPr>
-          <w:lang w:val="es-419"/>
-        </w:rPr>
-        <w:t>En la búsqueda avanzada el usuario encontrara distintos campos de filtrado para una visualización especifica en la ciudad elegida. Todos los campos son opcionales, y una vez completados el mapa o listado se actualizará</w:t>
-      </w:r>
-      <w:r>
-        <w:rPr>
-          <w:lang w:val="es-419"/>
-        </w:rPr>
-        <w:t xml:space="preserve"> automáticamente.</w:t>
-      </w:r>
-    </w:p>
-    <w:p>
-      <w:pPr>
-        <w:rPr>
-          <w:lang w:val="es-419"/>
-        </w:rPr>
-      </w:pPr>
-      <w:r>
-        <w:rPr>
-          <w:lang w:val="es-419"/>
-        </w:rPr>
-        <w:t xml:space="preserve">Hay dos maneras para acceder a la información específica de cada playa, en la primera el usuario deberá presionar sobre el icono de la playa elegida en el mapa. El sistema desplegará un </w:t>
-      </w:r>
-      <w:proofErr w:type="spellStart"/>
-      <w:r>
-        <w:rPr>
-          <w:lang w:val="es-419"/>
-        </w:rPr>
-        <w:t>popup</w:t>
-      </w:r>
-      <w:proofErr w:type="spellEnd"/>
-      <w:r>
-        <w:rPr>
-          <w:lang w:val="es-419"/>
-        </w:rPr>
-        <w:t xml:space="preserve"> sobre la playa elegida y mostrará sus datos.</w:t>
-      </w:r>
-    </w:p>
-    <w:p>
-      <w:pPr>
-        <w:rPr>
-          <w:lang w:val="es-419"/>
-        </w:rPr>
-      </w:pPr>
-      <w:r>
-        <w:rPr>
-          <w:lang w:val="es-419"/>
-        </w:rPr>
-        <w:t xml:space="preserve">La segunda forma es a través de un listado de las playas de la ciudad o de las elegidas a través del filtrado, </w:t>
-      </w:r>
-      <w:r>
-        <w:rPr>
-          <w:lang w:val="es-419"/>
-        </w:rPr>
-        <w:t xml:space="preserve">y también </w:t>
-      </w:r>
-      <w:r>
-        <w:rPr>
-          <w:lang w:val="es-419"/>
-        </w:rPr>
-        <w:t>allí se podrá ordenar y buscar detalladamente</w:t>
-      </w:r>
-      <w:r>
-        <w:rPr>
-          <w:lang w:val="es-419"/>
-        </w:rPr>
-        <w:t>.</w:t>
-      </w:r>
-    </w:p>
-    <w:p>
-      <w:pPr>
-        <w:rPr>
-          <w:lang w:val="es-419"/>
-        </w:rPr>
-      </w:pPr>
-      <w:bookmarkStart w:id="24" w:name="_GoBack"/>
-      <w:bookmarkEnd w:id="24"/>
-    </w:p>
-    <w:p>
-      <w:pPr>
-        <w:pStyle w:val="Ttulo2"/>
-        <w:rPr>
-          <w:lang w:val="es-419"/>
-        </w:rPr>
-      </w:pPr>
-      <w:bookmarkStart w:id="25" w:name="_Toc410730173"/>
-      <w:r>
-        <w:rPr>
-          <w:lang w:val="es-419"/>
-        </w:rPr>
-        <w:t>Administración de Playas</w:t>
-      </w:r>
-      <w:bookmarkEnd w:id="25"/>
-    </w:p>
-    <w:p>
-      <w:pPr>
-        <w:pStyle w:val="Ttulo2"/>
-        <w:rPr>
-          <w:lang w:val="es-419"/>
-        </w:rPr>
-      </w:pPr>
-      <w:bookmarkStart w:id="26" w:name="_Toc410730174"/>
-      <w:r>
-        <w:rPr>
-          <w:lang w:val="es-419"/>
-        </w:rPr>
-        <w:t>Administración de Usuarios</w:t>
-      </w:r>
-      <w:bookmarkEnd w:id="26"/>
-    </w:p>
-    <w:p>
-      <w:pPr>
-        <w:pStyle w:val="Ttulo2"/>
-        <w:rPr>
-          <w:lang w:val="es-419"/>
-        </w:rPr>
-      </w:pPr>
-      <w:bookmarkStart w:id="27" w:name="_Toc410730175"/>
-      <w:r>
-        <w:rPr>
-          <w:lang w:val="es-419"/>
-        </w:rPr>
-        <w:t>Administración de Zonas</w:t>
-      </w:r>
-      <w:bookmarkEnd w:id="27"/>
-    </w:p>
-    <w:p>
-      <w:pPr>
-        <w:pStyle w:val="Ttulo2"/>
-        <w:rPr>
-          <w:lang w:val="es-419"/>
-        </w:rPr>
-      </w:pPr>
-      <w:bookmarkStart w:id="28" w:name="_Toc410730176"/>
+      <w:bookmarkStart w:id="29" w:name="_Toc410923432"/>
       <w:r>
         <w:rPr>
           <w:lang w:val="es-419"/>
         </w:rPr>
         <w:t>Estadísticas</w:t>
       </w:r>
-      <w:bookmarkEnd w:id="28"/>
+      <w:bookmarkEnd w:id="29"/>
     </w:p>
     <w:p>
       <w:pPr>
@@ -4834,6 +5224,7 @@
     <w:rsid w:val="00022BD1"/>
     <w:rsid w:val="0051436E"/>
     <w:rsid w:val="006F60FF"/>
+    <w:rsid w:val="00E672BE"/>
   </w:rsids>
   <m:mathPr>
     <m:mathFont m:val="Cambria Math"/>
@@ -5578,7 +5969,7 @@
 </file>
 
 <file path=customXml/itemProps2.xml><?xml version="1.0" encoding="utf-8"?>
-<ds:datastoreItem xmlns:ds="http://schemas.openxmlformats.org/officeDocument/2006/customXml" ds:itemID="{D070FA6C-0A60-480D-BD45-C72CDC773938}">
+<ds:datastoreItem xmlns:ds="http://schemas.openxmlformats.org/officeDocument/2006/customXml" ds:itemID="{689C2481-4A39-4E8C-A390-D32026E93E39}">
   <ds:schemaRefs>
     <ds:schemaRef ds:uri="http://schemas.openxmlformats.org/officeDocument/2006/bibliography"/>
   </ds:schemaRefs>

</xml_diff>

<commit_message>
Manuales, capturas y estilos
Revisión manual web, re-edición manual móvil, capturas de móvil y
corrección de estilos
</commit_message>
<xml_diff>
--- a/Proyecto/Documentacion/Manuales/GeoP_Documentacion_ManualUsuarioWeb.docx
+++ b/Proyecto/Documentacion/Manuales/GeoP_Documentacion_ManualUsuarioWeb.docx
@@ -1,6 +1,6 @@
 
 <file path=word/document.xml><?xml version="1.0" encoding="utf-8"?>
-<w:document xmlns:wpc="http://schemas.microsoft.com/office/word/2010/wordprocessingCanvas" xmlns:mc="http://schemas.openxmlformats.org/markup-compatibility/2006" xmlns:o="urn:schemas-microsoft-com:office:office" xmlns:r="http://schemas.openxmlformats.org/officeDocument/2006/relationships" xmlns:m="http://schemas.openxmlformats.org/officeDocument/2006/math" xmlns:v="urn:schemas-microsoft-com:vml" xmlns:wp14="http://schemas.microsoft.com/office/word/2010/wordprocessingDrawing" xmlns:wp="http://schemas.openxmlformats.org/drawingml/2006/wordprocessingDrawing" xmlns:w10="urn:schemas-microsoft-com:office:word" xmlns:w="http://schemas.openxmlformats.org/wordprocessingml/2006/main" xmlns:w14="http://schemas.microsoft.com/office/word/2010/wordml" xmlns:w15="http://schemas.microsoft.com/office/word/2012/wordml" xmlns:wpg="http://schemas.microsoft.com/office/word/2010/wordprocessingGroup" xmlns:wpi="http://schemas.microsoft.com/office/word/2010/wordprocessingInk" xmlns:wne="http://schemas.microsoft.com/office/word/2006/wordml" xmlns:wps="http://schemas.microsoft.com/office/word/2010/wordprocessingShape" mc:Ignorable="w14 w15 wp14">
+<w:document xmlns:wpc="http://schemas.microsoft.com/office/word/2010/wordprocessingCanvas" xmlns:mc="http://schemas.openxmlformats.org/markup-compatibility/2006" xmlns:o="urn:schemas-microsoft-com:office:office" xmlns:r="http://schemas.openxmlformats.org/officeDocument/2006/relationships" xmlns:m="http://schemas.openxmlformats.org/officeDocument/2006/math" xmlns:v="urn:schemas-microsoft-com:vml" xmlns:wp14="http://schemas.microsoft.com/office/word/2010/wordprocessingDrawing" xmlns:wp="http://schemas.openxmlformats.org/drawingml/2006/wordprocessingDrawing" xmlns:w10="urn:schemas-microsoft-com:office:word" xmlns:w="http://schemas.openxmlformats.org/wordprocessingml/2006/main" xmlns:w14="http://schemas.microsoft.com/office/word/2010/wordml" xmlns:wpg="http://schemas.microsoft.com/office/word/2010/wordprocessingGroup" xmlns:wpi="http://schemas.microsoft.com/office/word/2010/wordprocessingInk" xmlns:wne="http://schemas.microsoft.com/office/word/2006/wordml" xmlns:wps="http://schemas.microsoft.com/office/word/2010/wordprocessingShape" mc:Ignorable="w14 wp14">
   <w:body>
     <w:p/>
     <w:p/>
@@ -18,8 +18,8 @@
         <w:tblLook w:val="04A0" w:firstRow="1" w:lastRow="0" w:firstColumn="1" w:lastColumn="0" w:noHBand="0" w:noVBand="1"/>
       </w:tblPr>
       <w:tblGrid>
-        <w:gridCol w:w="4721"/>
-        <w:gridCol w:w="3783"/>
+        <w:gridCol w:w="4979"/>
+        <w:gridCol w:w="3957"/>
       </w:tblGrid>
       <w:tr>
         <w:tc>
@@ -360,15 +360,9 @@
             <w:pPr>
               <w:cnfStyle w:val="000000100000" w:firstRow="0" w:lastRow="0" w:firstColumn="0" w:lastColumn="0" w:oddVBand="0" w:evenVBand="0" w:oddHBand="1" w:evenHBand="0" w:firstRowFirstColumn="0" w:firstRowLastColumn="0" w:lastRowFirstColumn="0" w:lastRowLastColumn="0"/>
             </w:pPr>
-            <w:proofErr w:type="spellStart"/>
-            <w:r>
-              <w:t>GeoP</w:t>
-            </w:r>
-            <w:proofErr w:type="spellEnd"/>
-            <w:r>
-              <w:t>_</w:t>
-            </w:r>
-            <w:proofErr w:type="spellStart"/>
+            <w:r>
+              <w:t>GeoP_</w:t>
+            </w:r>
             <w:r>
               <w:rPr>
                 <w:lang w:val="es-419"/>
@@ -387,15 +381,9 @@
               </w:rPr>
               <w:t>UsuarioWeb</w:t>
             </w:r>
-            <w:proofErr w:type="spellEnd"/>
-            <w:r>
-              <w:t>.</w:t>
-            </w:r>
-            <w:proofErr w:type="spellStart"/>
-            <w:r>
-              <w:t>docx</w:t>
-            </w:r>
-            <w:proofErr w:type="spellEnd"/>
+            <w:r>
+              <w:t>.docx</w:t>
+            </w:r>
           </w:p>
         </w:tc>
       </w:tr>
@@ -879,9 +867,15 @@
             <w:pPr>
               <w:cnfStyle w:val="000000100000" w:firstRow="0" w:lastRow="0" w:firstColumn="0" w:lastColumn="0" w:oddVBand="0" w:evenVBand="0" w:oddHBand="1" w:evenHBand="0" w:firstRowFirstColumn="0" w:firstRowLastColumn="0" w:lastRowFirstColumn="0" w:lastRowLastColumn="0"/>
               <w:rPr>
-                <w:lang w:val="es-419"/>
+                <w:lang w:val="es-AR"/>
               </w:rPr>
             </w:pPr>
+            <w:r>
+              <w:rPr>
+                <w:lang w:val="es-AR"/>
+              </w:rPr>
+              <w:t>15/02/2015</w:t>
+            </w:r>
           </w:p>
         </w:tc>
         <w:tc>
@@ -892,9 +886,15 @@
             <w:pPr>
               <w:cnfStyle w:val="000000100000" w:firstRow="0" w:lastRow="0" w:firstColumn="0" w:lastColumn="0" w:oddVBand="0" w:evenVBand="0" w:oddHBand="1" w:evenHBand="0" w:firstRowFirstColumn="0" w:firstRowLastColumn="0" w:lastRowFirstColumn="0" w:lastRowLastColumn="0"/>
               <w:rPr>
-                <w:lang w:val="es-419"/>
+                <w:lang w:val="es-AR"/>
               </w:rPr>
             </w:pPr>
+            <w:r>
+              <w:rPr>
+                <w:lang w:val="es-AR"/>
+              </w:rPr>
+              <w:t>Revisado</w:t>
+            </w:r>
           </w:p>
         </w:tc>
         <w:tc>
@@ -905,9 +905,17 @@
             <w:pPr>
               <w:cnfStyle w:val="000000100000" w:firstRow="0" w:lastRow="0" w:firstColumn="0" w:lastColumn="0" w:oddVBand="0" w:evenVBand="0" w:oddHBand="1" w:evenHBand="0" w:firstRowFirstColumn="0" w:firstRowLastColumn="0" w:lastRowFirstColumn="0" w:lastRowLastColumn="0"/>
               <w:rPr>
-                <w:lang w:val="es-419"/>
+                <w:lang w:val="es-AR"/>
               </w:rPr>
             </w:pPr>
+            <w:r>
+              <w:rPr>
+                <w:lang w:val="es-AR"/>
+              </w:rPr>
+              <w:t>Ezequiel Bär Coch</w:t>
+            </w:r>
+            <w:bookmarkStart w:id="9" w:name="_GoBack"/>
+            <w:bookmarkEnd w:id="9"/>
           </w:p>
         </w:tc>
         <w:tc>
@@ -2594,13 +2602,13 @@
       <w:pPr>
         <w:pStyle w:val="Ttulo1"/>
       </w:pPr>
-      <w:bookmarkStart w:id="9" w:name="_Toc402464667"/>
-      <w:bookmarkStart w:id="10" w:name="_Toc410923416"/>
+      <w:bookmarkStart w:id="10" w:name="_Toc402464667"/>
+      <w:bookmarkStart w:id="11" w:name="_Toc410923416"/>
       <w:r>
         <w:t>Introducción</w:t>
       </w:r>
-      <w:bookmarkEnd w:id="9"/>
       <w:bookmarkEnd w:id="10"/>
+      <w:bookmarkEnd w:id="11"/>
     </w:p>
     <w:p>
       <w:pPr>
@@ -2609,14 +2617,14 @@
           <w:lang w:val="es-419"/>
         </w:rPr>
       </w:pPr>
-      <w:bookmarkStart w:id="11" w:name="_Toc410923417"/>
+      <w:bookmarkStart w:id="12" w:name="_Toc410923417"/>
       <w:r>
         <w:rPr>
           <w:lang w:val="es-419"/>
         </w:rPr>
         <w:t>Propósito del documento</w:t>
       </w:r>
-      <w:bookmarkEnd w:id="11"/>
+      <w:bookmarkEnd w:id="12"/>
     </w:p>
     <w:p>
       <w:pPr>
@@ -2645,7 +2653,21 @@
         <w:ind w:firstLine="708"/>
       </w:pPr>
       <w:r>
-        <w:t>Este manual irá guiando a</w:t>
+        <w:t xml:space="preserve">Este manual </w:t>
+      </w:r>
+      <w:commentRangeStart w:id="13"/>
+      <w:r>
+        <w:t xml:space="preserve">irá guiando </w:t>
+      </w:r>
+      <w:commentRangeEnd w:id="13"/>
+      <w:r>
+        <w:rPr>
+          <w:rStyle w:val="Refdecomentario"/>
+        </w:rPr>
+        <w:commentReference w:id="13"/>
+      </w:r>
+      <w:r>
+        <w:t>a</w:t>
       </w:r>
       <w:r>
         <w:rPr>
@@ -2684,7 +2706,21 @@
         <w:ind w:firstLine="708"/>
       </w:pPr>
       <w:r>
-        <w:t>Los detalles de cómo el Sistema Geo Parking funcionará para llenar esas necesidades será descrito en los diferentes tópicos de este manual.</w:t>
+        <w:t xml:space="preserve">Los detalles de </w:t>
+      </w:r>
+      <w:commentRangeStart w:id="14"/>
+      <w:r>
+        <w:t xml:space="preserve">cómo el Sistema Geo Parking funcionará para llenar esas necesidades </w:t>
+      </w:r>
+      <w:commentRangeEnd w:id="14"/>
+      <w:r>
+        <w:rPr>
+          <w:rStyle w:val="Refdecomentario"/>
+        </w:rPr>
+        <w:commentReference w:id="14"/>
+      </w:r>
+      <w:r>
+        <w:t>será descrito en los diferentes tópicos de este manual.</w:t>
       </w:r>
     </w:p>
     <w:p>
@@ -2697,13 +2733,13 @@
         <w:pStyle w:val="Ttulo2"/>
         <w:spacing w:before="240"/>
       </w:pPr>
-      <w:bookmarkStart w:id="12" w:name="_Toc402464668"/>
-      <w:bookmarkStart w:id="13" w:name="_Toc410923418"/>
+      <w:bookmarkStart w:id="15" w:name="_Toc402464668"/>
+      <w:bookmarkStart w:id="16" w:name="_Toc410923418"/>
       <w:r>
         <w:t>Objetivos del Sistema Geo Parking</w:t>
       </w:r>
-      <w:bookmarkEnd w:id="12"/>
-      <w:bookmarkEnd w:id="13"/>
+      <w:bookmarkEnd w:id="15"/>
+      <w:bookmarkEnd w:id="16"/>
     </w:p>
     <w:p>
       <w:pPr>
@@ -2745,7 +2781,25 @@
           <w:rFonts w:asciiTheme="minorHAnsi" w:hAnsiTheme="minorHAnsi"/>
           <w:szCs w:val="22"/>
         </w:rPr>
-        <w:t>el tránsito dentro de la ciudad</w:t>
+        <w:t xml:space="preserve">el tránsito dentro de la </w:t>
+      </w:r>
+      <w:commentRangeStart w:id="17"/>
+      <w:r>
+        <w:rPr>
+          <w:rFonts w:asciiTheme="minorHAnsi" w:hAnsiTheme="minorHAnsi"/>
+          <w:szCs w:val="22"/>
+        </w:rPr>
+        <w:t>ciudad</w:t>
+      </w:r>
+      <w:commentRangeEnd w:id="17"/>
+      <w:r>
+        <w:rPr>
+          <w:rStyle w:val="Refdecomentario"/>
+          <w:rFonts w:asciiTheme="minorHAnsi" w:eastAsiaTheme="minorHAnsi" w:hAnsiTheme="minorHAnsi" w:cstheme="minorBidi"/>
+          <w:color w:val="auto"/>
+          <w:lang w:val="es-MX" w:eastAsia="en-US"/>
+        </w:rPr>
+        <w:commentReference w:id="17"/>
       </w:r>
       <w:r>
         <w:rPr>
@@ -2771,7 +2825,32 @@
           <w:rFonts w:asciiTheme="minorHAnsi" w:hAnsiTheme="minorHAnsi"/>
           <w:szCs w:val="22"/>
         </w:rPr>
-        <w:t>Para ello el sistema estará comprendido por los siguientes módulos:</w:t>
+        <w:t xml:space="preserve">Para ello el sistema </w:t>
+      </w:r>
+      <w:commentRangeStart w:id="18"/>
+      <w:r>
+        <w:rPr>
+          <w:rFonts w:asciiTheme="minorHAnsi" w:hAnsiTheme="minorHAnsi"/>
+          <w:szCs w:val="22"/>
+        </w:rPr>
+        <w:t xml:space="preserve">estará comprendido </w:t>
+      </w:r>
+      <w:commentRangeEnd w:id="18"/>
+      <w:r>
+        <w:rPr>
+          <w:rStyle w:val="Refdecomentario"/>
+          <w:rFonts w:asciiTheme="minorHAnsi" w:eastAsiaTheme="minorHAnsi" w:hAnsiTheme="minorHAnsi" w:cstheme="minorBidi"/>
+          <w:color w:val="auto"/>
+          <w:lang w:val="es-MX" w:eastAsia="en-US"/>
+        </w:rPr>
+        <w:commentReference w:id="18"/>
+      </w:r>
+      <w:r>
+        <w:rPr>
+          <w:rFonts w:asciiTheme="minorHAnsi" w:hAnsiTheme="minorHAnsi"/>
+          <w:szCs w:val="22"/>
+        </w:rPr>
+        <w:t>por los siguientes módulos:</w:t>
       </w:r>
     </w:p>
     <w:p>
@@ -2887,13 +2966,13 @@
         <w:pStyle w:val="Ttulo2"/>
         <w:spacing w:before="240"/>
       </w:pPr>
-      <w:bookmarkStart w:id="14" w:name="_Toc402464669"/>
-      <w:bookmarkStart w:id="15" w:name="_Toc410923419"/>
+      <w:bookmarkStart w:id="19" w:name="_Toc402464669"/>
+      <w:bookmarkStart w:id="20" w:name="_Toc410923419"/>
       <w:r>
         <w:t>Requisitos del Sistema</w:t>
       </w:r>
-      <w:bookmarkEnd w:id="14"/>
-      <w:bookmarkEnd w:id="15"/>
+      <w:bookmarkEnd w:id="19"/>
+      <w:bookmarkEnd w:id="20"/>
     </w:p>
     <w:p>
       <w:pPr>
@@ -2901,7 +2980,18 @@
         <w:ind w:firstLine="708"/>
       </w:pPr>
       <w:r>
-        <w:t>El Sistema de Estacionamiento Geo Parking es una aplicación Web que puede ejecutarse en una plataforma Windows, Linux o Mac utilizando un navegador web como Internet Explorer, Google Chrome, Firefox u otros.</w:t>
+        <w:t xml:space="preserve">El Sistema de Estacionamiento Geo Parking es una aplicación Web que puede ejecutarse en una plataforma Windows, Linux o Mac utilizando un navegador web como </w:t>
+      </w:r>
+      <w:commentRangeStart w:id="21"/>
+      <w:r>
+        <w:t>Internet Explorer, Google Chrome, Firefox u otros.</w:t>
+      </w:r>
+      <w:commentRangeEnd w:id="21"/>
+      <w:r>
+        <w:rPr>
+          <w:rStyle w:val="Refdecomentario"/>
+        </w:rPr>
+        <w:commentReference w:id="21"/>
       </w:r>
     </w:p>
     <w:p>
@@ -2935,14 +3025,14 @@
           <w:lang w:val="es-419"/>
         </w:rPr>
       </w:pPr>
-      <w:bookmarkStart w:id="16" w:name="_Toc410923420"/>
+      <w:bookmarkStart w:id="22" w:name="_Toc410923420"/>
       <w:r>
         <w:rPr>
           <w:lang w:val="es-419"/>
         </w:rPr>
         <w:t>Conceptos Importantes</w:t>
       </w:r>
-      <w:bookmarkEnd w:id="16"/>
+      <w:bookmarkEnd w:id="22"/>
     </w:p>
     <w:p>
       <w:pPr>
@@ -2951,14 +3041,14 @@
           <w:lang w:val="es-419"/>
         </w:rPr>
       </w:pPr>
-      <w:bookmarkStart w:id="17" w:name="_Toc410923421"/>
+      <w:bookmarkStart w:id="23" w:name="_Toc410923421"/>
       <w:r>
         <w:rPr>
           <w:lang w:val="es-419"/>
         </w:rPr>
         <w:t>Acceso a la aplicación</w:t>
       </w:r>
-      <w:bookmarkEnd w:id="17"/>
+      <w:bookmarkEnd w:id="23"/>
     </w:p>
     <w:p>
       <w:pPr>
@@ -2996,11 +3086,26 @@
           <w:b/>
           <w:lang w:val="es-419"/>
         </w:rPr>
-        <w:t>/Index.aspx</w:t>
-      </w:r>
+        <w:t>/</w:t>
+      </w:r>
+      <w:commentRangeStart w:id="24"/>
       <w:r>
         <w:rPr>
           <w:b/>
+          <w:lang w:val="es-419"/>
+        </w:rPr>
+        <w:t>Index.aspx</w:t>
+      </w:r>
+      <w:commentRangeEnd w:id="24"/>
+      <w:r>
+        <w:rPr>
+          <w:rStyle w:val="Refdecomentario"/>
+        </w:rPr>
+        <w:commentReference w:id="24"/>
+      </w:r>
+      <w:r>
+        <w:rPr>
+          <w:b/>
         </w:rPr>
         <w:t>”</w:t>
       </w:r>
@@ -3011,13 +3116,67 @@
         <w:t xml:space="preserve">. </w:t>
       </w:r>
       <w:r>
-        <w:t>El usuario debe ingresar a un navegador web (Internet Explorer, Google Chrome, Firefox) y escribir la dirección URL del portal. Una vez cargada la página se visualiza la pantalla inicial</w:t>
-      </w:r>
-      <w:r>
-        <w:rPr>
-          <w:lang w:val="es-419"/>
-        </w:rPr>
-        <w:t>, en donde el usuario dependiendo su tipo y roles asignados tendrá acceso a las diferentes páginas que componen el sistema.</w:t>
+        <w:t xml:space="preserve">El usuario debe ingresar a un navegador web (Internet Explorer, Google Chrome, </w:t>
+      </w:r>
+      <w:commentRangeStart w:id="25"/>
+      <w:r>
+        <w:t>Firefox</w:t>
+      </w:r>
+      <w:commentRangeEnd w:id="25"/>
+      <w:r>
+        <w:rPr>
+          <w:rStyle w:val="Refdecomentario"/>
+        </w:rPr>
+        <w:commentReference w:id="25"/>
+      </w:r>
+      <w:r>
+        <w:t>) y escribir la dirección URL del portal. Una vez cargada la página se visualiza la pantalla inicial</w:t>
+      </w:r>
+      <w:r>
+        <w:rPr>
+          <w:lang w:val="es-419"/>
+        </w:rPr>
+        <w:t xml:space="preserve">, en donde el usuario dependiendo </w:t>
+      </w:r>
+      <w:commentRangeStart w:id="26"/>
+      <w:r>
+        <w:rPr>
+          <w:lang w:val="es-419"/>
+        </w:rPr>
+        <w:t>su</w:t>
+      </w:r>
+      <w:commentRangeEnd w:id="26"/>
+      <w:r>
+        <w:rPr>
+          <w:rStyle w:val="Refdecomentario"/>
+        </w:rPr>
+        <w:commentReference w:id="26"/>
+      </w:r>
+      <w:r>
+        <w:rPr>
+          <w:lang w:val="es-419"/>
+        </w:rPr>
+        <w:t xml:space="preserve"> tipo y roles asignados tendrá acceso a las diferentes </w:t>
+      </w:r>
+      <w:commentRangeStart w:id="27"/>
+      <w:r>
+        <w:rPr>
+          <w:lang w:val="es-419"/>
+        </w:rPr>
+        <w:t xml:space="preserve">páginas </w:t>
+      </w:r>
+      <w:commentRangeEnd w:id="27"/>
+      <w:r>
+        <w:rPr>
+          <w:rStyle w:val="Refdecomentario"/>
+        </w:rPr>
+        <w:commentReference w:id="27"/>
+      </w:r>
+      <w:r>
+        <w:rPr>
+          <w:lang w:val="es-419"/>
+        </w:rPr>
+        <w:t>que componen el sistema.</w:t>
       </w:r>
     </w:p>
     <w:p>
@@ -3027,14 +3186,14 @@
           <w:lang w:val="es-419"/>
         </w:rPr>
       </w:pPr>
-      <w:bookmarkStart w:id="18" w:name="_Toc410923422"/>
+      <w:bookmarkStart w:id="28" w:name="_Toc410923422"/>
       <w:r>
         <w:rPr>
           <w:lang w:val="es-419"/>
         </w:rPr>
         <w:t>Tipos de usuarios</w:t>
       </w:r>
-      <w:bookmarkEnd w:id="18"/>
+      <w:bookmarkEnd w:id="28"/>
     </w:p>
     <w:p>
       <w:pPr>
@@ -3052,28 +3211,28 @@
         <w:rPr>
           <w:lang w:val="es-419"/>
         </w:rPr>
-        <w:t xml:space="preserve"> dependiendo este tipo se </w:t>
-      </w:r>
-      <w:proofErr w:type="gramStart"/>
-      <w:r>
-        <w:rPr>
-          <w:lang w:val="es-419"/>
-        </w:rPr>
-        <w:t>tendrá</w:t>
-      </w:r>
-      <w:proofErr w:type="gramEnd"/>
-      <w:r>
-        <w:rPr>
-          <w:lang w:val="es-419"/>
-        </w:rPr>
-        <w:t xml:space="preserve"> acceso a diferentes páginas y funcionalidades.</w:t>
-      </w:r>
-      <w:r>
-        <w:rPr>
-          <w:lang w:val="es-419"/>
-        </w:rPr>
         <w:t xml:space="preserve"> </w:t>
       </w:r>
+      <w:commentRangeStart w:id="29"/>
+      <w:r>
+        <w:rPr>
+          <w:lang w:val="es-419"/>
+        </w:rPr>
+        <w:t>dependiendo este tipo se tendrá acceso a diferentes páginas y funcionalidades.</w:t>
+      </w:r>
+      <w:r>
+        <w:rPr>
+          <w:lang w:val="es-419"/>
+        </w:rPr>
+        <w:t xml:space="preserve"> </w:t>
+      </w:r>
+      <w:commentRangeEnd w:id="29"/>
+      <w:r>
+        <w:rPr>
+          <w:rStyle w:val="Refdecomentario"/>
+        </w:rPr>
+        <w:commentReference w:id="29"/>
+      </w:r>
     </w:p>
     <w:p>
       <w:pPr>
@@ -3082,14 +3241,14 @@
           <w:lang w:val="es-419"/>
         </w:rPr>
       </w:pPr>
-      <w:bookmarkStart w:id="19" w:name="_Toc410923423"/>
+      <w:bookmarkStart w:id="30" w:name="_Toc410923423"/>
       <w:r>
         <w:rPr>
           <w:lang w:val="es-419"/>
         </w:rPr>
         <w:t>Registrados</w:t>
       </w:r>
-      <w:bookmarkEnd w:id="19"/>
+      <w:bookmarkEnd w:id="30"/>
     </w:p>
     <w:p>
       <w:pPr>
@@ -3107,7 +3266,27 @@
         <w:rPr>
           <w:lang w:val="es-419"/>
         </w:rPr>
-        <w:t>ara que los primeros accedan a las funciones y permisos habilitados se deberá realizar un proceso de autenticación explicado a continuación.</w:t>
+        <w:t xml:space="preserve">ara que </w:t>
+      </w:r>
+      <w:commentRangeStart w:id="31"/>
+      <w:r>
+        <w:rPr>
+          <w:lang w:val="es-419"/>
+        </w:rPr>
+        <w:t xml:space="preserve">los primeros </w:t>
+      </w:r>
+      <w:commentRangeEnd w:id="31"/>
+      <w:r>
+        <w:rPr>
+          <w:rStyle w:val="Refdecomentario"/>
+        </w:rPr>
+        <w:commentReference w:id="31"/>
+      </w:r>
+      <w:r>
+        <w:rPr>
+          <w:lang w:val="es-419"/>
+        </w:rPr>
+        <w:t>accedan a las funciones y permisos habilitados se deberá realizar un proceso de autenticación explicado a continuación.</w:t>
       </w:r>
     </w:p>
     <w:p>
@@ -3126,7 +3305,27 @@
         <w:rPr>
           <w:lang w:val="es-419"/>
         </w:rPr>
-        <w:t>el usuario accederá al modal de Login presionando el botón “Ingresar”.</w:t>
+        <w:t xml:space="preserve">el usuario accederá </w:t>
+      </w:r>
+      <w:commentRangeStart w:id="32"/>
+      <w:r>
+        <w:rPr>
+          <w:lang w:val="es-419"/>
+        </w:rPr>
+        <w:t xml:space="preserve">al modal </w:t>
+      </w:r>
+      <w:commentRangeEnd w:id="32"/>
+      <w:r>
+        <w:rPr>
+          <w:rStyle w:val="Refdecomentario"/>
+        </w:rPr>
+        <w:commentReference w:id="32"/>
+      </w:r>
+      <w:r>
+        <w:rPr>
+          <w:lang w:val="es-419"/>
+        </w:rPr>
+        <w:t>de Login presionando el botón “Ingresar”.</w:t>
       </w:r>
     </w:p>
     <w:p>
@@ -3178,7 +3377,27 @@
         <w:rPr>
           <w:lang w:val="es-419"/>
         </w:rPr>
-        <w:t>opciones de configuración.</w:t>
+        <w:t xml:space="preserve">opciones de </w:t>
+      </w:r>
+      <w:commentRangeStart w:id="33"/>
+      <w:r>
+        <w:rPr>
+          <w:lang w:val="es-419"/>
+        </w:rPr>
+        <w:t>configuración</w:t>
+      </w:r>
+      <w:commentRangeEnd w:id="33"/>
+      <w:r>
+        <w:rPr>
+          <w:rStyle w:val="Refdecomentario"/>
+        </w:rPr>
+        <w:commentReference w:id="33"/>
+      </w:r>
+      <w:r>
+        <w:rPr>
+          <w:lang w:val="es-419"/>
+        </w:rPr>
+        <w:t>.</w:t>
       </w:r>
     </w:p>
     <w:p>
@@ -3188,26 +3407,40 @@
           <w:lang w:val="es-419"/>
         </w:rPr>
       </w:pPr>
-      <w:bookmarkStart w:id="20" w:name="_Toc410923424"/>
+      <w:bookmarkStart w:id="34" w:name="_Toc410923424"/>
       <w:r>
         <w:rPr>
           <w:lang w:val="es-419"/>
         </w:rPr>
         <w:t>No registrados</w:t>
       </w:r>
-      <w:bookmarkEnd w:id="20"/>
-    </w:p>
-    <w:p>
-      <w:pPr>
-        <w:rPr>
-          <w:lang w:val="es-419"/>
-        </w:rPr>
-      </w:pPr>
-      <w:r>
-        <w:rPr>
-          <w:lang w:val="es-419"/>
-        </w:rPr>
-        <w:t>Este tipo de usuarios no requieren de un proceso de autenticación y el sistema le brinda en la pantalla inicial, las funcionalidades a la que tiene acceso.</w:t>
+      <w:bookmarkEnd w:id="34"/>
+    </w:p>
+    <w:p>
+      <w:pPr>
+        <w:rPr>
+          <w:lang w:val="es-AR"/>
+        </w:rPr>
+      </w:pPr>
+      <w:r>
+        <w:rPr>
+          <w:lang w:val="es-419"/>
+        </w:rPr>
+        <w:t xml:space="preserve">Este tipo de usuarios no requieren de un proceso de autenticación y el sistema le brinda en la pantalla inicial, </w:t>
+      </w:r>
+      <w:commentRangeStart w:id="35"/>
+      <w:r>
+        <w:rPr>
+          <w:lang w:val="es-419"/>
+        </w:rPr>
+        <w:t>las funcionalidades a la que tiene acceso.</w:t>
+      </w:r>
+      <w:commentRangeEnd w:id="35"/>
+      <w:r>
+        <w:rPr>
+          <w:rStyle w:val="Refdecomentario"/>
+        </w:rPr>
+        <w:commentReference w:id="35"/>
       </w:r>
     </w:p>
     <w:p>
@@ -3308,14 +3541,14 @@
           <w:lang w:val="es-419"/>
         </w:rPr>
       </w:pPr>
-      <w:bookmarkStart w:id="21" w:name="_Toc410923425"/>
+      <w:bookmarkStart w:id="36" w:name="_Toc410923425"/>
       <w:r>
         <w:rPr>
           <w:lang w:val="es-419"/>
         </w:rPr>
         <w:t>Guía de Uso</w:t>
       </w:r>
-      <w:bookmarkEnd w:id="21"/>
+      <w:bookmarkEnd w:id="36"/>
     </w:p>
     <w:p>
       <w:pPr>
@@ -3324,26 +3557,80 @@
           <w:lang w:val="es-419"/>
         </w:rPr>
       </w:pPr>
-      <w:bookmarkStart w:id="22" w:name="_Toc410923426"/>
+      <w:bookmarkStart w:id="37" w:name="_Toc410923426"/>
       <w:r>
         <w:rPr>
           <w:lang w:val="es-419"/>
         </w:rPr>
         <w:t>Registro en el sistema</w:t>
       </w:r>
-      <w:bookmarkEnd w:id="22"/>
-    </w:p>
-    <w:p>
-      <w:pPr>
-        <w:rPr>
-          <w:lang w:val="es-419"/>
-        </w:rPr>
-      </w:pPr>
-      <w:r>
-        <w:rPr>
-          <w:lang w:val="es-419"/>
-        </w:rPr>
-        <w:t>Para los usuarios no registrados que necesiten acceder al sistema para acceder a las funcionalidades del sistema, dependiendo el rol asignado, deberán pasar por un proceso de registro.  En el mismo se deberán completar los datos requeridos y aceptar los términos de uso establecidos.</w:t>
+      <w:bookmarkEnd w:id="37"/>
+    </w:p>
+    <w:p>
+      <w:pPr>
+        <w:rPr>
+          <w:lang w:val="es-419"/>
+        </w:rPr>
+      </w:pPr>
+      <w:commentRangeStart w:id="38"/>
+      <w:r>
+        <w:rPr>
+          <w:lang w:val="es-419"/>
+        </w:rPr>
+        <w:t>Para los usuarios no registrados que necesiten acceder al sistema para acceder a las funcionalidades del sistema</w:t>
+      </w:r>
+      <w:commentRangeEnd w:id="38"/>
+      <w:r>
+        <w:rPr>
+          <w:rStyle w:val="Refdecomentario"/>
+        </w:rPr>
+        <w:commentReference w:id="38"/>
+      </w:r>
+      <w:r>
+        <w:rPr>
+          <w:lang w:val="es-419"/>
+        </w:rPr>
+        <w:t xml:space="preserve">, </w:t>
+      </w:r>
+      <w:commentRangeStart w:id="39"/>
+      <w:r>
+        <w:rPr>
+          <w:lang w:val="es-419"/>
+        </w:rPr>
+        <w:t>dependiendo el rol asignado</w:t>
+      </w:r>
+      <w:commentRangeEnd w:id="39"/>
+      <w:r>
+        <w:rPr>
+          <w:rStyle w:val="Refdecomentario"/>
+        </w:rPr>
+        <w:commentReference w:id="39"/>
+      </w:r>
+      <w:r>
+        <w:rPr>
+          <w:lang w:val="es-419"/>
+        </w:rPr>
+        <w:t xml:space="preserve">, deberán pasar por un proceso de registro.  En el mismo se deberán completar los </w:t>
+      </w:r>
+      <w:commentRangeStart w:id="40"/>
+      <w:r>
+        <w:rPr>
+          <w:lang w:val="es-419"/>
+        </w:rPr>
+        <w:t xml:space="preserve">datos requeridos </w:t>
+      </w:r>
+      <w:commentRangeEnd w:id="40"/>
+      <w:r>
+        <w:rPr>
+          <w:rStyle w:val="Refdecomentario"/>
+        </w:rPr>
+        <w:commentReference w:id="40"/>
+      </w:r>
+      <w:r>
+        <w:rPr>
+          <w:lang w:val="es-419"/>
+        </w:rPr>
+        <w:t>y aceptar los términos de uso establecidos.</w:t>
       </w:r>
     </w:p>
     <w:p>
@@ -3375,20 +3662,60 @@
         <w:rPr>
           <w:lang w:val="es-419"/>
         </w:rPr>
-        <w:t>Una vez terminado el proceso de registro le aparecerá el siguiente mensaje de éxito:</w:t>
-      </w:r>
-    </w:p>
-    <w:p>
-      <w:pPr>
-        <w:rPr>
-          <w:lang w:val="es-419"/>
-        </w:rPr>
-      </w:pPr>
-      <w:r>
-        <w:rPr>
-          <w:lang w:val="es-419"/>
-        </w:rPr>
-        <w:t>A su vez una vez registrado el usuario deberá esperar a que los administradores del sistema corroboren su información y le asignen un rol ya sea administrador o súper administrador. Y así acceder a las páginas y funcionalidades concedidas.</w:t>
+        <w:t xml:space="preserve">Una vez terminado el proceso de registro le aparecerá el siguiente mensaje de </w:t>
+      </w:r>
+      <w:commentRangeStart w:id="41"/>
+      <w:r>
+        <w:rPr>
+          <w:lang w:val="es-419"/>
+        </w:rPr>
+        <w:t>éxito</w:t>
+      </w:r>
+      <w:commentRangeEnd w:id="41"/>
+      <w:r>
+        <w:rPr>
+          <w:rStyle w:val="Refdecomentario"/>
+        </w:rPr>
+        <w:commentReference w:id="41"/>
+      </w:r>
+      <w:r>
+        <w:rPr>
+          <w:lang w:val="es-419"/>
+        </w:rPr>
+        <w:t>:</w:t>
+      </w:r>
+    </w:p>
+    <w:p>
+      <w:pPr>
+        <w:rPr>
+          <w:lang w:val="es-419"/>
+        </w:rPr>
+      </w:pPr>
+      <w:r>
+        <w:rPr>
+          <w:lang w:val="es-419"/>
+        </w:rPr>
+        <w:t xml:space="preserve">A su vez una vez registrado el usuario deberá esperar a que los administradores del sistema corroboren su información y le asignen un rol ya sea administrador o súper administrador. Y así acceder a las páginas y funcionalidades </w:t>
+      </w:r>
+      <w:commentRangeStart w:id="42"/>
+      <w:r>
+        <w:rPr>
+          <w:lang w:val="es-419"/>
+        </w:rPr>
+        <w:t>concedidas</w:t>
+      </w:r>
+      <w:commentRangeEnd w:id="42"/>
+      <w:r>
+        <w:rPr>
+          <w:rStyle w:val="Refdecomentario"/>
+        </w:rPr>
+        <w:commentReference w:id="42"/>
+      </w:r>
+      <w:r>
+        <w:rPr>
+          <w:lang w:val="es-419"/>
+        </w:rPr>
+        <w:t>.</w:t>
       </w:r>
     </w:p>
     <w:p>
@@ -3398,26 +3725,46 @@
           <w:lang w:val="es-419"/>
         </w:rPr>
       </w:pPr>
-      <w:bookmarkStart w:id="23" w:name="_Toc410923427"/>
+      <w:bookmarkStart w:id="43" w:name="_Toc410923427"/>
       <w:r>
         <w:rPr>
           <w:lang w:val="es-419"/>
         </w:rPr>
         <w:t>Consulta de playas</w:t>
       </w:r>
-      <w:bookmarkEnd w:id="23"/>
-    </w:p>
-    <w:p>
-      <w:pPr>
-        <w:rPr>
-          <w:lang w:val="es-419"/>
-        </w:rPr>
-      </w:pPr>
-      <w:r>
-        <w:rPr>
-          <w:lang w:val="es-419"/>
-        </w:rPr>
-        <w:t>Esta funcionalidad está disponible para cualquier tipo de usuario, ya sea registrado o no registrado, se accederá desde la pantalla inicial ingresando la ciudad en donde el usuario quiere consultar las playas.</w:t>
+      <w:bookmarkEnd w:id="43"/>
+    </w:p>
+    <w:p>
+      <w:pPr>
+        <w:rPr>
+          <w:lang w:val="es-419"/>
+        </w:rPr>
+      </w:pPr>
+      <w:r>
+        <w:rPr>
+          <w:lang w:val="es-419"/>
+        </w:rPr>
+        <w:t xml:space="preserve">Esta funcionalidad está disponible para cualquier tipo de usuario, ya sea registrado o no registrado, se accederá desde la pantalla inicial ingresando la ciudad en donde el usuario quiere consultar las </w:t>
+      </w:r>
+      <w:commentRangeStart w:id="44"/>
+      <w:r>
+        <w:rPr>
+          <w:lang w:val="es-419"/>
+        </w:rPr>
+        <w:t>playas</w:t>
+      </w:r>
+      <w:commentRangeEnd w:id="44"/>
+      <w:r>
+        <w:rPr>
+          <w:rStyle w:val="Refdecomentario"/>
+        </w:rPr>
+        <w:commentReference w:id="44"/>
+      </w:r>
+      <w:r>
+        <w:rPr>
+          <w:lang w:val="es-419"/>
+        </w:rPr>
+        <w:t>.</w:t>
       </w:r>
     </w:p>
     <w:p>
@@ -3480,7 +3827,27 @@
         <w:rPr>
           <w:lang w:val="es-419"/>
         </w:rPr>
-        <w:t>En la búsqueda avanzada el usuario encontrara distintos campos de filtrado para una visualización especifica en la ciudad elegida. Todos los campos son opcionales, y una vez completados el mapa o listado se actualizará</w:t>
+        <w:t xml:space="preserve">En la búsqueda avanzada el usuario encontrara distintos campos de filtrado para una visualización especifica en la ciudad elegida. Todos los campos </w:t>
+      </w:r>
+      <w:commentRangeStart w:id="45"/>
+      <w:r>
+        <w:rPr>
+          <w:lang w:val="es-419"/>
+        </w:rPr>
+        <w:t xml:space="preserve">son opcionales, y una vez completados </w:t>
+      </w:r>
+      <w:commentRangeEnd w:id="45"/>
+      <w:r>
+        <w:rPr>
+          <w:rStyle w:val="Refdecomentario"/>
+        </w:rPr>
+        <w:commentReference w:id="45"/>
+      </w:r>
+      <w:r>
+        <w:rPr>
+          <w:lang w:val="es-419"/>
+        </w:rPr>
+        <w:t>el mapa o listado se actualizará</w:t>
       </w:r>
       <w:r>
         <w:rPr>
@@ -3499,21 +3866,27 @@
         <w:rPr>
           <w:lang w:val="es-419"/>
         </w:rPr>
-        <w:t xml:space="preserve">Hay dos maneras para acceder a la información específica de cada playa, en la primera el usuario deberá presionar sobre el icono de la playa elegida en el mapa. El sistema desplegará un </w:t>
-      </w:r>
-      <w:proofErr w:type="spellStart"/>
-      <w:r>
-        <w:rPr>
-          <w:lang w:val="es-419"/>
-        </w:rPr>
-        <w:t>popup</w:t>
-      </w:r>
-      <w:proofErr w:type="spellEnd"/>
-      <w:r>
-        <w:rPr>
-          <w:lang w:val="es-419"/>
-        </w:rPr>
-        <w:t xml:space="preserve"> sobre la playa elegida y mostrará sus datos.</w:t>
+        <w:t xml:space="preserve">Hay dos maneras para acceder a la información específica de cada playa, en la primera el usuario deberá presionar sobre el icono de la playa elegida en el mapa. El sistema desplegará un popup sobre la playa elegida y mostrará sus </w:t>
+      </w:r>
+      <w:commentRangeStart w:id="46"/>
+      <w:r>
+        <w:rPr>
+          <w:lang w:val="es-419"/>
+        </w:rPr>
+        <w:t>datos</w:t>
+      </w:r>
+      <w:commentRangeEnd w:id="46"/>
+      <w:r>
+        <w:rPr>
+          <w:rStyle w:val="Refdecomentario"/>
+        </w:rPr>
+        <w:commentReference w:id="46"/>
+      </w:r>
+      <w:r>
+        <w:rPr>
+          <w:lang w:val="es-419"/>
+        </w:rPr>
+        <w:t>.</w:t>
       </w:r>
     </w:p>
     <w:p>
@@ -3561,26 +3934,33 @@
           <w:lang w:val="es-419"/>
         </w:rPr>
       </w:pPr>
-      <w:bookmarkStart w:id="24" w:name="_Toc410923428"/>
+      <w:bookmarkStart w:id="47" w:name="_Toc410923428"/>
       <w:r>
         <w:rPr>
           <w:lang w:val="es-419"/>
         </w:rPr>
         <w:t>Funcionalidades de Administración</w:t>
       </w:r>
-      <w:bookmarkEnd w:id="24"/>
-    </w:p>
-    <w:p>
-      <w:pPr>
-        <w:rPr>
-          <w:lang w:val="es-419"/>
-        </w:rPr>
-      </w:pPr>
-      <w:r>
-        <w:rPr>
-          <w:lang w:val="es-419"/>
-        </w:rPr>
-        <w:t xml:space="preserve">Las funcionalidades de administración solo podrán ser accedidas por </w:t>
+      <w:bookmarkEnd w:id="47"/>
+    </w:p>
+    <w:p>
+      <w:pPr>
+        <w:rPr>
+          <w:lang w:val="es-419"/>
+        </w:rPr>
+      </w:pPr>
+      <w:r>
+        <w:rPr>
+          <w:lang w:val="es-419"/>
+        </w:rPr>
+        <w:t xml:space="preserve">Las funcionalidades de administración solo podrán ser accedidas </w:t>
+      </w:r>
+      <w:commentRangeStart w:id="48"/>
+      <w:r>
+        <w:rPr>
+          <w:lang w:val="es-419"/>
+        </w:rPr>
+        <w:t xml:space="preserve">por </w:t>
       </w:r>
       <w:r>
         <w:rPr>
@@ -3592,7 +3972,20 @@
         <w:rPr>
           <w:lang w:val="es-419"/>
         </w:rPr>
-        <w:t>roles que tengan estos permisos incluidos, por defecto los roles de administrador y súper</w:t>
+        <w:t xml:space="preserve">roles que tengan estos permisos incluidos, </w:t>
+      </w:r>
+      <w:commentRangeEnd w:id="48"/>
+      <w:r>
+        <w:rPr>
+          <w:rStyle w:val="Refdecomentario"/>
+        </w:rPr>
+        <w:commentReference w:id="48"/>
+      </w:r>
+      <w:r>
+        <w:rPr>
+          <w:lang w:val="es-419"/>
+        </w:rPr>
+        <w:t>por defecto los roles de administrador y súper</w:t>
       </w:r>
       <w:r>
         <w:rPr>
@@ -3611,7 +4004,41 @@
         <w:rPr>
           <w:lang w:val="es-419"/>
         </w:rPr>
-        <w:t>Para acceder a estas funcionalidades el usuario debe estar registrado en el sistema y poseer alguno de los roles antes mencionados. Y una vez hecho el proceso de autenticación e ingreso al sistema, en el menú superior aparecerá la opción de “Administración” que redirigirá a la página principal de administración del sistema. Allí el usuario tendrá acceso a diferentes paneles de administración según su rol y permisos lo permita.</w:t>
+        <w:t xml:space="preserve">Para acceder a estas funcionalidades el usuario debe estar registrado en el sistema y poseer alguno de los roles antes mencionados. Y una vez hecho el proceso de autenticación e ingreso al sistema, </w:t>
+      </w:r>
+      <w:commentRangeStart w:id="49"/>
+      <w:r>
+        <w:rPr>
+          <w:lang w:val="es-419"/>
+        </w:rPr>
+        <w:t xml:space="preserve">en el menú superior aparecerá la opción de “Administración” </w:t>
+      </w:r>
+      <w:commentRangeEnd w:id="49"/>
+      <w:r>
+        <w:rPr>
+          <w:rStyle w:val="Refdecomentario"/>
+        </w:rPr>
+        <w:commentReference w:id="49"/>
+      </w:r>
+      <w:r>
+        <w:rPr>
+          <w:lang w:val="es-419"/>
+        </w:rPr>
+        <w:t xml:space="preserve">que redirigirá a la página principal de administración del sistema. Allí el usuario tendrá acceso a diferentes </w:t>
+      </w:r>
+      <w:commentRangeStart w:id="50"/>
+      <w:r>
+        <w:rPr>
+          <w:lang w:val="es-419"/>
+        </w:rPr>
+        <w:t>paneles de administración según su rol y permisos lo permita.</w:t>
+      </w:r>
+      <w:commentRangeEnd w:id="50"/>
+      <w:r>
+        <w:rPr>
+          <w:rStyle w:val="Refdecomentario"/>
+        </w:rPr>
+        <w:commentReference w:id="50"/>
       </w:r>
     </w:p>
     <w:p>
@@ -3628,290 +4055,505 @@
           <w:lang w:val="es-419"/>
         </w:rPr>
       </w:pPr>
-      <w:bookmarkStart w:id="25" w:name="_Toc410923429"/>
+      <w:bookmarkStart w:id="51" w:name="_Toc410923429"/>
+      <w:r>
+        <w:rPr>
+          <w:lang w:val="es-419"/>
+        </w:rPr>
+        <w:t>Administración de Playas</w:t>
+      </w:r>
+      <w:bookmarkEnd w:id="51"/>
+    </w:p>
+    <w:p>
+      <w:pPr>
+        <w:rPr>
+          <w:lang w:val="es-419"/>
+        </w:rPr>
+      </w:pPr>
+      <w:r>
+        <w:rPr>
+          <w:lang w:val="es-419"/>
+        </w:rPr>
+        <w:t>La administración de playas como su nombre lo indica, abarca desde la creación de una</w:t>
+      </w:r>
+      <w:r>
+        <w:rPr>
+          <w:lang w:val="es-419"/>
+        </w:rPr>
+        <w:t xml:space="preserve"> nueva playa de estacionamiento hasta </w:t>
+      </w:r>
+      <w:r>
+        <w:rPr>
+          <w:lang w:val="es-419"/>
+        </w:rPr>
+        <w:t>la modificación de sus datos o su eliminación</w:t>
+      </w:r>
+      <w:r>
+        <w:rPr>
+          <w:lang w:val="es-419"/>
+        </w:rPr>
+        <w:t xml:space="preserve">. Para acceder a este panel el usuario debe poseer los permisos </w:t>
+      </w:r>
+      <w:commentRangeStart w:id="52"/>
+      <w:r>
+        <w:rPr>
+          <w:lang w:val="es-419"/>
+        </w:rPr>
+        <w:t>necesarios</w:t>
+      </w:r>
+      <w:commentRangeEnd w:id="52"/>
+      <w:r>
+        <w:rPr>
+          <w:rStyle w:val="Refdecomentario"/>
+        </w:rPr>
+        <w:commentReference w:id="52"/>
+      </w:r>
+      <w:r>
+        <w:rPr>
+          <w:lang w:val="es-419"/>
+        </w:rPr>
+        <w:t xml:space="preserve">. Y en la página principal de administración acceder a la opción “Administración de Playas” en el menú </w:t>
+      </w:r>
+      <w:r>
+        <w:rPr>
+          <w:lang w:val="es-419"/>
+        </w:rPr>
+        <w:t>que se presenta a su izquierda. El sistema mostrara un panel compuesto por un campo de búsqueda por ciudades y un botón para crear una nueva playa.</w:t>
+      </w:r>
+    </w:p>
+    <w:p>
+      <w:pPr>
+        <w:rPr>
+          <w:lang w:val="es-419"/>
+        </w:rPr>
+      </w:pPr>
+      <w:r>
+        <w:rPr>
+          <w:lang w:val="es-419"/>
+        </w:rPr>
+        <w:t xml:space="preserve">Para crear una nueva playa de estacionamiento, el usuario deberá acceder al </w:t>
+      </w:r>
+      <w:commentRangeStart w:id="53"/>
+      <w:r>
+        <w:rPr>
+          <w:lang w:val="es-419"/>
+        </w:rPr>
+        <w:t xml:space="preserve">modal </w:t>
+      </w:r>
+      <w:commentRangeEnd w:id="53"/>
+      <w:r>
+        <w:rPr>
+          <w:rStyle w:val="Refdecomentario"/>
+        </w:rPr>
+        <w:commentReference w:id="53"/>
+      </w:r>
+      <w:r>
+        <w:rPr>
+          <w:lang w:val="es-419"/>
+        </w:rPr>
+        <w:t xml:space="preserve">de creación presionando el botón de crear playa. </w:t>
+      </w:r>
+      <w:commentRangeStart w:id="54"/>
+    </w:p>
+    <w:p>
+      <w:pPr>
+        <w:rPr>
+          <w:lang w:val="es-419"/>
+        </w:rPr>
+      </w:pPr>
+      <w:r>
+        <w:rPr>
+          <w:lang w:val="es-419"/>
+        </w:rPr>
+        <w:t>Una vez que el sistema presenta el modal el usuario deberá ir completando todos los campos</w:t>
+      </w:r>
+      <w:commentRangeEnd w:id="54"/>
+      <w:r>
+        <w:rPr>
+          <w:rStyle w:val="Refdecomentario"/>
+        </w:rPr>
+        <w:commentReference w:id="54"/>
+      </w:r>
+      <w:r>
+        <w:rPr>
+          <w:lang w:val="es-419"/>
+        </w:rPr>
+        <w:t>, y en caso de algún faltante el sistema avisará de la siguiente manera:</w:t>
+      </w:r>
+    </w:p>
+    <w:p>
+      <w:pPr>
+        <w:rPr>
+          <w:lang w:val="es-419"/>
+        </w:rPr>
+      </w:pPr>
+      <w:r>
+        <w:rPr>
+          <w:lang w:val="es-419"/>
+        </w:rPr>
+        <w:t>Para la selección de horarios el usuario podrá escoger el rango de días en una lista desplegable y los horarios de atención.</w:t>
+      </w:r>
+    </w:p>
+    <w:p>
+      <w:pPr>
+        <w:rPr>
+          <w:lang w:val="es-419"/>
+        </w:rPr>
+      </w:pPr>
+      <w:r>
+        <w:rPr>
+          <w:lang w:val="es-419"/>
+        </w:rPr>
+        <w:t xml:space="preserve">Para llenar </w:t>
+      </w:r>
+      <w:commentRangeStart w:id="55"/>
+      <w:r>
+        <w:rPr>
+          <w:lang w:val="es-419"/>
+        </w:rPr>
+        <w:t xml:space="preserve">os </w:t>
+      </w:r>
+      <w:commentRangeEnd w:id="55"/>
+      <w:r>
+        <w:rPr>
+          <w:rStyle w:val="Refdecomentario"/>
+        </w:rPr>
+        <w:commentReference w:id="55"/>
+      </w:r>
+      <w:r>
+        <w:rPr>
+          <w:lang w:val="es-419"/>
+        </w:rPr>
+        <w:t xml:space="preserve">servicios de la playa el usuario deberá seleccionar el tipo de vehículo y la capacidad de la playa para ese tipo de vehículo. Una vez </w:t>
+      </w:r>
+      <w:commentRangeStart w:id="56"/>
+      <w:r>
+        <w:rPr>
+          <w:lang w:val="es-419"/>
+        </w:rPr>
+        <w:t xml:space="preserve">agregado </w:t>
+      </w:r>
+      <w:commentRangeEnd w:id="56"/>
+      <w:r>
+        <w:rPr>
+          <w:rStyle w:val="Refdecomentario"/>
+        </w:rPr>
+        <w:commentReference w:id="56"/>
+      </w:r>
+      <w:r>
+        <w:rPr>
+          <w:lang w:val="es-419"/>
+        </w:rPr>
+        <w:t xml:space="preserve">el usuario podrá ingresar los precios por hora y tipo de vehículo </w:t>
+      </w:r>
+      <w:commentRangeStart w:id="57"/>
+      <w:r>
+        <w:rPr>
+          <w:lang w:val="es-419"/>
+        </w:rPr>
+        <w:t xml:space="preserve">interactuando </w:t>
+      </w:r>
+      <w:commentRangeEnd w:id="57"/>
+      <w:r>
+        <w:rPr>
+          <w:rStyle w:val="Refdecomentario"/>
+        </w:rPr>
+        <w:commentReference w:id="57"/>
+      </w:r>
+      <w:r>
+        <w:rPr>
+          <w:lang w:val="es-419"/>
+        </w:rPr>
+        <w:t>con la lista editable que se muestra a continuación.</w:t>
+      </w:r>
+    </w:p>
+    <w:p>
+      <w:pPr>
+        <w:rPr>
+          <w:lang w:val="es-419"/>
+        </w:rPr>
+      </w:pPr>
+      <w:r>
+        <w:rPr>
+          <w:lang w:val="es-419"/>
+        </w:rPr>
+        <w:t xml:space="preserve">En la pestaña de “Dirección” de la playa, se le mostrará al usuario los campos ciudad, calle y número y una vez completados podrá visualizar la ubicación ingresada en el mapa corregirla o hacerla más </w:t>
+      </w:r>
+      <w:commentRangeStart w:id="58"/>
+      <w:r>
+        <w:rPr>
+          <w:lang w:val="es-419"/>
+        </w:rPr>
+        <w:t>precisa</w:t>
+      </w:r>
+      <w:commentRangeEnd w:id="58"/>
+      <w:r>
+        <w:rPr>
+          <w:rStyle w:val="Refdecomentario"/>
+        </w:rPr>
+        <w:commentReference w:id="58"/>
+      </w:r>
+      <w:r>
+        <w:rPr>
+          <w:lang w:val="es-419"/>
+        </w:rPr>
+        <w:t>. Una vez completado este paso podrá agregar dicha dirección, y esta se mostrara en una lista que se encontrara abajo del mapa.</w:t>
+      </w:r>
+    </w:p>
+    <w:p>
+      <w:pPr>
+        <w:rPr>
+          <w:lang w:val="es-419"/>
+        </w:rPr>
+      </w:pPr>
+      <w:r>
+        <w:rPr>
+          <w:lang w:val="es-419"/>
+        </w:rPr>
+        <w:t>Luego de terminar el proceso de completar todos los datos de la playa, el usuario deberá presionar el botón “Guardar” y el sistema mostrará un mensaje de éxito como el siguiente:</w:t>
+      </w:r>
+    </w:p>
+    <w:p>
+      <w:pPr>
+        <w:rPr>
+          <w:lang w:val="es-419"/>
+        </w:rPr>
+      </w:pPr>
+      <w:r>
+        <w:rPr>
+          <w:lang w:val="es-419"/>
+        </w:rPr>
+        <w:t xml:space="preserve">En el campo de </w:t>
+      </w:r>
+      <w:commentRangeStart w:id="59"/>
+      <w:r>
+        <w:rPr>
+          <w:lang w:val="es-419"/>
+        </w:rPr>
+        <w:t xml:space="preserve">búsqueda </w:t>
+      </w:r>
+      <w:commentRangeEnd w:id="59"/>
+      <w:r>
+        <w:rPr>
+          <w:rStyle w:val="Refdecomentario"/>
+        </w:rPr>
+        <w:commentReference w:id="59"/>
+      </w:r>
+      <w:r>
+        <w:rPr>
+          <w:lang w:val="es-419"/>
+        </w:rPr>
+        <w:t>se deberá ingresar una ciudad para que luego el sistema muestre el listado de playas que allí se encuentran. El listado además de mostrar información más detallada de la ubicación de la playa, mostrará tres botones de acciones, que se enumeran a continuación:</w:t>
+      </w:r>
+    </w:p>
+    <w:p>
+      <w:pPr>
+        <w:rPr>
+          <w:lang w:val="es-419"/>
+        </w:rPr>
+      </w:pPr>
+      <w:r>
+        <w:rPr>
+          <w:lang w:val="es-419"/>
+        </w:rPr>
+        <w:t>Ver Playa: El usuario podrá acceder a toda la información cargada acerca de esa pl</w:t>
+      </w:r>
+      <w:r>
+        <w:rPr>
+          <w:lang w:val="es-419"/>
+        </w:rPr>
+        <w:t>aya, dicha informació</w:t>
+      </w:r>
+      <w:r>
+        <w:rPr>
+          <w:lang w:val="es-419"/>
+        </w:rPr>
+        <w:t xml:space="preserve">n será </w:t>
+      </w:r>
+      <w:commentRangeStart w:id="60"/>
+      <w:r>
+        <w:rPr>
+          <w:lang w:val="es-419"/>
+        </w:rPr>
+        <w:t xml:space="preserve">presentada en un popup con </w:t>
+      </w:r>
+      <w:r>
+        <w:rPr>
+          <w:lang w:val="es-419"/>
+        </w:rPr>
+        <w:t>pestañas</w:t>
+      </w:r>
+      <w:commentRangeEnd w:id="60"/>
+      <w:r>
+        <w:rPr>
+          <w:rStyle w:val="Refdecomentario"/>
+        </w:rPr>
+        <w:commentReference w:id="60"/>
+      </w:r>
+      <w:r>
+        <w:rPr>
+          <w:lang w:val="es-419"/>
+        </w:rPr>
+        <w:t>.</w:t>
+      </w:r>
+    </w:p>
+    <w:p>
+      <w:pPr>
+        <w:rPr>
+          <w:lang w:val="es-419"/>
+        </w:rPr>
+      </w:pPr>
+      <w:r>
+        <w:rPr>
+          <w:lang w:val="es-419"/>
+        </w:rPr>
+        <w:t>Editar Playa: El usuario podrá actualizar los datos que desee de una playa seleccionada y deberá cumplir con todos los campos requeridos, que son los mismos que se manifiestan cuando se crea una playa. Una vez actualizada el sistema mostrará el siguiente mensaje:</w:t>
+      </w:r>
+    </w:p>
+    <w:p>
+      <w:pPr>
+        <w:rPr>
+          <w:lang w:val="es-419"/>
+        </w:rPr>
+      </w:pPr>
+      <w:r>
+        <w:rPr>
+          <w:lang w:val="es-419"/>
+        </w:rPr>
+        <w:t xml:space="preserve">Eliminar Playa: El usuario podrá dar de baja a una playa seleccionada y luego el sistema </w:t>
+      </w:r>
+      <w:commentRangeStart w:id="61"/>
+      <w:r>
+        <w:rPr>
+          <w:lang w:val="es-419"/>
+        </w:rPr>
+        <w:t xml:space="preserve">mostrará </w:t>
+      </w:r>
+      <w:commentRangeEnd w:id="61"/>
+      <w:r>
+        <w:rPr>
+          <w:rStyle w:val="Refdecomentario"/>
+        </w:rPr>
+        <w:commentReference w:id="61"/>
+      </w:r>
+      <w:r>
+        <w:rPr>
+          <w:lang w:val="es-419"/>
+        </w:rPr>
+        <w:t>un mensaje de éxito como el siguiente:</w:t>
+      </w:r>
+    </w:p>
+    <w:p>
+      <w:pPr>
+        <w:pStyle w:val="Ttulo3"/>
+        <w:rPr>
+          <w:lang w:val="es-419"/>
+        </w:rPr>
+      </w:pPr>
+      <w:bookmarkStart w:id="62" w:name="_Toc410923430"/>
+      <w:commentRangeStart w:id="63"/>
+      <w:r>
+        <w:rPr>
+          <w:lang w:val="es-419"/>
+        </w:rPr>
+        <w:t>Administración</w:t>
+      </w:r>
+      <w:commentRangeEnd w:id="63"/>
+      <w:r>
+        <w:rPr>
+          <w:rStyle w:val="Refdecomentario"/>
+          <w:rFonts w:asciiTheme="minorHAnsi" w:eastAsiaTheme="minorHAnsi" w:hAnsiTheme="minorHAnsi" w:cstheme="minorBidi"/>
+          <w:b w:val="0"/>
+          <w:bCs w:val="0"/>
+        </w:rPr>
+        <w:commentReference w:id="63"/>
+      </w:r>
+      <w:r>
+        <w:rPr>
+          <w:lang w:val="es-419"/>
+        </w:rPr>
+        <w:t xml:space="preserve"> de </w:t>
+      </w:r>
+      <w:bookmarkEnd w:id="62"/>
+      <w:r>
+        <w:rPr>
+          <w:lang w:val="es-419"/>
+        </w:rPr>
+        <w:t>Roles y Permisos</w:t>
+      </w:r>
+    </w:p>
+    <w:p>
+      <w:pPr>
+        <w:rPr>
+          <w:lang w:val="es-419"/>
+        </w:rPr>
+      </w:pPr>
+      <w:r>
+        <w:rPr>
+          <w:lang w:val="es-419"/>
+        </w:rPr>
+        <w:t xml:space="preserve">El usuario súper administrador podrá crear roles nuevos, modificar sus permisos asignados y asignar un determinado rol a un </w:t>
+      </w:r>
+      <w:commentRangeStart w:id="64"/>
+      <w:r>
+        <w:rPr>
+          <w:lang w:val="es-419"/>
+        </w:rPr>
+        <w:t>usuario</w:t>
+      </w:r>
+      <w:commentRangeEnd w:id="64"/>
+      <w:r>
+        <w:rPr>
+          <w:rStyle w:val="Refdecomentario"/>
+        </w:rPr>
+        <w:commentReference w:id="64"/>
+      </w:r>
+      <w:r>
+        <w:rPr>
+          <w:lang w:val="es-419"/>
+        </w:rPr>
+        <w:t>. Para ello se deberá acceder a la lista desplegable que se encuentra en el menú que se encuentra a la izquierda.</w:t>
+      </w:r>
+    </w:p>
+    <w:p>
+      <w:pPr>
+        <w:pStyle w:val="Ttulo3"/>
+        <w:rPr>
+          <w:lang w:val="es-419"/>
+        </w:rPr>
+      </w:pPr>
+      <w:bookmarkStart w:id="65" w:name="_Toc410923431"/>
+      <w:r>
+        <w:rPr>
+          <w:lang w:val="es-419"/>
+        </w:rPr>
+        <w:t>Administración de Zonas</w:t>
+      </w:r>
+      <w:bookmarkEnd w:id="65"/>
+    </w:p>
+    <w:p>
+      <w:pPr>
+        <w:rPr>
+          <w:lang w:val="es-419"/>
+        </w:rPr>
+      </w:pPr>
+    </w:p>
+    <w:p>
+      <w:pPr>
+        <w:pStyle w:val="Ttulo2"/>
+        <w:rPr>
+          <w:lang w:val="es-419"/>
+        </w:rPr>
+      </w:pPr>
+      <w:bookmarkStart w:id="66" w:name="_Toc410923432"/>
       <w:r>
         <w:rPr>
           <w:lang w:val="es-419"/>
         </w:rPr>
         <w:lastRenderedPageBreak/>
-        <w:t>Administración de Playas</w:t>
-      </w:r>
-      <w:bookmarkEnd w:id="25"/>
-    </w:p>
-    <w:p>
-      <w:pPr>
-        <w:rPr>
-          <w:lang w:val="es-419"/>
-        </w:rPr>
-      </w:pPr>
-      <w:r>
-        <w:rPr>
-          <w:lang w:val="es-419"/>
-        </w:rPr>
-        <w:t>La administración de playas como su nombre lo indica, abarca desde la creación de una</w:t>
-      </w:r>
-      <w:r>
-        <w:rPr>
-          <w:lang w:val="es-419"/>
-        </w:rPr>
-        <w:t xml:space="preserve"> nueva playa de estacionamiento hasta </w:t>
-      </w:r>
-      <w:r>
-        <w:rPr>
-          <w:lang w:val="es-419"/>
-        </w:rPr>
-        <w:t>la modificación de sus datos o su eliminación</w:t>
-      </w:r>
-      <w:r>
-        <w:rPr>
-          <w:lang w:val="es-419"/>
-        </w:rPr>
-        <w:t xml:space="preserve">. Para acceder a este panel el usuario debe poseer los permisos necesarios. Y en la página principal de administración acceder a la opción “Administración de Playas” en el menú </w:t>
-      </w:r>
-      <w:r>
-        <w:rPr>
-          <w:lang w:val="es-419"/>
-        </w:rPr>
-        <w:t>que se presenta a su izquierda. El sistema mostrara un panel compuesto por un campo de búsqueda por ciudades y un botón para crear una nueva playa.</w:t>
-      </w:r>
-    </w:p>
-    <w:p>
-      <w:pPr>
-        <w:rPr>
-          <w:lang w:val="es-419"/>
-        </w:rPr>
-      </w:pPr>
-      <w:r>
-        <w:rPr>
-          <w:lang w:val="es-419"/>
-        </w:rPr>
-        <w:t xml:space="preserve">Para crear una nueva playa de estacionamiento, el usuario deberá acceder al modal de creación presionando el botón de crear playa. </w:t>
-      </w:r>
-    </w:p>
-    <w:p>
-      <w:pPr>
-        <w:rPr>
-          <w:lang w:val="es-419"/>
-        </w:rPr>
-      </w:pPr>
-      <w:r>
-        <w:rPr>
-          <w:lang w:val="es-419"/>
-        </w:rPr>
-        <w:t>Una vez que el sistema presenta el modal el usuario deberá ir completando todos los campos, y en caso de algún faltante el sistema avisará de la siguiente manera:</w:t>
-      </w:r>
-    </w:p>
-    <w:p>
-      <w:pPr>
-        <w:rPr>
-          <w:lang w:val="es-419"/>
-        </w:rPr>
-      </w:pPr>
-      <w:r>
-        <w:rPr>
-          <w:lang w:val="es-419"/>
-        </w:rPr>
-        <w:t>Para la selección de horarios el usuario podrá escoger el rango de días en una lista desplegable y los horarios de atención.</w:t>
-      </w:r>
-    </w:p>
-    <w:p>
-      <w:pPr>
-        <w:rPr>
-          <w:lang w:val="es-419"/>
-        </w:rPr>
-      </w:pPr>
-      <w:r>
-        <w:rPr>
-          <w:lang w:val="es-419"/>
-        </w:rPr>
-        <w:t>Para llenar os servicios de la playa el usuario deberá seleccionar el tipo de vehículo y la capacidad de la playa para ese tipo de vehículo. Una vez agregado el usuario podrá ingresar los precios por hora y tipo de vehículo interactuando con la lista editable que se muestra a continuación.</w:t>
-      </w:r>
-    </w:p>
-    <w:p>
-      <w:pPr>
-        <w:rPr>
-          <w:lang w:val="es-419"/>
-        </w:rPr>
-      </w:pPr>
-      <w:r>
-        <w:rPr>
-          <w:lang w:val="es-419"/>
-        </w:rPr>
-        <w:t>En la pestaña de “Dirección” de la playa, se le mostrará al usuario los campos ciudad, calle y número y una vez completados podrá visualizar la ubicación ingresada en el mapa corregirla o hacerla más precisa. Una vez completado este paso podrá agregar dicha dirección, y esta se mostrara en una lista que se encontrara abajo del mapa.</w:t>
-      </w:r>
-    </w:p>
-    <w:p>
-      <w:pPr>
-        <w:rPr>
-          <w:lang w:val="es-419"/>
-        </w:rPr>
-      </w:pPr>
-      <w:r>
-        <w:rPr>
-          <w:lang w:val="es-419"/>
-        </w:rPr>
-        <w:t>Luego de terminar el proceso de completar todos los datos de la playa, el usuario deberá presionar el botón “Guardar” y el sistema mostrará un mensaje de éxito como el siguiente:</w:t>
-      </w:r>
-    </w:p>
-    <w:p>
-      <w:pPr>
-        <w:rPr>
-          <w:lang w:val="es-419"/>
-        </w:rPr>
-      </w:pPr>
-      <w:r>
-        <w:rPr>
-          <w:lang w:val="es-419"/>
-        </w:rPr>
-        <w:t>En el campo de búsqueda se deberá ingresar una ciudad para que luego el sistema muestre el listado de playas que allí se encuentran. El listado además de mostrar información más detallada de la ubicación de la playa, mostrará tres botones de acciones, que se enumeran a continuación:</w:t>
-      </w:r>
-    </w:p>
-    <w:p>
-      <w:pPr>
-        <w:rPr>
-          <w:lang w:val="es-419"/>
-        </w:rPr>
-      </w:pPr>
-      <w:r>
-        <w:rPr>
-          <w:lang w:val="es-419"/>
-        </w:rPr>
-        <w:t>Ver Playa: El usuario podrá acceder a toda la información cargada acerca de esa pl</w:t>
-      </w:r>
-      <w:r>
-        <w:rPr>
-          <w:lang w:val="es-419"/>
-        </w:rPr>
-        <w:t>aya, dicha informació</w:t>
-      </w:r>
-      <w:r>
-        <w:rPr>
-          <w:lang w:val="es-419"/>
-        </w:rPr>
-        <w:t xml:space="preserve">n será presentada en un </w:t>
-      </w:r>
-      <w:proofErr w:type="spellStart"/>
-      <w:r>
-        <w:rPr>
-          <w:lang w:val="es-419"/>
-        </w:rPr>
-        <w:t>popup</w:t>
-      </w:r>
-      <w:proofErr w:type="spellEnd"/>
-      <w:r>
-        <w:rPr>
-          <w:lang w:val="es-419"/>
-        </w:rPr>
-        <w:t xml:space="preserve"> con </w:t>
-      </w:r>
-      <w:r>
-        <w:rPr>
-          <w:lang w:val="es-419"/>
-        </w:rPr>
-        <w:t>pestañas.</w:t>
-      </w:r>
-    </w:p>
-    <w:p>
-      <w:pPr>
-        <w:rPr>
-          <w:lang w:val="es-419"/>
-        </w:rPr>
-      </w:pPr>
-      <w:r>
-        <w:rPr>
-          <w:lang w:val="es-419"/>
-        </w:rPr>
-        <w:t>Editar Playa: El usuario podrá actualizar los datos que desee de una playa seleccionada y deberá cumplir con todos los campos requeridos, que son los mismos que se manifiestan cuando se crea una playa. Una vez actualizada el sistema mostrará el siguiente mensaje:</w:t>
-      </w:r>
-    </w:p>
-    <w:p>
-      <w:pPr>
-        <w:rPr>
-          <w:lang w:val="es-419"/>
-        </w:rPr>
-      </w:pPr>
-      <w:r>
-        <w:rPr>
-          <w:lang w:val="es-419"/>
-        </w:rPr>
-        <w:t>Eliminar Playa: El usuario podrá dar de baja a una playa seleccionada y luego el sistema mostrará un mensaje de éxito como el siguiente:</w:t>
-      </w:r>
-    </w:p>
-    <w:p>
-      <w:pPr>
-        <w:pStyle w:val="Ttulo3"/>
-        <w:rPr>
-          <w:lang w:val="es-419"/>
-        </w:rPr>
-      </w:pPr>
-      <w:bookmarkStart w:id="26" w:name="_Toc410923430"/>
-      <w:r>
-        <w:rPr>
-          <w:lang w:val="es-419"/>
-        </w:rPr>
-        <w:t xml:space="preserve">Administración de </w:t>
-      </w:r>
-      <w:bookmarkEnd w:id="26"/>
-      <w:r>
-        <w:rPr>
-          <w:lang w:val="es-419"/>
-        </w:rPr>
-        <w:t>Roles y Permisos</w:t>
-      </w:r>
-    </w:p>
-    <w:p>
-      <w:pPr>
-        <w:rPr>
-          <w:lang w:val="es-419"/>
-        </w:rPr>
-      </w:pPr>
-      <w:r>
-        <w:rPr>
-          <w:lang w:val="es-419"/>
-        </w:rPr>
-        <w:t>El usuario súper administrador podrá crear roles nuevos, modificar sus permisos asignados y asignar un determinado rol a un usuario. Para ello se deberá acceder a la lista desplegable que se encuentra en el menú que se encuentra a la izquierda.</w:t>
-      </w:r>
-      <w:bookmarkStart w:id="27" w:name="_GoBack"/>
-      <w:bookmarkEnd w:id="27"/>
-    </w:p>
-    <w:p>
-      <w:pPr>
-        <w:pStyle w:val="Ttulo3"/>
-        <w:rPr>
-          <w:lang w:val="es-419"/>
-        </w:rPr>
-      </w:pPr>
-      <w:bookmarkStart w:id="28" w:name="_Toc410923431"/>
-      <w:r>
-        <w:rPr>
-          <w:lang w:val="es-419"/>
-        </w:rPr>
-        <w:t>Administración de Zonas</w:t>
-      </w:r>
-      <w:bookmarkEnd w:id="28"/>
-    </w:p>
-    <w:p>
-      <w:pPr>
-        <w:rPr>
-          <w:lang w:val="es-419"/>
-        </w:rPr>
-      </w:pPr>
-    </w:p>
-    <w:p>
-      <w:pPr>
-        <w:pStyle w:val="Ttulo2"/>
-        <w:rPr>
-          <w:lang w:val="es-419"/>
-        </w:rPr>
-      </w:pPr>
-      <w:bookmarkStart w:id="29" w:name="_Toc410923432"/>
-      <w:r>
-        <w:rPr>
-          <w:lang w:val="es-419"/>
-        </w:rPr>
         <w:t>Estadísticas</w:t>
       </w:r>
-      <w:bookmarkEnd w:id="29"/>
+      <w:bookmarkEnd w:id="66"/>
     </w:p>
     <w:p>
       <w:pPr>
@@ -3934,7 +4576,7 @@
     </w:p>
     <w:p/>
     <w:sectPr>
-      <w:footerReference w:type="default" r:id="rId9"/>
+      <w:footerReference w:type="default" r:id="rId11"/>
       <w:pgSz w:w="11906" w:h="16838"/>
       <w:pgMar w:top="1417" w:right="1701" w:bottom="1417" w:left="1701" w:header="708" w:footer="708" w:gutter="0"/>
       <w:cols w:space="708"/>
@@ -3945,8 +4587,796 @@
 </w:document>
 </file>
 
+<file path=word/comments.xml><?xml version="1.0" encoding="utf-8"?>
+<w:comments xmlns:wpc="http://schemas.microsoft.com/office/word/2010/wordprocessingCanvas" xmlns:mc="http://schemas.openxmlformats.org/markup-compatibility/2006" xmlns:o="urn:schemas-microsoft-com:office:office" xmlns:r="http://schemas.openxmlformats.org/officeDocument/2006/relationships" xmlns:m="http://schemas.openxmlformats.org/officeDocument/2006/math" xmlns:v="urn:schemas-microsoft-com:vml" xmlns:wp14="http://schemas.microsoft.com/office/word/2010/wordprocessingDrawing" xmlns:wp="http://schemas.openxmlformats.org/drawingml/2006/wordprocessingDrawing" xmlns:w10="urn:schemas-microsoft-com:office:word" xmlns:w="http://schemas.openxmlformats.org/wordprocessingml/2006/main" xmlns:w14="http://schemas.microsoft.com/office/word/2010/wordml" xmlns:wpg="http://schemas.microsoft.com/office/word/2010/wordprocessingGroup" xmlns:wpi="http://schemas.microsoft.com/office/word/2010/wordprocessingInk" xmlns:wne="http://schemas.microsoft.com/office/word/2006/wordml" xmlns:wps="http://schemas.microsoft.com/office/word/2010/wordprocessingShape" mc:Ignorable="w14 wp14">
+  <w:comment w:id="13" w:author="Ezequiel Bär Coch" w:date="2015-02-15T09:50:00Z" w:initials="EBC">
+    <w:p>
+      <w:pPr>
+        <w:pStyle w:val="Textocomentario"/>
+      </w:pPr>
+      <w:r>
+        <w:rPr>
+          <w:rStyle w:val="Refdecomentario"/>
+        </w:rPr>
+        <w:annotationRef/>
+      </w:r>
+      <w:r>
+        <w:t>Guiará en lugar de “irá guiando” no queda bien.</w:t>
+      </w:r>
+      <w:r>
+        <w:br/>
+      </w:r>
+      <w:r>
+        <w:br/>
+        <w:t>Si describimos que es un documento que se basa según el rol entonces debe estar bien definido la parte del usuario admin,del registrado y del superadmin.</w:t>
+      </w:r>
+    </w:p>
+  </w:comment>
+  <w:comment w:id="14" w:author="Ezequiel Bär Coch" w:date="2015-02-15T09:49:00Z" w:initials="EBC">
+    <w:p>
+      <w:pPr>
+        <w:pStyle w:val="Textocomentario"/>
+      </w:pPr>
+      <w:r>
+        <w:rPr>
+          <w:rStyle w:val="Refdecomentario"/>
+        </w:rPr>
+        <w:annotationRef/>
+      </w:r>
+      <w:r>
+        <w:t>En realidad no es como funciona (eso sería bien técnico llamando a la clase controlador, bla bla bla)</w:t>
+      </w:r>
+    </w:p>
+    <w:p>
+      <w:pPr>
+        <w:pStyle w:val="Textocomentario"/>
+      </w:pPr>
+      <w:r>
+        <w:t>Para mi esto no va.</w:t>
+      </w:r>
+    </w:p>
+  </w:comment>
+  <w:comment w:id="17" w:author="Ezequiel Bär Coch" w:date="2015-02-15T09:51:00Z" w:initials="EBC">
+    <w:p>
+      <w:pPr>
+        <w:pStyle w:val="Textocomentario"/>
+      </w:pPr>
+      <w:r>
+        <w:rPr>
+          <w:rStyle w:val="Refdecomentario"/>
+        </w:rPr>
+        <w:annotationRef/>
+      </w:r>
+      <w:r>
+        <w:t>Dentro de qué Ciudad? Debería explicarse que es de la ciudad donde el usuario elija o algo asi</w:t>
+      </w:r>
+    </w:p>
+  </w:comment>
+  <w:comment w:id="18" w:author="Ezequiel Bär Coch" w:date="2015-02-15T09:51:00Z" w:initials="EBC">
+    <w:p>
+      <w:pPr>
+        <w:pStyle w:val="Textocomentario"/>
+      </w:pPr>
+      <w:r>
+        <w:rPr>
+          <w:rStyle w:val="Refdecomentario"/>
+        </w:rPr>
+        <w:annotationRef/>
+      </w:r>
+      <w:r>
+        <w:t>Ya no estará, es está o posee los siguientes módulos. Ya no es una idea, es una materialización</w:t>
+      </w:r>
+    </w:p>
+  </w:comment>
+  <w:comment w:id="21" w:author="Ezequiel Bär Coch" w:date="2015-02-15T09:52:00Z" w:initials="EBC">
+    <w:p>
+      <w:pPr>
+        <w:pStyle w:val="Textocomentario"/>
+      </w:pPr>
+      <w:r>
+        <w:rPr>
+          <w:rStyle w:val="Refdecomentario"/>
+        </w:rPr>
+        <w:annotationRef/>
+      </w:r>
+      <w:r>
+        <w:t xml:space="preserve">¿Qué versiones? Si o si hay que poner desde cuál funciona correctamente en adelante. Obvio chamuyando </w:t>
+      </w:r>
+    </w:p>
+  </w:comment>
+  <w:comment w:id="24" w:author="Ezequiel Bär Coch" w:date="2015-02-15T09:53:00Z" w:initials="EBC">
+    <w:p>
+      <w:pPr>
+        <w:pStyle w:val="Textocomentario"/>
+        <w:rPr>
+          <w:u w:val="single"/>
+        </w:rPr>
+      </w:pPr>
+      <w:r>
+        <w:rPr>
+          <w:rStyle w:val="Refdecomentario"/>
+        </w:rPr>
+        <w:annotationRef/>
+      </w:r>
+      <w:r>
+        <w:rPr>
+          <w:u w:val="single"/>
+        </w:rPr>
+        <w:t>Esto no es así, sin el index debería funcionar y dirigirte a la página que esté configurada como de inicio</w:t>
+      </w:r>
+    </w:p>
+  </w:comment>
+  <w:comment w:id="25" w:author="Ezequiel Bär Coch" w:date="2015-02-15T09:53:00Z" w:initials="EBC">
+    <w:p>
+      <w:pPr>
+        <w:pStyle w:val="Textocomentario"/>
+      </w:pPr>
+      <w:r>
+        <w:rPr>
+          <w:rStyle w:val="Refdecomentario"/>
+        </w:rPr>
+        <w:annotationRef/>
+      </w:r>
+      <w:r>
+        <w:t>(*) con este asterisco marcamos las versiones ya explicadas de compatibilidad que se requiere para un correcto funcionamiento</w:t>
+      </w:r>
+    </w:p>
+  </w:comment>
+  <w:comment w:id="26" w:author="Ezequiel Bär Coch" w:date="2015-02-15T09:54:00Z" w:initials="EBC">
+    <w:p>
+      <w:pPr>
+        <w:pStyle w:val="Textocomentario"/>
+      </w:pPr>
+      <w:r>
+        <w:rPr>
+          <w:rStyle w:val="Refdecomentario"/>
+        </w:rPr>
+        <w:annotationRef/>
+      </w:r>
+      <w:r>
+        <w:t>de</w:t>
+      </w:r>
+    </w:p>
+  </w:comment>
+  <w:comment w:id="27" w:author="Ezequiel Bär Coch" w:date="2015-02-15T09:54:00Z" w:initials="EBC">
+    <w:p>
+      <w:pPr>
+        <w:pStyle w:val="Textocomentario"/>
+      </w:pPr>
+      <w:r>
+        <w:rPr>
+          <w:rStyle w:val="Refdecomentario"/>
+        </w:rPr>
+        <w:annotationRef/>
+      </w:r>
+      <w:r>
+        <w:t>funcionalidades mas que páginas.</w:t>
+      </w:r>
+    </w:p>
+  </w:comment>
+  <w:comment w:id="29" w:author="Ezequiel Bär Coch" w:date="2015-02-15T09:54:00Z" w:initials="EBC">
+    <w:p>
+      <w:pPr>
+        <w:pStyle w:val="Textocomentario"/>
+      </w:pPr>
+      <w:r>
+        <w:rPr>
+          <w:rStyle w:val="Refdecomentario"/>
+        </w:rPr>
+        <w:annotationRef/>
+      </w:r>
+      <w:r>
+        <w:t>Está repetido en le párrafo anterior</w:t>
+      </w:r>
+    </w:p>
+  </w:comment>
+  <w:comment w:id="31" w:author="Ezequiel Bär Coch" w:date="2015-02-15T09:59:00Z" w:initials="EBC">
+    <w:p>
+      <w:pPr>
+        <w:pStyle w:val="Textocomentario"/>
+      </w:pPr>
+      <w:r>
+        <w:rPr>
+          <w:rStyle w:val="Refdecomentario"/>
+        </w:rPr>
+        <w:annotationRef/>
+      </w:r>
+      <w:r>
+        <w:t>Esto sería si no estuviera el subtitulo “Registrados”.</w:t>
+      </w:r>
+    </w:p>
+  </w:comment>
+  <w:comment w:id="32" w:author="Ezequiel Bär Coch" w:date="2015-02-15T10:00:00Z" w:initials="EBC">
+    <w:p>
+      <w:pPr>
+        <w:pStyle w:val="Textocomentario"/>
+      </w:pPr>
+      <w:r>
+        <w:rPr>
+          <w:rStyle w:val="Refdecomentario"/>
+        </w:rPr>
+        <w:annotationRef/>
+      </w:r>
+      <w:r>
+        <w:t>No importa si es modal o cualquier cosa. Simplemente debe decir ingresando al menú superior derecho denotado por “Ingresar” o mas bien una captura de ese botón</w:t>
+      </w:r>
+    </w:p>
+  </w:comment>
+  <w:comment w:id="33" w:author="Ezequiel Bär Coch" w:date="2015-02-15T10:01:00Z" w:initials="EBC">
+    <w:p>
+      <w:pPr>
+        <w:pStyle w:val="Textocomentario"/>
+      </w:pPr>
+      <w:r>
+        <w:rPr>
+          <w:rStyle w:val="Refdecomentario"/>
+        </w:rPr>
+        <w:annotationRef/>
+      </w:r>
+      <w:r>
+        <w:t>Y si no es usuario? Debería hace rmención al siguiente ítem “Registro de usuarios” con un Ver registro de usuarios (*)</w:t>
+      </w:r>
+    </w:p>
+  </w:comment>
+  <w:comment w:id="35" w:author="Ezequiel Bär Coch" w:date="2015-02-15T09:58:00Z" w:initials="EBC">
+    <w:p>
+      <w:pPr>
+        <w:pStyle w:val="Textocomentario"/>
+      </w:pPr>
+      <w:r>
+        <w:rPr>
+          <w:rStyle w:val="Refdecomentario"/>
+        </w:rPr>
+        <w:annotationRef/>
+      </w:r>
+      <w:r>
+        <w:t>Cuáles?</w:t>
+      </w:r>
+    </w:p>
+  </w:comment>
+  <w:comment w:id="38" w:author="Ezequiel Bär Coch" w:date="2015-02-15T10:02:00Z" w:initials="EBC">
+    <w:p>
+      <w:pPr>
+        <w:pStyle w:val="Textocomentario"/>
+      </w:pPr>
+      <w:r>
+        <w:rPr>
+          <w:rStyle w:val="Refdecomentario"/>
+        </w:rPr>
+        <w:annotationRef/>
+      </w:r>
+      <w:r>
+        <w:t>Está varias veces “sistema”</w:t>
+      </w:r>
+    </w:p>
+  </w:comment>
+  <w:comment w:id="39" w:author="Ezequiel Bär Coch" w:date="2015-02-15T10:02:00Z" w:initials="EBC">
+    <w:p>
+      <w:pPr>
+        <w:pStyle w:val="Textocomentario"/>
+      </w:pPr>
+      <w:r>
+        <w:rPr>
+          <w:rStyle w:val="Refdecomentario"/>
+        </w:rPr>
+        <w:annotationRef/>
+      </w:r>
+      <w:r>
+        <w:t>Si no saben el reol que se les asigna. Esto no va</w:t>
+      </w:r>
+    </w:p>
+  </w:comment>
+  <w:comment w:id="40" w:author="Ezequiel Bär Coch" w:date="2015-02-15T10:03:00Z" w:initials="EBC">
+    <w:p>
+      <w:pPr>
+        <w:pStyle w:val="Textocomentario"/>
+      </w:pPr>
+      <w:r>
+        <w:rPr>
+          <w:rStyle w:val="Refdecomentario"/>
+        </w:rPr>
+        <w:annotationRef/>
+      </w:r>
+      <w:r>
+        <w:t>Qué datos requeridos? Nombre, apellido, usuario, etc Hay que decirlo</w:t>
+      </w:r>
+    </w:p>
+  </w:comment>
+  <w:comment w:id="41" w:author="Ezequiel Bär Coch" w:date="2015-02-15T10:04:00Z" w:initials="EBC">
+    <w:p>
+      <w:pPr>
+        <w:pStyle w:val="Textocomentario"/>
+      </w:pPr>
+      <w:r>
+        <w:rPr>
+          <w:rStyle w:val="Refdecomentario"/>
+        </w:rPr>
+        <w:annotationRef/>
+      </w:r>
+      <w:r>
+        <w:t>¿??</w:t>
+      </w:r>
+    </w:p>
+  </w:comment>
+  <w:comment w:id="42" w:author="Ezequiel Bär Coch" w:date="2015-02-15T10:05:00Z" w:initials="EBC">
+    <w:p>
+      <w:pPr>
+        <w:pStyle w:val="Textocomentario"/>
+      </w:pPr>
+      <w:r>
+        <w:rPr>
+          <w:rStyle w:val="Refdecomentario"/>
+        </w:rPr>
+        <w:annotationRef/>
+      </w:r>
+      <w:r>
+        <w:t>Y si pasa esto, se le notifica oa algo’? o espera indefinidamente?</w:t>
+      </w:r>
+    </w:p>
+  </w:comment>
+  <w:comment w:id="44" w:author="Ezequiel Bär Coch" w:date="2015-02-15T10:06:00Z" w:initials="EBC">
+    <w:p>
+      <w:pPr>
+        <w:pStyle w:val="Textocomentario"/>
+      </w:pPr>
+      <w:r>
+        <w:rPr>
+          <w:rStyle w:val="Refdecomentario"/>
+        </w:rPr>
+        <w:annotationRef/>
+      </w:r>
+      <w:r>
+        <w:t>Y presionando el botón BUSCAR</w:t>
+      </w:r>
+    </w:p>
+  </w:comment>
+  <w:comment w:id="45" w:author="Ezequiel Bär Coch" w:date="2015-02-15T10:07:00Z" w:initials="EBC">
+    <w:p>
+      <w:pPr>
+        <w:pStyle w:val="Textocomentario"/>
+      </w:pPr>
+      <w:r>
+        <w:rPr>
+          <w:rStyle w:val="Refdecomentario"/>
+        </w:rPr>
+        <w:annotationRef/>
+      </w:r>
+      <w:r>
+        <w:t>Es incoherente, o los completa a todos o son opcionales? No se entiende</w:t>
+      </w:r>
+    </w:p>
+  </w:comment>
+  <w:comment w:id="46" w:author="Ezequiel Bär Coch" w:date="2015-02-15T10:07:00Z" w:initials="EBC">
+    <w:p>
+      <w:pPr>
+        <w:pStyle w:val="Textocomentario"/>
+      </w:pPr>
+      <w:r>
+        <w:rPr>
+          <w:rStyle w:val="Refdecomentario"/>
+        </w:rPr>
+        <w:annotationRef/>
+      </w:r>
+      <w:r>
+        <w:t>Relevantes como ser : nombre, horario,dirección, precios</w:t>
+      </w:r>
+    </w:p>
+    <w:p>
+      <w:pPr>
+        <w:pStyle w:val="Textocomentario"/>
+      </w:pPr>
+    </w:p>
+  </w:comment>
+  <w:comment w:id="48" w:author="Ezequiel Bär Coch" w:date="2015-02-15T10:08:00Z" w:initials="EBC">
+    <w:p>
+      <w:pPr>
+        <w:pStyle w:val="Textocomentario"/>
+      </w:pPr>
+      <w:r>
+        <w:rPr>
+          <w:rStyle w:val="Refdecomentario"/>
+        </w:rPr>
+        <w:annotationRef/>
+      </w:r>
+      <w:r>
+        <w:t>Hay que decir cuales son los roles que tienen permiso para ello.</w:t>
+      </w:r>
+    </w:p>
+  </w:comment>
+  <w:comment w:id="49" w:author="Ezequiel Bär Coch" w:date="2015-02-15T10:08:00Z" w:initials="EBC">
+    <w:p>
+      <w:pPr>
+        <w:pStyle w:val="Textocomentario"/>
+      </w:pPr>
+      <w:r>
+        <w:rPr>
+          <w:rStyle w:val="Refdecomentario"/>
+        </w:rPr>
+        <w:annotationRef/>
+      </w:r>
+      <w:r>
+        <w:t>Esto ya no es así, es dentro de un desplegable que se muestra cuando el usuario hace click en su nombre</w:t>
+      </w:r>
+    </w:p>
+  </w:comment>
+  <w:comment w:id="50" w:author="Ezequiel Bär Coch" w:date="2015-02-15T10:09:00Z" w:initials="EBC">
+    <w:p>
+      <w:pPr>
+        <w:pStyle w:val="Textocomentario"/>
+      </w:pPr>
+      <w:r>
+        <w:rPr>
+          <w:rStyle w:val="Refdecomentario"/>
+        </w:rPr>
+        <w:annotationRef/>
+      </w:r>
+      <w:r>
+        <w:t>Qué paneles? Hay que definir cuales son.</w:t>
+      </w:r>
+    </w:p>
+  </w:comment>
+  <w:comment w:id="52" w:author="Ezequiel Bär Coch" w:date="2015-02-15T10:09:00Z" w:initials="EBC">
+    <w:p>
+      <w:pPr>
+        <w:pStyle w:val="Textocomentario"/>
+      </w:pPr>
+      <w:r>
+        <w:rPr>
+          <w:rStyle w:val="Refdecomentario"/>
+        </w:rPr>
+        <w:annotationRef/>
+      </w:r>
+      <w:r>
+        <w:t>Además de estar logueado en el sistema</w:t>
+      </w:r>
+    </w:p>
+  </w:comment>
+  <w:comment w:id="53" w:author="Ezequiel Bär Coch" w:date="2015-02-15T10:10:00Z" w:initials="EBC">
+    <w:p>
+      <w:pPr>
+        <w:pStyle w:val="Textocomentario"/>
+      </w:pPr>
+      <w:r>
+        <w:rPr>
+          <w:rStyle w:val="Refdecomentario"/>
+        </w:rPr>
+        <w:annotationRef/>
+      </w:r>
+      <w:r>
+        <w:t>Al crear una nueva playa, se desplegará el modal o la ventana que muestra la información para registro de una nueva playa.</w:t>
+      </w:r>
+    </w:p>
+  </w:comment>
+  <w:comment w:id="54" w:author="Ezequiel Bär Coch" w:date="2015-02-15T10:15:00Z" w:initials="EBC">
+    <w:p>
+      <w:pPr>
+        <w:pStyle w:val="Textocomentario"/>
+      </w:pPr>
+      <w:r>
+        <w:rPr>
+          <w:rStyle w:val="Refdecomentario"/>
+        </w:rPr>
+        <w:annotationRef/>
+      </w:r>
+      <w:r>
+        <w:t>Todos los campos requeridos, establecer cuales son.</w:t>
+      </w:r>
+    </w:p>
+  </w:comment>
+  <w:comment w:id="55" w:author="Ezequiel Bär Coch" w:date="2015-02-15T10:11:00Z" w:initials="EBC">
+    <w:p>
+      <w:pPr>
+        <w:pStyle w:val="Textocomentario"/>
+      </w:pPr>
+      <w:r>
+        <w:rPr>
+          <w:rStyle w:val="Refdecomentario"/>
+        </w:rPr>
+        <w:annotationRef/>
+      </w:r>
+      <w:r>
+        <w:t>los</w:t>
+      </w:r>
+    </w:p>
+  </w:comment>
+  <w:comment w:id="56" w:author="Ezequiel Bär Coch" w:date="2015-02-15T10:11:00Z" w:initials="EBC">
+    <w:p>
+      <w:pPr>
+        <w:pStyle w:val="Textocomentario"/>
+      </w:pPr>
+      <w:r>
+        <w:rPr>
+          <w:rStyle w:val="Refdecomentario"/>
+        </w:rPr>
+        <w:annotationRef/>
+      </w:r>
+      <w:r>
+        <w:t>que cosa? Poner punto o coma o no sé.</w:t>
+      </w:r>
+    </w:p>
+  </w:comment>
+  <w:comment w:id="57" w:author="Ezequiel Bär Coch" w:date="2015-02-15T10:11:00Z" w:initials="EBC">
+    <w:p>
+      <w:pPr>
+        <w:pStyle w:val="Textocomentario"/>
+      </w:pPr>
+      <w:r>
+        <w:rPr>
+          <w:rStyle w:val="Refdecomentario"/>
+        </w:rPr>
+        <w:annotationRef/>
+      </w:r>
+      <w:r>
+        <w:t>Mas que interactuando sería podrá ir editando datos</w:t>
+      </w:r>
+    </w:p>
+  </w:comment>
+  <w:comment w:id="58" w:author="Ezequiel Bär Coch" w:date="2015-02-15T10:14:00Z" w:initials="EBC">
+    <w:p>
+      <w:pPr>
+        <w:pStyle w:val="Textocomentario"/>
+      </w:pPr>
+      <w:r>
+        <w:rPr>
+          <w:rStyle w:val="Refdecomentario"/>
+        </w:rPr>
+        <w:annotationRef/>
+      </w:r>
+      <w:r>
+        <w:t>Cómo? Pudiendo hacer “drag-and-drop” del icono que aparece en su mapa representativo de la playa que acaba de crear</w:t>
+      </w:r>
+    </w:p>
+  </w:comment>
+  <w:comment w:id="59" w:author="Ezequiel Bär Coch" w:date="2015-02-15T10:17:00Z" w:initials="EBC">
+    <w:p>
+      <w:pPr>
+        <w:pStyle w:val="Textocomentario"/>
+      </w:pPr>
+      <w:r>
+        <w:rPr>
+          <w:rStyle w:val="Refdecomentario"/>
+        </w:rPr>
+        <w:annotationRef/>
+      </w:r>
+      <w:r>
+        <w:t>En la pantalla principal de Busqueda de playa</w:t>
+      </w:r>
+      <w:r>
+        <w:rPr>
+          <w:vanish/>
+        </w:rPr>
+        <w:t>á crear roles, crear permisos, asignar permisos a roles, editar roles y permisos y eliminarlos.amiento</w:t>
+      </w:r>
+      <w:r>
+        <w:rPr>
+          <w:vanish/>
+        </w:rPr>
+        <w:pgNum/>
+      </w:r>
+      <w:r>
+        <w:rPr>
+          <w:vanish/>
+        </w:rPr>
+        <w:pgNum/>
+      </w:r>
+      <w:r>
+        <w:rPr>
+          <w:vanish/>
+        </w:rPr>
+        <w:pgNum/>
+      </w:r>
+      <w:r>
+        <w:rPr>
+          <w:vanish/>
+        </w:rPr>
+        <w:pgNum/>
+      </w:r>
+      <w:r>
+        <w:rPr>
+          <w:vanish/>
+        </w:rPr>
+        <w:pgNum/>
+      </w:r>
+      <w:r>
+        <w:rPr>
+          <w:vanish/>
+        </w:rPr>
+        <w:pgNum/>
+      </w:r>
+      <w:r>
+        <w:rPr>
+          <w:vanish/>
+        </w:rPr>
+        <w:pgNum/>
+      </w:r>
+      <w:r>
+        <w:rPr>
+          <w:vanish/>
+        </w:rPr>
+        <w:pgNum/>
+      </w:r>
+      <w:r>
+        <w:rPr>
+          <w:vanish/>
+        </w:rPr>
+        <w:pgNum/>
+      </w:r>
+      <w:r>
+        <w:rPr>
+          <w:vanish/>
+        </w:rPr>
+        <w:pgNum/>
+      </w:r>
+      <w:r>
+        <w:rPr>
+          <w:vanish/>
+        </w:rPr>
+        <w:pgNum/>
+      </w:r>
+      <w:r>
+        <w:rPr>
+          <w:vanish/>
+        </w:rPr>
+        <w:pgNum/>
+      </w:r>
+      <w:r>
+        <w:rPr>
+          <w:vanish/>
+        </w:rPr>
+        <w:pgNum/>
+      </w:r>
+      <w:r>
+        <w:rPr>
+          <w:vanish/>
+        </w:rPr>
+        <w:pgNum/>
+      </w:r>
+      <w:r>
+        <w:rPr>
+          <w:vanish/>
+        </w:rPr>
+        <w:pgNum/>
+      </w:r>
+      <w:r>
+        <w:rPr>
+          <w:vanish/>
+        </w:rPr>
+        <w:pgNum/>
+      </w:r>
+      <w:r>
+        <w:rPr>
+          <w:vanish/>
+        </w:rPr>
+        <w:pgNum/>
+      </w:r>
+      <w:r>
+        <w:rPr>
+          <w:vanish/>
+        </w:rPr>
+        <w:pgNum/>
+      </w:r>
+      <w:r>
+        <w:rPr>
+          <w:vanish/>
+        </w:rPr>
+        <w:pgNum/>
+      </w:r>
+      <w:r>
+        <w:rPr>
+          <w:vanish/>
+        </w:rPr>
+        <w:pgNum/>
+      </w:r>
+      <w:r>
+        <w:rPr>
+          <w:vanish/>
+        </w:rPr>
+        <w:pgNum/>
+      </w:r>
+      <w:r>
+        <w:rPr>
+          <w:vanish/>
+        </w:rPr>
+        <w:pgNum/>
+      </w:r>
+      <w:r>
+        <w:rPr>
+          <w:vanish/>
+        </w:rPr>
+        <w:pgNum/>
+      </w:r>
+      <w:r>
+        <w:rPr>
+          <w:vanish/>
+        </w:rPr>
+        <w:pgNum/>
+      </w:r>
+      <w:r>
+        <w:rPr>
+          <w:vanish/>
+        </w:rPr>
+        <w:pgNum/>
+      </w:r>
+      <w:r>
+        <w:rPr>
+          <w:vanish/>
+        </w:rPr>
+        <w:pgNum/>
+      </w:r>
+      <w:r>
+        <w:t>, en ..</w:t>
+      </w:r>
+    </w:p>
+  </w:comment>
+  <w:comment w:id="60" w:author="Ezequiel Bär Coch" w:date="2015-02-15T10:18:00Z" w:initials="EBC">
+    <w:p>
+      <w:pPr>
+        <w:pStyle w:val="Textocomentario"/>
+      </w:pPr>
+      <w:r>
+        <w:rPr>
+          <w:rStyle w:val="Refdecomentario"/>
+        </w:rPr>
+        <w:annotationRef/>
+      </w:r>
+      <w:r>
+        <w:t>Siendo los campos no editables desde allí.  O que haya un botón que diga editar</w:t>
+      </w:r>
+    </w:p>
+  </w:comment>
+  <w:comment w:id="61" w:author="Ezequiel Bär Coch" w:date="2015-02-15T10:18:00Z" w:initials="EBC">
+    <w:p>
+      <w:pPr>
+        <w:pStyle w:val="Textocomentario"/>
+      </w:pPr>
+      <w:r>
+        <w:rPr>
+          <w:rStyle w:val="Refdecomentario"/>
+        </w:rPr>
+        <w:annotationRef/>
+      </w:r>
+      <w:r>
+        <w:t>Primero debe mostrar un mensaje de “Está seguro…?</w:t>
+      </w:r>
+    </w:p>
+  </w:comment>
+  <w:comment w:id="63" w:author="Ezequiel Bär Coch" w:date="2015-02-15T10:19:00Z" w:initials="EBC">
+    <w:p>
+      <w:pPr>
+        <w:pStyle w:val="Textocomentario"/>
+      </w:pPr>
+      <w:r>
+        <w:rPr>
+          <w:rStyle w:val="Refdecomentario"/>
+        </w:rPr>
+        <w:annotationRef/>
+      </w:r>
+      <w:r>
+        <w:t>Acá debería estar en otro apartado. Ya está hablando del rol superadministrador</w:t>
+      </w:r>
+    </w:p>
+  </w:comment>
+  <w:comment w:id="64" w:author="Ezequiel Bär Coch" w:date="2015-02-15T10:19:00Z" w:initials="EBC">
+    <w:p>
+      <w:pPr>
+        <w:pStyle w:val="Textocomentario"/>
+      </w:pPr>
+      <w:r>
+        <w:rPr>
+          <w:rStyle w:val="Refdecomentario"/>
+        </w:rPr>
+        <w:annotationRef/>
+      </w:r>
+      <w:r>
+        <w:t>A su vez, podrá crear roles, crear permisos, asignar permisos a roles, editar roles y permisos y eliminarlos.</w:t>
+      </w:r>
+    </w:p>
+  </w:comment>
+</w:comments>
+</file>
+
 <file path=word/endnotes.xml><?xml version="1.0" encoding="utf-8"?>
-<w:endnotes xmlns:wpc="http://schemas.microsoft.com/office/word/2010/wordprocessingCanvas" xmlns:mc="http://schemas.openxmlformats.org/markup-compatibility/2006" xmlns:o="urn:schemas-microsoft-com:office:office" xmlns:r="http://schemas.openxmlformats.org/officeDocument/2006/relationships" xmlns:m="http://schemas.openxmlformats.org/officeDocument/2006/math" xmlns:v="urn:schemas-microsoft-com:vml" xmlns:wp14="http://schemas.microsoft.com/office/word/2010/wordprocessingDrawing" xmlns:wp="http://schemas.openxmlformats.org/drawingml/2006/wordprocessingDrawing" xmlns:w10="urn:schemas-microsoft-com:office:word" xmlns:w="http://schemas.openxmlformats.org/wordprocessingml/2006/main" xmlns:w14="http://schemas.microsoft.com/office/word/2010/wordml" xmlns:w15="http://schemas.microsoft.com/office/word/2012/wordml" xmlns:wpg="http://schemas.microsoft.com/office/word/2010/wordprocessingGroup" xmlns:wpi="http://schemas.microsoft.com/office/word/2010/wordprocessingInk" xmlns:wne="http://schemas.microsoft.com/office/word/2006/wordml" xmlns:wps="http://schemas.microsoft.com/office/word/2010/wordprocessingShape" mc:Ignorable="w14 w15 wp14">
+<w:endnotes xmlns:wpc="http://schemas.microsoft.com/office/word/2010/wordprocessingCanvas" xmlns:mc="http://schemas.openxmlformats.org/markup-compatibility/2006" xmlns:o="urn:schemas-microsoft-com:office:office" xmlns:r="http://schemas.openxmlformats.org/officeDocument/2006/relationships" xmlns:m="http://schemas.openxmlformats.org/officeDocument/2006/math" xmlns:v="urn:schemas-microsoft-com:vml" xmlns:wp14="http://schemas.microsoft.com/office/word/2010/wordprocessingDrawing" xmlns:wp="http://schemas.openxmlformats.org/drawingml/2006/wordprocessingDrawing" xmlns:w10="urn:schemas-microsoft-com:office:word" xmlns:w="http://schemas.openxmlformats.org/wordprocessingml/2006/main" xmlns:w14="http://schemas.microsoft.com/office/word/2010/wordml" xmlns:wpg="http://schemas.microsoft.com/office/word/2010/wordprocessingGroup" xmlns:wpi="http://schemas.microsoft.com/office/word/2010/wordprocessingInk" xmlns:wne="http://schemas.microsoft.com/office/word/2006/wordml" xmlns:wps="http://schemas.microsoft.com/office/word/2010/wordprocessingShape" mc:Ignorable="w14 wp14">
   <w:endnote w:type="separator" w:id="-1">
     <w:p>
       <w:pPr>
@@ -3971,7 +5401,7 @@
 </file>
 
 <file path=word/footer1.xml><?xml version="1.0" encoding="utf-8"?>
-<w:ftr xmlns:wpc="http://schemas.microsoft.com/office/word/2010/wordprocessingCanvas" xmlns:mc="http://schemas.openxmlformats.org/markup-compatibility/2006" xmlns:o="urn:schemas-microsoft-com:office:office" xmlns:r="http://schemas.openxmlformats.org/officeDocument/2006/relationships" xmlns:m="http://schemas.openxmlformats.org/officeDocument/2006/math" xmlns:v="urn:schemas-microsoft-com:vml" xmlns:wp14="http://schemas.microsoft.com/office/word/2010/wordprocessingDrawing" xmlns:wp="http://schemas.openxmlformats.org/drawingml/2006/wordprocessingDrawing" xmlns:w10="urn:schemas-microsoft-com:office:word" xmlns:w="http://schemas.openxmlformats.org/wordprocessingml/2006/main" xmlns:w14="http://schemas.microsoft.com/office/word/2010/wordml" xmlns:w15="http://schemas.microsoft.com/office/word/2012/wordml" xmlns:wpg="http://schemas.microsoft.com/office/word/2010/wordprocessingGroup" xmlns:wpi="http://schemas.microsoft.com/office/word/2010/wordprocessingInk" xmlns:wne="http://schemas.microsoft.com/office/word/2006/wordml" xmlns:wps="http://schemas.microsoft.com/office/word/2010/wordprocessingShape" mc:Ignorable="w14 w15 wp14">
+<w:ftr xmlns:wpc="http://schemas.microsoft.com/office/word/2010/wordprocessingCanvas" xmlns:mc="http://schemas.openxmlformats.org/markup-compatibility/2006" xmlns:o="urn:schemas-microsoft-com:office:office" xmlns:r="http://schemas.openxmlformats.org/officeDocument/2006/relationships" xmlns:m="http://schemas.openxmlformats.org/officeDocument/2006/math" xmlns:v="urn:schemas-microsoft-com:vml" xmlns:wp14="http://schemas.microsoft.com/office/word/2010/wordprocessingDrawing" xmlns:wp="http://schemas.openxmlformats.org/drawingml/2006/wordprocessingDrawing" xmlns:w10="urn:schemas-microsoft-com:office:word" xmlns:w="http://schemas.openxmlformats.org/wordprocessingml/2006/main" xmlns:w14="http://schemas.microsoft.com/office/word/2010/wordml" xmlns:wpg="http://schemas.microsoft.com/office/word/2010/wordprocessingGroup" xmlns:wpi="http://schemas.microsoft.com/office/word/2010/wordprocessingInk" xmlns:wne="http://schemas.microsoft.com/office/word/2006/wordml" xmlns:wps="http://schemas.microsoft.com/office/word/2010/wordprocessingShape" mc:Ignorable="w14 wp14">
   <w:p/>
   <w:sdt>
     <w:sdtPr>
@@ -4010,7 +5440,7 @@
           <w:rPr>
             <w:noProof/>
           </w:rPr>
-          <w:t>9</w:t>
+          <w:t>2</w:t>
         </w:r>
         <w:r>
           <w:rPr>
@@ -4025,7 +5455,7 @@
 </file>
 
 <file path=word/footnotes.xml><?xml version="1.0" encoding="utf-8"?>
-<w:footnotes xmlns:wpc="http://schemas.microsoft.com/office/word/2010/wordprocessingCanvas" xmlns:mc="http://schemas.openxmlformats.org/markup-compatibility/2006" xmlns:o="urn:schemas-microsoft-com:office:office" xmlns:r="http://schemas.openxmlformats.org/officeDocument/2006/relationships" xmlns:m="http://schemas.openxmlformats.org/officeDocument/2006/math" xmlns:v="urn:schemas-microsoft-com:vml" xmlns:wp14="http://schemas.microsoft.com/office/word/2010/wordprocessingDrawing" xmlns:wp="http://schemas.openxmlformats.org/drawingml/2006/wordprocessingDrawing" xmlns:w10="urn:schemas-microsoft-com:office:word" xmlns:w="http://schemas.openxmlformats.org/wordprocessingml/2006/main" xmlns:w14="http://schemas.microsoft.com/office/word/2010/wordml" xmlns:w15="http://schemas.microsoft.com/office/word/2012/wordml" xmlns:wpg="http://schemas.microsoft.com/office/word/2010/wordprocessingGroup" xmlns:wpi="http://schemas.microsoft.com/office/word/2010/wordprocessingInk" xmlns:wne="http://schemas.microsoft.com/office/word/2006/wordml" xmlns:wps="http://schemas.microsoft.com/office/word/2010/wordprocessingShape" mc:Ignorable="w14 w15 wp14">
+<w:footnotes xmlns:wpc="http://schemas.microsoft.com/office/word/2010/wordprocessingCanvas" xmlns:mc="http://schemas.openxmlformats.org/markup-compatibility/2006" xmlns:o="urn:schemas-microsoft-com:office:office" xmlns:r="http://schemas.openxmlformats.org/officeDocument/2006/relationships" xmlns:m="http://schemas.openxmlformats.org/officeDocument/2006/math" xmlns:v="urn:schemas-microsoft-com:vml" xmlns:wp14="http://schemas.microsoft.com/office/word/2010/wordprocessingDrawing" xmlns:wp="http://schemas.openxmlformats.org/drawingml/2006/wordprocessingDrawing" xmlns:w10="urn:schemas-microsoft-com:office:word" xmlns:w="http://schemas.openxmlformats.org/wordprocessingml/2006/main" xmlns:w14="http://schemas.microsoft.com/office/word/2010/wordml" xmlns:wpg="http://schemas.microsoft.com/office/word/2010/wordprocessingGroup" xmlns:wpi="http://schemas.microsoft.com/office/word/2010/wordprocessingInk" xmlns:wne="http://schemas.microsoft.com/office/word/2006/wordml" xmlns:wps="http://schemas.microsoft.com/office/word/2010/wordprocessingShape" mc:Ignorable="w14 wp14">
   <w:footnote w:type="separator" w:id="-1">
     <w:p>
       <w:pPr>
@@ -4050,7 +5480,7 @@
 </file>
 
 <file path=word/numbering.xml><?xml version="1.0" encoding="utf-8"?>
-<w:numbering xmlns:wpc="http://schemas.microsoft.com/office/word/2010/wordprocessingCanvas" xmlns:mc="http://schemas.openxmlformats.org/markup-compatibility/2006" xmlns:o="urn:schemas-microsoft-com:office:office" xmlns:r="http://schemas.openxmlformats.org/officeDocument/2006/relationships" xmlns:m="http://schemas.openxmlformats.org/officeDocument/2006/math" xmlns:v="urn:schemas-microsoft-com:vml" xmlns:wp14="http://schemas.microsoft.com/office/word/2010/wordprocessingDrawing" xmlns:wp="http://schemas.openxmlformats.org/drawingml/2006/wordprocessingDrawing" xmlns:w10="urn:schemas-microsoft-com:office:word" xmlns:w="http://schemas.openxmlformats.org/wordprocessingml/2006/main" xmlns:w14="http://schemas.microsoft.com/office/word/2010/wordml" xmlns:w15="http://schemas.microsoft.com/office/word/2012/wordml" xmlns:wpg="http://schemas.microsoft.com/office/word/2010/wordprocessingGroup" xmlns:wpi="http://schemas.microsoft.com/office/word/2010/wordprocessingInk" xmlns:wne="http://schemas.microsoft.com/office/word/2006/wordml" xmlns:wps="http://schemas.microsoft.com/office/word/2010/wordprocessingShape" mc:Ignorable="w14 w15 wp14">
+<w:numbering xmlns:wpc="http://schemas.microsoft.com/office/word/2010/wordprocessingCanvas" xmlns:mc="http://schemas.openxmlformats.org/markup-compatibility/2006" xmlns:o="urn:schemas-microsoft-com:office:office" xmlns:r="http://schemas.openxmlformats.org/officeDocument/2006/relationships" xmlns:m="http://schemas.openxmlformats.org/officeDocument/2006/math" xmlns:v="urn:schemas-microsoft-com:vml" xmlns:wp14="http://schemas.microsoft.com/office/word/2010/wordprocessingDrawing" xmlns:wp="http://schemas.openxmlformats.org/drawingml/2006/wordprocessingDrawing" xmlns:w10="urn:schemas-microsoft-com:office:word" xmlns:w="http://schemas.openxmlformats.org/wordprocessingml/2006/main" xmlns:w14="http://schemas.microsoft.com/office/word/2010/wordml" xmlns:wpg="http://schemas.microsoft.com/office/word/2010/wordprocessingGroup" xmlns:wpi="http://schemas.microsoft.com/office/word/2010/wordprocessingInk" xmlns:wne="http://schemas.microsoft.com/office/word/2006/wordml" xmlns:wps="http://schemas.microsoft.com/office/word/2010/wordprocessingShape" mc:Ignorable="w14 wp14">
   <w:abstractNum w:abstractNumId="0">
     <w:nsid w:val="0BD93647"/>
     <w:multiLevelType w:val="hybridMultilevel"/>
@@ -4287,7 +5717,7 @@
 </file>
 
 <file path=word/styles.xml><?xml version="1.0" encoding="utf-8"?>
-<w:styles xmlns:mc="http://schemas.openxmlformats.org/markup-compatibility/2006" xmlns:r="http://schemas.openxmlformats.org/officeDocument/2006/relationships" xmlns:w="http://schemas.openxmlformats.org/wordprocessingml/2006/main" xmlns:w14="http://schemas.microsoft.com/office/word/2010/wordml" xmlns:w15="http://schemas.microsoft.com/office/word/2012/wordml" mc:Ignorable="w14 w15">
+<w:styles xmlns:mc="http://schemas.openxmlformats.org/markup-compatibility/2006" xmlns:r="http://schemas.openxmlformats.org/officeDocument/2006/relationships" xmlns:w="http://schemas.openxmlformats.org/wordprocessingml/2006/main" xmlns:w14="http://schemas.microsoft.com/office/word/2010/wordml" mc:Ignorable="w14">
   <w:docDefaults>
     <w:rPrDefault>
       <w:rPr>
@@ -4303,378 +5733,144 @@
       </w:pPr>
     </w:pPrDefault>
   </w:docDefaults>
-  <w:latentStyles w:defLockedState="0" w:defUIPriority="99" w:defSemiHidden="0" w:defUnhideWhenUsed="0" w:defQFormat="0" w:count="371">
-    <w:lsdException w:name="Normal" w:uiPriority="0" w:qFormat="1"/>
-    <w:lsdException w:name="heading 1" w:uiPriority="9" w:qFormat="1"/>
-    <w:lsdException w:name="heading 2" w:semiHidden="1" w:uiPriority="9" w:unhideWhenUsed="1" w:qFormat="1"/>
-    <w:lsdException w:name="heading 3" w:semiHidden="1" w:uiPriority="9" w:unhideWhenUsed="1" w:qFormat="1"/>
-    <w:lsdException w:name="heading 4" w:semiHidden="1" w:uiPriority="9" w:unhideWhenUsed="1" w:qFormat="1"/>
-    <w:lsdException w:name="heading 5" w:semiHidden="1" w:uiPriority="9" w:unhideWhenUsed="1" w:qFormat="1"/>
-    <w:lsdException w:name="heading 6" w:semiHidden="1" w:uiPriority="9" w:unhideWhenUsed="1" w:qFormat="1"/>
-    <w:lsdException w:name="heading 7" w:semiHidden="1" w:uiPriority="9" w:unhideWhenUsed="1" w:qFormat="1"/>
-    <w:lsdException w:name="heading 8" w:semiHidden="1" w:uiPriority="9" w:unhideWhenUsed="1" w:qFormat="1"/>
-    <w:lsdException w:name="heading 9" w:semiHidden="1" w:uiPriority="9" w:unhideWhenUsed="1" w:qFormat="1"/>
-    <w:lsdException w:name="index 1" w:semiHidden="1" w:unhideWhenUsed="1"/>
-    <w:lsdException w:name="index 2" w:semiHidden="1" w:unhideWhenUsed="1"/>
-    <w:lsdException w:name="index 3" w:semiHidden="1" w:unhideWhenUsed="1"/>
-    <w:lsdException w:name="index 4" w:semiHidden="1" w:unhideWhenUsed="1"/>
-    <w:lsdException w:name="index 5" w:semiHidden="1" w:unhideWhenUsed="1"/>
-    <w:lsdException w:name="index 6" w:semiHidden="1" w:unhideWhenUsed="1"/>
-    <w:lsdException w:name="index 7" w:semiHidden="1" w:unhideWhenUsed="1"/>
-    <w:lsdException w:name="index 8" w:semiHidden="1" w:unhideWhenUsed="1"/>
-    <w:lsdException w:name="index 9" w:semiHidden="1" w:unhideWhenUsed="1"/>
-    <w:lsdException w:name="toc 1" w:semiHidden="1" w:uiPriority="39" w:unhideWhenUsed="1"/>
-    <w:lsdException w:name="toc 2" w:semiHidden="1" w:uiPriority="39" w:unhideWhenUsed="1"/>
-    <w:lsdException w:name="toc 3" w:semiHidden="1" w:uiPriority="39" w:unhideWhenUsed="1"/>
-    <w:lsdException w:name="toc 4" w:semiHidden="1" w:uiPriority="39" w:unhideWhenUsed="1"/>
-    <w:lsdException w:name="toc 5" w:semiHidden="1" w:uiPriority="39" w:unhideWhenUsed="1"/>
-    <w:lsdException w:name="toc 6" w:semiHidden="1" w:uiPriority="39" w:unhideWhenUsed="1"/>
-    <w:lsdException w:name="toc 7" w:semiHidden="1" w:uiPriority="39" w:unhideWhenUsed="1"/>
-    <w:lsdException w:name="toc 8" w:semiHidden="1" w:uiPriority="39" w:unhideWhenUsed="1"/>
-    <w:lsdException w:name="toc 9" w:semiHidden="1" w:uiPriority="39" w:unhideWhenUsed="1"/>
-    <w:lsdException w:name="Normal Indent" w:semiHidden="1" w:unhideWhenUsed="1"/>
-    <w:lsdException w:name="footnote text" w:semiHidden="1" w:unhideWhenUsed="1"/>
-    <w:lsdException w:name="annotation text" w:semiHidden="1" w:unhideWhenUsed="1"/>
-    <w:lsdException w:name="header" w:semiHidden="1" w:unhideWhenUsed="1"/>
-    <w:lsdException w:name="footer" w:semiHidden="1" w:unhideWhenUsed="1"/>
-    <w:lsdException w:name="index heading" w:semiHidden="1" w:unhideWhenUsed="1"/>
-    <w:lsdException w:name="caption" w:semiHidden="1" w:uiPriority="35" w:unhideWhenUsed="1" w:qFormat="1"/>
-    <w:lsdException w:name="table of figures" w:semiHidden="1" w:unhideWhenUsed="1"/>
-    <w:lsdException w:name="envelope address" w:semiHidden="1" w:unhideWhenUsed="1"/>
-    <w:lsdException w:name="envelope return" w:semiHidden="1" w:unhideWhenUsed="1"/>
-    <w:lsdException w:name="footnote reference" w:semiHidden="1" w:unhideWhenUsed="1"/>
-    <w:lsdException w:name="annotation reference" w:semiHidden="1" w:unhideWhenUsed="1"/>
-    <w:lsdException w:name="line number" w:semiHidden="1" w:unhideWhenUsed="1"/>
-    <w:lsdException w:name="page number" w:semiHidden="1" w:unhideWhenUsed="1"/>
-    <w:lsdException w:name="endnote reference" w:semiHidden="1" w:unhideWhenUsed="1"/>
-    <w:lsdException w:name="endnote text" w:semiHidden="1" w:unhideWhenUsed="1"/>
-    <w:lsdException w:name="table of authorities" w:semiHidden="1" w:unhideWhenUsed="1"/>
-    <w:lsdException w:name="macro" w:semiHidden="1" w:unhideWhenUsed="1"/>
-    <w:lsdException w:name="toa heading" w:semiHidden="1" w:unhideWhenUsed="1"/>
-    <w:lsdException w:name="List" w:semiHidden="1" w:unhideWhenUsed="1"/>
-    <w:lsdException w:name="List Bullet" w:semiHidden="1" w:unhideWhenUsed="1"/>
-    <w:lsdException w:name="List Number" w:semiHidden="1" w:unhideWhenUsed="1"/>
-    <w:lsdException w:name="List 2" w:semiHidden="1" w:unhideWhenUsed="1"/>
-    <w:lsdException w:name="List 3" w:semiHidden="1" w:unhideWhenUsed="1"/>
-    <w:lsdException w:name="List 4" w:semiHidden="1" w:unhideWhenUsed="1"/>
-    <w:lsdException w:name="List 5" w:semiHidden="1" w:unhideWhenUsed="1"/>
-    <w:lsdException w:name="List Bullet 2" w:semiHidden="1" w:unhideWhenUsed="1"/>
-    <w:lsdException w:name="List Bullet 3" w:semiHidden="1" w:unhideWhenUsed="1"/>
-    <w:lsdException w:name="List Bullet 4" w:semiHidden="1" w:unhideWhenUsed="1"/>
-    <w:lsdException w:name="List Bullet 5" w:semiHidden="1" w:unhideWhenUsed="1"/>
-    <w:lsdException w:name="List Number 2" w:semiHidden="1" w:unhideWhenUsed="1"/>
-    <w:lsdException w:name="List Number 3" w:semiHidden="1" w:unhideWhenUsed="1"/>
-    <w:lsdException w:name="List Number 4" w:semiHidden="1" w:unhideWhenUsed="1"/>
-    <w:lsdException w:name="List Number 5" w:semiHidden="1" w:unhideWhenUsed="1"/>
-    <w:lsdException w:name="Title" w:uiPriority="10" w:qFormat="1"/>
-    <w:lsdException w:name="Closing" w:semiHidden="1" w:unhideWhenUsed="1"/>
-    <w:lsdException w:name="Signature" w:semiHidden="1" w:unhideWhenUsed="1"/>
-    <w:lsdException w:name="Default Paragraph Font" w:semiHidden="1" w:uiPriority="1" w:unhideWhenUsed="1"/>
-    <w:lsdException w:name="Body Text" w:semiHidden="1" w:unhideWhenUsed="1"/>
-    <w:lsdException w:name="Body Text Indent" w:semiHidden="1" w:unhideWhenUsed="1"/>
-    <w:lsdException w:name="List Continue" w:semiHidden="1" w:unhideWhenUsed="1"/>
-    <w:lsdException w:name="List Continue 2" w:semiHidden="1" w:unhideWhenUsed="1"/>
-    <w:lsdException w:name="List Continue 3" w:semiHidden="1" w:unhideWhenUsed="1"/>
-    <w:lsdException w:name="List Continue 4" w:semiHidden="1" w:unhideWhenUsed="1"/>
-    <w:lsdException w:name="List Continue 5" w:semiHidden="1" w:unhideWhenUsed="1"/>
-    <w:lsdException w:name="Message Header" w:semiHidden="1" w:unhideWhenUsed="1"/>
-    <w:lsdException w:name="Subtitle" w:uiPriority="11" w:qFormat="1"/>
-    <w:lsdException w:name="Salutation" w:semiHidden="1" w:unhideWhenUsed="1"/>
-    <w:lsdException w:name="Date" w:semiHidden="1" w:unhideWhenUsed="1"/>
-    <w:lsdException w:name="Body Text First Indent" w:semiHidden="1" w:unhideWhenUsed="1"/>
-    <w:lsdException w:name="Body Text First Indent 2" w:semiHidden="1" w:unhideWhenUsed="1"/>
-    <w:lsdException w:name="Note Heading" w:semiHidden="1" w:unhideWhenUsed="1"/>
-    <w:lsdException w:name="Body Text 2" w:semiHidden="1" w:unhideWhenUsed="1"/>
-    <w:lsdException w:name="Body Text 3" w:semiHidden="1" w:unhideWhenUsed="1"/>
-    <w:lsdException w:name="Body Text Indent 2" w:semiHidden="1" w:unhideWhenUsed="1"/>
-    <w:lsdException w:name="Body Text Indent 3" w:semiHidden="1" w:unhideWhenUsed="1"/>
-    <w:lsdException w:name="Block Text" w:semiHidden="1" w:unhideWhenUsed="1"/>
-    <w:lsdException w:name="Hyperlink" w:semiHidden="1" w:unhideWhenUsed="1"/>
-    <w:lsdException w:name="FollowedHyperlink" w:semiHidden="1" w:unhideWhenUsed="1"/>
-    <w:lsdException w:name="Strong" w:uiPriority="22" w:qFormat="1"/>
-    <w:lsdException w:name="Emphasis" w:uiPriority="20" w:qFormat="1"/>
-    <w:lsdException w:name="Document Map" w:semiHidden="1" w:unhideWhenUsed="1"/>
-    <w:lsdException w:name="Plain Text" w:semiHidden="1" w:unhideWhenUsed="1"/>
-    <w:lsdException w:name="E-mail Signature" w:semiHidden="1" w:unhideWhenUsed="1"/>
-    <w:lsdException w:name="HTML Top of Form" w:semiHidden="1" w:unhideWhenUsed="1"/>
-    <w:lsdException w:name="HTML Bottom of Form" w:semiHidden="1" w:unhideWhenUsed="1"/>
-    <w:lsdException w:name="Normal (Web)" w:semiHidden="1" w:unhideWhenUsed="1"/>
-    <w:lsdException w:name="HTML Acronym" w:semiHidden="1" w:unhideWhenUsed="1"/>
-    <w:lsdException w:name="HTML Address" w:semiHidden="1" w:unhideWhenUsed="1"/>
-    <w:lsdException w:name="HTML Cite" w:semiHidden="1" w:unhideWhenUsed="1"/>
-    <w:lsdException w:name="HTML Code" w:semiHidden="1" w:unhideWhenUsed="1"/>
-    <w:lsdException w:name="HTML Definition" w:semiHidden="1" w:unhideWhenUsed="1"/>
-    <w:lsdException w:name="HTML Keyboard" w:semiHidden="1" w:unhideWhenUsed="1"/>
-    <w:lsdException w:name="HTML Preformatted" w:semiHidden="1" w:unhideWhenUsed="1"/>
-    <w:lsdException w:name="HTML Sample" w:semiHidden="1" w:unhideWhenUsed="1"/>
-    <w:lsdException w:name="HTML Typewriter" w:semiHidden="1" w:unhideWhenUsed="1"/>
-    <w:lsdException w:name="HTML Variable" w:semiHidden="1" w:unhideWhenUsed="1"/>
-    <w:lsdException w:name="Normal Table" w:semiHidden="1" w:unhideWhenUsed="1"/>
-    <w:lsdException w:name="annotation subject" w:semiHidden="1" w:unhideWhenUsed="1"/>
-    <w:lsdException w:name="No List" w:semiHidden="1" w:unhideWhenUsed="1"/>
-    <w:lsdException w:name="Outline List 1" w:semiHidden="1" w:unhideWhenUsed="1"/>
-    <w:lsdException w:name="Outline List 2" w:semiHidden="1" w:unhideWhenUsed="1"/>
-    <w:lsdException w:name="Outline List 3" w:semiHidden="1" w:unhideWhenUsed="1"/>
-    <w:lsdException w:name="Table Simple 1" w:semiHidden="1" w:unhideWhenUsed="1"/>
-    <w:lsdException w:name="Table Simple 2" w:semiHidden="1" w:unhideWhenUsed="1"/>
-    <w:lsdException w:name="Table Simple 3" w:semiHidden="1" w:unhideWhenUsed="1"/>
-    <w:lsdException w:name="Table Classic 1" w:semiHidden="1" w:unhideWhenUsed="1"/>
-    <w:lsdException w:name="Table Classic 2" w:semiHidden="1" w:unhideWhenUsed="1"/>
-    <w:lsdException w:name="Table Classic 3" w:semiHidden="1" w:unhideWhenUsed="1"/>
-    <w:lsdException w:name="Table Classic 4" w:semiHidden="1" w:unhideWhenUsed="1"/>
-    <w:lsdException w:name="Table Colorful 1" w:semiHidden="1" w:unhideWhenUsed="1"/>
-    <w:lsdException w:name="Table Colorful 2" w:semiHidden="1" w:unhideWhenUsed="1"/>
-    <w:lsdException w:name="Table Colorful 3" w:semiHidden="1" w:unhideWhenUsed="1"/>
-    <w:lsdException w:name="Table Columns 1" w:semiHidden="1" w:unhideWhenUsed="1"/>
-    <w:lsdException w:name="Table Columns 2" w:semiHidden="1" w:unhideWhenUsed="1"/>
-    <w:lsdException w:name="Table Columns 3" w:semiHidden="1" w:unhideWhenUsed="1"/>
-    <w:lsdException w:name="Table Columns 4" w:semiHidden="1" w:unhideWhenUsed="1"/>
-    <w:lsdException w:name="Table Columns 5" w:semiHidden="1" w:unhideWhenUsed="1"/>
-    <w:lsdException w:name="Table Grid 1" w:semiHidden="1" w:unhideWhenUsed="1"/>
-    <w:lsdException w:name="Table Grid 2" w:semiHidden="1" w:unhideWhenUsed="1"/>
-    <w:lsdException w:name="Table Grid 3" w:semiHidden="1" w:unhideWhenUsed="1"/>
-    <w:lsdException w:name="Table Grid 4" w:semiHidden="1" w:unhideWhenUsed="1"/>
-    <w:lsdException w:name="Table Grid 5" w:semiHidden="1" w:unhideWhenUsed="1"/>
-    <w:lsdException w:name="Table Grid 6" w:semiHidden="1" w:unhideWhenUsed="1"/>
-    <w:lsdException w:name="Table Grid 7" w:semiHidden="1" w:unhideWhenUsed="1"/>
-    <w:lsdException w:name="Table Grid 8" w:semiHidden="1" w:unhideWhenUsed="1"/>
-    <w:lsdException w:name="Table List 1" w:semiHidden="1" w:unhideWhenUsed="1"/>
-    <w:lsdException w:name="Table List 2" w:semiHidden="1" w:unhideWhenUsed="1"/>
-    <w:lsdException w:name="Table List 3" w:semiHidden="1" w:unhideWhenUsed="1"/>
-    <w:lsdException w:name="Table List 4" w:semiHidden="1" w:unhideWhenUsed="1"/>
-    <w:lsdException w:name="Table List 5" w:semiHidden="1" w:unhideWhenUsed="1"/>
-    <w:lsdException w:name="Table List 6" w:semiHidden="1" w:unhideWhenUsed="1"/>
-    <w:lsdException w:name="Table List 7" w:semiHidden="1" w:unhideWhenUsed="1"/>
-    <w:lsdException w:name="Table List 8" w:semiHidden="1" w:unhideWhenUsed="1"/>
-    <w:lsdException w:name="Table 3D effects 1" w:semiHidden="1" w:unhideWhenUsed="1"/>
-    <w:lsdException w:name="Table 3D effects 2" w:semiHidden="1" w:unhideWhenUsed="1"/>
-    <w:lsdException w:name="Table 3D effects 3" w:semiHidden="1" w:unhideWhenUsed="1"/>
-    <w:lsdException w:name="Table Contemporary" w:semiHidden="1" w:unhideWhenUsed="1"/>
-    <w:lsdException w:name="Table Elegant" w:semiHidden="1" w:unhideWhenUsed="1"/>
-    <w:lsdException w:name="Table Professional" w:semiHidden="1" w:unhideWhenUsed="1"/>
-    <w:lsdException w:name="Table Subtle 1" w:semiHidden="1" w:unhideWhenUsed="1"/>
-    <w:lsdException w:name="Table Subtle 2" w:semiHidden="1" w:unhideWhenUsed="1"/>
-    <w:lsdException w:name="Table Web 1" w:semiHidden="1" w:unhideWhenUsed="1"/>
-    <w:lsdException w:name="Table Web 2" w:semiHidden="1" w:unhideWhenUsed="1"/>
-    <w:lsdException w:name="Table Web 3" w:semiHidden="1" w:unhideWhenUsed="1"/>
-    <w:lsdException w:name="Balloon Text" w:semiHidden="1" w:unhideWhenUsed="1"/>
-    <w:lsdException w:name="Table Grid" w:uiPriority="39"/>
-    <w:lsdException w:name="Table Theme" w:semiHidden="1" w:unhideWhenUsed="1"/>
-    <w:lsdException w:name="Placeholder Text" w:semiHidden="1"/>
-    <w:lsdException w:name="No Spacing" w:uiPriority="1" w:qFormat="1"/>
-    <w:lsdException w:name="Light Shading" w:uiPriority="60"/>
-    <w:lsdException w:name="Light List" w:uiPriority="61"/>
-    <w:lsdException w:name="Light Grid" w:uiPriority="62"/>
-    <w:lsdException w:name="Medium Shading 1" w:uiPriority="63"/>
-    <w:lsdException w:name="Medium Shading 2" w:uiPriority="64"/>
-    <w:lsdException w:name="Medium List 1" w:uiPriority="65"/>
-    <w:lsdException w:name="Medium List 2" w:uiPriority="66"/>
-    <w:lsdException w:name="Medium Grid 1" w:uiPriority="67"/>
-    <w:lsdException w:name="Medium Grid 2" w:uiPriority="68"/>
-    <w:lsdException w:name="Medium Grid 3" w:uiPriority="69"/>
-    <w:lsdException w:name="Dark List" w:uiPriority="70"/>
-    <w:lsdException w:name="Colorful Shading" w:uiPriority="71"/>
-    <w:lsdException w:name="Colorful List" w:uiPriority="72"/>
-    <w:lsdException w:name="Colorful Grid" w:uiPriority="73"/>
-    <w:lsdException w:name="Light Shading Accent 1" w:uiPriority="60"/>
-    <w:lsdException w:name="Light List Accent 1" w:uiPriority="61"/>
-    <w:lsdException w:name="Light Grid Accent 1" w:uiPriority="62"/>
-    <w:lsdException w:name="Medium Shading 1 Accent 1" w:uiPriority="63"/>
-    <w:lsdException w:name="Medium Shading 2 Accent 1" w:uiPriority="64"/>
-    <w:lsdException w:name="Medium List 1 Accent 1" w:uiPriority="65"/>
-    <w:lsdException w:name="Revision" w:semiHidden="1"/>
-    <w:lsdException w:name="List Paragraph" w:uiPriority="34" w:qFormat="1"/>
-    <w:lsdException w:name="Quote" w:uiPriority="29" w:qFormat="1"/>
-    <w:lsdException w:name="Intense Quote" w:uiPriority="30" w:qFormat="1"/>
-    <w:lsdException w:name="Medium List 2 Accent 1" w:uiPriority="66"/>
-    <w:lsdException w:name="Medium Grid 1 Accent 1" w:uiPriority="67"/>
-    <w:lsdException w:name="Medium Grid 2 Accent 1" w:uiPriority="68"/>
-    <w:lsdException w:name="Medium Grid 3 Accent 1" w:uiPriority="69"/>
-    <w:lsdException w:name="Dark List Accent 1" w:uiPriority="70"/>
-    <w:lsdException w:name="Colorful Shading Accent 1" w:uiPriority="71"/>
-    <w:lsdException w:name="Colorful List Accent 1" w:uiPriority="72"/>
-    <w:lsdException w:name="Colorful Grid Accent 1" w:uiPriority="73"/>
-    <w:lsdException w:name="Light Shading Accent 2" w:uiPriority="60"/>
-    <w:lsdException w:name="Light List Accent 2" w:uiPriority="61"/>
-    <w:lsdException w:name="Light Grid Accent 2" w:uiPriority="62"/>
-    <w:lsdException w:name="Medium Shading 1 Accent 2" w:uiPriority="63"/>
-    <w:lsdException w:name="Medium Shading 2 Accent 2" w:uiPriority="64"/>
-    <w:lsdException w:name="Medium List 1 Accent 2" w:uiPriority="65"/>
-    <w:lsdException w:name="Medium List 2 Accent 2" w:uiPriority="66"/>
-    <w:lsdException w:name="Medium Grid 1 Accent 2" w:uiPriority="67"/>
-    <w:lsdException w:name="Medium Grid 2 Accent 2" w:uiPriority="68"/>
-    <w:lsdException w:name="Medium Grid 3 Accent 2" w:uiPriority="69"/>
-    <w:lsdException w:name="Dark List Accent 2" w:uiPriority="70"/>
-    <w:lsdException w:name="Colorful Shading Accent 2" w:uiPriority="71"/>
-    <w:lsdException w:name="Colorful List Accent 2" w:uiPriority="72"/>
-    <w:lsdException w:name="Colorful Grid Accent 2" w:uiPriority="73"/>
-    <w:lsdException w:name="Light Shading Accent 3" w:uiPriority="60"/>
-    <w:lsdException w:name="Light List Accent 3" w:uiPriority="61"/>
-    <w:lsdException w:name="Light Grid Accent 3" w:uiPriority="62"/>
-    <w:lsdException w:name="Medium Shading 1 Accent 3" w:uiPriority="63"/>
-    <w:lsdException w:name="Medium Shading 2 Accent 3" w:uiPriority="64"/>
-    <w:lsdException w:name="Medium List 1 Accent 3" w:uiPriority="65"/>
-    <w:lsdException w:name="Medium List 2 Accent 3" w:uiPriority="66"/>
-    <w:lsdException w:name="Medium Grid 1 Accent 3" w:uiPriority="67"/>
-    <w:lsdException w:name="Medium Grid 2 Accent 3" w:uiPriority="68"/>
-    <w:lsdException w:name="Medium Grid 3 Accent 3" w:uiPriority="69"/>
-    <w:lsdException w:name="Dark List Accent 3" w:uiPriority="70"/>
-    <w:lsdException w:name="Colorful Shading Accent 3" w:uiPriority="71"/>
-    <w:lsdException w:name="Colorful List Accent 3" w:uiPriority="72"/>
-    <w:lsdException w:name="Colorful Grid Accent 3" w:uiPriority="73"/>
-    <w:lsdException w:name="Light Shading Accent 4" w:uiPriority="60"/>
-    <w:lsdException w:name="Light List Accent 4" w:uiPriority="61"/>
-    <w:lsdException w:name="Light Grid Accent 4" w:uiPriority="62"/>
-    <w:lsdException w:name="Medium Shading 1 Accent 4" w:uiPriority="63"/>
-    <w:lsdException w:name="Medium Shading 2 Accent 4" w:uiPriority="64"/>
-    <w:lsdException w:name="Medium List 1 Accent 4" w:uiPriority="65"/>
-    <w:lsdException w:name="Medium List 2 Accent 4" w:uiPriority="66"/>
-    <w:lsdException w:name="Medium Grid 1 Accent 4" w:uiPriority="67"/>
-    <w:lsdException w:name="Medium Grid 2 Accent 4" w:uiPriority="68"/>
-    <w:lsdException w:name="Medium Grid 3 Accent 4" w:uiPriority="69"/>
-    <w:lsdException w:name="Dark List Accent 4" w:uiPriority="70"/>
-    <w:lsdException w:name="Colorful Shading Accent 4" w:uiPriority="71"/>
-    <w:lsdException w:name="Colorful List Accent 4" w:uiPriority="72"/>
-    <w:lsdException w:name="Colorful Grid Accent 4" w:uiPriority="73"/>
-    <w:lsdException w:name="Light Shading Accent 5" w:uiPriority="60"/>
-    <w:lsdException w:name="Light List Accent 5" w:uiPriority="61"/>
-    <w:lsdException w:name="Light Grid Accent 5" w:uiPriority="62"/>
-    <w:lsdException w:name="Medium Shading 1 Accent 5" w:uiPriority="63"/>
-    <w:lsdException w:name="Medium Shading 2 Accent 5" w:uiPriority="64"/>
-    <w:lsdException w:name="Medium List 1 Accent 5" w:uiPriority="65"/>
-    <w:lsdException w:name="Medium List 2 Accent 5" w:uiPriority="66"/>
-    <w:lsdException w:name="Medium Grid 1 Accent 5" w:uiPriority="67"/>
-    <w:lsdException w:name="Medium Grid 2 Accent 5" w:uiPriority="68"/>
-    <w:lsdException w:name="Medium Grid 3 Accent 5" w:uiPriority="69"/>
-    <w:lsdException w:name="Dark List Accent 5" w:uiPriority="70"/>
-    <w:lsdException w:name="Colorful Shading Accent 5" w:uiPriority="71"/>
-    <w:lsdException w:name="Colorful List Accent 5" w:uiPriority="72"/>
-    <w:lsdException w:name="Colorful Grid Accent 5" w:uiPriority="73"/>
-    <w:lsdException w:name="Light Shading Accent 6" w:uiPriority="60"/>
-    <w:lsdException w:name="Light List Accent 6" w:uiPriority="61"/>
-    <w:lsdException w:name="Light Grid Accent 6" w:uiPriority="62"/>
-    <w:lsdException w:name="Medium Shading 1 Accent 6" w:uiPriority="63"/>
-    <w:lsdException w:name="Medium Shading 2 Accent 6" w:uiPriority="64"/>
-    <w:lsdException w:name="Medium List 1 Accent 6" w:uiPriority="65"/>
-    <w:lsdException w:name="Medium List 2 Accent 6" w:uiPriority="66"/>
-    <w:lsdException w:name="Medium Grid 1 Accent 6" w:uiPriority="67"/>
-    <w:lsdException w:name="Medium Grid 2 Accent 6" w:uiPriority="68"/>
-    <w:lsdException w:name="Medium Grid 3 Accent 6" w:uiPriority="69"/>
-    <w:lsdException w:name="Dark List Accent 6" w:uiPriority="70"/>
-    <w:lsdException w:name="Colorful Shading Accent 6" w:uiPriority="71"/>
-    <w:lsdException w:name="Colorful List Accent 6" w:uiPriority="72"/>
-    <w:lsdException w:name="Colorful Grid Accent 6" w:uiPriority="73"/>
-    <w:lsdException w:name="Subtle Emphasis" w:uiPriority="19" w:qFormat="1"/>
-    <w:lsdException w:name="Intense Emphasis" w:uiPriority="21" w:qFormat="1"/>
-    <w:lsdException w:name="Subtle Reference" w:uiPriority="31" w:qFormat="1"/>
-    <w:lsdException w:name="Intense Reference" w:uiPriority="32" w:qFormat="1"/>
-    <w:lsdException w:name="Book Title" w:uiPriority="33" w:qFormat="1"/>
-    <w:lsdException w:name="Bibliography" w:semiHidden="1" w:uiPriority="37" w:unhideWhenUsed="1"/>
-    <w:lsdException w:name="TOC Heading" w:semiHidden="1" w:uiPriority="39" w:unhideWhenUsed="1" w:qFormat="1"/>
-    <w:lsdException w:name="Plain Table 1" w:uiPriority="41"/>
-    <w:lsdException w:name="Plain Table 2" w:uiPriority="42"/>
-    <w:lsdException w:name="Plain Table 3" w:uiPriority="43"/>
-    <w:lsdException w:name="Plain Table 4" w:uiPriority="44"/>
-    <w:lsdException w:name="Plain Table 5" w:uiPriority="45"/>
-    <w:lsdException w:name="Grid Table Light" w:uiPriority="40"/>
-    <w:lsdException w:name="Grid Table 1 Light" w:uiPriority="46"/>
-    <w:lsdException w:name="Grid Table 2" w:uiPriority="47"/>
-    <w:lsdException w:name="Grid Table 3" w:uiPriority="48"/>
-    <w:lsdException w:name="Grid Table 4" w:uiPriority="49"/>
-    <w:lsdException w:name="Grid Table 5 Dark" w:uiPriority="50"/>
-    <w:lsdException w:name="Grid Table 6 Colorful" w:uiPriority="51"/>
-    <w:lsdException w:name="Grid Table 7 Colorful" w:uiPriority="52"/>
-    <w:lsdException w:name="Grid Table 1 Light Accent 1" w:uiPriority="46"/>
-    <w:lsdException w:name="Grid Table 2 Accent 1" w:uiPriority="47"/>
-    <w:lsdException w:name="Grid Table 3 Accent 1" w:uiPriority="48"/>
-    <w:lsdException w:name="Grid Table 4 Accent 1" w:uiPriority="49"/>
-    <w:lsdException w:name="Grid Table 5 Dark Accent 1" w:uiPriority="50"/>
-    <w:lsdException w:name="Grid Table 6 Colorful Accent 1" w:uiPriority="51"/>
-    <w:lsdException w:name="Grid Table 7 Colorful Accent 1" w:uiPriority="52"/>
-    <w:lsdException w:name="Grid Table 1 Light Accent 2" w:uiPriority="46"/>
-    <w:lsdException w:name="Grid Table 2 Accent 2" w:uiPriority="47"/>
-    <w:lsdException w:name="Grid Table 3 Accent 2" w:uiPriority="48"/>
-    <w:lsdException w:name="Grid Table 4 Accent 2" w:uiPriority="49"/>
-    <w:lsdException w:name="Grid Table 5 Dark Accent 2" w:uiPriority="50"/>
-    <w:lsdException w:name="Grid Table 6 Colorful Accent 2" w:uiPriority="51"/>
-    <w:lsdException w:name="Grid Table 7 Colorful Accent 2" w:uiPriority="52"/>
-    <w:lsdException w:name="Grid Table 1 Light Accent 3" w:uiPriority="46"/>
-    <w:lsdException w:name="Grid Table 2 Accent 3" w:uiPriority="47"/>
-    <w:lsdException w:name="Grid Table 3 Accent 3" w:uiPriority="48"/>
-    <w:lsdException w:name="Grid Table 4 Accent 3" w:uiPriority="49"/>
-    <w:lsdException w:name="Grid Table 5 Dark Accent 3" w:uiPriority="50"/>
-    <w:lsdException w:name="Grid Table 6 Colorful Accent 3" w:uiPriority="51"/>
-    <w:lsdException w:name="Grid Table 7 Colorful Accent 3" w:uiPriority="52"/>
-    <w:lsdException w:name="Grid Table 1 Light Accent 4" w:uiPriority="46"/>
-    <w:lsdException w:name="Grid Table 2 Accent 4" w:uiPriority="47"/>
-    <w:lsdException w:name="Grid Table 3 Accent 4" w:uiPriority="48"/>
-    <w:lsdException w:name="Grid Table 4 Accent 4" w:uiPriority="49"/>
-    <w:lsdException w:name="Grid Table 5 Dark Accent 4" w:uiPriority="50"/>
-    <w:lsdException w:name="Grid Table 6 Colorful Accent 4" w:uiPriority="51"/>
-    <w:lsdException w:name="Grid Table 7 Colorful Accent 4" w:uiPriority="52"/>
-    <w:lsdException w:name="Grid Table 1 Light Accent 5" w:uiPriority="46"/>
-    <w:lsdException w:name="Grid Table 2 Accent 5" w:uiPriority="47"/>
-    <w:lsdException w:name="Grid Table 3 Accent 5" w:uiPriority="48"/>
-    <w:lsdException w:name="Grid Table 4 Accent 5" w:uiPriority="49"/>
-    <w:lsdException w:name="Grid Table 5 Dark Accent 5" w:uiPriority="50"/>
-    <w:lsdException w:name="Grid Table 6 Colorful Accent 5" w:uiPriority="51"/>
-    <w:lsdException w:name="Grid Table 7 Colorful Accent 5" w:uiPriority="52"/>
-    <w:lsdException w:name="Grid Table 1 Light Accent 6" w:uiPriority="46"/>
-    <w:lsdException w:name="Grid Table 2 Accent 6" w:uiPriority="47"/>
-    <w:lsdException w:name="Grid Table 3 Accent 6" w:uiPriority="48"/>
-    <w:lsdException w:name="Grid Table 4 Accent 6" w:uiPriority="49"/>
-    <w:lsdException w:name="Grid Table 5 Dark Accent 6" w:uiPriority="50"/>
-    <w:lsdException w:name="Grid Table 6 Colorful Accent 6" w:uiPriority="51"/>
-    <w:lsdException w:name="Grid Table 7 Colorful Accent 6" w:uiPriority="52"/>
-    <w:lsdException w:name="List Table 1 Light" w:uiPriority="46"/>
-    <w:lsdException w:name="List Table 2" w:uiPriority="47"/>
-    <w:lsdException w:name="List Table 3" w:uiPriority="48"/>
-    <w:lsdException w:name="List Table 4" w:uiPriority="49"/>
-    <w:lsdException w:name="List Table 5 Dark" w:uiPriority="50"/>
-    <w:lsdException w:name="List Table 6 Colorful" w:uiPriority="51"/>
-    <w:lsdException w:name="List Table 7 Colorful" w:uiPriority="52"/>
-    <w:lsdException w:name="List Table 1 Light Accent 1" w:uiPriority="46"/>
-    <w:lsdException w:name="List Table 2 Accent 1" w:uiPriority="47"/>
-    <w:lsdException w:name="List Table 3 Accent 1" w:uiPriority="48"/>
-    <w:lsdException w:name="List Table 4 Accent 1" w:uiPriority="49"/>
-    <w:lsdException w:name="List Table 5 Dark Accent 1" w:uiPriority="50"/>
-    <w:lsdException w:name="List Table 6 Colorful Accent 1" w:uiPriority="51"/>
-    <w:lsdException w:name="List Table 7 Colorful Accent 1" w:uiPriority="52"/>
-    <w:lsdException w:name="List Table 1 Light Accent 2" w:uiPriority="46"/>
-    <w:lsdException w:name="List Table 2 Accent 2" w:uiPriority="47"/>
-    <w:lsdException w:name="List Table 3 Accent 2" w:uiPriority="48"/>
-    <w:lsdException w:name="List Table 4 Accent 2" w:uiPriority="49"/>
-    <w:lsdException w:name="List Table 5 Dark Accent 2" w:uiPriority="50"/>
-    <w:lsdException w:name="List Table 6 Colorful Accent 2" w:uiPriority="51"/>
-    <w:lsdException w:name="List Table 7 Colorful Accent 2" w:uiPriority="52"/>
-    <w:lsdException w:name="List Table 1 Light Accent 3" w:uiPriority="46"/>
-    <w:lsdException w:name="List Table 2 Accent 3" w:uiPriority="47"/>
-    <w:lsdException w:name="List Table 3 Accent 3" w:uiPriority="48"/>
-    <w:lsdException w:name="List Table 4 Accent 3" w:uiPriority="49"/>
-    <w:lsdException w:name="List Table 5 Dark Accent 3" w:uiPriority="50"/>
-    <w:lsdException w:name="List Table 6 Colorful Accent 3" w:uiPriority="51"/>
-    <w:lsdException w:name="List Table 7 Colorful Accent 3" w:uiPriority="52"/>
-    <w:lsdException w:name="List Table 1 Light Accent 4" w:uiPriority="46"/>
-    <w:lsdException w:name="List Table 2 Accent 4" w:uiPriority="47"/>
-    <w:lsdException w:name="List Table 3 Accent 4" w:uiPriority="48"/>
-    <w:lsdException w:name="List Table 4 Accent 4" w:uiPriority="49"/>
-    <w:lsdException w:name="List Table 5 Dark Accent 4" w:uiPriority="50"/>
-    <w:lsdException w:name="List Table 6 Colorful Accent 4" w:uiPriority="51"/>
-    <w:lsdException w:name="List Table 7 Colorful Accent 4" w:uiPriority="52"/>
-    <w:lsdException w:name="List Table 1 Light Accent 5" w:uiPriority="46"/>
-    <w:lsdException w:name="List Table 2 Accent 5" w:uiPriority="47"/>
-    <w:lsdException w:name="List Table 3 Accent 5" w:uiPriority="48"/>
-    <w:lsdException w:name="List Table 4 Accent 5" w:uiPriority="49"/>
-    <w:lsdException w:name="List Table 5 Dark Accent 5" w:uiPriority="50"/>
-    <w:lsdException w:name="List Table 6 Colorful Accent 5" w:uiPriority="51"/>
-    <w:lsdException w:name="List Table 7 Colorful Accent 5" w:uiPriority="52"/>
-    <w:lsdException w:name="List Table 1 Light Accent 6" w:uiPriority="46"/>
-    <w:lsdException w:name="List Table 2 Accent 6" w:uiPriority="47"/>
-    <w:lsdException w:name="List Table 3 Accent 6" w:uiPriority="48"/>
-    <w:lsdException w:name="List Table 4 Accent 6" w:uiPriority="49"/>
-    <w:lsdException w:name="List Table 5 Dark Accent 6" w:uiPriority="50"/>
-    <w:lsdException w:name="List Table 6 Colorful Accent 6" w:uiPriority="51"/>
-    <w:lsdException w:name="List Table 7 Colorful Accent 6" w:uiPriority="52"/>
+  <w:latentStyles w:defLockedState="0" w:defUIPriority="99" w:defSemiHidden="1" w:defUnhideWhenUsed="1" w:defQFormat="0" w:count="267">
+    <w:lsdException w:name="Normal" w:semiHidden="0" w:uiPriority="0" w:unhideWhenUsed="0" w:qFormat="1"/>
+    <w:lsdException w:name="heading 1" w:semiHidden="0" w:uiPriority="9" w:unhideWhenUsed="0" w:qFormat="1"/>
+    <w:lsdException w:name="heading 2" w:uiPriority="9" w:qFormat="1"/>
+    <w:lsdException w:name="heading 3" w:uiPriority="9" w:qFormat="1"/>
+    <w:lsdException w:name="heading 4" w:uiPriority="9" w:qFormat="1"/>
+    <w:lsdException w:name="heading 5" w:uiPriority="9" w:qFormat="1"/>
+    <w:lsdException w:name="heading 6" w:uiPriority="9" w:qFormat="1"/>
+    <w:lsdException w:name="heading 7" w:uiPriority="9" w:qFormat="1"/>
+    <w:lsdException w:name="heading 8" w:uiPriority="9" w:qFormat="1"/>
+    <w:lsdException w:name="heading 9" w:uiPriority="9" w:qFormat="1"/>
+    <w:lsdException w:name="toc 1" w:uiPriority="39"/>
+    <w:lsdException w:name="toc 2" w:uiPriority="39"/>
+    <w:lsdException w:name="toc 3" w:uiPriority="39"/>
+    <w:lsdException w:name="toc 4" w:uiPriority="39"/>
+    <w:lsdException w:name="toc 5" w:uiPriority="39"/>
+    <w:lsdException w:name="toc 6" w:uiPriority="39"/>
+    <w:lsdException w:name="toc 7" w:uiPriority="39"/>
+    <w:lsdException w:name="toc 8" w:uiPriority="39"/>
+    <w:lsdException w:name="toc 9" w:uiPriority="39"/>
+    <w:lsdException w:name="caption" w:uiPriority="35" w:qFormat="1"/>
+    <w:lsdException w:name="Title" w:semiHidden="0" w:uiPriority="10" w:unhideWhenUsed="0" w:qFormat="1"/>
+    <w:lsdException w:name="Default Paragraph Font" w:uiPriority="1"/>
+    <w:lsdException w:name="Subtitle" w:semiHidden="0" w:uiPriority="11" w:unhideWhenUsed="0" w:qFormat="1"/>
+    <w:lsdException w:name="Strong" w:semiHidden="0" w:uiPriority="22" w:unhideWhenUsed="0" w:qFormat="1"/>
+    <w:lsdException w:name="Emphasis" w:semiHidden="0" w:uiPriority="20" w:unhideWhenUsed="0" w:qFormat="1"/>
+    <w:lsdException w:name="Table Grid" w:semiHidden="0" w:uiPriority="39" w:unhideWhenUsed="0"/>
+    <w:lsdException w:name="Placeholder Text" w:unhideWhenUsed="0"/>
+    <w:lsdException w:name="No Spacing" w:semiHidden="0" w:uiPriority="1" w:unhideWhenUsed="0" w:qFormat="1"/>
+    <w:lsdException w:name="Light Shading" w:semiHidden="0" w:uiPriority="60" w:unhideWhenUsed="0"/>
+    <w:lsdException w:name="Light List" w:semiHidden="0" w:uiPriority="61" w:unhideWhenUsed="0"/>
+    <w:lsdException w:name="Light Grid" w:semiHidden="0" w:uiPriority="62" w:unhideWhenUsed="0"/>
+    <w:lsdException w:name="Medium Shading 1" w:semiHidden="0" w:uiPriority="63" w:unhideWhenUsed="0"/>
+    <w:lsdException w:name="Medium Shading 2" w:semiHidden="0" w:uiPriority="64" w:unhideWhenUsed="0"/>
+    <w:lsdException w:name="Medium List 1" w:semiHidden="0" w:uiPriority="65" w:unhideWhenUsed="0"/>
+    <w:lsdException w:name="Medium List 2" w:semiHidden="0" w:uiPriority="66" w:unhideWhenUsed="0"/>
+    <w:lsdException w:name="Medium Grid 1" w:semiHidden="0" w:uiPriority="67" w:unhideWhenUsed="0"/>
+    <w:lsdException w:name="Medium Grid 2" w:semiHidden="0" w:uiPriority="68" w:unhideWhenUsed="0"/>
+    <w:lsdException w:name="Medium Grid 3" w:semiHidden="0" w:uiPriority="69" w:unhideWhenUsed="0"/>
+    <w:lsdException w:name="Dark List" w:semiHidden="0" w:uiPriority="70" w:unhideWhenUsed="0"/>
+    <w:lsdException w:name="Colorful Shading" w:semiHidden="0" w:uiPriority="71" w:unhideWhenUsed="0"/>
+    <w:lsdException w:name="Colorful List" w:semiHidden="0" w:uiPriority="72" w:unhideWhenUsed="0"/>
+    <w:lsdException w:name="Colorful Grid" w:semiHidden="0" w:uiPriority="73" w:unhideWhenUsed="0"/>
+    <w:lsdException w:name="Light Shading Accent 1" w:semiHidden="0" w:uiPriority="60" w:unhideWhenUsed="0"/>
+    <w:lsdException w:name="Light List Accent 1" w:semiHidden="0" w:uiPriority="61" w:unhideWhenUsed="0"/>
+    <w:lsdException w:name="Light Grid Accent 1" w:semiHidden="0" w:uiPriority="62" w:unhideWhenUsed="0"/>
+    <w:lsdException w:name="Medium Shading 1 Accent 1" w:semiHidden="0" w:uiPriority="63" w:unhideWhenUsed="0"/>
+    <w:lsdException w:name="Medium Shading 2 Accent 1" w:semiHidden="0" w:uiPriority="64" w:unhideWhenUsed="0"/>
+    <w:lsdException w:name="Medium List 1 Accent 1" w:semiHidden="0" w:uiPriority="65" w:unhideWhenUsed="0"/>
+    <w:lsdException w:name="Revision" w:unhideWhenUsed="0"/>
+    <w:lsdException w:name="List Paragraph" w:semiHidden="0" w:uiPriority="34" w:unhideWhenUsed="0" w:qFormat="1"/>
+    <w:lsdException w:name="Quote" w:semiHidden="0" w:uiPriority="29" w:unhideWhenUsed="0" w:qFormat="1"/>
+    <w:lsdException w:name="Intense Quote" w:semiHidden="0" w:uiPriority="30" w:unhideWhenUsed="0" w:qFormat="1"/>
+    <w:lsdException w:name="Medium List 2 Accent 1" w:semiHidden="0" w:uiPriority="66" w:unhideWhenUsed="0"/>
+    <w:lsdException w:name="Medium Grid 1 Accent 1" w:semiHidden="0" w:uiPriority="67" w:unhideWhenUsed="0"/>
+    <w:lsdException w:name="Medium Grid 2 Accent 1" w:semiHidden="0" w:uiPriority="68" w:unhideWhenUsed="0"/>
+    <w:lsdException w:name="Medium Grid 3 Accent 1" w:semiHidden="0" w:uiPriority="69" w:unhideWhenUsed="0"/>
+    <w:lsdException w:name="Dark List Accent 1" w:semiHidden="0" w:uiPriority="70" w:unhideWhenUsed="0"/>
+    <w:lsdException w:name="Colorful Shading Accent 1" w:semiHidden="0" w:uiPriority="71" w:unhideWhenUsed="0"/>
+    <w:lsdException w:name="Colorful List Accent 1" w:semiHidden="0" w:uiPriority="72" w:unhideWhenUsed="0"/>
+    <w:lsdException w:name="Colorful Grid Accent 1" w:semiHidden="0" w:uiPriority="73" w:unhideWhenUsed="0"/>
+    <w:lsdException w:name="Light Shading Accent 2" w:semiHidden="0" w:uiPriority="60" w:unhideWhenUsed="0"/>
+    <w:lsdException w:name="Light List Accent 2" w:semiHidden="0" w:uiPriority="61" w:unhideWhenUsed="0"/>
+    <w:lsdException w:name="Light Grid Accent 2" w:semiHidden="0" w:uiPriority="62" w:unhideWhenUsed="0"/>
+    <w:lsdException w:name="Medium Shading 1 Accent 2" w:semiHidden="0" w:uiPriority="63" w:unhideWhenUsed="0"/>
+    <w:lsdException w:name="Medium Shading 2 Accent 2" w:semiHidden="0" w:uiPriority="64" w:unhideWhenUsed="0"/>
+    <w:lsdException w:name="Medium List 1 Accent 2" w:semiHidden="0" w:uiPriority="65" w:unhideWhenUsed="0"/>
+    <w:lsdException w:name="Medium List 2 Accent 2" w:semiHidden="0" w:uiPriority="66" w:unhideWhenUsed="0"/>
+    <w:lsdException w:name="Medium Grid 1 Accent 2" w:semiHidden="0" w:uiPriority="67" w:unhideWhenUsed="0"/>
+    <w:lsdException w:name="Medium Grid 2 Accent 2" w:semiHidden="0" w:uiPriority="68" w:unhideWhenUsed="0"/>
+    <w:lsdException w:name="Medium Grid 3 Accent 2" w:semiHidden="0" w:uiPriority="69" w:unhideWhenUsed="0"/>
+    <w:lsdException w:name="Dark List Accent 2" w:semiHidden="0" w:uiPriority="70" w:unhideWhenUsed="0"/>
+    <w:lsdException w:name="Colorful Shading Accent 2" w:semiHidden="0" w:uiPriority="71" w:unhideWhenUsed="0"/>
+    <w:lsdException w:name="Colorful List Accent 2" w:semiHidden="0" w:uiPriority="72" w:unhideWhenUsed="0"/>
+    <w:lsdException w:name="Colorful Grid Accent 2" w:semiHidden="0" w:uiPriority="73" w:unhideWhenUsed="0"/>
+    <w:lsdException w:name="Light Shading Accent 3" w:semiHidden="0" w:uiPriority="60" w:unhideWhenUsed="0"/>
+    <w:lsdException w:name="Light List Accent 3" w:semiHidden="0" w:uiPriority="61" w:unhideWhenUsed="0"/>
+    <w:lsdException w:name="Light Grid Accent 3" w:semiHidden="0" w:uiPriority="62" w:unhideWhenUsed="0"/>
+    <w:lsdException w:name="Medium Shading 1 Accent 3" w:semiHidden="0" w:uiPriority="63" w:unhideWhenUsed="0"/>
+    <w:lsdException w:name="Medium Shading 2 Accent 3" w:semiHidden="0" w:uiPriority="64" w:unhideWhenUsed="0"/>
+    <w:lsdException w:name="Medium List 1 Accent 3" w:semiHidden="0" w:uiPriority="65" w:unhideWhenUsed="0"/>
+    <w:lsdException w:name="Medium List 2 Accent 3" w:semiHidden="0" w:uiPriority="66" w:unhideWhenUsed="0"/>
+    <w:lsdException w:name="Medium Grid 1 Accent 3" w:semiHidden="0" w:uiPriority="67" w:unhideWhenUsed="0"/>
+    <w:lsdException w:name="Medium Grid 2 Accent 3" w:semiHidden="0" w:uiPriority="68" w:unhideWhenUsed="0"/>
+    <w:lsdException w:name="Medium Grid 3 Accent 3" w:semiHidden="0" w:uiPriority="69" w:unhideWhenUsed="0"/>
+    <w:lsdException w:name="Dark List Accent 3" w:semiHidden="0" w:uiPriority="70" w:unhideWhenUsed="0"/>
+    <w:lsdException w:name="Colorful Shading Accent 3" w:semiHidden="0" w:uiPriority="71" w:unhideWhenUsed="0"/>
+    <w:lsdException w:name="Colorful List Accent 3" w:semiHidden="0" w:uiPriority="72" w:unhideWhenUsed="0"/>
+    <w:lsdException w:name="Colorful Grid Accent 3" w:semiHidden="0" w:uiPriority="73" w:unhideWhenUsed="0"/>
+    <w:lsdException w:name="Light Shading Accent 4" w:semiHidden="0" w:uiPriority="60" w:unhideWhenUsed="0"/>
+    <w:lsdException w:name="Light List Accent 4" w:semiHidden="0" w:uiPriority="61" w:unhideWhenUsed="0"/>
+    <w:lsdException w:name="Light Grid Accent 4" w:semiHidden="0" w:uiPriority="62" w:unhideWhenUsed="0"/>
+    <w:lsdException w:name="Medium Shading 1 Accent 4" w:semiHidden="0" w:uiPriority="63" w:unhideWhenUsed="0"/>
+    <w:lsdException w:name="Medium Shading 2 Accent 4" w:semiHidden="0" w:uiPriority="64" w:unhideWhenUsed="0"/>
+    <w:lsdException w:name="Medium List 1 Accent 4" w:semiHidden="0" w:uiPriority="65" w:unhideWhenUsed="0"/>
+    <w:lsdException w:name="Medium List 2 Accent 4" w:semiHidden="0" w:uiPriority="66" w:unhideWhenUsed="0"/>
+    <w:lsdException w:name="Medium Grid 1 Accent 4" w:semiHidden="0" w:uiPriority="67" w:unhideWhenUsed="0"/>
+    <w:lsdException w:name="Medium Grid 2 Accent 4" w:semiHidden="0" w:uiPriority="68" w:unhideWhenUsed="0"/>
+    <w:lsdException w:name="Medium Grid 3 Accent 4" w:semiHidden="0" w:uiPriority="69" w:unhideWhenUsed="0"/>
+    <w:lsdException w:name="Dark List Accent 4" w:semiHidden="0" w:uiPriority="70" w:unhideWhenUsed="0"/>
+    <w:lsdException w:name="Colorful Shading Accent 4" w:semiHidden="0" w:uiPriority="71" w:unhideWhenUsed="0"/>
+    <w:lsdException w:name="Colorful List Accent 4" w:semiHidden="0" w:uiPriority="72" w:unhideWhenUsed="0"/>
+    <w:lsdException w:name="Colorful Grid Accent 4" w:semiHidden="0" w:uiPriority="73" w:unhideWhenUsed="0"/>
+    <w:lsdException w:name="Light Shading Accent 5" w:semiHidden="0" w:uiPriority="60" w:unhideWhenUsed="0"/>
+    <w:lsdException w:name="Light List Accent 5" w:semiHidden="0" w:uiPriority="61" w:unhideWhenUsed="0"/>
+    <w:lsdException w:name="Light Grid Accent 5" w:semiHidden="0" w:uiPriority="62" w:unhideWhenUsed="0"/>
+    <w:lsdException w:name="Medium Shading 1 Accent 5" w:semiHidden="0" w:uiPriority="63" w:unhideWhenUsed="0"/>
+    <w:lsdException w:name="Medium Shading 2 Accent 5" w:semiHidden="0" w:uiPriority="64" w:unhideWhenUsed="0"/>
+    <w:lsdException w:name="Medium List 1 Accent 5" w:semiHidden="0" w:uiPriority="65" w:unhideWhenUsed="0"/>
+    <w:lsdException w:name="Medium List 2 Accent 5" w:semiHidden="0" w:uiPriority="66" w:unhideWhenUsed="0"/>
+    <w:lsdException w:name="Medium Grid 1 Accent 5" w:semiHidden="0" w:uiPriority="67" w:unhideWhenUsed="0"/>
+    <w:lsdException w:name="Medium Grid 2 Accent 5" w:semiHidden="0" w:uiPriority="68" w:unhideWhenUsed="0"/>
+    <w:lsdException w:name="Medium Grid 3 Accent 5" w:semiHidden="0" w:uiPriority="69" w:unhideWhenUsed="0"/>
+    <w:lsdException w:name="Dark List Accent 5" w:semiHidden="0" w:uiPriority="70" w:unhideWhenUsed="0"/>
+    <w:lsdException w:name="Colorful Shading Accent 5" w:semiHidden="0" w:uiPriority="71" w:unhideWhenUsed="0"/>
+    <w:lsdException w:name="Colorful List Accent 5" w:semiHidden="0" w:uiPriority="72" w:unhideWhenUsed="0"/>
+    <w:lsdException w:name="Colorful Grid Accent 5" w:semiHidden="0" w:uiPriority="73" w:unhideWhenUsed="0"/>
+    <w:lsdException w:name="Light Shading Accent 6" w:semiHidden="0" w:uiPriority="60" w:unhideWhenUsed="0"/>
+    <w:lsdException w:name="Light List Accent 6" w:semiHidden="0" w:uiPriority="61" w:unhideWhenUsed="0"/>
+    <w:lsdException w:name="Light Grid Accent 6" w:semiHidden="0" w:uiPriority="62" w:unhideWhenUsed="0"/>
+    <w:lsdException w:name="Medium Shading 1 Accent 6" w:semiHidden="0" w:uiPriority="63" w:unhideWhenUsed="0"/>
+    <w:lsdException w:name="Medium Shading 2 Accent 6" w:semiHidden="0" w:uiPriority="64" w:unhideWhenUsed="0"/>
+    <w:lsdException w:name="Medium List 1 Accent 6" w:semiHidden="0" w:uiPriority="65" w:unhideWhenUsed="0"/>
+    <w:lsdException w:name="Medium List 2 Accent 6" w:semiHidden="0" w:uiPriority="66" w:unhideWhenUsed="0"/>
+    <w:lsdException w:name="Medium Grid 1 Accent 6" w:semiHidden="0" w:uiPriority="67" w:unhideWhenUsed="0"/>
+    <w:lsdException w:name="Medium Grid 2 Accent 6" w:semiHidden="0" w:uiPriority="68" w:unhideWhenUsed="0"/>
+    <w:lsdException w:name="Medium Grid 3 Accent 6" w:semiHidden="0" w:uiPriority="69" w:unhideWhenUsed="0"/>
+    <w:lsdException w:name="Dark List Accent 6" w:semiHidden="0" w:uiPriority="70" w:unhideWhenUsed="0"/>
+    <w:lsdException w:name="Colorful Shading Accent 6" w:semiHidden="0" w:uiPriority="71" w:unhideWhenUsed="0"/>
+    <w:lsdException w:name="Colorful List Accent 6" w:semiHidden="0" w:uiPriority="72" w:unhideWhenUsed="0"/>
+    <w:lsdException w:name="Colorful Grid Accent 6" w:semiHidden="0" w:uiPriority="73" w:unhideWhenUsed="0"/>
+    <w:lsdException w:name="Subtle Emphasis" w:semiHidden="0" w:uiPriority="19" w:unhideWhenUsed="0" w:qFormat="1"/>
+    <w:lsdException w:name="Intense Emphasis" w:semiHidden="0" w:uiPriority="21" w:unhideWhenUsed="0" w:qFormat="1"/>
+    <w:lsdException w:name="Subtle Reference" w:semiHidden="0" w:uiPriority="31" w:unhideWhenUsed="0" w:qFormat="1"/>
+    <w:lsdException w:name="Intense Reference" w:semiHidden="0" w:uiPriority="32" w:unhideWhenUsed="0" w:qFormat="1"/>
+    <w:lsdException w:name="Book Title" w:semiHidden="0" w:uiPriority="33" w:unhideWhenUsed="0" w:qFormat="1"/>
+    <w:lsdException w:name="Bibliography" w:uiPriority="37"/>
+    <w:lsdException w:name="TOC Heading" w:uiPriority="39" w:qFormat="1"/>
   </w:latentStyles>
   <w:style w:type="paragraph" w:default="1" w:styleId="Normal">
     <w:name w:val="Normal"/>
@@ -5081,11 +6277,771 @@
       <w:lang w:val="es-ES" w:eastAsia="es-ES"/>
     </w:rPr>
   </w:style>
+  <w:style w:type="paragraph" w:styleId="Textodeglobo">
+    <w:name w:val="Balloon Text"/>
+    <w:basedOn w:val="Normal"/>
+    <w:link w:val="TextodegloboCar"/>
+    <w:uiPriority w:val="99"/>
+    <w:semiHidden/>
+    <w:unhideWhenUsed/>
+    <w:rsid w:val="00DA3B6C"/>
+    <w:pPr>
+      <w:spacing w:before="0" w:after="0"/>
+    </w:pPr>
+    <w:rPr>
+      <w:rFonts w:ascii="Tahoma" w:hAnsi="Tahoma" w:cs="Tahoma"/>
+      <w:sz w:val="16"/>
+      <w:szCs w:val="16"/>
+    </w:rPr>
+  </w:style>
+  <w:style w:type="character" w:customStyle="1" w:styleId="TextodegloboCar">
+    <w:name w:val="Texto de globo Car"/>
+    <w:basedOn w:val="Fuentedeprrafopredeter"/>
+    <w:link w:val="Textodeglobo"/>
+    <w:uiPriority w:val="99"/>
+    <w:semiHidden/>
+    <w:rsid w:val="00DA3B6C"/>
+    <w:rPr>
+      <w:rFonts w:ascii="Tahoma" w:hAnsi="Tahoma" w:cs="Tahoma"/>
+      <w:sz w:val="16"/>
+      <w:szCs w:val="16"/>
+      <w:lang w:val="es-MX"/>
+    </w:rPr>
+  </w:style>
+  <w:style w:type="character" w:styleId="Refdecomentario">
+    <w:name w:val="annotation reference"/>
+    <w:basedOn w:val="Fuentedeprrafopredeter"/>
+    <w:uiPriority w:val="99"/>
+    <w:semiHidden/>
+    <w:unhideWhenUsed/>
+    <w:rsid w:val="00DA3B6C"/>
+    <w:rPr>
+      <w:sz w:val="16"/>
+      <w:szCs w:val="16"/>
+    </w:rPr>
+  </w:style>
+  <w:style w:type="paragraph" w:styleId="Textocomentario">
+    <w:name w:val="annotation text"/>
+    <w:basedOn w:val="Normal"/>
+    <w:link w:val="TextocomentarioCar"/>
+    <w:uiPriority w:val="99"/>
+    <w:semiHidden/>
+    <w:unhideWhenUsed/>
+    <w:rsid w:val="00DA3B6C"/>
+    <w:rPr>
+      <w:sz w:val="20"/>
+      <w:szCs w:val="20"/>
+    </w:rPr>
+  </w:style>
+  <w:style w:type="character" w:customStyle="1" w:styleId="TextocomentarioCar">
+    <w:name w:val="Texto comentario Car"/>
+    <w:basedOn w:val="Fuentedeprrafopredeter"/>
+    <w:link w:val="Textocomentario"/>
+    <w:uiPriority w:val="99"/>
+    <w:semiHidden/>
+    <w:rsid w:val="00DA3B6C"/>
+    <w:rPr>
+      <w:sz w:val="20"/>
+      <w:szCs w:val="20"/>
+      <w:lang w:val="es-MX"/>
+    </w:rPr>
+  </w:style>
+  <w:style w:type="paragraph" w:styleId="Asuntodelcomentario">
+    <w:name w:val="annotation subject"/>
+    <w:basedOn w:val="Textocomentario"/>
+    <w:next w:val="Textocomentario"/>
+    <w:link w:val="AsuntodelcomentarioCar"/>
+    <w:uiPriority w:val="99"/>
+    <w:semiHidden/>
+    <w:unhideWhenUsed/>
+    <w:rsid w:val="00DA3B6C"/>
+    <w:rPr>
+      <w:b/>
+      <w:bCs/>
+    </w:rPr>
+  </w:style>
+  <w:style w:type="character" w:customStyle="1" w:styleId="AsuntodelcomentarioCar">
+    <w:name w:val="Asunto del comentario Car"/>
+    <w:basedOn w:val="TextocomentarioCar"/>
+    <w:link w:val="Asuntodelcomentario"/>
+    <w:uiPriority w:val="99"/>
+    <w:semiHidden/>
+    <w:rsid w:val="00DA3B6C"/>
+    <w:rPr>
+      <w:b/>
+      <w:bCs/>
+      <w:sz w:val="20"/>
+      <w:szCs w:val="20"/>
+      <w:lang w:val="es-MX"/>
+    </w:rPr>
+  </w:style>
+</w:styles>
+</file>
+
+<file path=word/stylesWithEffects.xml><?xml version="1.0" encoding="utf-8"?>
+<w:styles xmlns:wpc="http://schemas.microsoft.com/office/word/2010/wordprocessingCanvas" xmlns:mc="http://schemas.openxmlformats.org/markup-compatibility/2006" xmlns:o="urn:schemas-microsoft-com:office:office" xmlns:r="http://schemas.openxmlformats.org/officeDocument/2006/relationships" xmlns:m="http://schemas.openxmlformats.org/officeDocument/2006/math" xmlns:v="urn:schemas-microsoft-com:vml" xmlns:wp14="http://schemas.microsoft.com/office/word/2010/wordprocessingDrawing" xmlns:wp="http://schemas.openxmlformats.org/drawingml/2006/wordprocessingDrawing" xmlns:w10="urn:schemas-microsoft-com:office:word" xmlns:w="http://schemas.openxmlformats.org/wordprocessingml/2006/main" xmlns:w14="http://schemas.microsoft.com/office/word/2010/wordml" xmlns:wpg="http://schemas.microsoft.com/office/word/2010/wordprocessingGroup" xmlns:wpi="http://schemas.microsoft.com/office/word/2010/wordprocessingInk" xmlns:wne="http://schemas.microsoft.com/office/word/2006/wordml" xmlns:wps="http://schemas.microsoft.com/office/word/2010/wordprocessingShape" mc:Ignorable="w14 wp14">
+  <w:docDefaults>
+    <w:rPrDefault>
+      <w:rPr>
+        <w:rFonts w:asciiTheme="minorHAnsi" w:eastAsiaTheme="minorHAnsi" w:hAnsiTheme="minorHAnsi" w:cstheme="minorBidi"/>
+        <w:sz w:val="22"/>
+        <w:szCs w:val="22"/>
+        <w:lang w:val="es-419" w:eastAsia="en-US" w:bidi="ar-SA"/>
+      </w:rPr>
+    </w:rPrDefault>
+    <w:pPrDefault>
+      <w:pPr>
+        <w:spacing w:after="160" w:line="259" w:lineRule="auto"/>
+      </w:pPr>
+    </w:pPrDefault>
+  </w:docDefaults>
+  <w:latentStyles w:defLockedState="0" w:defUIPriority="99" w:defSemiHidden="1" w:defUnhideWhenUsed="1" w:defQFormat="0" w:count="267">
+    <w:lsdException w:name="Normal" w:semiHidden="0" w:uiPriority="0" w:unhideWhenUsed="0" w:qFormat="1"/>
+    <w:lsdException w:name="heading 1" w:semiHidden="0" w:uiPriority="9" w:unhideWhenUsed="0" w:qFormat="1"/>
+    <w:lsdException w:name="heading 2" w:uiPriority="9" w:qFormat="1"/>
+    <w:lsdException w:name="heading 3" w:uiPriority="9" w:qFormat="1"/>
+    <w:lsdException w:name="heading 4" w:uiPriority="9" w:qFormat="1"/>
+    <w:lsdException w:name="heading 5" w:uiPriority="9" w:qFormat="1"/>
+    <w:lsdException w:name="heading 6" w:uiPriority="9" w:qFormat="1"/>
+    <w:lsdException w:name="heading 7" w:uiPriority="9" w:qFormat="1"/>
+    <w:lsdException w:name="heading 8" w:uiPriority="9" w:qFormat="1"/>
+    <w:lsdException w:name="heading 9" w:uiPriority="9" w:qFormat="1"/>
+    <w:lsdException w:name="toc 1" w:uiPriority="39"/>
+    <w:lsdException w:name="toc 2" w:uiPriority="39"/>
+    <w:lsdException w:name="toc 3" w:uiPriority="39"/>
+    <w:lsdException w:name="toc 4" w:uiPriority="39"/>
+    <w:lsdException w:name="toc 5" w:uiPriority="39"/>
+    <w:lsdException w:name="toc 6" w:uiPriority="39"/>
+    <w:lsdException w:name="toc 7" w:uiPriority="39"/>
+    <w:lsdException w:name="toc 8" w:uiPriority="39"/>
+    <w:lsdException w:name="toc 9" w:uiPriority="39"/>
+    <w:lsdException w:name="caption" w:uiPriority="35" w:qFormat="1"/>
+    <w:lsdException w:name="Title" w:semiHidden="0" w:uiPriority="10" w:unhideWhenUsed="0" w:qFormat="1"/>
+    <w:lsdException w:name="Default Paragraph Font" w:uiPriority="1"/>
+    <w:lsdException w:name="Subtitle" w:semiHidden="0" w:uiPriority="11" w:unhideWhenUsed="0" w:qFormat="1"/>
+    <w:lsdException w:name="Strong" w:semiHidden="0" w:uiPriority="22" w:unhideWhenUsed="0" w:qFormat="1"/>
+    <w:lsdException w:name="Emphasis" w:semiHidden="0" w:uiPriority="20" w:unhideWhenUsed="0" w:qFormat="1"/>
+    <w:lsdException w:name="Table Grid" w:semiHidden="0" w:uiPriority="39" w:unhideWhenUsed="0"/>
+    <w:lsdException w:name="Placeholder Text" w:unhideWhenUsed="0"/>
+    <w:lsdException w:name="No Spacing" w:semiHidden="0" w:uiPriority="1" w:unhideWhenUsed="0" w:qFormat="1"/>
+    <w:lsdException w:name="Light Shading" w:semiHidden="0" w:uiPriority="60" w:unhideWhenUsed="0"/>
+    <w:lsdException w:name="Light List" w:semiHidden="0" w:uiPriority="61" w:unhideWhenUsed="0"/>
+    <w:lsdException w:name="Light Grid" w:semiHidden="0" w:uiPriority="62" w:unhideWhenUsed="0"/>
+    <w:lsdException w:name="Medium Shading 1" w:semiHidden="0" w:uiPriority="63" w:unhideWhenUsed="0"/>
+    <w:lsdException w:name="Medium Shading 2" w:semiHidden="0" w:uiPriority="64" w:unhideWhenUsed="0"/>
+    <w:lsdException w:name="Medium List 1" w:semiHidden="0" w:uiPriority="65" w:unhideWhenUsed="0"/>
+    <w:lsdException w:name="Medium List 2" w:semiHidden="0" w:uiPriority="66" w:unhideWhenUsed="0"/>
+    <w:lsdException w:name="Medium Grid 1" w:semiHidden="0" w:uiPriority="67" w:unhideWhenUsed="0"/>
+    <w:lsdException w:name="Medium Grid 2" w:semiHidden="0" w:uiPriority="68" w:unhideWhenUsed="0"/>
+    <w:lsdException w:name="Medium Grid 3" w:semiHidden="0" w:uiPriority="69" w:unhideWhenUsed="0"/>
+    <w:lsdException w:name="Dark List" w:semiHidden="0" w:uiPriority="70" w:unhideWhenUsed="0"/>
+    <w:lsdException w:name="Colorful Shading" w:semiHidden="0" w:uiPriority="71" w:unhideWhenUsed="0"/>
+    <w:lsdException w:name="Colorful List" w:semiHidden="0" w:uiPriority="72" w:unhideWhenUsed="0"/>
+    <w:lsdException w:name="Colorful Grid" w:semiHidden="0" w:uiPriority="73" w:unhideWhenUsed="0"/>
+    <w:lsdException w:name="Light Shading Accent 1" w:semiHidden="0" w:uiPriority="60" w:unhideWhenUsed="0"/>
+    <w:lsdException w:name="Light List Accent 1" w:semiHidden="0" w:uiPriority="61" w:unhideWhenUsed="0"/>
+    <w:lsdException w:name="Light Grid Accent 1" w:semiHidden="0" w:uiPriority="62" w:unhideWhenUsed="0"/>
+    <w:lsdException w:name="Medium Shading 1 Accent 1" w:semiHidden="0" w:uiPriority="63" w:unhideWhenUsed="0"/>
+    <w:lsdException w:name="Medium Shading 2 Accent 1" w:semiHidden="0" w:uiPriority="64" w:unhideWhenUsed="0"/>
+    <w:lsdException w:name="Medium List 1 Accent 1" w:semiHidden="0" w:uiPriority="65" w:unhideWhenUsed="0"/>
+    <w:lsdException w:name="Revision" w:unhideWhenUsed="0"/>
+    <w:lsdException w:name="List Paragraph" w:semiHidden="0" w:uiPriority="34" w:unhideWhenUsed="0" w:qFormat="1"/>
+    <w:lsdException w:name="Quote" w:semiHidden="0" w:uiPriority="29" w:unhideWhenUsed="0" w:qFormat="1"/>
+    <w:lsdException w:name="Intense Quote" w:semiHidden="0" w:uiPriority="30" w:unhideWhenUsed="0" w:qFormat="1"/>
+    <w:lsdException w:name="Medium List 2 Accent 1" w:semiHidden="0" w:uiPriority="66" w:unhideWhenUsed="0"/>
+    <w:lsdException w:name="Medium Grid 1 Accent 1" w:semiHidden="0" w:uiPriority="67" w:unhideWhenUsed="0"/>
+    <w:lsdException w:name="Medium Grid 2 Accent 1" w:semiHidden="0" w:uiPriority="68" w:unhideWhenUsed="0"/>
+    <w:lsdException w:name="Medium Grid 3 Accent 1" w:semiHidden="0" w:uiPriority="69" w:unhideWhenUsed="0"/>
+    <w:lsdException w:name="Dark List Accent 1" w:semiHidden="0" w:uiPriority="70" w:unhideWhenUsed="0"/>
+    <w:lsdException w:name="Colorful Shading Accent 1" w:semiHidden="0" w:uiPriority="71" w:unhideWhenUsed="0"/>
+    <w:lsdException w:name="Colorful List Accent 1" w:semiHidden="0" w:uiPriority="72" w:unhideWhenUsed="0"/>
+    <w:lsdException w:name="Colorful Grid Accent 1" w:semiHidden="0" w:uiPriority="73" w:unhideWhenUsed="0"/>
+    <w:lsdException w:name="Light Shading Accent 2" w:semiHidden="0" w:uiPriority="60" w:unhideWhenUsed="0"/>
+    <w:lsdException w:name="Light List Accent 2" w:semiHidden="0" w:uiPriority="61" w:unhideWhenUsed="0"/>
+    <w:lsdException w:name="Light Grid Accent 2" w:semiHidden="0" w:uiPriority="62" w:unhideWhenUsed="0"/>
+    <w:lsdException w:name="Medium Shading 1 Accent 2" w:semiHidden="0" w:uiPriority="63" w:unhideWhenUsed="0"/>
+    <w:lsdException w:name="Medium Shading 2 Accent 2" w:semiHidden="0" w:uiPriority="64" w:unhideWhenUsed="0"/>
+    <w:lsdException w:name="Medium List 1 Accent 2" w:semiHidden="0" w:uiPriority="65" w:unhideWhenUsed="0"/>
+    <w:lsdException w:name="Medium List 2 Accent 2" w:semiHidden="0" w:uiPriority="66" w:unhideWhenUsed="0"/>
+    <w:lsdException w:name="Medium Grid 1 Accent 2" w:semiHidden="0" w:uiPriority="67" w:unhideWhenUsed="0"/>
+    <w:lsdException w:name="Medium Grid 2 Accent 2" w:semiHidden="0" w:uiPriority="68" w:unhideWhenUsed="0"/>
+    <w:lsdException w:name="Medium Grid 3 Accent 2" w:semiHidden="0" w:uiPriority="69" w:unhideWhenUsed="0"/>
+    <w:lsdException w:name="Dark List Accent 2" w:semiHidden="0" w:uiPriority="70" w:unhideWhenUsed="0"/>
+    <w:lsdException w:name="Colorful Shading Accent 2" w:semiHidden="0" w:uiPriority="71" w:unhideWhenUsed="0"/>
+    <w:lsdException w:name="Colorful List Accent 2" w:semiHidden="0" w:uiPriority="72" w:unhideWhenUsed="0"/>
+    <w:lsdException w:name="Colorful Grid Accent 2" w:semiHidden="0" w:uiPriority="73" w:unhideWhenUsed="0"/>
+    <w:lsdException w:name="Light Shading Accent 3" w:semiHidden="0" w:uiPriority="60" w:unhideWhenUsed="0"/>
+    <w:lsdException w:name="Light List Accent 3" w:semiHidden="0" w:uiPriority="61" w:unhideWhenUsed="0"/>
+    <w:lsdException w:name="Light Grid Accent 3" w:semiHidden="0" w:uiPriority="62" w:unhideWhenUsed="0"/>
+    <w:lsdException w:name="Medium Shading 1 Accent 3" w:semiHidden="0" w:uiPriority="63" w:unhideWhenUsed="0"/>
+    <w:lsdException w:name="Medium Shading 2 Accent 3" w:semiHidden="0" w:uiPriority="64" w:unhideWhenUsed="0"/>
+    <w:lsdException w:name="Medium List 1 Accent 3" w:semiHidden="0" w:uiPriority="65" w:unhideWhenUsed="0"/>
+    <w:lsdException w:name="Medium List 2 Accent 3" w:semiHidden="0" w:uiPriority="66" w:unhideWhenUsed="0"/>
+    <w:lsdException w:name="Medium Grid 1 Accent 3" w:semiHidden="0" w:uiPriority="67" w:unhideWhenUsed="0"/>
+    <w:lsdException w:name="Medium Grid 2 Accent 3" w:semiHidden="0" w:uiPriority="68" w:unhideWhenUsed="0"/>
+    <w:lsdException w:name="Medium Grid 3 Accent 3" w:semiHidden="0" w:uiPriority="69" w:unhideWhenUsed="0"/>
+    <w:lsdException w:name="Dark List Accent 3" w:semiHidden="0" w:uiPriority="70" w:unhideWhenUsed="0"/>
+    <w:lsdException w:name="Colorful Shading Accent 3" w:semiHidden="0" w:uiPriority="71" w:unhideWhenUsed="0"/>
+    <w:lsdException w:name="Colorful List Accent 3" w:semiHidden="0" w:uiPriority="72" w:unhideWhenUsed="0"/>
+    <w:lsdException w:name="Colorful Grid Accent 3" w:semiHidden="0" w:uiPriority="73" w:unhideWhenUsed="0"/>
+    <w:lsdException w:name="Light Shading Accent 4" w:semiHidden="0" w:uiPriority="60" w:unhideWhenUsed="0"/>
+    <w:lsdException w:name="Light List Accent 4" w:semiHidden="0" w:uiPriority="61" w:unhideWhenUsed="0"/>
+    <w:lsdException w:name="Light Grid Accent 4" w:semiHidden="0" w:uiPriority="62" w:unhideWhenUsed="0"/>
+    <w:lsdException w:name="Medium Shading 1 Accent 4" w:semiHidden="0" w:uiPriority="63" w:unhideWhenUsed="0"/>
+    <w:lsdException w:name="Medium Shading 2 Accent 4" w:semiHidden="0" w:uiPriority="64" w:unhideWhenUsed="0"/>
+    <w:lsdException w:name="Medium List 1 Accent 4" w:semiHidden="0" w:uiPriority="65" w:unhideWhenUsed="0"/>
+    <w:lsdException w:name="Medium List 2 Accent 4" w:semiHidden="0" w:uiPriority="66" w:unhideWhenUsed="0"/>
+    <w:lsdException w:name="Medium Grid 1 Accent 4" w:semiHidden="0" w:uiPriority="67" w:unhideWhenUsed="0"/>
+    <w:lsdException w:name="Medium Grid 2 Accent 4" w:semiHidden="0" w:uiPriority="68" w:unhideWhenUsed="0"/>
+    <w:lsdException w:name="Medium Grid 3 Accent 4" w:semiHidden="0" w:uiPriority="69" w:unhideWhenUsed="0"/>
+    <w:lsdException w:name="Dark List Accent 4" w:semiHidden="0" w:uiPriority="70" w:unhideWhenUsed="0"/>
+    <w:lsdException w:name="Colorful Shading Accent 4" w:semiHidden="0" w:uiPriority="71" w:unhideWhenUsed="0"/>
+    <w:lsdException w:name="Colorful List Accent 4" w:semiHidden="0" w:uiPriority="72" w:unhideWhenUsed="0"/>
+    <w:lsdException w:name="Colorful Grid Accent 4" w:semiHidden="0" w:uiPriority="73" w:unhideWhenUsed="0"/>
+    <w:lsdException w:name="Light Shading Accent 5" w:semiHidden="0" w:uiPriority="60" w:unhideWhenUsed="0"/>
+    <w:lsdException w:name="Light List Accent 5" w:semiHidden="0" w:uiPriority="61" w:unhideWhenUsed="0"/>
+    <w:lsdException w:name="Light Grid Accent 5" w:semiHidden="0" w:uiPriority="62" w:unhideWhenUsed="0"/>
+    <w:lsdException w:name="Medium Shading 1 Accent 5" w:semiHidden="0" w:uiPriority="63" w:unhideWhenUsed="0"/>
+    <w:lsdException w:name="Medium Shading 2 Accent 5" w:semiHidden="0" w:uiPriority="64" w:unhideWhenUsed="0"/>
+    <w:lsdException w:name="Medium List 1 Accent 5" w:semiHidden="0" w:uiPriority="65" w:unhideWhenUsed="0"/>
+    <w:lsdException w:name="Medium List 2 Accent 5" w:semiHidden="0" w:uiPriority="66" w:unhideWhenUsed="0"/>
+    <w:lsdException w:name="Medium Grid 1 Accent 5" w:semiHidden="0" w:uiPriority="67" w:unhideWhenUsed="0"/>
+    <w:lsdException w:name="Medium Grid 2 Accent 5" w:semiHidden="0" w:uiPriority="68" w:unhideWhenUsed="0"/>
+    <w:lsdException w:name="Medium Grid 3 Accent 5" w:semiHidden="0" w:uiPriority="69" w:unhideWhenUsed="0"/>
+    <w:lsdException w:name="Dark List Accent 5" w:semiHidden="0" w:uiPriority="70" w:unhideWhenUsed="0"/>
+    <w:lsdException w:name="Colorful Shading Accent 5" w:semiHidden="0" w:uiPriority="71" w:unhideWhenUsed="0"/>
+    <w:lsdException w:name="Colorful List Accent 5" w:semiHidden="0" w:uiPriority="72" w:unhideWhenUsed="0"/>
+    <w:lsdException w:name="Colorful Grid Accent 5" w:semiHidden="0" w:uiPriority="73" w:unhideWhenUsed="0"/>
+    <w:lsdException w:name="Light Shading Accent 6" w:semiHidden="0" w:uiPriority="60" w:unhideWhenUsed="0"/>
+    <w:lsdException w:name="Light List Accent 6" w:semiHidden="0" w:uiPriority="61" w:unhideWhenUsed="0"/>
+    <w:lsdException w:name="Light Grid Accent 6" w:semiHidden="0" w:uiPriority="62" w:unhideWhenUsed="0"/>
+    <w:lsdException w:name="Medium Shading 1 Accent 6" w:semiHidden="0" w:uiPriority="63" w:unhideWhenUsed="0"/>
+    <w:lsdException w:name="Medium Shading 2 Accent 6" w:semiHidden="0" w:uiPriority="64" w:unhideWhenUsed="0"/>
+    <w:lsdException w:name="Medium List 1 Accent 6" w:semiHidden="0" w:uiPriority="65" w:unhideWhenUsed="0"/>
+    <w:lsdException w:name="Medium List 2 Accent 6" w:semiHidden="0" w:uiPriority="66" w:unhideWhenUsed="0"/>
+    <w:lsdException w:name="Medium Grid 1 Accent 6" w:semiHidden="0" w:uiPriority="67" w:unhideWhenUsed="0"/>
+    <w:lsdException w:name="Medium Grid 2 Accent 6" w:semiHidden="0" w:uiPriority="68" w:unhideWhenUsed="0"/>
+    <w:lsdException w:name="Medium Grid 3 Accent 6" w:semiHidden="0" w:uiPriority="69" w:unhideWhenUsed="0"/>
+    <w:lsdException w:name="Dark List Accent 6" w:semiHidden="0" w:uiPriority="70" w:unhideWhenUsed="0"/>
+    <w:lsdException w:name="Colorful Shading Accent 6" w:semiHidden="0" w:uiPriority="71" w:unhideWhenUsed="0"/>
+    <w:lsdException w:name="Colorful List Accent 6" w:semiHidden="0" w:uiPriority="72" w:unhideWhenUsed="0"/>
+    <w:lsdException w:name="Colorful Grid Accent 6" w:semiHidden="0" w:uiPriority="73" w:unhideWhenUsed="0"/>
+    <w:lsdException w:name="Subtle Emphasis" w:semiHidden="0" w:uiPriority="19" w:unhideWhenUsed="0" w:qFormat="1"/>
+    <w:lsdException w:name="Intense Emphasis" w:semiHidden="0" w:uiPriority="21" w:unhideWhenUsed="0" w:qFormat="1"/>
+    <w:lsdException w:name="Subtle Reference" w:semiHidden="0" w:uiPriority="31" w:unhideWhenUsed="0" w:qFormat="1"/>
+    <w:lsdException w:name="Intense Reference" w:semiHidden="0" w:uiPriority="32" w:unhideWhenUsed="0" w:qFormat="1"/>
+    <w:lsdException w:name="Book Title" w:semiHidden="0" w:uiPriority="33" w:unhideWhenUsed="0" w:qFormat="1"/>
+    <w:lsdException w:name="Bibliography" w:uiPriority="37"/>
+    <w:lsdException w:name="TOC Heading" w:uiPriority="39" w:qFormat="1"/>
+  </w:latentStyles>
+  <w:style w:type="paragraph" w:default="1" w:styleId="Normal">
+    <w:name w:val="Normal"/>
+    <w:qFormat/>
+    <w:rsid w:val="00060D43"/>
+    <w:pPr>
+      <w:spacing w:before="120" w:after="120" w:line="240" w:lineRule="auto"/>
+      <w:jc w:val="both"/>
+    </w:pPr>
+    <w:rPr>
+      <w:lang w:val="es-MX"/>
+    </w:rPr>
+  </w:style>
+  <w:style w:type="paragraph" w:styleId="Ttulo1">
+    <w:name w:val="heading 1"/>
+    <w:basedOn w:val="Normal"/>
+    <w:next w:val="Normal"/>
+    <w:link w:val="Ttulo1Car"/>
+    <w:uiPriority w:val="9"/>
+    <w:qFormat/>
+    <w:rsid w:val="00FC4A9F"/>
+    <w:pPr>
+      <w:keepNext/>
+      <w:keepLines/>
+      <w:spacing w:before="240" w:after="0" w:line="276" w:lineRule="auto"/>
+      <w:outlineLvl w:val="0"/>
+    </w:pPr>
+    <w:rPr>
+      <w:rFonts w:asciiTheme="majorHAnsi" w:eastAsiaTheme="majorEastAsia" w:hAnsiTheme="majorHAnsi" w:cstheme="majorBidi"/>
+      <w:b/>
+      <w:sz w:val="40"/>
+      <w:szCs w:val="32"/>
+    </w:rPr>
+  </w:style>
+  <w:style w:type="paragraph" w:styleId="Ttulo2">
+    <w:name w:val="heading 2"/>
+    <w:basedOn w:val="Normal"/>
+    <w:next w:val="Normal"/>
+    <w:link w:val="Ttulo2Car"/>
+    <w:uiPriority w:val="9"/>
+    <w:unhideWhenUsed/>
+    <w:qFormat/>
+    <w:rsid w:val="00FC4A9F"/>
+    <w:pPr>
+      <w:keepNext/>
+      <w:keepLines/>
+      <w:spacing w:before="40" w:after="0"/>
+      <w:outlineLvl w:val="1"/>
+    </w:pPr>
+    <w:rPr>
+      <w:rFonts w:asciiTheme="majorHAnsi" w:eastAsiaTheme="majorEastAsia" w:hAnsiTheme="majorHAnsi" w:cstheme="majorBidi"/>
+      <w:b/>
+      <w:sz w:val="28"/>
+      <w:szCs w:val="26"/>
+    </w:rPr>
+  </w:style>
+  <w:style w:type="paragraph" w:styleId="Ttulo3">
+    <w:name w:val="heading 3"/>
+    <w:basedOn w:val="Normal"/>
+    <w:next w:val="Normal"/>
+    <w:link w:val="Ttulo3Car"/>
+    <w:uiPriority w:val="9"/>
+    <w:unhideWhenUsed/>
+    <w:qFormat/>
+    <w:rsid w:val="00FC4A9F"/>
+    <w:pPr>
+      <w:keepNext/>
+      <w:keepLines/>
+      <w:spacing w:before="200" w:after="0"/>
+      <w:outlineLvl w:val="2"/>
+    </w:pPr>
+    <w:rPr>
+      <w:rFonts w:asciiTheme="majorHAnsi" w:eastAsiaTheme="majorEastAsia" w:hAnsiTheme="majorHAnsi" w:cstheme="majorBidi"/>
+      <w:b/>
+      <w:bCs/>
+      <w:sz w:val="24"/>
+    </w:rPr>
+  </w:style>
+  <w:style w:type="character" w:default="1" w:styleId="Fuentedeprrafopredeter">
+    <w:name w:val="Default Paragraph Font"/>
+    <w:uiPriority w:val="1"/>
+    <w:semiHidden/>
+    <w:unhideWhenUsed/>
+  </w:style>
+  <w:style w:type="table" w:default="1" w:styleId="Tablanormal">
+    <w:name w:val="Normal Table"/>
+    <w:uiPriority w:val="99"/>
+    <w:semiHidden/>
+    <w:unhideWhenUsed/>
+    <w:tblPr>
+      <w:tblInd w:w="0" w:type="dxa"/>
+      <w:tblCellMar>
+        <w:top w:w="0" w:type="dxa"/>
+        <w:left w:w="108" w:type="dxa"/>
+        <w:bottom w:w="0" w:type="dxa"/>
+        <w:right w:w="108" w:type="dxa"/>
+      </w:tblCellMar>
+    </w:tblPr>
+  </w:style>
+  <w:style w:type="numbering" w:default="1" w:styleId="Sinlista">
+    <w:name w:val="No List"/>
+    <w:uiPriority w:val="99"/>
+    <w:semiHidden/>
+    <w:unhideWhenUsed/>
+  </w:style>
+  <w:style w:type="character" w:customStyle="1" w:styleId="Ttulo1Car">
+    <w:name w:val="Título 1 Car"/>
+    <w:basedOn w:val="Fuentedeprrafopredeter"/>
+    <w:link w:val="Ttulo1"/>
+    <w:uiPriority w:val="9"/>
+    <w:rsid w:val="00FC4A9F"/>
+    <w:rPr>
+      <w:rFonts w:asciiTheme="majorHAnsi" w:eastAsiaTheme="majorEastAsia" w:hAnsiTheme="majorHAnsi" w:cstheme="majorBidi"/>
+      <w:b/>
+      <w:sz w:val="40"/>
+      <w:szCs w:val="32"/>
+      <w:lang w:val="es-MX"/>
+    </w:rPr>
+  </w:style>
+  <w:style w:type="character" w:customStyle="1" w:styleId="Ttulo3Car">
+    <w:name w:val="Título 3 Car"/>
+    <w:basedOn w:val="Fuentedeprrafopredeter"/>
+    <w:link w:val="Ttulo3"/>
+    <w:uiPriority w:val="9"/>
+    <w:rsid w:val="00FC4A9F"/>
+    <w:rPr>
+      <w:rFonts w:asciiTheme="majorHAnsi" w:eastAsiaTheme="majorEastAsia" w:hAnsiTheme="majorHAnsi" w:cstheme="majorBidi"/>
+      <w:b/>
+      <w:bCs/>
+      <w:sz w:val="24"/>
+      <w:lang w:val="es-MX"/>
+    </w:rPr>
+  </w:style>
+  <w:style w:type="paragraph" w:styleId="Prrafodelista">
+    <w:name w:val="List Paragraph"/>
+    <w:basedOn w:val="Normal"/>
+    <w:uiPriority w:val="34"/>
+    <w:qFormat/>
+    <w:rsid w:val="00060D43"/>
+    <w:pPr>
+      <w:ind w:left="720"/>
+      <w:contextualSpacing/>
+    </w:pPr>
+  </w:style>
+  <w:style w:type="paragraph" w:styleId="TtulodeTDC">
+    <w:name w:val="TOC Heading"/>
+    <w:basedOn w:val="Ttulo1"/>
+    <w:next w:val="Normal"/>
+    <w:uiPriority w:val="39"/>
+    <w:unhideWhenUsed/>
+    <w:qFormat/>
+    <w:rsid w:val="00060D43"/>
+    <w:pPr>
+      <w:spacing w:before="480"/>
+      <w:outlineLvl w:val="9"/>
+    </w:pPr>
+    <w:rPr>
+      <w:bCs/>
+      <w:color w:val="2E74B5" w:themeColor="accent1" w:themeShade="BF"/>
+      <w:sz w:val="28"/>
+      <w:szCs w:val="28"/>
+      <w:lang w:val="es-ES"/>
+    </w:rPr>
+  </w:style>
+  <w:style w:type="paragraph" w:styleId="TDC1">
+    <w:name w:val="toc 1"/>
+    <w:basedOn w:val="Normal"/>
+    <w:next w:val="Normal"/>
+    <w:autoRedefine/>
+    <w:uiPriority w:val="39"/>
+    <w:unhideWhenUsed/>
+    <w:rsid w:val="00060D43"/>
+    <w:pPr>
+      <w:spacing w:after="100"/>
+    </w:pPr>
+  </w:style>
+  <w:style w:type="paragraph" w:styleId="TDC2">
+    <w:name w:val="toc 2"/>
+    <w:basedOn w:val="Normal"/>
+    <w:next w:val="Normal"/>
+    <w:autoRedefine/>
+    <w:uiPriority w:val="39"/>
+    <w:unhideWhenUsed/>
+    <w:rsid w:val="00060D43"/>
+    <w:pPr>
+      <w:spacing w:after="100"/>
+      <w:ind w:left="220"/>
+    </w:pPr>
+  </w:style>
+  <w:style w:type="character" w:styleId="Hipervnculo">
+    <w:name w:val="Hyperlink"/>
+    <w:basedOn w:val="Fuentedeprrafopredeter"/>
+    <w:uiPriority w:val="99"/>
+    <w:unhideWhenUsed/>
+    <w:rsid w:val="00060D43"/>
+    <w:rPr>
+      <w:color w:val="0563C1" w:themeColor="hyperlink"/>
+      <w:u w:val="single"/>
+    </w:rPr>
+  </w:style>
+  <w:style w:type="table" w:styleId="Listaclara-nfasis5">
+    <w:name w:val="Light List Accent 5"/>
+    <w:basedOn w:val="Tablanormal"/>
+    <w:uiPriority w:val="61"/>
+    <w:rsid w:val="00060D43"/>
+    <w:pPr>
+      <w:spacing w:after="0" w:line="240" w:lineRule="auto"/>
+    </w:pPr>
+    <w:rPr>
+      <w:rFonts w:ascii="Calibri" w:eastAsia="Calibri" w:hAnsi="Calibri" w:cs="Times New Roman"/>
+      <w:sz w:val="20"/>
+      <w:szCs w:val="20"/>
+      <w:lang w:val="es-MX" w:eastAsia="es-MX"/>
+    </w:rPr>
+    <w:tblPr>
+      <w:tblStyleRowBandSize w:val="1"/>
+      <w:tblStyleColBandSize w:val="1"/>
+      <w:tblBorders>
+        <w:top w:val="single" w:sz="8" w:space="0" w:color="4472C4" w:themeColor="accent5"/>
+        <w:left w:val="single" w:sz="8" w:space="0" w:color="4472C4" w:themeColor="accent5"/>
+        <w:bottom w:val="single" w:sz="8" w:space="0" w:color="4472C4" w:themeColor="accent5"/>
+        <w:right w:val="single" w:sz="8" w:space="0" w:color="4472C4" w:themeColor="accent5"/>
+      </w:tblBorders>
+    </w:tblPr>
+    <w:tblStylePr w:type="firstRow">
+      <w:pPr>
+        <w:spacing w:before="0" w:after="0" w:line="240" w:lineRule="auto"/>
+      </w:pPr>
+      <w:rPr>
+        <w:b/>
+        <w:bCs/>
+        <w:color w:val="FFFFFF" w:themeColor="background1"/>
+      </w:rPr>
+      <w:tblPr/>
+      <w:tcPr>
+        <w:shd w:val="clear" w:color="auto" w:fill="4472C4" w:themeFill="accent5"/>
+      </w:tcPr>
+    </w:tblStylePr>
+    <w:tblStylePr w:type="lastRow">
+      <w:pPr>
+        <w:spacing w:before="0" w:after="0" w:line="240" w:lineRule="auto"/>
+      </w:pPr>
+      <w:rPr>
+        <w:b/>
+        <w:bCs/>
+      </w:rPr>
+      <w:tblPr/>
+      <w:tcPr>
+        <w:tcBorders>
+          <w:top w:val="double" w:sz="6" w:space="0" w:color="4472C4" w:themeColor="accent5"/>
+          <w:left w:val="single" w:sz="8" w:space="0" w:color="4472C4" w:themeColor="accent5"/>
+          <w:bottom w:val="single" w:sz="8" w:space="0" w:color="4472C4" w:themeColor="accent5"/>
+          <w:right w:val="single" w:sz="8" w:space="0" w:color="4472C4" w:themeColor="accent5"/>
+        </w:tcBorders>
+      </w:tcPr>
+    </w:tblStylePr>
+    <w:tblStylePr w:type="firstCol">
+      <w:rPr>
+        <w:b/>
+        <w:bCs/>
+      </w:rPr>
+    </w:tblStylePr>
+    <w:tblStylePr w:type="lastCol">
+      <w:rPr>
+        <w:b/>
+        <w:bCs/>
+      </w:rPr>
+    </w:tblStylePr>
+    <w:tblStylePr w:type="band1Vert">
+      <w:tblPr/>
+      <w:tcPr>
+        <w:tcBorders>
+          <w:top w:val="single" w:sz="8" w:space="0" w:color="4472C4" w:themeColor="accent5"/>
+          <w:left w:val="single" w:sz="8" w:space="0" w:color="4472C4" w:themeColor="accent5"/>
+          <w:bottom w:val="single" w:sz="8" w:space="0" w:color="4472C4" w:themeColor="accent5"/>
+          <w:right w:val="single" w:sz="8" w:space="0" w:color="4472C4" w:themeColor="accent5"/>
+        </w:tcBorders>
+      </w:tcPr>
+    </w:tblStylePr>
+    <w:tblStylePr w:type="band1Horz">
+      <w:tblPr/>
+      <w:tcPr>
+        <w:tcBorders>
+          <w:top w:val="single" w:sz="8" w:space="0" w:color="4472C4" w:themeColor="accent5"/>
+          <w:left w:val="single" w:sz="8" w:space="0" w:color="4472C4" w:themeColor="accent5"/>
+          <w:bottom w:val="single" w:sz="8" w:space="0" w:color="4472C4" w:themeColor="accent5"/>
+          <w:right w:val="single" w:sz="8" w:space="0" w:color="4472C4" w:themeColor="accent5"/>
+        </w:tcBorders>
+      </w:tcPr>
+    </w:tblStylePr>
+  </w:style>
+  <w:style w:type="paragraph" w:styleId="TDC3">
+    <w:name w:val="toc 3"/>
+    <w:basedOn w:val="Normal"/>
+    <w:next w:val="Normal"/>
+    <w:autoRedefine/>
+    <w:uiPriority w:val="39"/>
+    <w:unhideWhenUsed/>
+    <w:rsid w:val="00060D43"/>
+    <w:pPr>
+      <w:spacing w:after="100"/>
+      <w:ind w:left="440"/>
+    </w:pPr>
+  </w:style>
+  <w:style w:type="paragraph" w:styleId="Sinespaciado">
+    <w:name w:val="No Spacing"/>
+    <w:link w:val="SinespaciadoCar"/>
+    <w:uiPriority w:val="1"/>
+    <w:qFormat/>
+    <w:rsid w:val="00060D43"/>
+    <w:pPr>
+      <w:spacing w:after="0" w:line="240" w:lineRule="auto"/>
+    </w:pPr>
+    <w:rPr>
+      <w:rFonts w:eastAsiaTheme="minorEastAsia"/>
+      <w:lang w:val="es-ES"/>
+    </w:rPr>
+  </w:style>
+  <w:style w:type="character" w:customStyle="1" w:styleId="SinespaciadoCar">
+    <w:name w:val="Sin espaciado Car"/>
+    <w:basedOn w:val="Fuentedeprrafopredeter"/>
+    <w:link w:val="Sinespaciado"/>
+    <w:uiPriority w:val="1"/>
+    <w:rsid w:val="00060D43"/>
+    <w:rPr>
+      <w:rFonts w:eastAsiaTheme="minorEastAsia"/>
+      <w:lang w:val="es-ES"/>
+    </w:rPr>
+  </w:style>
+  <w:style w:type="paragraph" w:styleId="Encabezado">
+    <w:name w:val="header"/>
+    <w:basedOn w:val="Normal"/>
+    <w:link w:val="EncabezadoCar"/>
+    <w:uiPriority w:val="99"/>
+    <w:unhideWhenUsed/>
+    <w:rsid w:val="00060D43"/>
+    <w:pPr>
+      <w:tabs>
+        <w:tab w:val="center" w:pos="4252"/>
+        <w:tab w:val="right" w:pos="8504"/>
+      </w:tabs>
+      <w:spacing w:before="0" w:after="0"/>
+    </w:pPr>
+  </w:style>
+  <w:style w:type="character" w:customStyle="1" w:styleId="EncabezadoCar">
+    <w:name w:val="Encabezado Car"/>
+    <w:basedOn w:val="Fuentedeprrafopredeter"/>
+    <w:link w:val="Encabezado"/>
+    <w:uiPriority w:val="99"/>
+    <w:rsid w:val="00060D43"/>
+    <w:rPr>
+      <w:lang w:val="es-MX"/>
+    </w:rPr>
+  </w:style>
+  <w:style w:type="paragraph" w:styleId="Piedepgina">
+    <w:name w:val="footer"/>
+    <w:basedOn w:val="Normal"/>
+    <w:link w:val="PiedepginaCar"/>
+    <w:uiPriority w:val="99"/>
+    <w:unhideWhenUsed/>
+    <w:rsid w:val="00060D43"/>
+    <w:pPr>
+      <w:tabs>
+        <w:tab w:val="center" w:pos="4252"/>
+        <w:tab w:val="right" w:pos="8504"/>
+      </w:tabs>
+      <w:spacing w:before="0" w:after="0"/>
+    </w:pPr>
+  </w:style>
+  <w:style w:type="character" w:customStyle="1" w:styleId="PiedepginaCar">
+    <w:name w:val="Pie de página Car"/>
+    <w:basedOn w:val="Fuentedeprrafopredeter"/>
+    <w:link w:val="Piedepgina"/>
+    <w:uiPriority w:val="99"/>
+    <w:rsid w:val="00060D43"/>
+    <w:rPr>
+      <w:lang w:val="es-MX"/>
+    </w:rPr>
+  </w:style>
+  <w:style w:type="character" w:customStyle="1" w:styleId="Ttulo2Car">
+    <w:name w:val="Título 2 Car"/>
+    <w:basedOn w:val="Fuentedeprrafopredeter"/>
+    <w:link w:val="Ttulo2"/>
+    <w:uiPriority w:val="9"/>
+    <w:rsid w:val="00FC4A9F"/>
+    <w:rPr>
+      <w:rFonts w:asciiTheme="majorHAnsi" w:eastAsiaTheme="majorEastAsia" w:hAnsiTheme="majorHAnsi" w:cstheme="majorBidi"/>
+      <w:b/>
+      <w:sz w:val="28"/>
+      <w:szCs w:val="26"/>
+      <w:lang w:val="es-MX"/>
+    </w:rPr>
+  </w:style>
+  <w:style w:type="paragraph" w:customStyle="1" w:styleId="Normal1">
+    <w:name w:val="Normal1"/>
+    <w:rsid w:val="009F3C9A"/>
+    <w:pPr>
+      <w:spacing w:after="0" w:line="276" w:lineRule="auto"/>
+    </w:pPr>
+    <w:rPr>
+      <w:rFonts w:ascii="Arial" w:eastAsia="Arial" w:hAnsi="Arial" w:cs="Arial"/>
+      <w:color w:val="000000"/>
+      <w:szCs w:val="20"/>
+      <w:lang w:val="es-ES" w:eastAsia="es-ES"/>
+    </w:rPr>
+  </w:style>
+  <w:style w:type="paragraph" w:styleId="Textodeglobo">
+    <w:name w:val="Balloon Text"/>
+    <w:basedOn w:val="Normal"/>
+    <w:link w:val="TextodegloboCar"/>
+    <w:uiPriority w:val="99"/>
+    <w:semiHidden/>
+    <w:unhideWhenUsed/>
+    <w:rsid w:val="00DA3B6C"/>
+    <w:pPr>
+      <w:spacing w:before="0" w:after="0"/>
+    </w:pPr>
+    <w:rPr>
+      <w:rFonts w:ascii="Tahoma" w:hAnsi="Tahoma" w:cs="Tahoma"/>
+      <w:sz w:val="16"/>
+      <w:szCs w:val="16"/>
+    </w:rPr>
+  </w:style>
+  <w:style w:type="character" w:customStyle="1" w:styleId="TextodegloboCar">
+    <w:name w:val="Texto de globo Car"/>
+    <w:basedOn w:val="Fuentedeprrafopredeter"/>
+    <w:link w:val="Textodeglobo"/>
+    <w:uiPriority w:val="99"/>
+    <w:semiHidden/>
+    <w:rsid w:val="00DA3B6C"/>
+    <w:rPr>
+      <w:rFonts w:ascii="Tahoma" w:hAnsi="Tahoma" w:cs="Tahoma"/>
+      <w:sz w:val="16"/>
+      <w:szCs w:val="16"/>
+      <w:lang w:val="es-MX"/>
+    </w:rPr>
+  </w:style>
+  <w:style w:type="character" w:styleId="Refdecomentario">
+    <w:name w:val="annotation reference"/>
+    <w:basedOn w:val="Fuentedeprrafopredeter"/>
+    <w:uiPriority w:val="99"/>
+    <w:semiHidden/>
+    <w:unhideWhenUsed/>
+    <w:rsid w:val="00DA3B6C"/>
+    <w:rPr>
+      <w:sz w:val="16"/>
+      <w:szCs w:val="16"/>
+    </w:rPr>
+  </w:style>
+  <w:style w:type="paragraph" w:styleId="Textocomentario">
+    <w:name w:val="annotation text"/>
+    <w:basedOn w:val="Normal"/>
+    <w:link w:val="TextocomentarioCar"/>
+    <w:uiPriority w:val="99"/>
+    <w:semiHidden/>
+    <w:unhideWhenUsed/>
+    <w:rsid w:val="00DA3B6C"/>
+    <w:rPr>
+      <w:sz w:val="20"/>
+      <w:szCs w:val="20"/>
+    </w:rPr>
+  </w:style>
+  <w:style w:type="character" w:customStyle="1" w:styleId="TextocomentarioCar">
+    <w:name w:val="Texto comentario Car"/>
+    <w:basedOn w:val="Fuentedeprrafopredeter"/>
+    <w:link w:val="Textocomentario"/>
+    <w:uiPriority w:val="99"/>
+    <w:semiHidden/>
+    <w:rsid w:val="00DA3B6C"/>
+    <w:rPr>
+      <w:sz w:val="20"/>
+      <w:szCs w:val="20"/>
+      <w:lang w:val="es-MX"/>
+    </w:rPr>
+  </w:style>
+  <w:style w:type="paragraph" w:styleId="Asuntodelcomentario">
+    <w:name w:val="annotation subject"/>
+    <w:basedOn w:val="Textocomentario"/>
+    <w:next w:val="Textocomentario"/>
+    <w:link w:val="AsuntodelcomentarioCar"/>
+    <w:uiPriority w:val="99"/>
+    <w:semiHidden/>
+    <w:unhideWhenUsed/>
+    <w:rsid w:val="00DA3B6C"/>
+    <w:rPr>
+      <w:b/>
+      <w:bCs/>
+    </w:rPr>
+  </w:style>
+  <w:style w:type="character" w:customStyle="1" w:styleId="AsuntodelcomentarioCar">
+    <w:name w:val="Asunto del comentario Car"/>
+    <w:basedOn w:val="TextocomentarioCar"/>
+    <w:link w:val="Asuntodelcomentario"/>
+    <w:uiPriority w:val="99"/>
+    <w:semiHidden/>
+    <w:rsid w:val="00DA3B6C"/>
+    <w:rPr>
+      <w:b/>
+      <w:bCs/>
+      <w:sz w:val="20"/>
+      <w:szCs w:val="20"/>
+      <w:lang w:val="es-MX"/>
+    </w:rPr>
+  </w:style>
 </w:styles>
 </file>
 
 <file path=word/glossary/document.xml><?xml version="1.0" encoding="utf-8"?>
-<w:glossaryDocument xmlns:wpc="http://schemas.microsoft.com/office/word/2010/wordprocessingCanvas" xmlns:mc="http://schemas.openxmlformats.org/markup-compatibility/2006" xmlns:o="urn:schemas-microsoft-com:office:office" xmlns:r="http://schemas.openxmlformats.org/officeDocument/2006/relationships" xmlns:m="http://schemas.openxmlformats.org/officeDocument/2006/math" xmlns:v="urn:schemas-microsoft-com:vml" xmlns:wp14="http://schemas.microsoft.com/office/word/2010/wordprocessingDrawing" xmlns:wp="http://schemas.openxmlformats.org/drawingml/2006/wordprocessingDrawing" xmlns:w10="urn:schemas-microsoft-com:office:word" xmlns:w="http://schemas.openxmlformats.org/wordprocessingml/2006/main" xmlns:w14="http://schemas.microsoft.com/office/word/2010/wordml" xmlns:w15="http://schemas.microsoft.com/office/word/2012/wordml" xmlns:wpg="http://schemas.microsoft.com/office/word/2010/wordprocessingGroup" xmlns:wpi="http://schemas.microsoft.com/office/word/2010/wordprocessingInk" xmlns:wne="http://schemas.microsoft.com/office/word/2006/wordml" xmlns:wps="http://schemas.microsoft.com/office/word/2010/wordprocessingShape" mc:Ignorable="w14 w15 wp14">
+<w:glossaryDocument xmlns:wpc="http://schemas.microsoft.com/office/word/2010/wordprocessingCanvas" xmlns:mc="http://schemas.openxmlformats.org/markup-compatibility/2006" xmlns:o="urn:schemas-microsoft-com:office:office" xmlns:r="http://schemas.openxmlformats.org/officeDocument/2006/relationships" xmlns:m="http://schemas.openxmlformats.org/officeDocument/2006/math" xmlns:v="urn:schemas-microsoft-com:vml" xmlns:wp14="http://schemas.microsoft.com/office/word/2010/wordprocessingDrawing" xmlns:wp="http://schemas.openxmlformats.org/drawingml/2006/wordprocessingDrawing" xmlns:w10="urn:schemas-microsoft-com:office:word" xmlns:w="http://schemas.openxmlformats.org/wordprocessingml/2006/main" xmlns:w14="http://schemas.microsoft.com/office/word/2010/wordml" xmlns:wpg="http://schemas.microsoft.com/office/word/2010/wordprocessingGroup" xmlns:wpi="http://schemas.microsoft.com/office/word/2010/wordprocessingInk" xmlns:wne="http://schemas.microsoft.com/office/word/2006/wordml" xmlns:wps="http://schemas.microsoft.com/office/word/2010/wordprocessingShape" mc:Ignorable="w14 wp14">
   <w:docParts>
     <w:docPart>
       <w:docPartPr>
@@ -5141,7 +7097,7 @@
           </w:pPr>
           <w:r>
             <w:rPr>
-              <w:color w:val="5B9BD5" w:themeColor="accent1"/>
+              <w:color w:val="4F81BD" w:themeColor="accent1"/>
               <w:sz w:val="200"/>
               <w:szCs w:val="200"/>
               <w:lang w:val="es-ES"/>
@@ -5156,7 +7112,7 @@
 </file>
 
 <file path=word/glossary/fontTable.xml><?xml version="1.0" encoding="utf-8"?>
-<w:fonts xmlns:mc="http://schemas.openxmlformats.org/markup-compatibility/2006" xmlns:r="http://schemas.openxmlformats.org/officeDocument/2006/relationships" xmlns:w="http://schemas.openxmlformats.org/wordprocessingml/2006/main" xmlns:w14="http://schemas.microsoft.com/office/word/2010/wordml" xmlns:w15="http://schemas.microsoft.com/office/word/2012/wordml" mc:Ignorable="w14 w15">
+<w:fonts xmlns:mc="http://schemas.openxmlformats.org/markup-compatibility/2006" xmlns:r="http://schemas.openxmlformats.org/officeDocument/2006/relationships" xmlns:w="http://schemas.openxmlformats.org/wordprocessingml/2006/main" xmlns:w14="http://schemas.microsoft.com/office/word/2010/wordml" mc:Ignorable="w14">
   <w:font w:name="Symbol">
     <w:panose1 w:val="05050102010706020507"/>
     <w:charset w:val="02"/>
@@ -5206,6 +7162,13 @@
     <w:pitch w:val="variable"/>
     <w:sig w:usb0="E0002AFF" w:usb1="C0007843" w:usb2="00000009" w:usb3="00000000" w:csb0="000001FF" w:csb1="00000000"/>
   </w:font>
+  <w:font w:name="Tahoma">
+    <w:panose1 w:val="020B0604030504040204"/>
+    <w:charset w:val="00"/>
+    <w:family w:val="swiss"/>
+    <w:pitch w:val="variable"/>
+    <w:sig w:usb0="E1002EFF" w:usb1="C000605B" w:usb2="00000029" w:usb3="00000000" w:csb0="000101FF" w:csb1="00000000"/>
+  </w:font>
   <w:font w:name="Cambria">
     <w:panose1 w:val="02040503050406030204"/>
     <w:charset w:val="00"/>
@@ -5217,25 +7180,26 @@
 </file>
 
 <file path=word/glossary/settings.xml><?xml version="1.0" encoding="utf-8"?>
-<w:settings xmlns:mc="http://schemas.openxmlformats.org/markup-compatibility/2006" xmlns:o="urn:schemas-microsoft-com:office:office" xmlns:r="http://schemas.openxmlformats.org/officeDocument/2006/relationships" xmlns:m="http://schemas.openxmlformats.org/officeDocument/2006/math" xmlns:v="urn:schemas-microsoft-com:vml" xmlns:w10="urn:schemas-microsoft-com:office:word" xmlns:w="http://schemas.openxmlformats.org/wordprocessingml/2006/main" xmlns:w14="http://schemas.microsoft.com/office/word/2010/wordml" xmlns:w15="http://schemas.microsoft.com/office/word/2012/wordml" xmlns:sl="http://schemas.openxmlformats.org/schemaLibrary/2006/main" mc:Ignorable="w14 w15">
+<w:settings xmlns:mc="http://schemas.openxmlformats.org/markup-compatibility/2006" xmlns:o="urn:schemas-microsoft-com:office:office" xmlns:r="http://schemas.openxmlformats.org/officeDocument/2006/relationships" xmlns:m="http://schemas.openxmlformats.org/officeDocument/2006/math" xmlns:v="urn:schemas-microsoft-com:vml" xmlns:w10="urn:schemas-microsoft-com:office:word" xmlns:w="http://schemas.openxmlformats.org/wordprocessingml/2006/main" xmlns:w14="http://schemas.microsoft.com/office/word/2010/wordml" xmlns:sl="http://schemas.openxmlformats.org/schemaLibrary/2006/main" mc:Ignorable="w14">
   <w:view w:val="normal"/>
   <w:defaultTabStop w:val="708"/>
   <w:hyphenationZone w:val="425"/>
   <w:characterSpacingControl w:val="doNotCompress"/>
   <w:compat>
     <w:useFELayout/>
-    <w:compatSetting w:name="compatibilityMode" w:uri="http://schemas.microsoft.com/office/word" w:val="15"/>
+    <w:compatSetting w:name="compatibilityMode" w:uri="http://schemas.microsoft.com/office/word" w:val="14"/>
     <w:compatSetting w:name="overrideTableStyleFontSizeAndJustification" w:uri="http://schemas.microsoft.com/office/word" w:val="1"/>
     <w:compatSetting w:name="enableOpenTypeFeatures" w:uri="http://schemas.microsoft.com/office/word" w:val="1"/>
     <w:compatSetting w:name="doNotFlipMirrorIndents" w:uri="http://schemas.microsoft.com/office/word" w:val="1"/>
-    <w:compatSetting w:name="differentiateMultirowTableHeaders" w:uri="http://schemas.microsoft.com/office/word" w:val="1"/>
   </w:compat>
   <w:rsids>
     <w:rsidRoot w:val="00022BD1"/>
     <w:rsid w:val="00022BD1"/>
     <w:rsid w:val="0043479E"/>
     <w:rsid w:val="0051436E"/>
+    <w:rsid w:val="00530031"/>
     <w:rsid w:val="006F60FF"/>
+    <w:rsid w:val="00DA2B3B"/>
     <w:rsid w:val="00E672BE"/>
   </w:rsids>
   <m:mathPr>
@@ -5254,13 +7218,12 @@
   <w:themeFontLang w:val="es-419"/>
   <w:clrSchemeMapping w:bg1="light1" w:t1="dark1" w:bg2="light2" w:t2="dark2" w:accent1="accent1" w:accent2="accent2" w:accent3="accent3" w:accent4="accent4" w:accent5="accent5" w:accent6="accent6" w:hyperlink="hyperlink" w:followedHyperlink="followedHyperlink"/>
   <w:decimalSymbol w:val=","/>
-  <w:listSeparator w:val=";"/>
-  <w15:chartTrackingRefBased/>
+  <w:listSeparator w:val=","/>
 </w:settings>
 </file>
 
 <file path=word/glossary/styles.xml><?xml version="1.0" encoding="utf-8"?>
-<w:styles xmlns:mc="http://schemas.openxmlformats.org/markup-compatibility/2006" xmlns:r="http://schemas.openxmlformats.org/officeDocument/2006/relationships" xmlns:w="http://schemas.openxmlformats.org/wordprocessingml/2006/main" xmlns:w14="http://schemas.microsoft.com/office/word/2010/wordml" xmlns:w15="http://schemas.microsoft.com/office/word/2012/wordml" mc:Ignorable="w14 w15">
+<w:styles xmlns:mc="http://schemas.openxmlformats.org/markup-compatibility/2006" xmlns:r="http://schemas.openxmlformats.org/officeDocument/2006/relationships" xmlns:w="http://schemas.openxmlformats.org/wordprocessingml/2006/main" xmlns:w14="http://schemas.microsoft.com/office/word/2010/wordml" mc:Ignorable="w14">
   <w:docDefaults>
     <w:rPrDefault>
       <w:rPr>
@@ -5276,378 +7239,340 @@
       </w:pPr>
     </w:pPrDefault>
   </w:docDefaults>
-  <w:latentStyles w:defLockedState="0" w:defUIPriority="99" w:defSemiHidden="0" w:defUnhideWhenUsed="0" w:defQFormat="0" w:count="371">
-    <w:lsdException w:name="Normal" w:uiPriority="0" w:qFormat="1"/>
-    <w:lsdException w:name="heading 1" w:uiPriority="9" w:qFormat="1"/>
-    <w:lsdException w:name="heading 2" w:semiHidden="1" w:uiPriority="9" w:unhideWhenUsed="1" w:qFormat="1"/>
-    <w:lsdException w:name="heading 3" w:semiHidden="1" w:uiPriority="9" w:unhideWhenUsed="1" w:qFormat="1"/>
-    <w:lsdException w:name="heading 4" w:semiHidden="1" w:uiPriority="9" w:unhideWhenUsed="1" w:qFormat="1"/>
-    <w:lsdException w:name="heading 5" w:semiHidden="1" w:uiPriority="9" w:unhideWhenUsed="1" w:qFormat="1"/>
-    <w:lsdException w:name="heading 6" w:semiHidden="1" w:uiPriority="9" w:unhideWhenUsed="1" w:qFormat="1"/>
-    <w:lsdException w:name="heading 7" w:semiHidden="1" w:uiPriority="9" w:unhideWhenUsed="1" w:qFormat="1"/>
-    <w:lsdException w:name="heading 8" w:semiHidden="1" w:uiPriority="9" w:unhideWhenUsed="1" w:qFormat="1"/>
-    <w:lsdException w:name="heading 9" w:semiHidden="1" w:uiPriority="9" w:unhideWhenUsed="1" w:qFormat="1"/>
-    <w:lsdException w:name="index 1" w:semiHidden="1" w:unhideWhenUsed="1"/>
-    <w:lsdException w:name="index 2" w:semiHidden="1" w:unhideWhenUsed="1"/>
-    <w:lsdException w:name="index 3" w:semiHidden="1" w:unhideWhenUsed="1"/>
-    <w:lsdException w:name="index 4" w:semiHidden="1" w:unhideWhenUsed="1"/>
-    <w:lsdException w:name="index 5" w:semiHidden="1" w:unhideWhenUsed="1"/>
-    <w:lsdException w:name="index 6" w:semiHidden="1" w:unhideWhenUsed="1"/>
-    <w:lsdException w:name="index 7" w:semiHidden="1" w:unhideWhenUsed="1"/>
-    <w:lsdException w:name="index 8" w:semiHidden="1" w:unhideWhenUsed="1"/>
-    <w:lsdException w:name="index 9" w:semiHidden="1" w:unhideWhenUsed="1"/>
-    <w:lsdException w:name="toc 1" w:semiHidden="1" w:uiPriority="39" w:unhideWhenUsed="1"/>
-    <w:lsdException w:name="toc 2" w:semiHidden="1" w:uiPriority="39" w:unhideWhenUsed="1"/>
-    <w:lsdException w:name="toc 3" w:semiHidden="1" w:uiPriority="39" w:unhideWhenUsed="1"/>
-    <w:lsdException w:name="toc 4" w:semiHidden="1" w:uiPriority="39" w:unhideWhenUsed="1"/>
-    <w:lsdException w:name="toc 5" w:semiHidden="1" w:uiPriority="39" w:unhideWhenUsed="1"/>
-    <w:lsdException w:name="toc 6" w:semiHidden="1" w:uiPriority="39" w:unhideWhenUsed="1"/>
-    <w:lsdException w:name="toc 7" w:semiHidden="1" w:uiPriority="39" w:unhideWhenUsed="1"/>
-    <w:lsdException w:name="toc 8" w:semiHidden="1" w:uiPriority="39" w:unhideWhenUsed="1"/>
-    <w:lsdException w:name="toc 9" w:semiHidden="1" w:uiPriority="39" w:unhideWhenUsed="1"/>
-    <w:lsdException w:name="Normal Indent" w:semiHidden="1" w:unhideWhenUsed="1"/>
-    <w:lsdException w:name="footnote text" w:semiHidden="1" w:unhideWhenUsed="1"/>
-    <w:lsdException w:name="annotation text" w:semiHidden="1" w:unhideWhenUsed="1"/>
-    <w:lsdException w:name="header" w:semiHidden="1" w:unhideWhenUsed="1"/>
-    <w:lsdException w:name="footer" w:semiHidden="1" w:unhideWhenUsed="1"/>
-    <w:lsdException w:name="index heading" w:semiHidden="1" w:unhideWhenUsed="1"/>
-    <w:lsdException w:name="caption" w:semiHidden="1" w:uiPriority="35" w:unhideWhenUsed="1" w:qFormat="1"/>
-    <w:lsdException w:name="table of figures" w:semiHidden="1" w:unhideWhenUsed="1"/>
-    <w:lsdException w:name="envelope address" w:semiHidden="1" w:unhideWhenUsed="1"/>
-    <w:lsdException w:name="envelope return" w:semiHidden="1" w:unhideWhenUsed="1"/>
-    <w:lsdException w:name="footnote reference" w:semiHidden="1" w:unhideWhenUsed="1"/>
-    <w:lsdException w:name="annotation reference" w:semiHidden="1" w:unhideWhenUsed="1"/>
-    <w:lsdException w:name="line number" w:semiHidden="1" w:unhideWhenUsed="1"/>
-    <w:lsdException w:name="page number" w:semiHidden="1" w:unhideWhenUsed="1"/>
-    <w:lsdException w:name="endnote reference" w:semiHidden="1" w:unhideWhenUsed="1"/>
-    <w:lsdException w:name="endnote text" w:semiHidden="1" w:unhideWhenUsed="1"/>
-    <w:lsdException w:name="table of authorities" w:semiHidden="1" w:unhideWhenUsed="1"/>
-    <w:lsdException w:name="macro" w:semiHidden="1" w:unhideWhenUsed="1"/>
-    <w:lsdException w:name="toa heading" w:semiHidden="1" w:unhideWhenUsed="1"/>
-    <w:lsdException w:name="List" w:semiHidden="1" w:unhideWhenUsed="1"/>
-    <w:lsdException w:name="List Bullet" w:semiHidden="1" w:unhideWhenUsed="1"/>
-    <w:lsdException w:name="List Number" w:semiHidden="1" w:unhideWhenUsed="1"/>
-    <w:lsdException w:name="List 2" w:semiHidden="1" w:unhideWhenUsed="1"/>
-    <w:lsdException w:name="List 3" w:semiHidden="1" w:unhideWhenUsed="1"/>
-    <w:lsdException w:name="List 4" w:semiHidden="1" w:unhideWhenUsed="1"/>
-    <w:lsdException w:name="List 5" w:semiHidden="1" w:unhideWhenUsed="1"/>
-    <w:lsdException w:name="List Bullet 2" w:semiHidden="1" w:unhideWhenUsed="1"/>
-    <w:lsdException w:name="List Bullet 3" w:semiHidden="1" w:unhideWhenUsed="1"/>
-    <w:lsdException w:name="List Bullet 4" w:semiHidden="1" w:unhideWhenUsed="1"/>
-    <w:lsdException w:name="List Bullet 5" w:semiHidden="1" w:unhideWhenUsed="1"/>
-    <w:lsdException w:name="List Number 2" w:semiHidden="1" w:unhideWhenUsed="1"/>
-    <w:lsdException w:name="List Number 3" w:semiHidden="1" w:unhideWhenUsed="1"/>
-    <w:lsdException w:name="List Number 4" w:semiHidden="1" w:unhideWhenUsed="1"/>
-    <w:lsdException w:name="List Number 5" w:semiHidden="1" w:unhideWhenUsed="1"/>
-    <w:lsdException w:name="Title" w:uiPriority="10" w:qFormat="1"/>
-    <w:lsdException w:name="Closing" w:semiHidden="1" w:unhideWhenUsed="1"/>
-    <w:lsdException w:name="Signature" w:semiHidden="1" w:unhideWhenUsed="1"/>
-    <w:lsdException w:name="Default Paragraph Font" w:semiHidden="1" w:uiPriority="1" w:unhideWhenUsed="1"/>
-    <w:lsdException w:name="Body Text" w:semiHidden="1" w:unhideWhenUsed="1"/>
-    <w:lsdException w:name="Body Text Indent" w:semiHidden="1" w:unhideWhenUsed="1"/>
-    <w:lsdException w:name="List Continue" w:semiHidden="1" w:unhideWhenUsed="1"/>
-    <w:lsdException w:name="List Continue 2" w:semiHidden="1" w:unhideWhenUsed="1"/>
-    <w:lsdException w:name="List Continue 3" w:semiHidden="1" w:unhideWhenUsed="1"/>
-    <w:lsdException w:name="List Continue 4" w:semiHidden="1" w:unhideWhenUsed="1"/>
-    <w:lsdException w:name="List Continue 5" w:semiHidden="1" w:unhideWhenUsed="1"/>
-    <w:lsdException w:name="Message Header" w:semiHidden="1" w:unhideWhenUsed="1"/>
-    <w:lsdException w:name="Subtitle" w:uiPriority="11" w:qFormat="1"/>
-    <w:lsdException w:name="Salutation" w:semiHidden="1" w:unhideWhenUsed="1"/>
-    <w:lsdException w:name="Date" w:semiHidden="1" w:unhideWhenUsed="1"/>
-    <w:lsdException w:name="Body Text First Indent" w:semiHidden="1" w:unhideWhenUsed="1"/>
-    <w:lsdException w:name="Body Text First Indent 2" w:semiHidden="1" w:unhideWhenUsed="1"/>
-    <w:lsdException w:name="Note Heading" w:semiHidden="1" w:unhideWhenUsed="1"/>
-    <w:lsdException w:name="Body Text 2" w:semiHidden="1" w:unhideWhenUsed="1"/>
-    <w:lsdException w:name="Body Text 3" w:semiHidden="1" w:unhideWhenUsed="1"/>
-    <w:lsdException w:name="Body Text Indent 2" w:semiHidden="1" w:unhideWhenUsed="1"/>
-    <w:lsdException w:name="Body Text Indent 3" w:semiHidden="1" w:unhideWhenUsed="1"/>
-    <w:lsdException w:name="Block Text" w:semiHidden="1" w:unhideWhenUsed="1"/>
-    <w:lsdException w:name="Hyperlink" w:semiHidden="1" w:unhideWhenUsed="1"/>
-    <w:lsdException w:name="FollowedHyperlink" w:semiHidden="1" w:unhideWhenUsed="1"/>
-    <w:lsdException w:name="Strong" w:uiPriority="22" w:qFormat="1"/>
-    <w:lsdException w:name="Emphasis" w:uiPriority="20" w:qFormat="1"/>
-    <w:lsdException w:name="Document Map" w:semiHidden="1" w:unhideWhenUsed="1"/>
-    <w:lsdException w:name="Plain Text" w:semiHidden="1" w:unhideWhenUsed="1"/>
-    <w:lsdException w:name="E-mail Signature" w:semiHidden="1" w:unhideWhenUsed="1"/>
-    <w:lsdException w:name="HTML Top of Form" w:semiHidden="1" w:unhideWhenUsed="1"/>
-    <w:lsdException w:name="HTML Bottom of Form" w:semiHidden="1" w:unhideWhenUsed="1"/>
-    <w:lsdException w:name="Normal (Web)" w:semiHidden="1" w:unhideWhenUsed="1"/>
-    <w:lsdException w:name="HTML Acronym" w:semiHidden="1" w:unhideWhenUsed="1"/>
-    <w:lsdException w:name="HTML Address" w:semiHidden="1" w:unhideWhenUsed="1"/>
-    <w:lsdException w:name="HTML Cite" w:semiHidden="1" w:unhideWhenUsed="1"/>
-    <w:lsdException w:name="HTML Code" w:semiHidden="1" w:unhideWhenUsed="1"/>
-    <w:lsdException w:name="HTML Definition" w:semiHidden="1" w:unhideWhenUsed="1"/>
-    <w:lsdException w:name="HTML Keyboard" w:semiHidden="1" w:unhideWhenUsed="1"/>
-    <w:lsdException w:name="HTML Preformatted" w:semiHidden="1" w:unhideWhenUsed="1"/>
-    <w:lsdException w:name="HTML Sample" w:semiHidden="1" w:unhideWhenUsed="1"/>
-    <w:lsdException w:name="HTML Typewriter" w:semiHidden="1" w:unhideWhenUsed="1"/>
-    <w:lsdException w:name="HTML Variable" w:semiHidden="1" w:unhideWhenUsed="1"/>
-    <w:lsdException w:name="Normal Table" w:semiHidden="1" w:unhideWhenUsed="1"/>
-    <w:lsdException w:name="annotation subject" w:semiHidden="1" w:unhideWhenUsed="1"/>
-    <w:lsdException w:name="No List" w:semiHidden="1" w:unhideWhenUsed="1"/>
-    <w:lsdException w:name="Outline List 1" w:semiHidden="1" w:unhideWhenUsed="1"/>
-    <w:lsdException w:name="Outline List 2" w:semiHidden="1" w:unhideWhenUsed="1"/>
-    <w:lsdException w:name="Outline List 3" w:semiHidden="1" w:unhideWhenUsed="1"/>
-    <w:lsdException w:name="Table Simple 1" w:semiHidden="1" w:unhideWhenUsed="1"/>
-    <w:lsdException w:name="Table Simple 2" w:semiHidden="1" w:unhideWhenUsed="1"/>
-    <w:lsdException w:name="Table Simple 3" w:semiHidden="1" w:unhideWhenUsed="1"/>
-    <w:lsdException w:name="Table Classic 1" w:semiHidden="1" w:unhideWhenUsed="1"/>
-    <w:lsdException w:name="Table Classic 2" w:semiHidden="1" w:unhideWhenUsed="1"/>
-    <w:lsdException w:name="Table Classic 3" w:semiHidden="1" w:unhideWhenUsed="1"/>
-    <w:lsdException w:name="Table Classic 4" w:semiHidden="1" w:unhideWhenUsed="1"/>
-    <w:lsdException w:name="Table Colorful 1" w:semiHidden="1" w:unhideWhenUsed="1"/>
-    <w:lsdException w:name="Table Colorful 2" w:semiHidden="1" w:unhideWhenUsed="1"/>
-    <w:lsdException w:name="Table Colorful 3" w:semiHidden="1" w:unhideWhenUsed="1"/>
-    <w:lsdException w:name="Table Columns 1" w:semiHidden="1" w:unhideWhenUsed="1"/>
-    <w:lsdException w:name="Table Columns 2" w:semiHidden="1" w:unhideWhenUsed="1"/>
-    <w:lsdException w:name="Table Columns 3" w:semiHidden="1" w:unhideWhenUsed="1"/>
-    <w:lsdException w:name="Table Columns 4" w:semiHidden="1" w:unhideWhenUsed="1"/>
-    <w:lsdException w:name="Table Columns 5" w:semiHidden="1" w:unhideWhenUsed="1"/>
-    <w:lsdException w:name="Table Grid 1" w:semiHidden="1" w:unhideWhenUsed="1"/>
-    <w:lsdException w:name="Table Grid 2" w:semiHidden="1" w:unhideWhenUsed="1"/>
-    <w:lsdException w:name="Table Grid 3" w:semiHidden="1" w:unhideWhenUsed="1"/>
-    <w:lsdException w:name="Table Grid 4" w:semiHidden="1" w:unhideWhenUsed="1"/>
-    <w:lsdException w:name="Table Grid 5" w:semiHidden="1" w:unhideWhenUsed="1"/>
-    <w:lsdException w:name="Table Grid 6" w:semiHidden="1" w:unhideWhenUsed="1"/>
-    <w:lsdException w:name="Table Grid 7" w:semiHidden="1" w:unhideWhenUsed="1"/>
-    <w:lsdException w:name="Table Grid 8" w:semiHidden="1" w:unhideWhenUsed="1"/>
-    <w:lsdException w:name="Table List 1" w:semiHidden="1" w:unhideWhenUsed="1"/>
-    <w:lsdException w:name="Table List 2" w:semiHidden="1" w:unhideWhenUsed="1"/>
-    <w:lsdException w:name="Table List 3" w:semiHidden="1" w:unhideWhenUsed="1"/>
-    <w:lsdException w:name="Table List 4" w:semiHidden="1" w:unhideWhenUsed="1"/>
-    <w:lsdException w:name="Table List 5" w:semiHidden="1" w:unhideWhenUsed="1"/>
-    <w:lsdException w:name="Table List 6" w:semiHidden="1" w:unhideWhenUsed="1"/>
-    <w:lsdException w:name="Table List 7" w:semiHidden="1" w:unhideWhenUsed="1"/>
-    <w:lsdException w:name="Table List 8" w:semiHidden="1" w:unhideWhenUsed="1"/>
-    <w:lsdException w:name="Table 3D effects 1" w:semiHidden="1" w:unhideWhenUsed="1"/>
-    <w:lsdException w:name="Table 3D effects 2" w:semiHidden="1" w:unhideWhenUsed="1"/>
-    <w:lsdException w:name="Table 3D effects 3" w:semiHidden="1" w:unhideWhenUsed="1"/>
-    <w:lsdException w:name="Table Contemporary" w:semiHidden="1" w:unhideWhenUsed="1"/>
-    <w:lsdException w:name="Table Elegant" w:semiHidden="1" w:unhideWhenUsed="1"/>
-    <w:lsdException w:name="Table Professional" w:semiHidden="1" w:unhideWhenUsed="1"/>
-    <w:lsdException w:name="Table Subtle 1" w:semiHidden="1" w:unhideWhenUsed="1"/>
-    <w:lsdException w:name="Table Subtle 2" w:semiHidden="1" w:unhideWhenUsed="1"/>
-    <w:lsdException w:name="Table Web 1" w:semiHidden="1" w:unhideWhenUsed="1"/>
-    <w:lsdException w:name="Table Web 2" w:semiHidden="1" w:unhideWhenUsed="1"/>
-    <w:lsdException w:name="Table Web 3" w:semiHidden="1" w:unhideWhenUsed="1"/>
-    <w:lsdException w:name="Balloon Text" w:semiHidden="1" w:unhideWhenUsed="1"/>
-    <w:lsdException w:name="Table Grid" w:uiPriority="39"/>
-    <w:lsdException w:name="Table Theme" w:semiHidden="1" w:unhideWhenUsed="1"/>
-    <w:lsdException w:name="Placeholder Text" w:semiHidden="1"/>
-    <w:lsdException w:name="No Spacing" w:uiPriority="1" w:qFormat="1"/>
-    <w:lsdException w:name="Light Shading" w:uiPriority="60"/>
-    <w:lsdException w:name="Light List" w:uiPriority="61"/>
-    <w:lsdException w:name="Light Grid" w:uiPriority="62"/>
-    <w:lsdException w:name="Medium Shading 1" w:uiPriority="63"/>
-    <w:lsdException w:name="Medium Shading 2" w:uiPriority="64"/>
-    <w:lsdException w:name="Medium List 1" w:uiPriority="65"/>
-    <w:lsdException w:name="Medium List 2" w:uiPriority="66"/>
-    <w:lsdException w:name="Medium Grid 1" w:uiPriority="67"/>
-    <w:lsdException w:name="Medium Grid 2" w:uiPriority="68"/>
-    <w:lsdException w:name="Medium Grid 3" w:uiPriority="69"/>
-    <w:lsdException w:name="Dark List" w:uiPriority="70"/>
-    <w:lsdException w:name="Colorful Shading" w:uiPriority="71"/>
-    <w:lsdException w:name="Colorful List" w:uiPriority="72"/>
-    <w:lsdException w:name="Colorful Grid" w:uiPriority="73"/>
-    <w:lsdException w:name="Light Shading Accent 1" w:uiPriority="60"/>
-    <w:lsdException w:name="Light List Accent 1" w:uiPriority="61"/>
-    <w:lsdException w:name="Light Grid Accent 1" w:uiPriority="62"/>
-    <w:lsdException w:name="Medium Shading 1 Accent 1" w:uiPriority="63"/>
-    <w:lsdException w:name="Medium Shading 2 Accent 1" w:uiPriority="64"/>
-    <w:lsdException w:name="Medium List 1 Accent 1" w:uiPriority="65"/>
-    <w:lsdException w:name="Revision" w:semiHidden="1"/>
-    <w:lsdException w:name="List Paragraph" w:uiPriority="34" w:qFormat="1"/>
-    <w:lsdException w:name="Quote" w:uiPriority="29" w:qFormat="1"/>
-    <w:lsdException w:name="Intense Quote" w:uiPriority="30" w:qFormat="1"/>
-    <w:lsdException w:name="Medium List 2 Accent 1" w:uiPriority="66"/>
-    <w:lsdException w:name="Medium Grid 1 Accent 1" w:uiPriority="67"/>
-    <w:lsdException w:name="Medium Grid 2 Accent 1" w:uiPriority="68"/>
-    <w:lsdException w:name="Medium Grid 3 Accent 1" w:uiPriority="69"/>
-    <w:lsdException w:name="Dark List Accent 1" w:uiPriority="70"/>
-    <w:lsdException w:name="Colorful Shading Accent 1" w:uiPriority="71"/>
-    <w:lsdException w:name="Colorful List Accent 1" w:uiPriority="72"/>
-    <w:lsdException w:name="Colorful Grid Accent 1" w:uiPriority="73"/>
-    <w:lsdException w:name="Light Shading Accent 2" w:uiPriority="60"/>
-    <w:lsdException w:name="Light List Accent 2" w:uiPriority="61"/>
-    <w:lsdException w:name="Light Grid Accent 2" w:uiPriority="62"/>
-    <w:lsdException w:name="Medium Shading 1 Accent 2" w:uiPriority="63"/>
-    <w:lsdException w:name="Medium Shading 2 Accent 2" w:uiPriority="64"/>
-    <w:lsdException w:name="Medium List 1 Accent 2" w:uiPriority="65"/>
-    <w:lsdException w:name="Medium List 2 Accent 2" w:uiPriority="66"/>
-    <w:lsdException w:name="Medium Grid 1 Accent 2" w:uiPriority="67"/>
-    <w:lsdException w:name="Medium Grid 2 Accent 2" w:uiPriority="68"/>
-    <w:lsdException w:name="Medium Grid 3 Accent 2" w:uiPriority="69"/>
-    <w:lsdException w:name="Dark List Accent 2" w:uiPriority="70"/>
-    <w:lsdException w:name="Colorful Shading Accent 2" w:uiPriority="71"/>
-    <w:lsdException w:name="Colorful List Accent 2" w:uiPriority="72"/>
-    <w:lsdException w:name="Colorful Grid Accent 2" w:uiPriority="73"/>
-    <w:lsdException w:name="Light Shading Accent 3" w:uiPriority="60"/>
-    <w:lsdException w:name="Light List Accent 3" w:uiPriority="61"/>
-    <w:lsdException w:name="Light Grid Accent 3" w:uiPriority="62"/>
-    <w:lsdException w:name="Medium Shading 1 Accent 3" w:uiPriority="63"/>
-    <w:lsdException w:name="Medium Shading 2 Accent 3" w:uiPriority="64"/>
-    <w:lsdException w:name="Medium List 1 Accent 3" w:uiPriority="65"/>
-    <w:lsdException w:name="Medium List 2 Accent 3" w:uiPriority="66"/>
-    <w:lsdException w:name="Medium Grid 1 Accent 3" w:uiPriority="67"/>
-    <w:lsdException w:name="Medium Grid 2 Accent 3" w:uiPriority="68"/>
-    <w:lsdException w:name="Medium Grid 3 Accent 3" w:uiPriority="69"/>
-    <w:lsdException w:name="Dark List Accent 3" w:uiPriority="70"/>
-    <w:lsdException w:name="Colorful Shading Accent 3" w:uiPriority="71"/>
-    <w:lsdException w:name="Colorful List Accent 3" w:uiPriority="72"/>
-    <w:lsdException w:name="Colorful Grid Accent 3" w:uiPriority="73"/>
-    <w:lsdException w:name="Light Shading Accent 4" w:uiPriority="60"/>
-    <w:lsdException w:name="Light List Accent 4" w:uiPriority="61"/>
-    <w:lsdException w:name="Light Grid Accent 4" w:uiPriority="62"/>
-    <w:lsdException w:name="Medium Shading 1 Accent 4" w:uiPriority="63"/>
-    <w:lsdException w:name="Medium Shading 2 Accent 4" w:uiPriority="64"/>
-    <w:lsdException w:name="Medium List 1 Accent 4" w:uiPriority="65"/>
-    <w:lsdException w:name="Medium List 2 Accent 4" w:uiPriority="66"/>
-    <w:lsdException w:name="Medium Grid 1 Accent 4" w:uiPriority="67"/>
-    <w:lsdException w:name="Medium Grid 2 Accent 4" w:uiPriority="68"/>
-    <w:lsdException w:name="Medium Grid 3 Accent 4" w:uiPriority="69"/>
-    <w:lsdException w:name="Dark List Accent 4" w:uiPriority="70"/>
-    <w:lsdException w:name="Colorful Shading Accent 4" w:uiPriority="71"/>
-    <w:lsdException w:name="Colorful List Accent 4" w:uiPriority="72"/>
-    <w:lsdException w:name="Colorful Grid Accent 4" w:uiPriority="73"/>
-    <w:lsdException w:name="Light Shading Accent 5" w:uiPriority="60"/>
-    <w:lsdException w:name="Light List Accent 5" w:uiPriority="61"/>
-    <w:lsdException w:name="Light Grid Accent 5" w:uiPriority="62"/>
-    <w:lsdException w:name="Medium Shading 1 Accent 5" w:uiPriority="63"/>
-    <w:lsdException w:name="Medium Shading 2 Accent 5" w:uiPriority="64"/>
-    <w:lsdException w:name="Medium List 1 Accent 5" w:uiPriority="65"/>
-    <w:lsdException w:name="Medium List 2 Accent 5" w:uiPriority="66"/>
-    <w:lsdException w:name="Medium Grid 1 Accent 5" w:uiPriority="67"/>
-    <w:lsdException w:name="Medium Grid 2 Accent 5" w:uiPriority="68"/>
-    <w:lsdException w:name="Medium Grid 3 Accent 5" w:uiPriority="69"/>
-    <w:lsdException w:name="Dark List Accent 5" w:uiPriority="70"/>
-    <w:lsdException w:name="Colorful Shading Accent 5" w:uiPriority="71"/>
-    <w:lsdException w:name="Colorful List Accent 5" w:uiPriority="72"/>
-    <w:lsdException w:name="Colorful Grid Accent 5" w:uiPriority="73"/>
-    <w:lsdException w:name="Light Shading Accent 6" w:uiPriority="60"/>
-    <w:lsdException w:name="Light List Accent 6" w:uiPriority="61"/>
-    <w:lsdException w:name="Light Grid Accent 6" w:uiPriority="62"/>
-    <w:lsdException w:name="Medium Shading 1 Accent 6" w:uiPriority="63"/>
-    <w:lsdException w:name="Medium Shading 2 Accent 6" w:uiPriority="64"/>
-    <w:lsdException w:name="Medium List 1 Accent 6" w:uiPriority="65"/>
-    <w:lsdException w:name="Medium List 2 Accent 6" w:uiPriority="66"/>
-    <w:lsdException w:name="Medium Grid 1 Accent 6" w:uiPriority="67"/>
-    <w:lsdException w:name="Medium Grid 2 Accent 6" w:uiPriority="68"/>
-    <w:lsdException w:name="Medium Grid 3 Accent 6" w:uiPriority="69"/>
-    <w:lsdException w:name="Dark List Accent 6" w:uiPriority="70"/>
-    <w:lsdException w:name="Colorful Shading Accent 6" w:uiPriority="71"/>
-    <w:lsdException w:name="Colorful List Accent 6" w:uiPriority="72"/>
-    <w:lsdException w:name="Colorful Grid Accent 6" w:uiPriority="73"/>
-    <w:lsdException w:name="Subtle Emphasis" w:uiPriority="19" w:qFormat="1"/>
-    <w:lsdException w:name="Intense Emphasis" w:uiPriority="21" w:qFormat="1"/>
-    <w:lsdException w:name="Subtle Reference" w:uiPriority="31" w:qFormat="1"/>
-    <w:lsdException w:name="Intense Reference" w:uiPriority="32" w:qFormat="1"/>
-    <w:lsdException w:name="Book Title" w:uiPriority="33" w:qFormat="1"/>
-    <w:lsdException w:name="Bibliography" w:semiHidden="1" w:uiPriority="37" w:unhideWhenUsed="1"/>
-    <w:lsdException w:name="TOC Heading" w:semiHidden="1" w:uiPriority="39" w:unhideWhenUsed="1" w:qFormat="1"/>
-    <w:lsdException w:name="Plain Table 1" w:uiPriority="41"/>
-    <w:lsdException w:name="Plain Table 2" w:uiPriority="42"/>
-    <w:lsdException w:name="Plain Table 3" w:uiPriority="43"/>
-    <w:lsdException w:name="Plain Table 4" w:uiPriority="44"/>
-    <w:lsdException w:name="Plain Table 5" w:uiPriority="45"/>
-    <w:lsdException w:name="Grid Table Light" w:uiPriority="40"/>
-    <w:lsdException w:name="Grid Table 1 Light" w:uiPriority="46"/>
-    <w:lsdException w:name="Grid Table 2" w:uiPriority="47"/>
-    <w:lsdException w:name="Grid Table 3" w:uiPriority="48"/>
-    <w:lsdException w:name="Grid Table 4" w:uiPriority="49"/>
-    <w:lsdException w:name="Grid Table 5 Dark" w:uiPriority="50"/>
-    <w:lsdException w:name="Grid Table 6 Colorful" w:uiPriority="51"/>
-    <w:lsdException w:name="Grid Table 7 Colorful" w:uiPriority="52"/>
-    <w:lsdException w:name="Grid Table 1 Light Accent 1" w:uiPriority="46"/>
-    <w:lsdException w:name="Grid Table 2 Accent 1" w:uiPriority="47"/>
-    <w:lsdException w:name="Grid Table 3 Accent 1" w:uiPriority="48"/>
-    <w:lsdException w:name="Grid Table 4 Accent 1" w:uiPriority="49"/>
-    <w:lsdException w:name="Grid Table 5 Dark Accent 1" w:uiPriority="50"/>
-    <w:lsdException w:name="Grid Table 6 Colorful Accent 1" w:uiPriority="51"/>
-    <w:lsdException w:name="Grid Table 7 Colorful Accent 1" w:uiPriority="52"/>
-    <w:lsdException w:name="Grid Table 1 Light Accent 2" w:uiPriority="46"/>
-    <w:lsdException w:name="Grid Table 2 Accent 2" w:uiPriority="47"/>
-    <w:lsdException w:name="Grid Table 3 Accent 2" w:uiPriority="48"/>
-    <w:lsdException w:name="Grid Table 4 Accent 2" w:uiPriority="49"/>
-    <w:lsdException w:name="Grid Table 5 Dark Accent 2" w:uiPriority="50"/>
-    <w:lsdException w:name="Grid Table 6 Colorful Accent 2" w:uiPriority="51"/>
-    <w:lsdException w:name="Grid Table 7 Colorful Accent 2" w:uiPriority="52"/>
-    <w:lsdException w:name="Grid Table 1 Light Accent 3" w:uiPriority="46"/>
-    <w:lsdException w:name="Grid Table 2 Accent 3" w:uiPriority="47"/>
-    <w:lsdException w:name="Grid Table 3 Accent 3" w:uiPriority="48"/>
-    <w:lsdException w:name="Grid Table 4 Accent 3" w:uiPriority="49"/>
-    <w:lsdException w:name="Grid Table 5 Dark Accent 3" w:uiPriority="50"/>
-    <w:lsdException w:name="Grid Table 6 Colorful Accent 3" w:uiPriority="51"/>
-    <w:lsdException w:name="Grid Table 7 Colorful Accent 3" w:uiPriority="52"/>
-    <w:lsdException w:name="Grid Table 1 Light Accent 4" w:uiPriority="46"/>
-    <w:lsdException w:name="Grid Table 2 Accent 4" w:uiPriority="47"/>
-    <w:lsdException w:name="Grid Table 3 Accent 4" w:uiPriority="48"/>
-    <w:lsdException w:name="Grid Table 4 Accent 4" w:uiPriority="49"/>
-    <w:lsdException w:name="Grid Table 5 Dark Accent 4" w:uiPriority="50"/>
-    <w:lsdException w:name="Grid Table 6 Colorful Accent 4" w:uiPriority="51"/>
-    <w:lsdException w:name="Grid Table 7 Colorful Accent 4" w:uiPriority="52"/>
-    <w:lsdException w:name="Grid Table 1 Light Accent 5" w:uiPriority="46"/>
-    <w:lsdException w:name="Grid Table 2 Accent 5" w:uiPriority="47"/>
-    <w:lsdException w:name="Grid Table 3 Accent 5" w:uiPriority="48"/>
-    <w:lsdException w:name="Grid Table 4 Accent 5" w:uiPriority="49"/>
-    <w:lsdException w:name="Grid Table 5 Dark Accent 5" w:uiPriority="50"/>
-    <w:lsdException w:name="Grid Table 6 Colorful Accent 5" w:uiPriority="51"/>
-    <w:lsdException w:name="Grid Table 7 Colorful Accent 5" w:uiPriority="52"/>
-    <w:lsdException w:name="Grid Table 1 Light Accent 6" w:uiPriority="46"/>
-    <w:lsdException w:name="Grid Table 2 Accent 6" w:uiPriority="47"/>
-    <w:lsdException w:name="Grid Table 3 Accent 6" w:uiPriority="48"/>
-    <w:lsdException w:name="Grid Table 4 Accent 6" w:uiPriority="49"/>
-    <w:lsdException w:name="Grid Table 5 Dark Accent 6" w:uiPriority="50"/>
-    <w:lsdException w:name="Grid Table 6 Colorful Accent 6" w:uiPriority="51"/>
-    <w:lsdException w:name="Grid Table 7 Colorful Accent 6" w:uiPriority="52"/>
-    <w:lsdException w:name="List Table 1 Light" w:uiPriority="46"/>
-    <w:lsdException w:name="List Table 2" w:uiPriority="47"/>
-    <w:lsdException w:name="List Table 3" w:uiPriority="48"/>
-    <w:lsdException w:name="List Table 4" w:uiPriority="49"/>
-    <w:lsdException w:name="List Table 5 Dark" w:uiPriority="50"/>
-    <w:lsdException w:name="List Table 6 Colorful" w:uiPriority="51"/>
-    <w:lsdException w:name="List Table 7 Colorful" w:uiPriority="52"/>
-    <w:lsdException w:name="List Table 1 Light Accent 1" w:uiPriority="46"/>
-    <w:lsdException w:name="List Table 2 Accent 1" w:uiPriority="47"/>
-    <w:lsdException w:name="List Table 3 Accent 1" w:uiPriority="48"/>
-    <w:lsdException w:name="List Table 4 Accent 1" w:uiPriority="49"/>
-    <w:lsdException w:name="List Table 5 Dark Accent 1" w:uiPriority="50"/>
-    <w:lsdException w:name="List Table 6 Colorful Accent 1" w:uiPriority="51"/>
-    <w:lsdException w:name="List Table 7 Colorful Accent 1" w:uiPriority="52"/>
-    <w:lsdException w:name="List Table 1 Light Accent 2" w:uiPriority="46"/>
-    <w:lsdException w:name="List Table 2 Accent 2" w:uiPriority="47"/>
-    <w:lsdException w:name="List Table 3 Accent 2" w:uiPriority="48"/>
-    <w:lsdException w:name="List Table 4 Accent 2" w:uiPriority="49"/>
-    <w:lsdException w:name="List Table 5 Dark Accent 2" w:uiPriority="50"/>
-    <w:lsdException w:name="List Table 6 Colorful Accent 2" w:uiPriority="51"/>
-    <w:lsdException w:name="List Table 7 Colorful Accent 2" w:uiPriority="52"/>
-    <w:lsdException w:name="List Table 1 Light Accent 3" w:uiPriority="46"/>
-    <w:lsdException w:name="List Table 2 Accent 3" w:uiPriority="47"/>
-    <w:lsdException w:name="List Table 3 Accent 3" w:uiPriority="48"/>
-    <w:lsdException w:name="List Table 4 Accent 3" w:uiPriority="49"/>
-    <w:lsdException w:name="List Table 5 Dark Accent 3" w:uiPriority="50"/>
-    <w:lsdException w:name="List Table 6 Colorful Accent 3" w:uiPriority="51"/>
-    <w:lsdException w:name="List Table 7 Colorful Accent 3" w:uiPriority="52"/>
-    <w:lsdException w:name="List Table 1 Light Accent 4" w:uiPriority="46"/>
-    <w:lsdException w:name="List Table 2 Accent 4" w:uiPriority="47"/>
-    <w:lsdException w:name="List Table 3 Accent 4" w:uiPriority="48"/>
-    <w:lsdException w:name="List Table 4 Accent 4" w:uiPriority="49"/>
-    <w:lsdException w:name="List Table 5 Dark Accent 4" w:uiPriority="50"/>
-    <w:lsdException w:name="List Table 6 Colorful Accent 4" w:uiPriority="51"/>
-    <w:lsdException w:name="List Table 7 Colorful Accent 4" w:uiPriority="52"/>
-    <w:lsdException w:name="List Table 1 Light Accent 5" w:uiPriority="46"/>
-    <w:lsdException w:name="List Table 2 Accent 5" w:uiPriority="47"/>
-    <w:lsdException w:name="List Table 3 Accent 5" w:uiPriority="48"/>
-    <w:lsdException w:name="List Table 4 Accent 5" w:uiPriority="49"/>
-    <w:lsdException w:name="List Table 5 Dark Accent 5" w:uiPriority="50"/>
-    <w:lsdException w:name="List Table 6 Colorful Accent 5" w:uiPriority="51"/>
-    <w:lsdException w:name="List Table 7 Colorful Accent 5" w:uiPriority="52"/>
-    <w:lsdException w:name="List Table 1 Light Accent 6" w:uiPriority="46"/>
-    <w:lsdException w:name="List Table 2 Accent 6" w:uiPriority="47"/>
-    <w:lsdException w:name="List Table 3 Accent 6" w:uiPriority="48"/>
-    <w:lsdException w:name="List Table 4 Accent 6" w:uiPriority="49"/>
-    <w:lsdException w:name="List Table 5 Dark Accent 6" w:uiPriority="50"/>
-    <w:lsdException w:name="List Table 6 Colorful Accent 6" w:uiPriority="51"/>
-    <w:lsdException w:name="List Table 7 Colorful Accent 6" w:uiPriority="52"/>
+  <w:latentStyles w:defLockedState="0" w:defUIPriority="99" w:defSemiHidden="1" w:defUnhideWhenUsed="1" w:defQFormat="0" w:count="267">
+    <w:lsdException w:name="Normal" w:semiHidden="0" w:uiPriority="0" w:unhideWhenUsed="0" w:qFormat="1"/>
+    <w:lsdException w:name="heading 1" w:semiHidden="0" w:uiPriority="9" w:unhideWhenUsed="0" w:qFormat="1"/>
+    <w:lsdException w:name="heading 2" w:uiPriority="9" w:qFormat="1"/>
+    <w:lsdException w:name="heading 3" w:uiPriority="9" w:qFormat="1"/>
+    <w:lsdException w:name="heading 4" w:uiPriority="9" w:qFormat="1"/>
+    <w:lsdException w:name="heading 5" w:uiPriority="9" w:qFormat="1"/>
+    <w:lsdException w:name="heading 6" w:uiPriority="9" w:qFormat="1"/>
+    <w:lsdException w:name="heading 7" w:uiPriority="9" w:qFormat="1"/>
+    <w:lsdException w:name="heading 8" w:uiPriority="9" w:qFormat="1"/>
+    <w:lsdException w:name="heading 9" w:uiPriority="9" w:qFormat="1"/>
+    <w:lsdException w:name="toc 1" w:uiPriority="39"/>
+    <w:lsdException w:name="toc 2" w:uiPriority="39"/>
+    <w:lsdException w:name="toc 3" w:uiPriority="39"/>
+    <w:lsdException w:name="toc 4" w:uiPriority="39"/>
+    <w:lsdException w:name="toc 5" w:uiPriority="39"/>
+    <w:lsdException w:name="toc 6" w:uiPriority="39"/>
+    <w:lsdException w:name="toc 7" w:uiPriority="39"/>
+    <w:lsdException w:name="toc 8" w:uiPriority="39"/>
+    <w:lsdException w:name="toc 9" w:uiPriority="39"/>
+    <w:lsdException w:name="caption" w:uiPriority="35" w:qFormat="1"/>
+    <w:lsdException w:name="Title" w:semiHidden="0" w:uiPriority="10" w:unhideWhenUsed="0" w:qFormat="1"/>
+    <w:lsdException w:name="Default Paragraph Font" w:uiPriority="1"/>
+    <w:lsdException w:name="Subtitle" w:semiHidden="0" w:uiPriority="11" w:unhideWhenUsed="0" w:qFormat="1"/>
+    <w:lsdException w:name="Strong" w:semiHidden="0" w:uiPriority="22" w:unhideWhenUsed="0" w:qFormat="1"/>
+    <w:lsdException w:name="Emphasis" w:semiHidden="0" w:uiPriority="20" w:unhideWhenUsed="0" w:qFormat="1"/>
+    <w:lsdException w:name="Table Grid" w:semiHidden="0" w:uiPriority="39" w:unhideWhenUsed="0"/>
+    <w:lsdException w:name="Placeholder Text" w:unhideWhenUsed="0"/>
+    <w:lsdException w:name="No Spacing" w:semiHidden="0" w:uiPriority="1" w:unhideWhenUsed="0" w:qFormat="1"/>
+    <w:lsdException w:name="Light Shading" w:semiHidden="0" w:uiPriority="60" w:unhideWhenUsed="0"/>
+    <w:lsdException w:name="Light List" w:semiHidden="0" w:uiPriority="61" w:unhideWhenUsed="0"/>
+    <w:lsdException w:name="Light Grid" w:semiHidden="0" w:uiPriority="62" w:unhideWhenUsed="0"/>
+    <w:lsdException w:name="Medium Shading 1" w:semiHidden="0" w:uiPriority="63" w:unhideWhenUsed="0"/>
+    <w:lsdException w:name="Medium Shading 2" w:semiHidden="0" w:uiPriority="64" w:unhideWhenUsed="0"/>
+    <w:lsdException w:name="Medium List 1" w:semiHidden="0" w:uiPriority="65" w:unhideWhenUsed="0"/>
+    <w:lsdException w:name="Medium List 2" w:semiHidden="0" w:uiPriority="66" w:unhideWhenUsed="0"/>
+    <w:lsdException w:name="Medium Grid 1" w:semiHidden="0" w:uiPriority="67" w:unhideWhenUsed="0"/>
+    <w:lsdException w:name="Medium Grid 2" w:semiHidden="0" w:uiPriority="68" w:unhideWhenUsed="0"/>
+    <w:lsdException w:name="Medium Grid 3" w:semiHidden="0" w:uiPriority="69" w:unhideWhenUsed="0"/>
+    <w:lsdException w:name="Dark List" w:semiHidden="0" w:uiPriority="70" w:unhideWhenUsed="0"/>
+    <w:lsdException w:name="Colorful Shading" w:semiHidden="0" w:uiPriority="71" w:unhideWhenUsed="0"/>
+    <w:lsdException w:name="Colorful List" w:semiHidden="0" w:uiPriority="72" w:unhideWhenUsed="0"/>
+    <w:lsdException w:name="Colorful Grid" w:semiHidden="0" w:uiPriority="73" w:unhideWhenUsed="0"/>
+    <w:lsdException w:name="Light Shading Accent 1" w:semiHidden="0" w:uiPriority="60" w:unhideWhenUsed="0"/>
+    <w:lsdException w:name="Light List Accent 1" w:semiHidden="0" w:uiPriority="61" w:unhideWhenUsed="0"/>
+    <w:lsdException w:name="Light Grid Accent 1" w:semiHidden="0" w:uiPriority="62" w:unhideWhenUsed="0"/>
+    <w:lsdException w:name="Medium Shading 1 Accent 1" w:semiHidden="0" w:uiPriority="63" w:unhideWhenUsed="0"/>
+    <w:lsdException w:name="Medium Shading 2 Accent 1" w:semiHidden="0" w:uiPriority="64" w:unhideWhenUsed="0"/>
+    <w:lsdException w:name="Medium List 1 Accent 1" w:semiHidden="0" w:uiPriority="65" w:unhideWhenUsed="0"/>
+    <w:lsdException w:name="Revision" w:unhideWhenUsed="0"/>
+    <w:lsdException w:name="List Paragraph" w:semiHidden="0" w:uiPriority="34" w:unhideWhenUsed="0" w:qFormat="1"/>
+    <w:lsdException w:name="Quote" w:semiHidden="0" w:uiPriority="29" w:unhideWhenUsed="0" w:qFormat="1"/>
+    <w:lsdException w:name="Intense Quote" w:semiHidden="0" w:uiPriority="30" w:unhideWhenUsed="0" w:qFormat="1"/>
+    <w:lsdException w:name="Medium List 2 Accent 1" w:semiHidden="0" w:uiPriority="66" w:unhideWhenUsed="0"/>
+    <w:lsdException w:name="Medium Grid 1 Accent 1" w:semiHidden="0" w:uiPriority="67" w:unhideWhenUsed="0"/>
+    <w:lsdException w:name="Medium Grid 2 Accent 1" w:semiHidden="0" w:uiPriority="68" w:unhideWhenUsed="0"/>
+    <w:lsdException w:name="Medium Grid 3 Accent 1" w:semiHidden="0" w:uiPriority="69" w:unhideWhenUsed="0"/>
+    <w:lsdException w:name="Dark List Accent 1" w:semiHidden="0" w:uiPriority="70" w:unhideWhenUsed="0"/>
+    <w:lsdException w:name="Colorful Shading Accent 1" w:semiHidden="0" w:uiPriority="71" w:unhideWhenUsed="0"/>
+    <w:lsdException w:name="Colorful List Accent 1" w:semiHidden="0" w:uiPriority="72" w:unhideWhenUsed="0"/>
+    <w:lsdException w:name="Colorful Grid Accent 1" w:semiHidden="0" w:uiPriority="73" w:unhideWhenUsed="0"/>
+    <w:lsdException w:name="Light Shading Accent 2" w:semiHidden="0" w:uiPriority="60" w:unhideWhenUsed="0"/>
+    <w:lsdException w:name="Light List Accent 2" w:semiHidden="0" w:uiPriority="61" w:unhideWhenUsed="0"/>
+    <w:lsdException w:name="Light Grid Accent 2" w:semiHidden="0" w:uiPriority="62" w:unhideWhenUsed="0"/>
+    <w:lsdException w:name="Medium Shading 1 Accent 2" w:semiHidden="0" w:uiPriority="63" w:unhideWhenUsed="0"/>
+    <w:lsdException w:name="Medium Shading 2 Accent 2" w:semiHidden="0" w:uiPriority="64" w:unhideWhenUsed="0"/>
+    <w:lsdException w:name="Medium List 1 Accent 2" w:semiHidden="0" w:uiPriority="65" w:unhideWhenUsed="0"/>
+    <w:lsdException w:name="Medium List 2 Accent 2" w:semiHidden="0" w:uiPriority="66" w:unhideWhenUsed="0"/>
+    <w:lsdException w:name="Medium Grid 1 Accent 2" w:semiHidden="0" w:uiPriority="67" w:unhideWhenUsed="0"/>
+    <w:lsdException w:name="Medium Grid 2 Accent 2" w:semiHidden="0" w:uiPriority="68" w:unhideWhenUsed="0"/>
+    <w:lsdException w:name="Medium Grid 3 Accent 2" w:semiHidden="0" w:uiPriority="69" w:unhideWhenUsed="0"/>
+    <w:lsdException w:name="Dark List Accent 2" w:semiHidden="0" w:uiPriority="70" w:unhideWhenUsed="0"/>
+    <w:lsdException w:name="Colorful Shading Accent 2" w:semiHidden="0" w:uiPriority="71" w:unhideWhenUsed="0"/>
+    <w:lsdException w:name="Colorful List Accent 2" w:semiHidden="0" w:uiPriority="72" w:unhideWhenUsed="0"/>
+    <w:lsdException w:name="Colorful Grid Accent 2" w:semiHidden="0" w:uiPriority="73" w:unhideWhenUsed="0"/>
+    <w:lsdException w:name="Light Shading Accent 3" w:semiHidden="0" w:uiPriority="60" w:unhideWhenUsed="0"/>
+    <w:lsdException w:name="Light List Accent 3" w:semiHidden="0" w:uiPriority="61" w:unhideWhenUsed="0"/>
+    <w:lsdException w:name="Light Grid Accent 3" w:semiHidden="0" w:uiPriority="62" w:unhideWhenUsed="0"/>
+    <w:lsdException w:name="Medium Shading 1 Accent 3" w:semiHidden="0" w:uiPriority="63" w:unhideWhenUsed="0"/>
+    <w:lsdException w:name="Medium Shading 2 Accent 3" w:semiHidden="0" w:uiPriority="64" w:unhideWhenUsed="0"/>
+    <w:lsdException w:name="Medium List 1 Accent 3" w:semiHidden="0" w:uiPriority="65" w:unhideWhenUsed="0"/>
+    <w:lsdException w:name="Medium List 2 Accent 3" w:semiHidden="0" w:uiPriority="66" w:unhideWhenUsed="0"/>
+    <w:lsdException w:name="Medium Grid 1 Accent 3" w:semiHidden="0" w:uiPriority="67" w:unhideWhenUsed="0"/>
+    <w:lsdException w:name="Medium Grid 2 Accent 3" w:semiHidden="0" w:uiPriority="68" w:unhideWhenUsed="0"/>
+    <w:lsdException w:name="Medium Grid 3 Accent 3" w:semiHidden="0" w:uiPriority="69" w:unhideWhenUsed="0"/>
+    <w:lsdException w:name="Dark List Accent 3" w:semiHidden="0" w:uiPriority="70" w:unhideWhenUsed="0"/>
+    <w:lsdException w:name="Colorful Shading Accent 3" w:semiHidden="0" w:uiPriority="71" w:unhideWhenUsed="0"/>
+    <w:lsdException w:name="Colorful List Accent 3" w:semiHidden="0" w:uiPriority="72" w:unhideWhenUsed="0"/>
+    <w:lsdException w:name="Colorful Grid Accent 3" w:semiHidden="0" w:uiPriority="73" w:unhideWhenUsed="0"/>
+    <w:lsdException w:name="Light Shading Accent 4" w:semiHidden="0" w:uiPriority="60" w:unhideWhenUsed="0"/>
+    <w:lsdException w:name="Light List Accent 4" w:semiHidden="0" w:uiPriority="61" w:unhideWhenUsed="0"/>
+    <w:lsdException w:name="Light Grid Accent 4" w:semiHidden="0" w:uiPriority="62" w:unhideWhenUsed="0"/>
+    <w:lsdException w:name="Medium Shading 1 Accent 4" w:semiHidden="0" w:uiPriority="63" w:unhideWhenUsed="0"/>
+    <w:lsdException w:name="Medium Shading 2 Accent 4" w:semiHidden="0" w:uiPriority="64" w:unhideWhenUsed="0"/>
+    <w:lsdException w:name="Medium List 1 Accent 4" w:semiHidden="0" w:uiPriority="65" w:unhideWhenUsed="0"/>
+    <w:lsdException w:name="Medium List 2 Accent 4" w:semiHidden="0" w:uiPriority="66" w:unhideWhenUsed="0"/>
+    <w:lsdException w:name="Medium Grid 1 Accent 4" w:semiHidden="0" w:uiPriority="67" w:unhideWhenUsed="0"/>
+    <w:lsdException w:name="Medium Grid 2 Accent 4" w:semiHidden="0" w:uiPriority="68" w:unhideWhenUsed="0"/>
+    <w:lsdException w:name="Medium Grid 3 Accent 4" w:semiHidden="0" w:uiPriority="69" w:unhideWhenUsed="0"/>
+    <w:lsdException w:name="Dark List Accent 4" w:semiHidden="0" w:uiPriority="70" w:unhideWhenUsed="0"/>
+    <w:lsdException w:name="Colorful Shading Accent 4" w:semiHidden="0" w:uiPriority="71" w:unhideWhenUsed="0"/>
+    <w:lsdException w:name="Colorful List Accent 4" w:semiHidden="0" w:uiPriority="72" w:unhideWhenUsed="0"/>
+    <w:lsdException w:name="Colorful Grid Accent 4" w:semiHidden="0" w:uiPriority="73" w:unhideWhenUsed="0"/>
+    <w:lsdException w:name="Light Shading Accent 5" w:semiHidden="0" w:uiPriority="60" w:unhideWhenUsed="0"/>
+    <w:lsdException w:name="Light List Accent 5" w:semiHidden="0" w:uiPriority="61" w:unhideWhenUsed="0"/>
+    <w:lsdException w:name="Light Grid Accent 5" w:semiHidden="0" w:uiPriority="62" w:unhideWhenUsed="0"/>
+    <w:lsdException w:name="Medium Shading 1 Accent 5" w:semiHidden="0" w:uiPriority="63" w:unhideWhenUsed="0"/>
+    <w:lsdException w:name="Medium Shading 2 Accent 5" w:semiHidden="0" w:uiPriority="64" w:unhideWhenUsed="0"/>
+    <w:lsdException w:name="Medium List 1 Accent 5" w:semiHidden="0" w:uiPriority="65" w:unhideWhenUsed="0"/>
+    <w:lsdException w:name="Medium List 2 Accent 5" w:semiHidden="0" w:uiPriority="66" w:unhideWhenUsed="0"/>
+    <w:lsdException w:name="Medium Grid 1 Accent 5" w:semiHidden="0" w:uiPriority="67" w:unhideWhenUsed="0"/>
+    <w:lsdException w:name="Medium Grid 2 Accent 5" w:semiHidden="0" w:uiPriority="68" w:unhideWhenUsed="0"/>
+    <w:lsdException w:name="Medium Grid 3 Accent 5" w:semiHidden="0" w:uiPriority="69" w:unhideWhenUsed="0"/>
+    <w:lsdException w:name="Dark List Accent 5" w:semiHidden="0" w:uiPriority="70" w:unhideWhenUsed="0"/>
+    <w:lsdException w:name="Colorful Shading Accent 5" w:semiHidden="0" w:uiPriority="71" w:unhideWhenUsed="0"/>
+    <w:lsdException w:name="Colorful List Accent 5" w:semiHidden="0" w:uiPriority="72" w:unhideWhenUsed="0"/>
+    <w:lsdException w:name="Colorful Grid Accent 5" w:semiHidden="0" w:uiPriority="73" w:unhideWhenUsed="0"/>
+    <w:lsdException w:name="Light Shading Accent 6" w:semiHidden="0" w:uiPriority="60" w:unhideWhenUsed="0"/>
+    <w:lsdException w:name="Light List Accent 6" w:semiHidden="0" w:uiPriority="61" w:unhideWhenUsed="0"/>
+    <w:lsdException w:name="Light Grid Accent 6" w:semiHidden="0" w:uiPriority="62" w:unhideWhenUsed="0"/>
+    <w:lsdException w:name="Medium Shading 1 Accent 6" w:semiHidden="0" w:uiPriority="63" w:unhideWhenUsed="0"/>
+    <w:lsdException w:name="Medium Shading 2 Accent 6" w:semiHidden="0" w:uiPriority="64" w:unhideWhenUsed="0"/>
+    <w:lsdException w:name="Medium List 1 Accent 6" w:semiHidden="0" w:uiPriority="65" w:unhideWhenUsed="0"/>
+    <w:lsdException w:name="Medium List 2 Accent 6" w:semiHidden="0" w:uiPriority="66" w:unhideWhenUsed="0"/>
+    <w:lsdException w:name="Medium Grid 1 Accent 6" w:semiHidden="0" w:uiPriority="67" w:unhideWhenUsed="0"/>
+    <w:lsdException w:name="Medium Grid 2 Accent 6" w:semiHidden="0" w:uiPriority="68" w:unhideWhenUsed="0"/>
+    <w:lsdException w:name="Medium Grid 3 Accent 6" w:semiHidden="0" w:uiPriority="69" w:unhideWhenUsed="0"/>
+    <w:lsdException w:name="Dark List Accent 6" w:semiHidden="0" w:uiPriority="70" w:unhideWhenUsed="0"/>
+    <w:lsdException w:name="Colorful Shading Accent 6" w:semiHidden="0" w:uiPriority="71" w:unhideWhenUsed="0"/>
+    <w:lsdException w:name="Colorful List Accent 6" w:semiHidden="0" w:uiPriority="72" w:unhideWhenUsed="0"/>
+    <w:lsdException w:name="Colorful Grid Accent 6" w:semiHidden="0" w:uiPriority="73" w:unhideWhenUsed="0"/>
+    <w:lsdException w:name="Subtle Emphasis" w:semiHidden="0" w:uiPriority="19" w:unhideWhenUsed="0" w:qFormat="1"/>
+    <w:lsdException w:name="Intense Emphasis" w:semiHidden="0" w:uiPriority="21" w:unhideWhenUsed="0" w:qFormat="1"/>
+    <w:lsdException w:name="Subtle Reference" w:semiHidden="0" w:uiPriority="31" w:unhideWhenUsed="0" w:qFormat="1"/>
+    <w:lsdException w:name="Intense Reference" w:semiHidden="0" w:uiPriority="32" w:unhideWhenUsed="0" w:qFormat="1"/>
+    <w:lsdException w:name="Book Title" w:semiHidden="0" w:uiPriority="33" w:unhideWhenUsed="0" w:qFormat="1"/>
+    <w:lsdException w:name="Bibliography" w:uiPriority="37"/>
+    <w:lsdException w:name="TOC Heading" w:uiPriority="39" w:qFormat="1"/>
+  </w:latentStyles>
+  <w:style w:type="paragraph" w:default="1" w:styleId="Normal">
+    <w:name w:val="Normal"/>
+    <w:qFormat/>
+  </w:style>
+  <w:style w:type="character" w:default="1" w:styleId="Fuentedeprrafopredeter">
+    <w:name w:val="Default Paragraph Font"/>
+    <w:uiPriority w:val="1"/>
+    <w:semiHidden/>
+    <w:unhideWhenUsed/>
+  </w:style>
+  <w:style w:type="table" w:default="1" w:styleId="Tablanormal">
+    <w:name w:val="Normal Table"/>
+    <w:uiPriority w:val="99"/>
+    <w:semiHidden/>
+    <w:unhideWhenUsed/>
+    <w:tblPr>
+      <w:tblInd w:w="0" w:type="dxa"/>
+      <w:tblCellMar>
+        <w:top w:w="0" w:type="dxa"/>
+        <w:left w:w="108" w:type="dxa"/>
+        <w:bottom w:w="0" w:type="dxa"/>
+        <w:right w:w="108" w:type="dxa"/>
+      </w:tblCellMar>
+    </w:tblPr>
+  </w:style>
+  <w:style w:type="numbering" w:default="1" w:styleId="Sinlista">
+    <w:name w:val="No List"/>
+    <w:uiPriority w:val="99"/>
+    <w:semiHidden/>
+    <w:unhideWhenUsed/>
+  </w:style>
+  <w:style w:type="paragraph" w:customStyle="1" w:styleId="7F8E26BA58A648538C88AAE6AD3C78AE">
+    <w:name w:val="7F8E26BA58A648538C88AAE6AD3C78AE"/>
+  </w:style>
+  <w:style w:type="paragraph" w:customStyle="1" w:styleId="C5E60AE5E2FB44F4BAA8914ABACD5052">
+    <w:name w:val="C5E60AE5E2FB44F4BAA8914ABACD5052"/>
+  </w:style>
+</w:styles>
+</file>
+
+<file path=word/glossary/stylesWithEffects.xml><?xml version="1.0" encoding="utf-8"?>
+<w:styles xmlns:wpc="http://schemas.microsoft.com/office/word/2010/wordprocessingCanvas" xmlns:mc="http://schemas.openxmlformats.org/markup-compatibility/2006" xmlns:o="urn:schemas-microsoft-com:office:office" xmlns:r="http://schemas.openxmlformats.org/officeDocument/2006/relationships" xmlns:m="http://schemas.openxmlformats.org/officeDocument/2006/math" xmlns:v="urn:schemas-microsoft-com:vml" xmlns:wp14="http://schemas.microsoft.com/office/word/2010/wordprocessingDrawing" xmlns:wp="http://schemas.openxmlformats.org/drawingml/2006/wordprocessingDrawing" xmlns:w10="urn:schemas-microsoft-com:office:word" xmlns:w="http://schemas.openxmlformats.org/wordprocessingml/2006/main" xmlns:w14="http://schemas.microsoft.com/office/word/2010/wordml" xmlns:wpg="http://schemas.microsoft.com/office/word/2010/wordprocessingGroup" xmlns:wpi="http://schemas.microsoft.com/office/word/2010/wordprocessingInk" xmlns:wne="http://schemas.microsoft.com/office/word/2006/wordml" xmlns:wps="http://schemas.microsoft.com/office/word/2010/wordprocessingShape" mc:Ignorable="w14 wp14">
+  <w:docDefaults>
+    <w:rPrDefault>
+      <w:rPr>
+        <w:rFonts w:asciiTheme="minorHAnsi" w:eastAsiaTheme="minorEastAsia" w:hAnsiTheme="minorHAnsi" w:cstheme="minorBidi"/>
+        <w:sz w:val="22"/>
+        <w:szCs w:val="22"/>
+        <w:lang w:val="es-419" w:eastAsia="es-419" w:bidi="ar-SA"/>
+      </w:rPr>
+    </w:rPrDefault>
+    <w:pPrDefault>
+      <w:pPr>
+        <w:spacing w:after="160" w:line="259" w:lineRule="auto"/>
+      </w:pPr>
+    </w:pPrDefault>
+  </w:docDefaults>
+  <w:latentStyles w:defLockedState="0" w:defUIPriority="99" w:defSemiHidden="1" w:defUnhideWhenUsed="1" w:defQFormat="0" w:count="267">
+    <w:lsdException w:name="Normal" w:semiHidden="0" w:uiPriority="0" w:unhideWhenUsed="0" w:qFormat="1"/>
+    <w:lsdException w:name="heading 1" w:semiHidden="0" w:uiPriority="9" w:unhideWhenUsed="0" w:qFormat="1"/>
+    <w:lsdException w:name="heading 2" w:uiPriority="9" w:qFormat="1"/>
+    <w:lsdException w:name="heading 3" w:uiPriority="9" w:qFormat="1"/>
+    <w:lsdException w:name="heading 4" w:uiPriority="9" w:qFormat="1"/>
+    <w:lsdException w:name="heading 5" w:uiPriority="9" w:qFormat="1"/>
+    <w:lsdException w:name="heading 6" w:uiPriority="9" w:qFormat="1"/>
+    <w:lsdException w:name="heading 7" w:uiPriority="9" w:qFormat="1"/>
+    <w:lsdException w:name="heading 8" w:uiPriority="9" w:qFormat="1"/>
+    <w:lsdException w:name="heading 9" w:uiPriority="9" w:qFormat="1"/>
+    <w:lsdException w:name="toc 1" w:uiPriority="39"/>
+    <w:lsdException w:name="toc 2" w:uiPriority="39"/>
+    <w:lsdException w:name="toc 3" w:uiPriority="39"/>
+    <w:lsdException w:name="toc 4" w:uiPriority="39"/>
+    <w:lsdException w:name="toc 5" w:uiPriority="39"/>
+    <w:lsdException w:name="toc 6" w:uiPriority="39"/>
+    <w:lsdException w:name="toc 7" w:uiPriority="39"/>
+    <w:lsdException w:name="toc 8" w:uiPriority="39"/>
+    <w:lsdException w:name="toc 9" w:uiPriority="39"/>
+    <w:lsdException w:name="caption" w:uiPriority="35" w:qFormat="1"/>
+    <w:lsdException w:name="Title" w:semiHidden="0" w:uiPriority="10" w:unhideWhenUsed="0" w:qFormat="1"/>
+    <w:lsdException w:name="Default Paragraph Font" w:uiPriority="1"/>
+    <w:lsdException w:name="Subtitle" w:semiHidden="0" w:uiPriority="11" w:unhideWhenUsed="0" w:qFormat="1"/>
+    <w:lsdException w:name="Strong" w:semiHidden="0" w:uiPriority="22" w:unhideWhenUsed="0" w:qFormat="1"/>
+    <w:lsdException w:name="Emphasis" w:semiHidden="0" w:uiPriority="20" w:unhideWhenUsed="0" w:qFormat="1"/>
+    <w:lsdException w:name="Table Grid" w:semiHidden="0" w:uiPriority="39" w:unhideWhenUsed="0"/>
+    <w:lsdException w:name="Placeholder Text" w:unhideWhenUsed="0"/>
+    <w:lsdException w:name="No Spacing" w:semiHidden="0" w:uiPriority="1" w:unhideWhenUsed="0" w:qFormat="1"/>
+    <w:lsdException w:name="Light Shading" w:semiHidden="0" w:uiPriority="60" w:unhideWhenUsed="0"/>
+    <w:lsdException w:name="Light List" w:semiHidden="0" w:uiPriority="61" w:unhideWhenUsed="0"/>
+    <w:lsdException w:name="Light Grid" w:semiHidden="0" w:uiPriority="62" w:unhideWhenUsed="0"/>
+    <w:lsdException w:name="Medium Shading 1" w:semiHidden="0" w:uiPriority="63" w:unhideWhenUsed="0"/>
+    <w:lsdException w:name="Medium Shading 2" w:semiHidden="0" w:uiPriority="64" w:unhideWhenUsed="0"/>
+    <w:lsdException w:name="Medium List 1" w:semiHidden="0" w:uiPriority="65" w:unhideWhenUsed="0"/>
+    <w:lsdException w:name="Medium List 2" w:semiHidden="0" w:uiPriority="66" w:unhideWhenUsed="0"/>
+    <w:lsdException w:name="Medium Grid 1" w:semiHidden="0" w:uiPriority="67" w:unhideWhenUsed="0"/>
+    <w:lsdException w:name="Medium Grid 2" w:semiHidden="0" w:uiPriority="68" w:unhideWhenUsed="0"/>
+    <w:lsdException w:name="Medium Grid 3" w:semiHidden="0" w:uiPriority="69" w:unhideWhenUsed="0"/>
+    <w:lsdException w:name="Dark List" w:semiHidden="0" w:uiPriority="70" w:unhideWhenUsed="0"/>
+    <w:lsdException w:name="Colorful Shading" w:semiHidden="0" w:uiPriority="71" w:unhideWhenUsed="0"/>
+    <w:lsdException w:name="Colorful List" w:semiHidden="0" w:uiPriority="72" w:unhideWhenUsed="0"/>
+    <w:lsdException w:name="Colorful Grid" w:semiHidden="0" w:uiPriority="73" w:unhideWhenUsed="0"/>
+    <w:lsdException w:name="Light Shading Accent 1" w:semiHidden="0" w:uiPriority="60" w:unhideWhenUsed="0"/>
+    <w:lsdException w:name="Light List Accent 1" w:semiHidden="0" w:uiPriority="61" w:unhideWhenUsed="0"/>
+    <w:lsdException w:name="Light Grid Accent 1" w:semiHidden="0" w:uiPriority="62" w:unhideWhenUsed="0"/>
+    <w:lsdException w:name="Medium Shading 1 Accent 1" w:semiHidden="0" w:uiPriority="63" w:unhideWhenUsed="0"/>
+    <w:lsdException w:name="Medium Shading 2 Accent 1" w:semiHidden="0" w:uiPriority="64" w:unhideWhenUsed="0"/>
+    <w:lsdException w:name="Medium List 1 Accent 1" w:semiHidden="0" w:uiPriority="65" w:unhideWhenUsed="0"/>
+    <w:lsdException w:name="Revision" w:unhideWhenUsed="0"/>
+    <w:lsdException w:name="List Paragraph" w:semiHidden="0" w:uiPriority="34" w:unhideWhenUsed="0" w:qFormat="1"/>
+    <w:lsdException w:name="Quote" w:semiHidden="0" w:uiPriority="29" w:unhideWhenUsed="0" w:qFormat="1"/>
+    <w:lsdException w:name="Intense Quote" w:semiHidden="0" w:uiPriority="30" w:unhideWhenUsed="0" w:qFormat="1"/>
+    <w:lsdException w:name="Medium List 2 Accent 1" w:semiHidden="0" w:uiPriority="66" w:unhideWhenUsed="0"/>
+    <w:lsdException w:name="Medium Grid 1 Accent 1" w:semiHidden="0" w:uiPriority="67" w:unhideWhenUsed="0"/>
+    <w:lsdException w:name="Medium Grid 2 Accent 1" w:semiHidden="0" w:uiPriority="68" w:unhideWhenUsed="0"/>
+    <w:lsdException w:name="Medium Grid 3 Accent 1" w:semiHidden="0" w:uiPriority="69" w:unhideWhenUsed="0"/>
+    <w:lsdException w:name="Dark List Accent 1" w:semiHidden="0" w:uiPriority="70" w:unhideWhenUsed="0"/>
+    <w:lsdException w:name="Colorful Shading Accent 1" w:semiHidden="0" w:uiPriority="71" w:unhideWhenUsed="0"/>
+    <w:lsdException w:name="Colorful List Accent 1" w:semiHidden="0" w:uiPriority="72" w:unhideWhenUsed="0"/>
+    <w:lsdException w:name="Colorful Grid Accent 1" w:semiHidden="0" w:uiPriority="73" w:unhideWhenUsed="0"/>
+    <w:lsdException w:name="Light Shading Accent 2" w:semiHidden="0" w:uiPriority="60" w:unhideWhenUsed="0"/>
+    <w:lsdException w:name="Light List Accent 2" w:semiHidden="0" w:uiPriority="61" w:unhideWhenUsed="0"/>
+    <w:lsdException w:name="Light Grid Accent 2" w:semiHidden="0" w:uiPriority="62" w:unhideWhenUsed="0"/>
+    <w:lsdException w:name="Medium Shading 1 Accent 2" w:semiHidden="0" w:uiPriority="63" w:unhideWhenUsed="0"/>
+    <w:lsdException w:name="Medium Shading 2 Accent 2" w:semiHidden="0" w:uiPriority="64" w:unhideWhenUsed="0"/>
+    <w:lsdException w:name="Medium List 1 Accent 2" w:semiHidden="0" w:uiPriority="65" w:unhideWhenUsed="0"/>
+    <w:lsdException w:name="Medium List 2 Accent 2" w:semiHidden="0" w:uiPriority="66" w:unhideWhenUsed="0"/>
+    <w:lsdException w:name="Medium Grid 1 Accent 2" w:semiHidden="0" w:uiPriority="67" w:unhideWhenUsed="0"/>
+    <w:lsdException w:name="Medium Grid 2 Accent 2" w:semiHidden="0" w:uiPriority="68" w:unhideWhenUsed="0"/>
+    <w:lsdException w:name="Medium Grid 3 Accent 2" w:semiHidden="0" w:uiPriority="69" w:unhideWhenUsed="0"/>
+    <w:lsdException w:name="Dark List Accent 2" w:semiHidden="0" w:uiPriority="70" w:unhideWhenUsed="0"/>
+    <w:lsdException w:name="Colorful Shading Accent 2" w:semiHidden="0" w:uiPriority="71" w:unhideWhenUsed="0"/>
+    <w:lsdException w:name="Colorful List Accent 2" w:semiHidden="0" w:uiPriority="72" w:unhideWhenUsed="0"/>
+    <w:lsdException w:name="Colorful Grid Accent 2" w:semiHidden="0" w:uiPriority="73" w:unhideWhenUsed="0"/>
+    <w:lsdException w:name="Light Shading Accent 3" w:semiHidden="0" w:uiPriority="60" w:unhideWhenUsed="0"/>
+    <w:lsdException w:name="Light List Accent 3" w:semiHidden="0" w:uiPriority="61" w:unhideWhenUsed="0"/>
+    <w:lsdException w:name="Light Grid Accent 3" w:semiHidden="0" w:uiPriority="62" w:unhideWhenUsed="0"/>
+    <w:lsdException w:name="Medium Shading 1 Accent 3" w:semiHidden="0" w:uiPriority="63" w:unhideWhenUsed="0"/>
+    <w:lsdException w:name="Medium Shading 2 Accent 3" w:semiHidden="0" w:uiPriority="64" w:unhideWhenUsed="0"/>
+    <w:lsdException w:name="Medium List 1 Accent 3" w:semiHidden="0" w:uiPriority="65" w:unhideWhenUsed="0"/>
+    <w:lsdException w:name="Medium List 2 Accent 3" w:semiHidden="0" w:uiPriority="66" w:unhideWhenUsed="0"/>
+    <w:lsdException w:name="Medium Grid 1 Accent 3" w:semiHidden="0" w:uiPriority="67" w:unhideWhenUsed="0"/>
+    <w:lsdException w:name="Medium Grid 2 Accent 3" w:semiHidden="0" w:uiPriority="68" w:unhideWhenUsed="0"/>
+    <w:lsdException w:name="Medium Grid 3 Accent 3" w:semiHidden="0" w:uiPriority="69" w:unhideWhenUsed="0"/>
+    <w:lsdException w:name="Dark List Accent 3" w:semiHidden="0" w:uiPriority="70" w:unhideWhenUsed="0"/>
+    <w:lsdException w:name="Colorful Shading Accent 3" w:semiHidden="0" w:uiPriority="71" w:unhideWhenUsed="0"/>
+    <w:lsdException w:name="Colorful List Accent 3" w:semiHidden="0" w:uiPriority="72" w:unhideWhenUsed="0"/>
+    <w:lsdException w:name="Colorful Grid Accent 3" w:semiHidden="0" w:uiPriority="73" w:unhideWhenUsed="0"/>
+    <w:lsdException w:name="Light Shading Accent 4" w:semiHidden="0" w:uiPriority="60" w:unhideWhenUsed="0"/>
+    <w:lsdException w:name="Light List Accent 4" w:semiHidden="0" w:uiPriority="61" w:unhideWhenUsed="0"/>
+    <w:lsdException w:name="Light Grid Accent 4" w:semiHidden="0" w:uiPriority="62" w:unhideWhenUsed="0"/>
+    <w:lsdException w:name="Medium Shading 1 Accent 4" w:semiHidden="0" w:uiPriority="63" w:unhideWhenUsed="0"/>
+    <w:lsdException w:name="Medium Shading 2 Accent 4" w:semiHidden="0" w:uiPriority="64" w:unhideWhenUsed="0"/>
+    <w:lsdException w:name="Medium List 1 Accent 4" w:semiHidden="0" w:uiPriority="65" w:unhideWhenUsed="0"/>
+    <w:lsdException w:name="Medium List 2 Accent 4" w:semiHidden="0" w:uiPriority="66" w:unhideWhenUsed="0"/>
+    <w:lsdException w:name="Medium Grid 1 Accent 4" w:semiHidden="0" w:uiPriority="67" w:unhideWhenUsed="0"/>
+    <w:lsdException w:name="Medium Grid 2 Accent 4" w:semiHidden="0" w:uiPriority="68" w:unhideWhenUsed="0"/>
+    <w:lsdException w:name="Medium Grid 3 Accent 4" w:semiHidden="0" w:uiPriority="69" w:unhideWhenUsed="0"/>
+    <w:lsdException w:name="Dark List Accent 4" w:semiHidden="0" w:uiPriority="70" w:unhideWhenUsed="0"/>
+    <w:lsdException w:name="Colorful Shading Accent 4" w:semiHidden="0" w:uiPriority="71" w:unhideWhenUsed="0"/>
+    <w:lsdException w:name="Colorful List Accent 4" w:semiHidden="0" w:uiPriority="72" w:unhideWhenUsed="0"/>
+    <w:lsdException w:name="Colorful Grid Accent 4" w:semiHidden="0" w:uiPriority="73" w:unhideWhenUsed="0"/>
+    <w:lsdException w:name="Light Shading Accent 5" w:semiHidden="0" w:uiPriority="60" w:unhideWhenUsed="0"/>
+    <w:lsdException w:name="Light List Accent 5" w:semiHidden="0" w:uiPriority="61" w:unhideWhenUsed="0"/>
+    <w:lsdException w:name="Light Grid Accent 5" w:semiHidden="0" w:uiPriority="62" w:unhideWhenUsed="0"/>
+    <w:lsdException w:name="Medium Shading 1 Accent 5" w:semiHidden="0" w:uiPriority="63" w:unhideWhenUsed="0"/>
+    <w:lsdException w:name="Medium Shading 2 Accent 5" w:semiHidden="0" w:uiPriority="64" w:unhideWhenUsed="0"/>
+    <w:lsdException w:name="Medium List 1 Accent 5" w:semiHidden="0" w:uiPriority="65" w:unhideWhenUsed="0"/>
+    <w:lsdException w:name="Medium List 2 Accent 5" w:semiHidden="0" w:uiPriority="66" w:unhideWhenUsed="0"/>
+    <w:lsdException w:name="Medium Grid 1 Accent 5" w:semiHidden="0" w:uiPriority="67" w:unhideWhenUsed="0"/>
+    <w:lsdException w:name="Medium Grid 2 Accent 5" w:semiHidden="0" w:uiPriority="68" w:unhideWhenUsed="0"/>
+    <w:lsdException w:name="Medium Grid 3 Accent 5" w:semiHidden="0" w:uiPriority="69" w:unhideWhenUsed="0"/>
+    <w:lsdException w:name="Dark List Accent 5" w:semiHidden="0" w:uiPriority="70" w:unhideWhenUsed="0"/>
+    <w:lsdException w:name="Colorful Shading Accent 5" w:semiHidden="0" w:uiPriority="71" w:unhideWhenUsed="0"/>
+    <w:lsdException w:name="Colorful List Accent 5" w:semiHidden="0" w:uiPriority="72" w:unhideWhenUsed="0"/>
+    <w:lsdException w:name="Colorful Grid Accent 5" w:semiHidden="0" w:uiPriority="73" w:unhideWhenUsed="0"/>
+    <w:lsdException w:name="Light Shading Accent 6" w:semiHidden="0" w:uiPriority="60" w:unhideWhenUsed="0"/>
+    <w:lsdException w:name="Light List Accent 6" w:semiHidden="0" w:uiPriority="61" w:unhideWhenUsed="0"/>
+    <w:lsdException w:name="Light Grid Accent 6" w:semiHidden="0" w:uiPriority="62" w:unhideWhenUsed="0"/>
+    <w:lsdException w:name="Medium Shading 1 Accent 6" w:semiHidden="0" w:uiPriority="63" w:unhideWhenUsed="0"/>
+    <w:lsdException w:name="Medium Shading 2 Accent 6" w:semiHidden="0" w:uiPriority="64" w:unhideWhenUsed="0"/>
+    <w:lsdException w:name="Medium List 1 Accent 6" w:semiHidden="0" w:uiPriority="65" w:unhideWhenUsed="0"/>
+    <w:lsdException w:name="Medium List 2 Accent 6" w:semiHidden="0" w:uiPriority="66" w:unhideWhenUsed="0"/>
+    <w:lsdException w:name="Medium Grid 1 Accent 6" w:semiHidden="0" w:uiPriority="67" w:unhideWhenUsed="0"/>
+    <w:lsdException w:name="Medium Grid 2 Accent 6" w:semiHidden="0" w:uiPriority="68" w:unhideWhenUsed="0"/>
+    <w:lsdException w:name="Medium Grid 3 Accent 6" w:semiHidden="0" w:uiPriority="69" w:unhideWhenUsed="0"/>
+    <w:lsdException w:name="Dark List Accent 6" w:semiHidden="0" w:uiPriority="70" w:unhideWhenUsed="0"/>
+    <w:lsdException w:name="Colorful Shading Accent 6" w:semiHidden="0" w:uiPriority="71" w:unhideWhenUsed="0"/>
+    <w:lsdException w:name="Colorful List Accent 6" w:semiHidden="0" w:uiPriority="72" w:unhideWhenUsed="0"/>
+    <w:lsdException w:name="Colorful Grid Accent 6" w:semiHidden="0" w:uiPriority="73" w:unhideWhenUsed="0"/>
+    <w:lsdException w:name="Subtle Emphasis" w:semiHidden="0" w:uiPriority="19" w:unhideWhenUsed="0" w:qFormat="1"/>
+    <w:lsdException w:name="Intense Emphasis" w:semiHidden="0" w:uiPriority="21" w:unhideWhenUsed="0" w:qFormat="1"/>
+    <w:lsdException w:name="Subtle Reference" w:semiHidden="0" w:uiPriority="31" w:unhideWhenUsed="0" w:qFormat="1"/>
+    <w:lsdException w:name="Intense Reference" w:semiHidden="0" w:uiPriority="32" w:unhideWhenUsed="0" w:qFormat="1"/>
+    <w:lsdException w:name="Book Title" w:semiHidden="0" w:uiPriority="33" w:unhideWhenUsed="0" w:qFormat="1"/>
+    <w:lsdException w:name="Bibliography" w:uiPriority="37"/>
+    <w:lsdException w:name="TOC Heading" w:uiPriority="39" w:qFormat="1"/>
   </w:latentStyles>
   <w:style w:type="paragraph" w:default="1" w:styleId="Normal">
     <w:name w:val="Normal"/>
@@ -5690,7 +7615,7 @@
 </file>
 
 <file path=word/glossary/webSettings.xml><?xml version="1.0" encoding="utf-8"?>
-<w:webSettings xmlns:mc="http://schemas.openxmlformats.org/markup-compatibility/2006" xmlns:r="http://schemas.openxmlformats.org/officeDocument/2006/relationships" xmlns:w="http://schemas.openxmlformats.org/wordprocessingml/2006/main" xmlns:w14="http://schemas.microsoft.com/office/word/2010/wordml" xmlns:w15="http://schemas.microsoft.com/office/word/2012/wordml" mc:Ignorable="w14 w15">
+<w:webSettings xmlns:mc="http://schemas.openxmlformats.org/markup-compatibility/2006" xmlns:r="http://schemas.openxmlformats.org/officeDocument/2006/relationships" xmlns:w="http://schemas.openxmlformats.org/wordprocessingml/2006/main" xmlns:w14="http://schemas.microsoft.com/office/word/2010/wordml" mc:Ignorable="w14">
   <w:optimizeForBrowser/>
   <w:allowPNG/>
 </w:webSettings>
@@ -5951,7 +7876,7 @@
   <a:extraClrSchemeLst/>
   <a:extLst>
     <a:ext uri="{05A4C25C-085E-4340-85A3-A5531E510DB2}">
-      <thm15:themeFamily xmlns:thm15="http://schemas.microsoft.com/office/thememl/2012/main" name="Office Theme" id="{62F939B6-93AF-4DB8-9C6B-D6C7DFDC589F}" vid="{4A3C46E8-61CC-4603-A589-7422A47A8E4A}"/>
+      <thm15:themeFamily xmlns="" xmlns:thm15="http://schemas.microsoft.com/office/thememl/2012/main" name="Office Theme" id="{62F939B6-93AF-4DB8-9C6B-D6C7DFDC589F}" vid="{4A3C46E8-61CC-4603-A589-7422A47A8E4A}"/>
     </a:ext>
   </a:extLst>
 </a:theme>
@@ -5981,7 +7906,7 @@
 </file>
 
 <file path=customXml/itemProps2.xml><?xml version="1.0" encoding="utf-8"?>
-<ds:datastoreItem xmlns:ds="http://schemas.openxmlformats.org/officeDocument/2006/customXml" ds:itemID="{292823D7-637C-4F4E-AF41-FDDA9DBC385E}">
+<ds:datastoreItem xmlns:ds="http://schemas.openxmlformats.org/officeDocument/2006/customXml" ds:itemID="{7B702D62-137E-406D-B5BE-33FDA232661C}">
   <ds:schemaRefs>
     <ds:schemaRef ds:uri="http://schemas.openxmlformats.org/officeDocument/2006/bibliography"/>
   </ds:schemaRefs>

</xml_diff>